<commit_message>
Added scorer master to data model
</commit_message>
<xml_diff>
--- a/DatabaseStructure/NoSQL_Database.docx
+++ b/DatabaseStructure/NoSQL_Database.docx
@@ -1,6 +1,6 @@
 
 <file path=word/document.xml><?xml version="1.0" encoding="utf-8"?>
-<w:document xmlns:wpc="http://schemas.microsoft.com/office/word/2010/wordprocessingCanvas" xmlns:cx="http://schemas.microsoft.com/office/drawing/2014/chartex" xmlns:cx1="http://schemas.microsoft.com/office/drawing/2015/9/8/chartex" xmlns:cx2="http://schemas.microsoft.com/office/drawing/2015/10/21/chartex" xmlns:cx3="http://schemas.microsoft.com/office/drawing/2016/5/9/chartex" xmlns:cx4="http://schemas.microsoft.com/office/drawing/2016/5/10/chartex" xmlns:cx5="http://schemas.microsoft.com/office/drawing/2016/5/11/chartex" xmlns:cx6="http://schemas.microsoft.com/office/drawing/2016/5/12/chartex" xmlns:cx7="http://schemas.microsoft.com/office/drawing/2016/5/13/chartex" xmlns:cx8="http://schemas.microsoft.com/office/drawing/2016/5/14/chartex" xmlns:mc="http://schemas.openxmlformats.org/markup-compatibility/2006" xmlns:aink="http://schemas.microsoft.com/office/drawing/2016/ink" xmlns:am3d="http://schemas.microsoft.com/office/drawing/2017/model3d" xmlns:o="urn:schemas-microsoft-com:office:office" xmlns:r="http://schemas.openxmlformats.org/officeDocument/2006/relationships" xmlns:m="http://schemas.openxmlformats.org/officeDocument/2006/math" xmlns:v="urn:schemas-microsoft-com:vml" xmlns:wp14="http://schemas.microsoft.com/office/word/2010/wordprocessingDrawing" xmlns:wp="http://schemas.openxmlformats.org/drawingml/2006/wordprocessingDrawing" xmlns:w10="urn:schemas-microsoft-com:office:word" xmlns:w="http://schemas.openxmlformats.org/wordprocessingml/2006/main" xmlns:w14="http://schemas.microsoft.com/office/word/2010/wordml" xmlns:w15="http://schemas.microsoft.com/office/word/2012/wordml" xmlns:w16cex="http://schemas.microsoft.com/office/word/2018/wordml/cex" xmlns:w16cid="http://schemas.microsoft.com/office/word/2016/wordml/cid" xmlns:w16="http://schemas.microsoft.com/office/word/2018/wordml" xmlns:w16se="http://schemas.microsoft.com/office/word/2015/wordml/symex" xmlns:wpg="http://schemas.microsoft.com/office/word/2010/wordprocessingGroup" xmlns:wpi="http://schemas.microsoft.com/office/word/2010/wordprocessingInk" xmlns:wne="http://schemas.microsoft.com/office/word/2006/wordml" xmlns:wps="http://schemas.microsoft.com/office/word/2010/wordprocessingShape" mc:Ignorable="w14 w15 w16se w16cid w16 w16cex wp14">
+<w:document xmlns:ve="http://schemas.openxmlformats.org/markup-compatibility/2006" xmlns:o="urn:schemas-microsoft-com:office:office" xmlns:r="http://schemas.openxmlformats.org/officeDocument/2006/relationships" xmlns:m="http://schemas.openxmlformats.org/officeDocument/2006/math" xmlns:v="urn:schemas-microsoft-com:vml" xmlns:wp="http://schemas.openxmlformats.org/drawingml/2006/wordprocessingDrawing" xmlns:w10="urn:schemas-microsoft-com:office:word" xmlns:w="http://schemas.openxmlformats.org/wordprocessingml/2006/main" xmlns:wne="http://schemas.microsoft.com/office/word/2006/wordml">
   <w:body>
     <w:tbl>
       <w:tblPr>
@@ -8,7 +8,7 @@
         <w:tblpPr w:leftFromText="180" w:rightFromText="180" w:vertAnchor="text" w:horzAnchor="margin" w:tblpXSpec="center" w:tblpY="1394"/>
         <w:tblW w:w="16126" w:type="dxa"/>
         <w:tblLayout w:type="fixed"/>
-        <w:tblLook w:val="04A0" w:firstRow="1" w:lastRow="0" w:firstColumn="1" w:lastColumn="0" w:noHBand="0" w:noVBand="1"/>
+        <w:tblLook w:val="04A0"/>
       </w:tblPr>
       <w:tblGrid>
         <w:gridCol w:w="959"/>
@@ -699,7 +699,7 @@
           <w:sz w:val="24"/>
           <w:szCs w:val="24"/>
         </w:rPr>
-        <w:pict w14:anchorId="3630F27E">
+        <w:pict>
           <v:shapetype id="_x0000_t202" coordsize="21600,21600" o:spt="202" path="m,l,21600r21600,l21600,xe">
             <v:stroke joinstyle="miter"/>
             <v:path gradientshapeok="t" o:connecttype="rect"/>
@@ -763,7 +763,7 @@
           <w:szCs w:val="24"/>
           <w:lang w:val="en-US"/>
         </w:rPr>
-        <w:pict w14:anchorId="0ED39FB2">
+        <w:pict>
           <v:shape id="_x0000_s1026" type="#_x0000_t202" style="position:absolute;margin-left:260.8pt;margin-top:19.5pt;width:136.85pt;height:32.65pt;z-index:251668480;visibility:visible;mso-wrap-distance-top:3.6pt;mso-wrap-distance-bottom:3.6pt;mso-position-horizontal-relative:margin;mso-width-relative:margin;mso-height-relative:margin" strokecolor="#0070c0" strokeweight="2.25pt">
             <v:textbox style="mso-next-textbox:#_x0000_s1026">
               <w:txbxContent>
@@ -814,7 +814,7 @@
         <w:tblStyle w:val="TableGrid"/>
         <w:tblpPr w:leftFromText="180" w:rightFromText="180" w:vertAnchor="text" w:horzAnchor="margin" w:tblpXSpec="center" w:tblpY="187"/>
         <w:tblW w:w="8376" w:type="dxa"/>
-        <w:tblLook w:val="04A0" w:firstRow="1" w:lastRow="0" w:firstColumn="1" w:lastColumn="0" w:noHBand="0" w:noVBand="1"/>
+        <w:tblLook w:val="04A0"/>
       </w:tblPr>
       <w:tblGrid>
         <w:gridCol w:w="2109"/>
@@ -1271,8 +1271,8 @@
           <w:noProof/>
         </w:rPr>
         <w:lastRenderedPageBreak/>
-        <w:pict w14:anchorId="1828B7D8">
-          <v:shape id="_x0000_s1048" type="#_x0000_t202" style="position:absolute;margin-left:265.5pt;margin-top:0;width:165.65pt;height:37.05pt;z-index:251677696;visibility:visible;mso-height-percent:200;mso-wrap-distance-left:9pt;mso-wrap-distance-top:3.6pt;mso-wrap-distance-right:9pt;mso-wrap-distance-bottom:3.6pt;mso-position-horizontal-relative:text;mso-position-vertical-relative:text;mso-height-percent:200;mso-width-relative:margin;mso-height-relative:margin;v-text-anchor:top" o:gfxdata="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">
+        <w:pict>
+          <v:shape id="_x0000_s1048" type="#_x0000_t202" style="position:absolute;margin-left:265.5pt;margin-top:0;width:165.65pt;height:37.05pt;z-index:251677696;visibility:visible;mso-height-percent:200;mso-wrap-distance-top:3.6pt;mso-wrap-distance-bottom:3.6pt;mso-height-percent:200;mso-width-relative:margin;mso-height-relative:margin" o:gfxdata="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">
             <v:textbox style="mso-fit-shape-to-text:t">
               <w:txbxContent>
                 <w:p>
@@ -1319,7 +1319,7 @@
         <w:tblStyle w:val="TableGrid"/>
         <w:tblW w:w="0" w:type="auto"/>
         <w:tblInd w:w="3150" w:type="dxa"/>
-        <w:tblLook w:val="04A0" w:firstRow="1" w:lastRow="0" w:firstColumn="1" w:lastColumn="0" w:noHBand="0" w:noVBand="1"/>
+        <w:tblLook w:val="04A0"/>
       </w:tblPr>
       <w:tblGrid>
         <w:gridCol w:w="3988"/>
@@ -1796,7 +1796,7 @@
           <w:szCs w:val="24"/>
         </w:rPr>
         <w:lastRenderedPageBreak/>
-        <w:pict w14:anchorId="67A233EC">
+        <w:pict>
           <v:shape id="_x0000_s1031" type="#_x0000_t202" style="position:absolute;margin-left:297.6pt;margin-top:7.75pt;width:102.45pt;height:33.75pt;z-index:251660288;visibility:visible;mso-wrap-distance-top:3.6pt;mso-wrap-distance-bottom:3.6pt;mso-position-horizontal-relative:margin;mso-width-relative:margin;mso-height-relative:margin" strokecolor="#0070c0" strokeweight="2.25pt">
             <v:textbox style="mso-next-textbox:#_x0000_s1031">
               <w:txbxContent>
@@ -1848,30 +1848,29 @@
       <w:tblPr>
         <w:tblStyle w:val="TableGrid"/>
         <w:tblpPr w:leftFromText="180" w:rightFromText="180" w:vertAnchor="text" w:horzAnchor="page" w:tblpX="658" w:tblpY="152"/>
-        <w:tblW w:w="15134" w:type="dxa"/>
+        <w:tblW w:w="15234" w:type="dxa"/>
         <w:tblLayout w:type="fixed"/>
-        <w:tblLook w:val="04A0" w:firstRow="1" w:lastRow="0" w:firstColumn="1" w:lastColumn="0" w:noHBand="0" w:noVBand="1"/>
+        <w:tblLook w:val="04A0"/>
       </w:tblPr>
       <w:tblGrid>
-        <w:gridCol w:w="1098"/>
-        <w:gridCol w:w="1562"/>
-        <w:gridCol w:w="992"/>
-        <w:gridCol w:w="1418"/>
-        <w:gridCol w:w="1275"/>
-        <w:gridCol w:w="1560"/>
-        <w:gridCol w:w="992"/>
-        <w:gridCol w:w="2126"/>
-        <w:gridCol w:w="1418"/>
-        <w:gridCol w:w="992"/>
-        <w:gridCol w:w="1701"/>
+        <w:gridCol w:w="1245"/>
+        <w:gridCol w:w="1772"/>
+        <w:gridCol w:w="1125"/>
+        <w:gridCol w:w="1608"/>
+        <w:gridCol w:w="1446"/>
+        <w:gridCol w:w="1769"/>
+        <w:gridCol w:w="1125"/>
+        <w:gridCol w:w="2411"/>
+        <w:gridCol w:w="1608"/>
+        <w:gridCol w:w="1125"/>
       </w:tblGrid>
       <w:tr>
         <w:trPr>
-          <w:trHeight w:val="466"/>
+          <w:trHeight w:val="479"/>
         </w:trPr>
         <w:tc>
           <w:tcPr>
-            <w:tcW w:w="1098" w:type="dxa"/>
+            <w:tcW w:w="1245" w:type="dxa"/>
             <w:vMerge w:val="restart"/>
           </w:tcPr>
           <w:p>
@@ -1896,7 +1895,7 @@
         </w:tc>
         <w:tc>
           <w:tcPr>
-            <w:tcW w:w="1562" w:type="dxa"/>
+            <w:tcW w:w="1772" w:type="dxa"/>
             <w:tcBorders>
               <w:bottom w:val="single" w:sz="4" w:space="0" w:color="auto"/>
             </w:tcBorders>
@@ -1923,7 +1922,7 @@
         </w:tc>
         <w:tc>
           <w:tcPr>
-            <w:tcW w:w="992" w:type="dxa"/>
+            <w:tcW w:w="1125" w:type="dxa"/>
             <w:tcBorders>
               <w:bottom w:val="single" w:sz="4" w:space="0" w:color="auto"/>
             </w:tcBorders>
@@ -1950,7 +1949,7 @@
         </w:tc>
         <w:tc>
           <w:tcPr>
-            <w:tcW w:w="1418" w:type="dxa"/>
+            <w:tcW w:w="1608" w:type="dxa"/>
             <w:tcBorders>
               <w:bottom w:val="single" w:sz="4" w:space="0" w:color="auto"/>
             </w:tcBorders>
@@ -1977,7 +1976,7 @@
         </w:tc>
         <w:tc>
           <w:tcPr>
-            <w:tcW w:w="1275" w:type="dxa"/>
+            <w:tcW w:w="1446" w:type="dxa"/>
             <w:tcBorders>
               <w:bottom w:val="single" w:sz="4" w:space="0" w:color="auto"/>
             </w:tcBorders>
@@ -2004,7 +2003,7 @@
         </w:tc>
         <w:tc>
           <w:tcPr>
-            <w:tcW w:w="1560" w:type="dxa"/>
+            <w:tcW w:w="1769" w:type="dxa"/>
             <w:tcBorders>
               <w:bottom w:val="single" w:sz="4" w:space="0" w:color="auto"/>
             </w:tcBorders>
@@ -2031,7 +2030,7 @@
         </w:tc>
         <w:tc>
           <w:tcPr>
-            <w:tcW w:w="992" w:type="dxa"/>
+            <w:tcW w:w="1125" w:type="dxa"/>
             <w:tcBorders>
               <w:bottom w:val="single" w:sz="4" w:space="0" w:color="auto"/>
             </w:tcBorders>
@@ -2058,7 +2057,7 @@
         </w:tc>
         <w:tc>
           <w:tcPr>
-            <w:tcW w:w="2126" w:type="dxa"/>
+            <w:tcW w:w="2411" w:type="dxa"/>
             <w:tcBorders>
               <w:bottom w:val="single" w:sz="4" w:space="0" w:color="auto"/>
             </w:tcBorders>
@@ -2085,7 +2084,7 @@
         </w:tc>
         <w:tc>
           <w:tcPr>
-            <w:tcW w:w="1418" w:type="dxa"/>
+            <w:tcW w:w="1608" w:type="dxa"/>
             <w:tcBorders>
               <w:bottom w:val="single" w:sz="4" w:space="0" w:color="auto"/>
             </w:tcBorders>
@@ -2112,7 +2111,7 @@
         </w:tc>
         <w:tc>
           <w:tcPr>
-            <w:tcW w:w="992" w:type="dxa"/>
+            <w:tcW w:w="1125" w:type="dxa"/>
             <w:tcBorders>
               <w:bottom w:val="single" w:sz="4" w:space="0" w:color="auto"/>
             </w:tcBorders>
@@ -2134,44 +2133,17 @@
                 <w:szCs w:val="24"/>
               </w:rPr>
               <w:t>Series Points</w:t>
-            </w:r>
-          </w:p>
-        </w:tc>
-        <w:tc>
-          <w:tcPr>
-            <w:tcW w:w="1701" w:type="dxa"/>
-            <w:tcBorders>
-              <w:bottom w:val="single" w:sz="4" w:space="0" w:color="auto"/>
-            </w:tcBorders>
-          </w:tcPr>
-          <w:p>
-            <w:pPr>
-              <w:rPr>
-                <w:b/>
-                <w:color w:val="0070C0"/>
-                <w:sz w:val="24"/>
-                <w:szCs w:val="24"/>
-              </w:rPr>
-            </w:pPr>
-            <w:r>
-              <w:rPr>
-                <w:b/>
-                <w:color w:val="0070C0"/>
-                <w:sz w:val="24"/>
-                <w:szCs w:val="24"/>
-              </w:rPr>
-              <w:t>Series Description</w:t>
             </w:r>
           </w:p>
         </w:tc>
       </w:tr>
       <w:tr>
         <w:trPr>
-          <w:trHeight w:val="1564"/>
+          <w:trHeight w:val="1606"/>
         </w:trPr>
         <w:tc>
           <w:tcPr>
-            <w:tcW w:w="1098" w:type="dxa"/>
+            <w:tcW w:w="1245" w:type="dxa"/>
             <w:vMerge/>
             <w:tcBorders>
               <w:bottom w:val="single" w:sz="4" w:space="0" w:color="auto"/>
@@ -2188,7 +2160,7 @@
         </w:tc>
         <w:tc>
           <w:tcPr>
-            <w:tcW w:w="1562" w:type="dxa"/>
+            <w:tcW w:w="1772" w:type="dxa"/>
             <w:tcBorders>
               <w:bottom w:val="single" w:sz="4" w:space="0" w:color="auto"/>
             </w:tcBorders>
@@ -2211,7 +2183,7 @@
         </w:tc>
         <w:tc>
           <w:tcPr>
-            <w:tcW w:w="992" w:type="dxa"/>
+            <w:tcW w:w="1125" w:type="dxa"/>
             <w:tcBorders>
               <w:bottom w:val="single" w:sz="4" w:space="0" w:color="auto"/>
             </w:tcBorders>
@@ -2234,7 +2206,7 @@
         </w:tc>
         <w:tc>
           <w:tcPr>
-            <w:tcW w:w="1418" w:type="dxa"/>
+            <w:tcW w:w="1608" w:type="dxa"/>
             <w:tcBorders>
               <w:bottom w:val="single" w:sz="4" w:space="0" w:color="auto"/>
             </w:tcBorders>
@@ -2257,7 +2229,7 @@
         </w:tc>
         <w:tc>
           <w:tcPr>
-            <w:tcW w:w="1275" w:type="dxa"/>
+            <w:tcW w:w="1446" w:type="dxa"/>
             <w:tcBorders>
               <w:bottom w:val="single" w:sz="4" w:space="0" w:color="auto"/>
             </w:tcBorders>
@@ -2280,7 +2252,7 @@
         </w:tc>
         <w:tc>
           <w:tcPr>
-            <w:tcW w:w="1560" w:type="dxa"/>
+            <w:tcW w:w="1769" w:type="dxa"/>
             <w:tcBorders>
               <w:bottom w:val="single" w:sz="4" w:space="0" w:color="auto"/>
             </w:tcBorders>
@@ -2297,13 +2269,29 @@
                 <w:sz w:val="24"/>
                 <w:szCs w:val="24"/>
               </w:rPr>
-              <w:t>A-Limited Overs International</w:t>
-            </w:r>
-          </w:p>
-        </w:tc>
-        <w:tc>
-          <w:tcPr>
-            <w:tcW w:w="992" w:type="dxa"/>
+              <w:t xml:space="preserve">A-Limited </w:t>
+            </w:r>
+            <w:proofErr w:type="spellStart"/>
+            <w:r>
+              <w:rPr>
+                <w:sz w:val="24"/>
+                <w:szCs w:val="24"/>
+              </w:rPr>
+              <w:t>Overs</w:t>
+            </w:r>
+            <w:proofErr w:type="spellEnd"/>
+            <w:r>
+              <w:rPr>
+                <w:sz w:val="24"/>
+                <w:szCs w:val="24"/>
+              </w:rPr>
+              <w:t xml:space="preserve"> International</w:t>
+            </w:r>
+          </w:p>
+        </w:tc>
+        <w:tc>
+          <w:tcPr>
+            <w:tcW w:w="1125" w:type="dxa"/>
             <w:tcBorders>
               <w:bottom w:val="single" w:sz="4" w:space="0" w:color="auto"/>
             </w:tcBorders>
@@ -2326,7 +2314,7 @@
         </w:tc>
         <w:tc>
           <w:tcPr>
-            <w:tcW w:w="2126" w:type="dxa"/>
+            <w:tcW w:w="2411" w:type="dxa"/>
             <w:tcBorders>
               <w:bottom w:val="single" w:sz="4" w:space="0" w:color="auto"/>
             </w:tcBorders>
@@ -2349,7 +2337,7 @@
         </w:tc>
         <w:tc>
           <w:tcPr>
-            <w:tcW w:w="1418" w:type="dxa"/>
+            <w:tcW w:w="1608" w:type="dxa"/>
             <w:tcBorders>
               <w:bottom w:val="single" w:sz="4" w:space="0" w:color="auto"/>
             </w:tcBorders>
@@ -2372,7 +2360,7 @@
         </w:tc>
         <w:tc>
           <w:tcPr>
-            <w:tcW w:w="992" w:type="dxa"/>
+            <w:tcW w:w="1125" w:type="dxa"/>
             <w:tcBorders>
               <w:bottom w:val="single" w:sz="4" w:space="0" w:color="auto"/>
             </w:tcBorders>
@@ -2390,34 +2378,19 @@
                 <w:szCs w:val="24"/>
               </w:rPr>
               <w:t>80</w:t>
-            </w:r>
-          </w:p>
-        </w:tc>
-        <w:tc>
-          <w:tcPr>
-            <w:tcW w:w="1701" w:type="dxa"/>
-            <w:tcBorders>
-              <w:bottom w:val="single" w:sz="4" w:space="0" w:color="auto"/>
-            </w:tcBorders>
-          </w:tcPr>
-          <w:p>
-            <w:pPr>
-              <w:rPr>
-                <w:sz w:val="24"/>
-                <w:szCs w:val="24"/>
-              </w:rPr>
-            </w:pPr>
-            <w:r>
-              <w:rPr>
-                <w:sz w:val="24"/>
-                <w:szCs w:val="24"/>
-              </w:rPr>
-              <w:t>ODI between 6 international teams</w:t>
             </w:r>
           </w:p>
         </w:tc>
       </w:tr>
     </w:tbl>
+    <w:p>
+      <w:pPr>
+        <w:rPr>
+          <w:sz w:val="24"/>
+          <w:szCs w:val="24"/>
+        </w:rPr>
+      </w:pPr>
+    </w:p>
     <w:p>
       <w:pPr>
         <w:rPr>
@@ -2437,8 +2410,8 @@
         <w:rPr>
           <w:noProof/>
         </w:rPr>
-        <w:pict w14:anchorId="2D67DA93">
-          <v:shape id="_x0000_s1049" type="#_x0000_t202" style="position:absolute;margin-left:0;margin-top:14.45pt;width:187.7pt;height:38.8pt;z-index:251679744;visibility:visible;mso-height-percent:200;mso-wrap-distance-left:9pt;mso-wrap-distance-top:3.6pt;mso-wrap-distance-right:9pt;mso-wrap-distance-bottom:3.6pt;mso-position-horizontal:center;mso-position-horizontal-relative:text;mso-position-vertical:absolute;mso-position-vertical-relative:text;mso-height-percent:200;mso-width-relative:margin;mso-height-relative:margin;v-text-anchor:top" fillcolor="white [3201]" strokecolor="#4472c4 [3204]" strokeweight="2.5pt">
+        <w:pict>
+          <v:shape id="_x0000_s1049" type="#_x0000_t202" style="position:absolute;margin-left:270pt;margin-top:.9pt;width:187.7pt;height:38.8pt;z-index:251679744;visibility:visible;mso-height-percent:200;mso-wrap-distance-top:3.6pt;mso-wrap-distance-bottom:3.6pt;mso-height-percent:200;mso-width-relative:margin;mso-height-relative:margin" fillcolor="white [3201]" strokecolor="#4472c4 [3204]" strokeweight="2.5pt">
             <v:shadow color="#868686"/>
             <v:textbox style="mso-next-textbox:#_x0000_s1049;mso-fit-shape-to-text:t">
               <w:txbxContent>
@@ -2484,12 +2457,13 @@
     <w:tbl>
       <w:tblPr>
         <w:tblStyle w:val="TableGrid"/>
-        <w:tblW w:w="7088" w:type="dxa"/>
-        <w:tblInd w:w="4077" w:type="dxa"/>
-        <w:tblLook w:val="04A0" w:firstRow="1" w:lastRow="0" w:firstColumn="1" w:lastColumn="0" w:noHBand="0" w:noVBand="1"/>
+        <w:tblpPr w:leftFromText="180" w:rightFromText="180" w:vertAnchor="page" w:horzAnchor="margin" w:tblpXSpec="center" w:tblpY="6436"/>
+        <w:tblW w:w="11115" w:type="dxa"/>
+        <w:tblLook w:val="04A0"/>
       </w:tblPr>
       <w:tblGrid>
         <w:gridCol w:w="3061"/>
+        <w:gridCol w:w="4027"/>
         <w:gridCol w:w="4027"/>
       </w:tblGrid>
       <w:tr>
@@ -2548,6 +2522,32 @@
             </w:r>
           </w:p>
         </w:tc>
+        <w:tc>
+          <w:tcPr>
+            <w:tcW w:w="4027" w:type="dxa"/>
+          </w:tcPr>
+          <w:p>
+            <w:pPr>
+              <w:rPr>
+                <w:b/>
+                <w:bCs/>
+                <w:color w:val="4472C4" w:themeColor="accent1"/>
+                <w:sz w:val="28"/>
+                <w:szCs w:val="28"/>
+              </w:rPr>
+            </w:pPr>
+            <w:r>
+              <w:rPr>
+                <w:b/>
+                <w:bCs/>
+                <w:color w:val="4472C4" w:themeColor="accent1"/>
+                <w:sz w:val="28"/>
+                <w:szCs w:val="28"/>
+              </w:rPr>
+              <w:t>Team Name</w:t>
+            </w:r>
+          </w:p>
+        </w:tc>
       </w:tr>
       <w:tr>
         <w:trPr>
@@ -2594,6 +2594,26 @@
             </w:r>
           </w:p>
         </w:tc>
+        <w:tc>
+          <w:tcPr>
+            <w:tcW w:w="4027" w:type="dxa"/>
+          </w:tcPr>
+          <w:p>
+            <w:pPr>
+              <w:rPr>
+                <w:sz w:val="24"/>
+                <w:szCs w:val="24"/>
+              </w:rPr>
+            </w:pPr>
+            <w:r>
+              <w:rPr>
+                <w:sz w:val="24"/>
+                <w:szCs w:val="24"/>
+              </w:rPr>
+              <w:t>Team India</w:t>
+            </w:r>
+          </w:p>
+        </w:tc>
       </w:tr>
       <w:tr>
         <w:trPr>
@@ -2633,6 +2653,26 @@
             </w:r>
           </w:p>
         </w:tc>
+        <w:tc>
+          <w:tcPr>
+            <w:tcW w:w="4027" w:type="dxa"/>
+          </w:tcPr>
+          <w:p>
+            <w:pPr>
+              <w:rPr>
+                <w:sz w:val="24"/>
+                <w:szCs w:val="24"/>
+              </w:rPr>
+            </w:pPr>
+            <w:r>
+              <w:rPr>
+                <w:sz w:val="24"/>
+                <w:szCs w:val="24"/>
+              </w:rPr>
+              <w:t>Team Sri Lanka</w:t>
+            </w:r>
+          </w:p>
+        </w:tc>
       </w:tr>
       <w:tr>
         <w:trPr>
@@ -2672,16 +2712,28 @@
             </w:r>
           </w:p>
         </w:tc>
+        <w:tc>
+          <w:tcPr>
+            <w:tcW w:w="4027" w:type="dxa"/>
+          </w:tcPr>
+          <w:p>
+            <w:pPr>
+              <w:rPr>
+                <w:sz w:val="24"/>
+                <w:szCs w:val="24"/>
+              </w:rPr>
+            </w:pPr>
+            <w:r>
+              <w:rPr>
+                <w:sz w:val="24"/>
+                <w:szCs w:val="24"/>
+              </w:rPr>
+              <w:t>Team England</w:t>
+            </w:r>
+          </w:p>
+        </w:tc>
       </w:tr>
     </w:tbl>
-    <w:p>
-      <w:pPr>
-        <w:rPr>
-          <w:sz w:val="24"/>
-          <w:szCs w:val="24"/>
-        </w:rPr>
-      </w:pPr>
-    </w:p>
     <w:p>
       <w:pPr>
         <w:tabs>
@@ -2724,7 +2776,7 @@
           <w:lang w:val="en-US"/>
         </w:rPr>
         <w:lastRenderedPageBreak/>
-        <w:pict w14:anchorId="54AED0C8">
+        <w:pict>
           <v:shape id="_x0000_s1046" type="#_x0000_t202" style="position:absolute;margin-left:283.7pt;margin-top:2.9pt;width:140.85pt;height:35.6pt;z-index:251675648;visibility:visible;mso-wrap-distance-top:3.6pt;mso-wrap-distance-bottom:3.6pt;mso-position-horizontal-relative:margin;mso-width-relative:margin;mso-height-relative:margin" strokecolor="#0070c0" strokeweight="2.25pt">
             <v:textbox style="mso-next-textbox:#_x0000_s1046">
               <w:txbxContent>
@@ -2775,7 +2827,7 @@
         <w:tblStyle w:val="TableGrid0"/>
         <w:tblpPr w:leftFromText="180" w:rightFromText="180" w:vertAnchor="text" w:horzAnchor="margin" w:tblpXSpec="center" w:tblpY="39"/>
         <w:tblW w:w="16551" w:type="dxa"/>
-        <w:tblLook w:val="04A0" w:firstRow="1" w:lastRow="0" w:firstColumn="1" w:lastColumn="0" w:noHBand="0" w:noVBand="1"/>
+        <w:tblLook w:val="04A0"/>
       </w:tblPr>
       <w:tblGrid>
         <w:gridCol w:w="1184"/>
@@ -3386,12 +3438,21 @@
                 <w:szCs w:val="24"/>
               </w:rPr>
             </w:pPr>
-            <w:r>
-              <w:rPr>
-                <w:sz w:val="24"/>
-                <w:szCs w:val="24"/>
-              </w:rPr>
-              <w:t>Wankhede Stadium, Mumbai</w:t>
+            <w:proofErr w:type="spellStart"/>
+            <w:r>
+              <w:rPr>
+                <w:sz w:val="24"/>
+                <w:szCs w:val="24"/>
+              </w:rPr>
+              <w:t>Wankhede</w:t>
+            </w:r>
+            <w:proofErr w:type="spellEnd"/>
+            <w:r>
+              <w:rPr>
+                <w:sz w:val="24"/>
+                <w:szCs w:val="24"/>
+              </w:rPr>
+              <w:t xml:space="preserve"> Stadium, Mumbai</w:t>
             </w:r>
           </w:p>
         </w:tc>
@@ -4416,6 +4477,7 @@
                 <w:szCs w:val="24"/>
               </w:rPr>
             </w:pPr>
+            <w:proofErr w:type="spellStart"/>
             <w:r>
               <w:rPr>
                 <w:sz w:val="24"/>
@@ -4423,6 +4485,7 @@
               </w:rPr>
               <w:t>Glamorgan</w:t>
             </w:r>
+            <w:proofErr w:type="spellEnd"/>
           </w:p>
         </w:tc>
         <w:tc>
@@ -5261,7 +5324,7 @@
           <w:szCs w:val="24"/>
         </w:rPr>
         <w:lastRenderedPageBreak/>
-        <w:pict w14:anchorId="518C5FA6">
+        <w:pict>
           <v:rect id="_x0000_s1037" style="position:absolute;margin-left:281.65pt;margin-top:10.35pt;width:149.4pt;height:38.55pt;z-index:251665408" strokecolor="#0070c0" strokeweight="2.25pt">
             <v:textbox style="mso-next-textbox:#_x0000_s1037">
               <w:txbxContent>
@@ -5313,7 +5376,7 @@
         <w:tblStyle w:val="TableGrid0"/>
         <w:tblpPr w:leftFromText="180" w:rightFromText="180" w:vertAnchor="text" w:horzAnchor="margin" w:tblpXSpec="center" w:tblpY="524"/>
         <w:tblW w:w="11787" w:type="dxa"/>
-        <w:tblLook w:val="04A0" w:firstRow="1" w:lastRow="0" w:firstColumn="1" w:lastColumn="0" w:noHBand="0" w:noVBand="1"/>
+        <w:tblLook w:val="04A0"/>
       </w:tblPr>
       <w:tblGrid>
         <w:gridCol w:w="1600"/>
@@ -5372,6 +5435,7 @@
                 <w:szCs w:val="24"/>
               </w:rPr>
             </w:pPr>
+            <w:proofErr w:type="spellStart"/>
             <w:r>
               <w:rPr>
                 <w:b/>
@@ -5381,6 +5445,7 @@
               </w:rPr>
               <w:t>First_Name</w:t>
             </w:r>
+            <w:proofErr w:type="spellEnd"/>
           </w:p>
         </w:tc>
         <w:tc>
@@ -5399,6 +5464,7 @@
                 <w:szCs w:val="24"/>
               </w:rPr>
             </w:pPr>
+            <w:proofErr w:type="spellStart"/>
             <w:r>
               <w:rPr>
                 <w:b/>
@@ -5408,6 +5474,7 @@
               </w:rPr>
               <w:t>Last_Name</w:t>
             </w:r>
+            <w:proofErr w:type="spellEnd"/>
           </w:p>
         </w:tc>
         <w:tc>
@@ -5648,6 +5715,7 @@
                 <w:szCs w:val="24"/>
               </w:rPr>
             </w:pPr>
+            <w:proofErr w:type="spellStart"/>
             <w:r>
               <w:rPr>
                 <w:b/>
@@ -5657,6 +5725,7 @@
               </w:rPr>
               <w:t>First_Name</w:t>
             </w:r>
+            <w:proofErr w:type="spellEnd"/>
           </w:p>
         </w:tc>
         <w:tc>
@@ -5679,6 +5748,7 @@
                 <w:szCs w:val="24"/>
               </w:rPr>
             </w:pPr>
+            <w:proofErr w:type="spellStart"/>
             <w:r>
               <w:rPr>
                 <w:b/>
@@ -5688,6 +5758,7 @@
               </w:rPr>
               <w:t>Last_Name</w:t>
             </w:r>
+            <w:proofErr w:type="spellEnd"/>
           </w:p>
         </w:tc>
         <w:tc>
@@ -5910,7 +5981,7 @@
         <w:tblStyle w:val="TableGrid"/>
         <w:tblpPr w:leftFromText="180" w:rightFromText="180" w:horzAnchor="margin" w:tblpY="540"/>
         <w:tblW w:w="0" w:type="auto"/>
-        <w:tblLook w:val="04A0" w:firstRow="1" w:lastRow="0" w:firstColumn="1" w:lastColumn="0" w:noHBand="0" w:noVBand="1"/>
+        <w:tblLook w:val="04A0"/>
       </w:tblPr>
       <w:tblGrid>
         <w:gridCol w:w="1242"/>
@@ -6269,6 +6340,7 @@
                 <w:lang w:val="en-US"/>
               </w:rPr>
             </w:pPr>
+            <w:proofErr w:type="spellStart"/>
             <w:r>
               <w:rPr>
                 <w:rFonts w:ascii="Calibri" w:eastAsia="Calibri" w:hAnsi="Calibri" w:cs="Times New Roman"/>
@@ -6278,6 +6350,7 @@
               </w:rPr>
               <w:t>Kishore</w:t>
             </w:r>
+            <w:proofErr w:type="spellEnd"/>
           </w:p>
         </w:tc>
         <w:tc>
@@ -6434,8 +6507,8 @@
         <w:rPr>
           <w:noProof/>
         </w:rPr>
-        <w:pict w14:anchorId="6599F7EE">
-          <v:shape id="_x0000_s1050" type="#_x0000_t202" style="position:absolute;margin-left:267pt;margin-top:-34.5pt;width:125.3pt;height:38.8pt;z-index:251681792;visibility:visible;mso-height-percent:200;mso-wrap-distance-left:9pt;mso-wrap-distance-top:3.6pt;mso-wrap-distance-right:9pt;mso-wrap-distance-bottom:3.6pt;mso-position-horizontal-relative:text;mso-position-vertical-relative:text;mso-height-percent:200;mso-width-relative:margin;mso-height-relative:margin;v-text-anchor:top" fillcolor="white [3201]" strokecolor="#4472c4 [3204]" strokeweight="2.5pt">
+        <w:pict>
+          <v:shape id="_x0000_s1050" type="#_x0000_t202" style="position:absolute;margin-left:267pt;margin-top:-34.5pt;width:125.3pt;height:38.8pt;z-index:251681792;visibility:visible;mso-height-percent:200;mso-wrap-distance-top:3.6pt;mso-wrap-distance-bottom:3.6pt;mso-position-horizontal-relative:text;mso-position-vertical-relative:text;mso-height-percent:200;mso-width-relative:margin;mso-height-relative:margin" fillcolor="white [3201]" strokecolor="#4472c4 [3204]" strokeweight="2.5pt">
             <v:shadow color="#868686"/>
             <v:textbox style="mso-next-textbox:#_x0000_s1050;mso-fit-shape-to-text:t">
               <w:txbxContent>
@@ -6474,7 +6547,7 @@
           <w:szCs w:val="24"/>
           <w:lang w:val="en-US"/>
         </w:rPr>
-        <w:pict w14:anchorId="113E38BA">
+        <w:pict>
           <v:rect id="_x0000_s1045" style="position:absolute;margin-left:-765.75pt;margin-top:184.95pt;width:151.5pt;height:23.6pt;z-index:251674624;mso-position-horizontal-relative:text;mso-position-vertical-relative:text" strokecolor="#0070c0" strokeweight="2.25pt">
             <v:textbox style="mso-next-textbox:#_x0000_s1045">
               <w:txbxContent>
@@ -6508,7 +6581,7 @@
           <w:sz w:val="24"/>
           <w:szCs w:val="24"/>
         </w:rPr>
-        <w:pict w14:anchorId="1B12EDBF">
+        <w:pict>
           <v:rect id="_x0000_s1034" style="position:absolute;margin-left:-597.75pt;margin-top:163.55pt;width:151.5pt;height:23.6pt;z-index:251659264;mso-position-horizontal-relative:text;mso-position-vertical-relative:text" strokecolor="#0070c0" strokeweight="2.25pt">
             <v:textbox style="mso-next-textbox:#_x0000_s1034">
               <w:txbxContent>
@@ -6542,7 +6615,7 @@
         <w:tblStyle w:val="TableGrid"/>
         <w:tblpPr w:leftFromText="180" w:rightFromText="180" w:vertAnchor="page" w:horzAnchor="margin" w:tblpY="5623"/>
         <w:tblW w:w="0" w:type="auto"/>
-        <w:tblLook w:val="04A0" w:firstRow="1" w:lastRow="0" w:firstColumn="1" w:lastColumn="0" w:noHBand="0" w:noVBand="1"/>
+        <w:tblLook w:val="04A0"/>
       </w:tblPr>
       <w:tblGrid>
         <w:gridCol w:w="1242"/>
@@ -6588,19 +6661,7 @@
                 <w:szCs w:val="24"/>
                 <w:lang w:val="en-US"/>
               </w:rPr>
-              <w:t>Scorer</w:t>
-            </w:r>
-            <w:r>
-              <w:rPr>
-                <w:rFonts w:ascii="Calibri" w:eastAsia="Calibri" w:hAnsi="Calibri" w:cs="Times New Roman"/>
-                <w:b/>
-                <w:bCs/>
-                <w:color w:val="4472C4" w:themeColor="accent1"/>
-                <w:sz w:val="24"/>
-                <w:szCs w:val="24"/>
-                <w:lang w:val="en-US"/>
-              </w:rPr>
-              <w:t xml:space="preserve"> Id</w:t>
+              <w:t>Scorer Id</w:t>
             </w:r>
           </w:p>
           <w:p>
@@ -7195,10 +7256,10 @@
         <w:rPr>
           <w:noProof/>
         </w:rPr>
-        <w:pict w14:anchorId="29FA19EE">
-          <v:shape id="_x0000_s1051" type="#_x0000_t202" style="position:absolute;margin-left:280.35pt;margin-top:1.45pt;width:151.05pt;height:38.8pt;z-index:251683840;visibility:visible;mso-height-percent:200;mso-wrap-distance-left:9pt;mso-wrap-distance-top:3.6pt;mso-wrap-distance-right:9pt;mso-wrap-distance-bottom:3.6pt;mso-position-horizontal-relative:text;mso-position-vertical-relative:text;mso-height-percent:200;mso-width-relative:margin;mso-height-relative:margin;v-text-anchor:top" fillcolor="white [3201]" strokecolor="#4472c4 [3204]" strokeweight="2.5pt">
+        <w:pict>
+          <v:shape id="_x0000_s1051" type="#_x0000_t202" style="position:absolute;margin-left:280.35pt;margin-top:1.45pt;width:151.05pt;height:38.8pt;z-index:251683840;visibility:visible;mso-height-percent:200;mso-wrap-distance-top:3.6pt;mso-wrap-distance-bottom:3.6pt;mso-height-percent:200;mso-width-relative:margin;mso-height-relative:margin" fillcolor="white [3201]" strokecolor="#4472c4 [3204]" strokeweight="2.5pt">
             <v:shadow color="#868686"/>
-            <v:textbox style="mso-fit-shape-to-text:t">
+            <v:textbox style="mso-next-textbox:#_x0000_s1051;mso-fit-shape-to-text:t">
               <w:txbxContent>
                 <w:p>
                   <w:pPr>
@@ -7283,6 +7344,505 @@
           <w:lang w:val="en-US"/>
         </w:rPr>
       </w:pPr>
+      <w:r>
+        <w:rPr>
+          <w:rFonts w:ascii="Calibri" w:eastAsia="Calibri" w:hAnsi="Calibri" w:cs="Times New Roman"/>
+          <w:sz w:val="24"/>
+          <w:szCs w:val="24"/>
+          <w:lang w:val="en-US"/>
+        </w:rPr>
+        <w:br w:type="page"/>
+      </w:r>
+    </w:p>
+    <w:p>
+      <w:pPr>
+        <w:rPr>
+          <w:rFonts w:ascii="Calibri" w:eastAsia="Calibri" w:hAnsi="Calibri" w:cs="Times New Roman"/>
+          <w:sz w:val="24"/>
+          <w:szCs w:val="24"/>
+          <w:lang w:val="en-US"/>
+        </w:rPr>
+      </w:pPr>
+      <w:r>
+        <w:rPr>
+          <w:noProof/>
+          <w:lang w:val="en-US"/>
+        </w:rPr>
+        <w:lastRenderedPageBreak/>
+        <w:pict>
+          <v:shape id="_x0000_s1053" type="#_x0000_t202" style="position:absolute;margin-left:245.55pt;margin-top:-31.5pt;width:194.85pt;height:38.8pt;z-index:251684864;visibility:visible;mso-height-percent:200;mso-wrap-distance-top:3.6pt;mso-wrap-distance-bottom:3.6pt;mso-height-percent:200;mso-width-relative:margin;mso-height-relative:margin" fillcolor="white [3201]" strokecolor="#4472c4 [3204]" strokeweight="2.5pt">
+            <v:shadow color="#868686"/>
+            <v:textbox style="mso-fit-shape-to-text:t">
+              <w:txbxContent>
+                <w:p>
+                  <w:pPr>
+                    <w:jc w:val="center"/>
+                    <w:rPr>
+                      <w:b/>
+                      <w:bCs/>
+                      <w:color w:val="4472C4" w:themeColor="accent1"/>
+                      <w:sz w:val="32"/>
+                      <w:szCs w:val="32"/>
+                    </w:rPr>
+                  </w:pPr>
+                  <w:r>
+                    <w:rPr>
+                      <w:b/>
+                      <w:bCs/>
+                      <w:color w:val="4472C4" w:themeColor="accent1"/>
+                      <w:sz w:val="32"/>
+                      <w:szCs w:val="32"/>
+                    </w:rPr>
+                    <w:t>SCORER</w:t>
+                  </w:r>
+                  <w:r>
+                    <w:rPr>
+                      <w:b/>
+                      <w:bCs/>
+                      <w:color w:val="4472C4" w:themeColor="accent1"/>
+                      <w:sz w:val="32"/>
+                      <w:szCs w:val="32"/>
+                    </w:rPr>
+                    <w:t xml:space="preserve"> MASTER</w:t>
+                  </w:r>
+                  <w:r>
+                    <w:rPr>
+                      <w:b/>
+                      <w:bCs/>
+                      <w:color w:val="4472C4" w:themeColor="accent1"/>
+                      <w:sz w:val="32"/>
+                      <w:szCs w:val="32"/>
+                    </w:rPr>
+                    <w:t xml:space="preserve"> TABLE</w:t>
+                  </w:r>
+                </w:p>
+              </w:txbxContent>
+            </v:textbox>
+            <w10:wrap type="square"/>
+          </v:shape>
+        </w:pict>
+      </w:r>
+    </w:p>
+    <w:p>
+      <w:pPr>
+        <w:rPr>
+          <w:rFonts w:ascii="Calibri" w:eastAsia="Calibri" w:hAnsi="Calibri" w:cs="Times New Roman"/>
+          <w:sz w:val="24"/>
+          <w:szCs w:val="24"/>
+          <w:lang w:val="en-US"/>
+        </w:rPr>
+      </w:pPr>
+    </w:p>
+    <w:tbl>
+      <w:tblPr>
+        <w:tblStyle w:val="TableGrid"/>
+        <w:tblW w:w="0" w:type="auto"/>
+        <w:jc w:val="center"/>
+        <w:tblInd w:w="390" w:type="dxa"/>
+        <w:tblLook w:val="04A0"/>
+      </w:tblPr>
+      <w:tblGrid>
+        <w:gridCol w:w="3155"/>
+        <w:gridCol w:w="3155"/>
+        <w:gridCol w:w="3155"/>
+      </w:tblGrid>
+      <w:tr>
+        <w:trPr>
+          <w:trHeight w:val="669"/>
+          <w:jc w:val="center"/>
+        </w:trPr>
+        <w:tc>
+          <w:tcPr>
+            <w:tcW w:w="3155" w:type="dxa"/>
+            <w:tcBorders>
+              <w:bottom w:val="nil"/>
+            </w:tcBorders>
+          </w:tcPr>
+          <w:p>
+            <w:pPr>
+              <w:rPr>
+                <w:rFonts w:ascii="Calibri" w:eastAsia="Calibri" w:hAnsi="Calibri" w:cs="Times New Roman"/>
+                <w:b/>
+                <w:color w:val="0070C0"/>
+                <w:sz w:val="32"/>
+                <w:szCs w:val="36"/>
+                <w:lang w:val="en-US"/>
+              </w:rPr>
+            </w:pPr>
+            <w:r>
+              <w:rPr>
+                <w:rFonts w:ascii="Calibri" w:eastAsia="Calibri" w:hAnsi="Calibri" w:cs="Times New Roman"/>
+                <w:b/>
+                <w:color w:val="0070C0"/>
+                <w:sz w:val="32"/>
+                <w:szCs w:val="36"/>
+                <w:lang w:val="en-US"/>
+              </w:rPr>
+              <w:t xml:space="preserve">Scorer Id : </w:t>
+            </w:r>
+            <w:r>
+              <w:rPr>
+                <w:rFonts w:ascii="Calibri" w:eastAsia="Calibri" w:hAnsi="Calibri" w:cs="Times New Roman"/>
+                <w:b/>
+                <w:color w:val="0070C0"/>
+                <w:sz w:val="32"/>
+                <w:szCs w:val="36"/>
+                <w:lang w:val="en-US"/>
+              </w:rPr>
+              <w:t>1</w:t>
+            </w:r>
+          </w:p>
+        </w:tc>
+        <w:tc>
+          <w:tcPr>
+            <w:tcW w:w="3155" w:type="dxa"/>
+          </w:tcPr>
+          <w:p>
+            <w:pPr>
+              <w:rPr>
+                <w:rFonts w:ascii="Calibri" w:eastAsia="Calibri" w:hAnsi="Calibri" w:cs="Times New Roman"/>
+                <w:b/>
+                <w:color w:val="0070C0"/>
+                <w:sz w:val="32"/>
+                <w:szCs w:val="36"/>
+                <w:lang w:val="en-US"/>
+              </w:rPr>
+            </w:pPr>
+            <w:r>
+              <w:rPr>
+                <w:rFonts w:ascii="Calibri" w:eastAsia="Calibri" w:hAnsi="Calibri" w:cs="Times New Roman"/>
+                <w:b/>
+                <w:color w:val="0070C0"/>
+                <w:sz w:val="32"/>
+                <w:szCs w:val="36"/>
+                <w:lang w:val="en-US"/>
+              </w:rPr>
+              <w:t>Fixture Id</w:t>
+            </w:r>
+          </w:p>
+        </w:tc>
+        <w:tc>
+          <w:tcPr>
+            <w:tcW w:w="3155" w:type="dxa"/>
+          </w:tcPr>
+          <w:p>
+            <w:pPr>
+              <w:rPr>
+                <w:rFonts w:ascii="Calibri" w:eastAsia="Calibri" w:hAnsi="Calibri" w:cs="Times New Roman"/>
+                <w:b/>
+                <w:color w:val="0070C0"/>
+                <w:sz w:val="32"/>
+                <w:szCs w:val="36"/>
+                <w:lang w:val="en-US"/>
+              </w:rPr>
+            </w:pPr>
+            <w:r>
+              <w:rPr>
+                <w:rFonts w:ascii="Calibri" w:eastAsia="Calibri" w:hAnsi="Calibri" w:cs="Times New Roman"/>
+                <w:b/>
+                <w:color w:val="0070C0"/>
+                <w:sz w:val="32"/>
+                <w:szCs w:val="36"/>
+                <w:lang w:val="en-US"/>
+              </w:rPr>
+              <w:t>Fixture Date And Time</w:t>
+            </w:r>
+          </w:p>
+        </w:tc>
+      </w:tr>
+      <w:tr>
+        <w:trPr>
+          <w:trHeight w:val="1184"/>
+          <w:jc w:val="center"/>
+        </w:trPr>
+        <w:tc>
+          <w:tcPr>
+            <w:tcW w:w="3155" w:type="dxa"/>
+            <w:tcBorders>
+              <w:top w:val="nil"/>
+            </w:tcBorders>
+          </w:tcPr>
+          <w:p>
+            <w:pPr>
+              <w:rPr>
+                <w:rFonts w:ascii="Calibri" w:eastAsia="Calibri" w:hAnsi="Calibri" w:cs="Times New Roman"/>
+                <w:b/>
+                <w:color w:val="0070C0"/>
+                <w:sz w:val="28"/>
+                <w:szCs w:val="24"/>
+                <w:lang w:val="en-US"/>
+              </w:rPr>
+            </w:pPr>
+          </w:p>
+        </w:tc>
+        <w:tc>
+          <w:tcPr>
+            <w:tcW w:w="3155" w:type="dxa"/>
+          </w:tcPr>
+          <w:p>
+            <w:pPr>
+              <w:rPr>
+                <w:rFonts w:ascii="Calibri" w:eastAsia="Calibri" w:hAnsi="Calibri" w:cs="Times New Roman"/>
+                <w:sz w:val="28"/>
+                <w:szCs w:val="24"/>
+                <w:lang w:val="en-US"/>
+              </w:rPr>
+            </w:pPr>
+            <w:r>
+              <w:rPr>
+                <w:rFonts w:ascii="Calibri" w:eastAsia="Calibri" w:hAnsi="Calibri" w:cs="Times New Roman"/>
+                <w:sz w:val="28"/>
+                <w:szCs w:val="24"/>
+                <w:lang w:val="en-US"/>
+              </w:rPr>
+              <w:t>441</w:t>
+            </w:r>
+          </w:p>
+        </w:tc>
+        <w:tc>
+          <w:tcPr>
+            <w:tcW w:w="3155" w:type="dxa"/>
+          </w:tcPr>
+          <w:p>
+            <w:pPr>
+              <w:rPr>
+                <w:sz w:val="28"/>
+                <w:szCs w:val="24"/>
+              </w:rPr>
+            </w:pPr>
+            <w:r>
+              <w:rPr>
+                <w:sz w:val="28"/>
+                <w:szCs w:val="24"/>
+              </w:rPr>
+              <w:t>2020-04-24</w:t>
+            </w:r>
+          </w:p>
+          <w:p>
+            <w:pPr>
+              <w:rPr>
+                <w:sz w:val="28"/>
+                <w:szCs w:val="24"/>
+              </w:rPr>
+            </w:pPr>
+            <w:r>
+              <w:rPr>
+                <w:sz w:val="28"/>
+                <w:szCs w:val="24"/>
+              </w:rPr>
+              <w:t>20:00:00</w:t>
+            </w:r>
+          </w:p>
+        </w:tc>
+      </w:tr>
+      <w:tr>
+        <w:trPr>
+          <w:trHeight w:val="669"/>
+          <w:jc w:val="center"/>
+        </w:trPr>
+        <w:tc>
+          <w:tcPr>
+            <w:tcW w:w="3155" w:type="dxa"/>
+            <w:tcBorders>
+              <w:bottom w:val="nil"/>
+            </w:tcBorders>
+          </w:tcPr>
+          <w:p>
+            <w:pPr>
+              <w:rPr>
+                <w:rFonts w:ascii="Calibri" w:eastAsia="Calibri" w:hAnsi="Calibri" w:cs="Times New Roman"/>
+                <w:b/>
+                <w:color w:val="0070C0"/>
+                <w:sz w:val="32"/>
+                <w:szCs w:val="36"/>
+                <w:lang w:val="en-US"/>
+              </w:rPr>
+            </w:pPr>
+            <w:r>
+              <w:rPr>
+                <w:rFonts w:ascii="Calibri" w:eastAsia="Calibri" w:hAnsi="Calibri" w:cs="Times New Roman"/>
+                <w:b/>
+                <w:color w:val="0070C0"/>
+                <w:sz w:val="32"/>
+                <w:szCs w:val="36"/>
+                <w:lang w:val="en-US"/>
+              </w:rPr>
+              <w:t xml:space="preserve">Scorer Id : </w:t>
+            </w:r>
+            <w:r>
+              <w:rPr>
+                <w:rFonts w:ascii="Calibri" w:eastAsia="Calibri" w:hAnsi="Calibri" w:cs="Times New Roman"/>
+                <w:b/>
+                <w:color w:val="0070C0"/>
+                <w:sz w:val="32"/>
+                <w:szCs w:val="36"/>
+                <w:lang w:val="en-US"/>
+              </w:rPr>
+              <w:t>2</w:t>
+            </w:r>
+          </w:p>
+        </w:tc>
+        <w:tc>
+          <w:tcPr>
+            <w:tcW w:w="3155" w:type="dxa"/>
+          </w:tcPr>
+          <w:p>
+            <w:pPr>
+              <w:rPr>
+                <w:rFonts w:ascii="Calibri" w:eastAsia="Calibri" w:hAnsi="Calibri" w:cs="Times New Roman"/>
+                <w:b/>
+                <w:color w:val="0070C0"/>
+                <w:sz w:val="32"/>
+                <w:szCs w:val="36"/>
+                <w:lang w:val="en-US"/>
+              </w:rPr>
+            </w:pPr>
+            <w:r>
+              <w:rPr>
+                <w:rFonts w:ascii="Calibri" w:eastAsia="Calibri" w:hAnsi="Calibri" w:cs="Times New Roman"/>
+                <w:b/>
+                <w:color w:val="0070C0"/>
+                <w:sz w:val="32"/>
+                <w:szCs w:val="36"/>
+                <w:lang w:val="en-US"/>
+              </w:rPr>
+              <w:t>Fixture Id</w:t>
+            </w:r>
+          </w:p>
+        </w:tc>
+        <w:tc>
+          <w:tcPr>
+            <w:tcW w:w="3155" w:type="dxa"/>
+          </w:tcPr>
+          <w:p>
+            <w:pPr>
+              <w:rPr>
+                <w:rFonts w:ascii="Calibri" w:eastAsia="Calibri" w:hAnsi="Calibri" w:cs="Times New Roman"/>
+                <w:b/>
+                <w:color w:val="0070C0"/>
+                <w:sz w:val="32"/>
+                <w:szCs w:val="36"/>
+                <w:lang w:val="en-US"/>
+              </w:rPr>
+            </w:pPr>
+            <w:r>
+              <w:rPr>
+                <w:rFonts w:ascii="Calibri" w:eastAsia="Calibri" w:hAnsi="Calibri" w:cs="Times New Roman"/>
+                <w:b/>
+                <w:color w:val="0070C0"/>
+                <w:sz w:val="32"/>
+                <w:szCs w:val="36"/>
+                <w:lang w:val="en-US"/>
+              </w:rPr>
+              <w:t>Fixture Date And Time</w:t>
+            </w:r>
+          </w:p>
+        </w:tc>
+      </w:tr>
+      <w:tr>
+        <w:trPr>
+          <w:trHeight w:val="1775"/>
+          <w:jc w:val="center"/>
+        </w:trPr>
+        <w:tc>
+          <w:tcPr>
+            <w:tcW w:w="3155" w:type="dxa"/>
+            <w:tcBorders>
+              <w:top w:val="nil"/>
+            </w:tcBorders>
+          </w:tcPr>
+          <w:p>
+            <w:pPr>
+              <w:rPr>
+                <w:rFonts w:ascii="Calibri" w:eastAsia="Calibri" w:hAnsi="Calibri" w:cs="Times New Roman"/>
+                <w:b/>
+                <w:color w:val="0070C0"/>
+                <w:sz w:val="28"/>
+                <w:szCs w:val="24"/>
+                <w:lang w:val="en-US"/>
+              </w:rPr>
+            </w:pPr>
+          </w:p>
+        </w:tc>
+        <w:tc>
+          <w:tcPr>
+            <w:tcW w:w="3155" w:type="dxa"/>
+          </w:tcPr>
+          <w:p>
+            <w:pPr>
+              <w:rPr>
+                <w:rFonts w:ascii="Calibri" w:eastAsia="Calibri" w:hAnsi="Calibri" w:cs="Times New Roman"/>
+                <w:sz w:val="28"/>
+                <w:szCs w:val="24"/>
+                <w:lang w:val="en-US"/>
+              </w:rPr>
+            </w:pPr>
+            <w:r>
+              <w:rPr>
+                <w:rFonts w:ascii="Calibri" w:eastAsia="Calibri" w:hAnsi="Calibri" w:cs="Times New Roman"/>
+                <w:sz w:val="28"/>
+                <w:szCs w:val="24"/>
+                <w:lang w:val="en-US"/>
+              </w:rPr>
+              <w:t>442</w:t>
+            </w:r>
+          </w:p>
+        </w:tc>
+        <w:tc>
+          <w:tcPr>
+            <w:tcW w:w="3155" w:type="dxa"/>
+          </w:tcPr>
+          <w:p>
+            <w:pPr>
+              <w:rPr>
+                <w:sz w:val="28"/>
+                <w:szCs w:val="24"/>
+              </w:rPr>
+            </w:pPr>
+            <w:r>
+              <w:rPr>
+                <w:sz w:val="28"/>
+                <w:szCs w:val="24"/>
+              </w:rPr>
+              <w:t>2020-07-16</w:t>
+            </w:r>
+          </w:p>
+          <w:p>
+            <w:pPr>
+              <w:rPr>
+                <w:sz w:val="28"/>
+                <w:szCs w:val="24"/>
+              </w:rPr>
+            </w:pPr>
+            <w:r>
+              <w:rPr>
+                <w:sz w:val="28"/>
+                <w:szCs w:val="24"/>
+              </w:rPr>
+              <w:t>15:00:00</w:t>
+            </w:r>
+          </w:p>
+          <w:p>
+            <w:pPr>
+              <w:jc w:val="center"/>
+              <w:rPr>
+                <w:sz w:val="28"/>
+                <w:szCs w:val="24"/>
+              </w:rPr>
+            </w:pPr>
+          </w:p>
+        </w:tc>
+      </w:tr>
+    </w:tbl>
+    <w:p>
+      <w:pPr>
+        <w:rPr>
+          <w:rFonts w:ascii="Calibri" w:eastAsia="Calibri" w:hAnsi="Calibri" w:cs="Times New Roman"/>
+          <w:sz w:val="24"/>
+          <w:szCs w:val="24"/>
+          <w:lang w:val="en-US"/>
+        </w:rPr>
+      </w:pPr>
     </w:p>
     <w:sectPr>
       <w:pgSz w:w="15840" w:h="12240" w:orient="landscape"/>
@@ -7295,7 +7855,7 @@
 </file>
 
 <file path=word/endnotes.xml><?xml version="1.0" encoding="utf-8"?>
-<w:endnotes xmlns:wpc="http://schemas.microsoft.com/office/word/2010/wordprocessingCanvas" xmlns:cx="http://schemas.microsoft.com/office/drawing/2014/chartex" xmlns:cx1="http://schemas.microsoft.com/office/drawing/2015/9/8/chartex" xmlns:cx2="http://schemas.microsoft.com/office/drawing/2015/10/21/chartex" xmlns:cx3="http://schemas.microsoft.com/office/drawing/2016/5/9/chartex" xmlns:cx4="http://schemas.microsoft.com/office/drawing/2016/5/10/chartex" xmlns:cx5="http://schemas.microsoft.com/office/drawing/2016/5/11/chartex" xmlns:cx6="http://schemas.microsoft.com/office/drawing/2016/5/12/chartex" xmlns:cx7="http://schemas.microsoft.com/office/drawing/2016/5/13/chartex" xmlns:cx8="http://schemas.microsoft.com/office/drawing/2016/5/14/chartex" xmlns:mc="http://schemas.openxmlformats.org/markup-compatibility/2006" xmlns:aink="http://schemas.microsoft.com/office/drawing/2016/ink" xmlns:am3d="http://schemas.microsoft.com/office/drawing/2017/model3d" xmlns:o="urn:schemas-microsoft-com:office:office" xmlns:r="http://schemas.openxmlformats.org/officeDocument/2006/relationships" xmlns:m="http://schemas.openxmlformats.org/officeDocument/2006/math" xmlns:v="urn:schemas-microsoft-com:vml" xmlns:wp14="http://schemas.microsoft.com/office/word/2010/wordprocessingDrawing" xmlns:wp="http://schemas.openxmlformats.org/drawingml/2006/wordprocessingDrawing" xmlns:w10="urn:schemas-microsoft-com:office:word" xmlns:w="http://schemas.openxmlformats.org/wordprocessingml/2006/main" xmlns:w14="http://schemas.microsoft.com/office/word/2010/wordml" xmlns:w15="http://schemas.microsoft.com/office/word/2012/wordml" xmlns:w16cex="http://schemas.microsoft.com/office/word/2018/wordml/cex" xmlns:w16cid="http://schemas.microsoft.com/office/word/2016/wordml/cid" xmlns:w16="http://schemas.microsoft.com/office/word/2018/wordml" xmlns:w16se="http://schemas.microsoft.com/office/word/2015/wordml/symex" xmlns:wpg="http://schemas.microsoft.com/office/word/2010/wordprocessingGroup" xmlns:wpi="http://schemas.microsoft.com/office/word/2010/wordprocessingInk" xmlns:wne="http://schemas.microsoft.com/office/word/2006/wordml" xmlns:wps="http://schemas.microsoft.com/office/word/2010/wordprocessingShape" mc:Ignorable="w14 w15 w16se w16cid w16 w16cex wp14">
+<w:endnotes xmlns:ve="http://schemas.openxmlformats.org/markup-compatibility/2006" xmlns:o="urn:schemas-microsoft-com:office:office" xmlns:r="http://schemas.openxmlformats.org/officeDocument/2006/relationships" xmlns:m="http://schemas.openxmlformats.org/officeDocument/2006/math" xmlns:v="urn:schemas-microsoft-com:vml" xmlns:wp="http://schemas.openxmlformats.org/drawingml/2006/wordprocessingDrawing" xmlns:w10="urn:schemas-microsoft-com:office:word" xmlns:w="http://schemas.openxmlformats.org/wordprocessingml/2006/main" xmlns:wne="http://schemas.microsoft.com/office/word/2006/wordml">
   <w:endnote w:type="separator" w:id="-1">
     <w:p>
       <w:pPr>
@@ -7320,7 +7880,7 @@
 </file>
 
 <file path=word/footnotes.xml><?xml version="1.0" encoding="utf-8"?>
-<w:footnotes xmlns:wpc="http://schemas.microsoft.com/office/word/2010/wordprocessingCanvas" xmlns:cx="http://schemas.microsoft.com/office/drawing/2014/chartex" xmlns:cx1="http://schemas.microsoft.com/office/drawing/2015/9/8/chartex" xmlns:cx2="http://schemas.microsoft.com/office/drawing/2015/10/21/chartex" xmlns:cx3="http://schemas.microsoft.com/office/drawing/2016/5/9/chartex" xmlns:cx4="http://schemas.microsoft.com/office/drawing/2016/5/10/chartex" xmlns:cx5="http://schemas.microsoft.com/office/drawing/2016/5/11/chartex" xmlns:cx6="http://schemas.microsoft.com/office/drawing/2016/5/12/chartex" xmlns:cx7="http://schemas.microsoft.com/office/drawing/2016/5/13/chartex" xmlns:cx8="http://schemas.microsoft.com/office/drawing/2016/5/14/chartex" xmlns:mc="http://schemas.openxmlformats.org/markup-compatibility/2006" xmlns:aink="http://schemas.microsoft.com/office/drawing/2016/ink" xmlns:am3d="http://schemas.microsoft.com/office/drawing/2017/model3d" xmlns:o="urn:schemas-microsoft-com:office:office" xmlns:r="http://schemas.openxmlformats.org/officeDocument/2006/relationships" xmlns:m="http://schemas.openxmlformats.org/officeDocument/2006/math" xmlns:v="urn:schemas-microsoft-com:vml" xmlns:wp14="http://schemas.microsoft.com/office/word/2010/wordprocessingDrawing" xmlns:wp="http://schemas.openxmlformats.org/drawingml/2006/wordprocessingDrawing" xmlns:w10="urn:schemas-microsoft-com:office:word" xmlns:w="http://schemas.openxmlformats.org/wordprocessingml/2006/main" xmlns:w14="http://schemas.microsoft.com/office/word/2010/wordml" xmlns:w15="http://schemas.microsoft.com/office/word/2012/wordml" xmlns:w16cex="http://schemas.microsoft.com/office/word/2018/wordml/cex" xmlns:w16cid="http://schemas.microsoft.com/office/word/2016/wordml/cid" xmlns:w16="http://schemas.microsoft.com/office/word/2018/wordml" xmlns:w16se="http://schemas.microsoft.com/office/word/2015/wordml/symex" xmlns:wpg="http://schemas.microsoft.com/office/word/2010/wordprocessingGroup" xmlns:wpi="http://schemas.microsoft.com/office/word/2010/wordprocessingInk" xmlns:wne="http://schemas.microsoft.com/office/word/2006/wordml" xmlns:wps="http://schemas.microsoft.com/office/word/2010/wordprocessingShape" mc:Ignorable="w14 w15 w16se w16cid w16 w16cex wp14">
+<w:footnotes xmlns:ve="http://schemas.openxmlformats.org/markup-compatibility/2006" xmlns:o="urn:schemas-microsoft-com:office:office" xmlns:r="http://schemas.openxmlformats.org/officeDocument/2006/relationships" xmlns:m="http://schemas.openxmlformats.org/officeDocument/2006/math" xmlns:v="urn:schemas-microsoft-com:vml" xmlns:wp="http://schemas.openxmlformats.org/drawingml/2006/wordprocessingDrawing" xmlns:w10="urn:schemas-microsoft-com:office:word" xmlns:w="http://schemas.openxmlformats.org/wordprocessingml/2006/main" xmlns:wne="http://schemas.microsoft.com/office/word/2006/wordml">
   <w:footnote w:type="separator" w:id="-1">
     <w:p>
       <w:pPr>
@@ -7345,7 +7905,7 @@
 </file>
 
 <file path=word/styles.xml><?xml version="1.0" encoding="utf-8"?>
-<w:styles xmlns:mc="http://schemas.openxmlformats.org/markup-compatibility/2006" xmlns:r="http://schemas.openxmlformats.org/officeDocument/2006/relationships" xmlns:w="http://schemas.openxmlformats.org/wordprocessingml/2006/main" xmlns:w14="http://schemas.microsoft.com/office/word/2010/wordml" xmlns:w15="http://schemas.microsoft.com/office/word/2012/wordml" xmlns:w16cex="http://schemas.microsoft.com/office/word/2018/wordml/cex" xmlns:w16cid="http://schemas.microsoft.com/office/word/2016/wordml/cid" xmlns:w16="http://schemas.microsoft.com/office/word/2018/wordml" xmlns:w16se="http://schemas.microsoft.com/office/word/2015/wordml/symex" mc:Ignorable="w14 w15 w16se w16cid w16 w16cex">
+<w:styles xmlns:r="http://schemas.openxmlformats.org/officeDocument/2006/relationships" xmlns:w="http://schemas.openxmlformats.org/wordprocessingml/2006/main">
   <w:docDefaults>
     <w:rPrDefault>
       <w:rPr>
@@ -7361,383 +7921,144 @@
       </w:pPr>
     </w:pPrDefault>
   </w:docDefaults>
-  <w:latentStyles w:defLockedState="0" w:defUIPriority="99" w:defSemiHidden="0" w:defUnhideWhenUsed="0" w:defQFormat="0" w:count="376">
-    <w:lsdException w:name="Normal" w:uiPriority="0" w:qFormat="1"/>
-    <w:lsdException w:name="heading 1" w:uiPriority="9" w:qFormat="1"/>
-    <w:lsdException w:name="heading 2" w:semiHidden="1" w:uiPriority="9" w:unhideWhenUsed="1" w:qFormat="1"/>
-    <w:lsdException w:name="heading 3" w:semiHidden="1" w:uiPriority="9" w:unhideWhenUsed="1" w:qFormat="1"/>
-    <w:lsdException w:name="heading 4" w:semiHidden="1" w:uiPriority="9" w:unhideWhenUsed="1" w:qFormat="1"/>
-    <w:lsdException w:name="heading 5" w:semiHidden="1" w:uiPriority="9" w:unhideWhenUsed="1" w:qFormat="1"/>
-    <w:lsdException w:name="heading 6" w:semiHidden="1" w:uiPriority="9" w:unhideWhenUsed="1" w:qFormat="1"/>
-    <w:lsdException w:name="heading 7" w:semiHidden="1" w:uiPriority="9" w:unhideWhenUsed="1" w:qFormat="1"/>
-    <w:lsdException w:name="heading 8" w:semiHidden="1" w:uiPriority="9" w:unhideWhenUsed="1" w:qFormat="1"/>
-    <w:lsdException w:name="heading 9" w:semiHidden="1" w:uiPriority="9" w:unhideWhenUsed="1" w:qFormat="1"/>
-    <w:lsdException w:name="index 1" w:semiHidden="1" w:unhideWhenUsed="1"/>
-    <w:lsdException w:name="index 2" w:semiHidden="1" w:unhideWhenUsed="1"/>
-    <w:lsdException w:name="index 3" w:semiHidden="1" w:unhideWhenUsed="1"/>
-    <w:lsdException w:name="index 4" w:semiHidden="1" w:unhideWhenUsed="1"/>
-    <w:lsdException w:name="index 5" w:semiHidden="1" w:unhideWhenUsed="1"/>
-    <w:lsdException w:name="index 6" w:semiHidden="1" w:unhideWhenUsed="1"/>
-    <w:lsdException w:name="index 7" w:semiHidden="1" w:unhideWhenUsed="1"/>
-    <w:lsdException w:name="index 8" w:semiHidden="1" w:unhideWhenUsed="1"/>
-    <w:lsdException w:name="index 9" w:semiHidden="1" w:unhideWhenUsed="1"/>
-    <w:lsdException w:name="toc 1" w:semiHidden="1" w:uiPriority="39" w:unhideWhenUsed="1"/>
-    <w:lsdException w:name="toc 2" w:semiHidden="1" w:uiPriority="39" w:unhideWhenUsed="1"/>
-    <w:lsdException w:name="toc 3" w:semiHidden="1" w:uiPriority="39" w:unhideWhenUsed="1"/>
-    <w:lsdException w:name="toc 4" w:semiHidden="1" w:uiPriority="39" w:unhideWhenUsed="1"/>
-    <w:lsdException w:name="toc 5" w:semiHidden="1" w:uiPriority="39" w:unhideWhenUsed="1"/>
-    <w:lsdException w:name="toc 6" w:semiHidden="1" w:uiPriority="39" w:unhideWhenUsed="1"/>
-    <w:lsdException w:name="toc 7" w:semiHidden="1" w:uiPriority="39" w:unhideWhenUsed="1"/>
-    <w:lsdException w:name="toc 8" w:semiHidden="1" w:uiPriority="39" w:unhideWhenUsed="1"/>
-    <w:lsdException w:name="toc 9" w:semiHidden="1" w:uiPriority="39" w:unhideWhenUsed="1"/>
-    <w:lsdException w:name="Normal Indent" w:semiHidden="1" w:unhideWhenUsed="1"/>
-    <w:lsdException w:name="footnote text" w:semiHidden="1" w:unhideWhenUsed="1"/>
-    <w:lsdException w:name="annotation text" w:semiHidden="1" w:unhideWhenUsed="1"/>
-    <w:lsdException w:name="header" w:semiHidden="1" w:unhideWhenUsed="1"/>
-    <w:lsdException w:name="footer" w:semiHidden="1" w:unhideWhenUsed="1"/>
-    <w:lsdException w:name="index heading" w:semiHidden="1" w:unhideWhenUsed="1"/>
-    <w:lsdException w:name="caption" w:semiHidden="1" w:uiPriority="35" w:unhideWhenUsed="1" w:qFormat="1"/>
-    <w:lsdException w:name="table of figures" w:semiHidden="1" w:unhideWhenUsed="1"/>
-    <w:lsdException w:name="envelope address" w:semiHidden="1" w:unhideWhenUsed="1"/>
-    <w:lsdException w:name="envelope return" w:semiHidden="1" w:unhideWhenUsed="1"/>
-    <w:lsdException w:name="footnote reference" w:semiHidden="1" w:unhideWhenUsed="1"/>
-    <w:lsdException w:name="annotation reference" w:semiHidden="1" w:unhideWhenUsed="1"/>
-    <w:lsdException w:name="line number" w:semiHidden="1" w:unhideWhenUsed="1"/>
-    <w:lsdException w:name="page number" w:semiHidden="1" w:unhideWhenUsed="1"/>
-    <w:lsdException w:name="endnote reference" w:semiHidden="1" w:unhideWhenUsed="1"/>
-    <w:lsdException w:name="endnote text" w:semiHidden="1" w:unhideWhenUsed="1"/>
-    <w:lsdException w:name="table of authorities" w:semiHidden="1" w:unhideWhenUsed="1"/>
-    <w:lsdException w:name="macro" w:semiHidden="1" w:unhideWhenUsed="1"/>
-    <w:lsdException w:name="toa heading" w:semiHidden="1" w:unhideWhenUsed="1"/>
-    <w:lsdException w:name="List" w:semiHidden="1" w:unhideWhenUsed="1"/>
-    <w:lsdException w:name="List Bullet" w:semiHidden="1" w:unhideWhenUsed="1"/>
-    <w:lsdException w:name="List Number" w:semiHidden="1" w:unhideWhenUsed="1"/>
-    <w:lsdException w:name="List 2" w:semiHidden="1" w:unhideWhenUsed="1"/>
-    <w:lsdException w:name="List 3" w:semiHidden="1" w:unhideWhenUsed="1"/>
-    <w:lsdException w:name="List 4" w:semiHidden="1" w:unhideWhenUsed="1"/>
-    <w:lsdException w:name="List 5" w:semiHidden="1" w:unhideWhenUsed="1"/>
-    <w:lsdException w:name="List Bullet 2" w:semiHidden="1" w:unhideWhenUsed="1"/>
-    <w:lsdException w:name="List Bullet 3" w:semiHidden="1" w:unhideWhenUsed="1"/>
-    <w:lsdException w:name="List Bullet 4" w:semiHidden="1" w:unhideWhenUsed="1"/>
-    <w:lsdException w:name="List Bullet 5" w:semiHidden="1" w:unhideWhenUsed="1"/>
-    <w:lsdException w:name="List Number 2" w:semiHidden="1" w:unhideWhenUsed="1"/>
-    <w:lsdException w:name="List Number 3" w:semiHidden="1" w:unhideWhenUsed="1"/>
-    <w:lsdException w:name="List Number 4" w:semiHidden="1" w:unhideWhenUsed="1"/>
-    <w:lsdException w:name="List Number 5" w:semiHidden="1" w:unhideWhenUsed="1"/>
-    <w:lsdException w:name="Title" w:uiPriority="10" w:qFormat="1"/>
-    <w:lsdException w:name="Closing" w:semiHidden="1" w:unhideWhenUsed="1"/>
-    <w:lsdException w:name="Signature" w:semiHidden="1" w:unhideWhenUsed="1"/>
-    <w:lsdException w:name="Default Paragraph Font" w:semiHidden="1" w:uiPriority="1" w:unhideWhenUsed="1"/>
-    <w:lsdException w:name="Body Text" w:semiHidden="1" w:unhideWhenUsed="1"/>
-    <w:lsdException w:name="Body Text Indent" w:semiHidden="1" w:unhideWhenUsed="1"/>
-    <w:lsdException w:name="List Continue" w:semiHidden="1" w:unhideWhenUsed="1"/>
-    <w:lsdException w:name="List Continue 2" w:semiHidden="1" w:unhideWhenUsed="1"/>
-    <w:lsdException w:name="List Continue 3" w:semiHidden="1" w:unhideWhenUsed="1"/>
-    <w:lsdException w:name="List Continue 4" w:semiHidden="1" w:unhideWhenUsed="1"/>
-    <w:lsdException w:name="List Continue 5" w:semiHidden="1" w:unhideWhenUsed="1"/>
-    <w:lsdException w:name="Message Header" w:semiHidden="1" w:unhideWhenUsed="1"/>
-    <w:lsdException w:name="Subtitle" w:uiPriority="11" w:qFormat="1"/>
-    <w:lsdException w:name="Salutation" w:semiHidden="1" w:unhideWhenUsed="1"/>
-    <w:lsdException w:name="Date" w:semiHidden="1" w:unhideWhenUsed="1"/>
-    <w:lsdException w:name="Body Text First Indent" w:semiHidden="1" w:unhideWhenUsed="1"/>
-    <w:lsdException w:name="Body Text First Indent 2" w:semiHidden="1" w:unhideWhenUsed="1"/>
-    <w:lsdException w:name="Note Heading" w:semiHidden="1" w:unhideWhenUsed="1"/>
-    <w:lsdException w:name="Body Text 2" w:semiHidden="1" w:unhideWhenUsed="1"/>
-    <w:lsdException w:name="Body Text 3" w:semiHidden="1" w:unhideWhenUsed="1"/>
-    <w:lsdException w:name="Body Text Indent 2" w:semiHidden="1" w:unhideWhenUsed="1"/>
-    <w:lsdException w:name="Body Text Indent 3" w:semiHidden="1" w:unhideWhenUsed="1"/>
-    <w:lsdException w:name="Block Text" w:semiHidden="1" w:unhideWhenUsed="1"/>
-    <w:lsdException w:name="Hyperlink" w:semiHidden="1" w:unhideWhenUsed="1"/>
-    <w:lsdException w:name="FollowedHyperlink" w:semiHidden="1" w:unhideWhenUsed="1"/>
-    <w:lsdException w:name="Strong" w:uiPriority="22" w:qFormat="1"/>
-    <w:lsdException w:name="Emphasis" w:uiPriority="20" w:qFormat="1"/>
-    <w:lsdException w:name="Document Map" w:semiHidden="1" w:unhideWhenUsed="1"/>
-    <w:lsdException w:name="Plain Text" w:semiHidden="1" w:unhideWhenUsed="1"/>
-    <w:lsdException w:name="E-mail Signature" w:semiHidden="1" w:unhideWhenUsed="1"/>
-    <w:lsdException w:name="HTML Top of Form" w:semiHidden="1" w:unhideWhenUsed="1"/>
-    <w:lsdException w:name="HTML Bottom of Form" w:semiHidden="1" w:unhideWhenUsed="1"/>
-    <w:lsdException w:name="Normal (Web)" w:semiHidden="1" w:unhideWhenUsed="1"/>
-    <w:lsdException w:name="HTML Acronym" w:semiHidden="1" w:unhideWhenUsed="1"/>
-    <w:lsdException w:name="HTML Address" w:semiHidden="1" w:unhideWhenUsed="1"/>
-    <w:lsdException w:name="HTML Cite" w:semiHidden="1" w:unhideWhenUsed="1"/>
-    <w:lsdException w:name="HTML Code" w:semiHidden="1" w:unhideWhenUsed="1"/>
-    <w:lsdException w:name="HTML Definition" w:semiHidden="1" w:unhideWhenUsed="1"/>
-    <w:lsdException w:name="HTML Keyboard" w:semiHidden="1" w:unhideWhenUsed="1"/>
-    <w:lsdException w:name="HTML Preformatted" w:semiHidden="1" w:unhideWhenUsed="1"/>
-    <w:lsdException w:name="HTML Sample" w:semiHidden="1" w:unhideWhenUsed="1"/>
-    <w:lsdException w:name="HTML Typewriter" w:semiHidden="1" w:unhideWhenUsed="1"/>
-    <w:lsdException w:name="HTML Variable" w:semiHidden="1" w:unhideWhenUsed="1"/>
-    <w:lsdException w:name="Normal Table" w:semiHidden="1" w:unhideWhenUsed="1"/>
-    <w:lsdException w:name="annotation subject" w:semiHidden="1" w:unhideWhenUsed="1"/>
-    <w:lsdException w:name="No List" w:semiHidden="1" w:unhideWhenUsed="1"/>
-    <w:lsdException w:name="Outline List 1" w:semiHidden="1" w:unhideWhenUsed="1"/>
-    <w:lsdException w:name="Outline List 2" w:semiHidden="1" w:unhideWhenUsed="1"/>
-    <w:lsdException w:name="Outline List 3" w:semiHidden="1" w:unhideWhenUsed="1"/>
-    <w:lsdException w:name="Table Simple 1" w:semiHidden="1" w:unhideWhenUsed="1"/>
-    <w:lsdException w:name="Table Simple 2" w:semiHidden="1" w:unhideWhenUsed="1"/>
-    <w:lsdException w:name="Table Simple 3" w:semiHidden="1" w:unhideWhenUsed="1"/>
-    <w:lsdException w:name="Table Classic 1" w:semiHidden="1" w:unhideWhenUsed="1"/>
-    <w:lsdException w:name="Table Classic 2" w:semiHidden="1" w:unhideWhenUsed="1"/>
-    <w:lsdException w:name="Table Classic 3" w:semiHidden="1" w:unhideWhenUsed="1"/>
-    <w:lsdException w:name="Table Classic 4" w:semiHidden="1" w:unhideWhenUsed="1"/>
-    <w:lsdException w:name="Table Colorful 1" w:semiHidden="1" w:unhideWhenUsed="1"/>
-    <w:lsdException w:name="Table Colorful 2" w:semiHidden="1" w:unhideWhenUsed="1"/>
-    <w:lsdException w:name="Table Colorful 3" w:semiHidden="1" w:unhideWhenUsed="1"/>
-    <w:lsdException w:name="Table Columns 1" w:semiHidden="1" w:unhideWhenUsed="1"/>
-    <w:lsdException w:name="Table Columns 2" w:semiHidden="1" w:unhideWhenUsed="1"/>
-    <w:lsdException w:name="Table Columns 3" w:semiHidden="1" w:unhideWhenUsed="1"/>
-    <w:lsdException w:name="Table Columns 4" w:semiHidden="1" w:unhideWhenUsed="1"/>
-    <w:lsdException w:name="Table Columns 5" w:semiHidden="1" w:unhideWhenUsed="1"/>
-    <w:lsdException w:name="Table Grid 1" w:semiHidden="1" w:unhideWhenUsed="1"/>
-    <w:lsdException w:name="Table Grid 2" w:semiHidden="1" w:unhideWhenUsed="1"/>
-    <w:lsdException w:name="Table Grid 3" w:semiHidden="1" w:unhideWhenUsed="1"/>
-    <w:lsdException w:name="Table Grid 4" w:semiHidden="1" w:unhideWhenUsed="1"/>
-    <w:lsdException w:name="Table Grid 5" w:semiHidden="1" w:unhideWhenUsed="1"/>
-    <w:lsdException w:name="Table Grid 6" w:semiHidden="1" w:unhideWhenUsed="1"/>
-    <w:lsdException w:name="Table Grid 7" w:semiHidden="1" w:unhideWhenUsed="1"/>
-    <w:lsdException w:name="Table Grid 8" w:semiHidden="1" w:unhideWhenUsed="1"/>
-    <w:lsdException w:name="Table List 1" w:semiHidden="1" w:unhideWhenUsed="1"/>
-    <w:lsdException w:name="Table List 2" w:semiHidden="1" w:unhideWhenUsed="1"/>
-    <w:lsdException w:name="Table List 3" w:semiHidden="1" w:unhideWhenUsed="1"/>
-    <w:lsdException w:name="Table List 4" w:semiHidden="1" w:unhideWhenUsed="1"/>
-    <w:lsdException w:name="Table List 5" w:semiHidden="1" w:unhideWhenUsed="1"/>
-    <w:lsdException w:name="Table List 6" w:semiHidden="1" w:unhideWhenUsed="1"/>
-    <w:lsdException w:name="Table List 7" w:semiHidden="1" w:unhideWhenUsed="1"/>
-    <w:lsdException w:name="Table List 8" w:semiHidden="1" w:unhideWhenUsed="1"/>
-    <w:lsdException w:name="Table 3D effects 1" w:semiHidden="1" w:unhideWhenUsed="1"/>
-    <w:lsdException w:name="Table 3D effects 2" w:semiHidden="1" w:unhideWhenUsed="1"/>
-    <w:lsdException w:name="Table 3D effects 3" w:semiHidden="1" w:unhideWhenUsed="1"/>
-    <w:lsdException w:name="Table Contemporary" w:semiHidden="1" w:unhideWhenUsed="1"/>
-    <w:lsdException w:name="Table Elegant" w:semiHidden="1" w:unhideWhenUsed="1"/>
-    <w:lsdException w:name="Table Professional" w:semiHidden="1" w:unhideWhenUsed="1"/>
-    <w:lsdException w:name="Table Subtle 1" w:semiHidden="1" w:unhideWhenUsed="1"/>
-    <w:lsdException w:name="Table Subtle 2" w:semiHidden="1" w:unhideWhenUsed="1"/>
-    <w:lsdException w:name="Table Web 1" w:semiHidden="1" w:unhideWhenUsed="1"/>
-    <w:lsdException w:name="Table Web 2" w:semiHidden="1" w:unhideWhenUsed="1"/>
-    <w:lsdException w:name="Table Web 3" w:semiHidden="1" w:unhideWhenUsed="1"/>
-    <w:lsdException w:name="Balloon Text" w:semiHidden="1" w:unhideWhenUsed="1"/>
-    <w:lsdException w:name="Table Grid" w:semiHidden="1" w:uiPriority="39" w:unhideWhenUsed="1"/>
-    <w:lsdException w:name="Table Theme" w:semiHidden="1" w:unhideWhenUsed="1"/>
-    <w:lsdException w:name="Placeholder Text" w:semiHidden="1"/>
-    <w:lsdException w:name="No Spacing" w:uiPriority="1" w:qFormat="1"/>
-    <w:lsdException w:name="Light Shading" w:uiPriority="60"/>
-    <w:lsdException w:name="Light List" w:uiPriority="61"/>
-    <w:lsdException w:name="Light Grid" w:uiPriority="62"/>
-    <w:lsdException w:name="Medium Shading 1" w:uiPriority="63"/>
-    <w:lsdException w:name="Medium Shading 2" w:uiPriority="64"/>
-    <w:lsdException w:name="Medium List 1" w:uiPriority="65"/>
-    <w:lsdException w:name="Medium List 2" w:uiPriority="66"/>
-    <w:lsdException w:name="Medium Grid 1" w:uiPriority="67"/>
-    <w:lsdException w:name="Medium Grid 2" w:uiPriority="68"/>
-    <w:lsdException w:name="Medium Grid 3" w:uiPriority="69"/>
-    <w:lsdException w:name="Dark List" w:uiPriority="70"/>
-    <w:lsdException w:name="Colorful Shading" w:uiPriority="71"/>
-    <w:lsdException w:name="Colorful List" w:uiPriority="72"/>
-    <w:lsdException w:name="Colorful Grid" w:uiPriority="73"/>
-    <w:lsdException w:name="Light Shading Accent 1" w:uiPriority="60"/>
-    <w:lsdException w:name="Light List Accent 1" w:uiPriority="61"/>
-    <w:lsdException w:name="Light Grid Accent 1" w:uiPriority="62"/>
-    <w:lsdException w:name="Medium Shading 1 Accent 1" w:uiPriority="63"/>
-    <w:lsdException w:name="Medium Shading 2 Accent 1" w:uiPriority="64"/>
-    <w:lsdException w:name="Medium List 1 Accent 1" w:uiPriority="65"/>
-    <w:lsdException w:name="Revision" w:semiHidden="1"/>
-    <w:lsdException w:name="List Paragraph" w:uiPriority="34" w:qFormat="1"/>
-    <w:lsdException w:name="Quote" w:uiPriority="29" w:qFormat="1"/>
-    <w:lsdException w:name="Intense Quote" w:uiPriority="30" w:qFormat="1"/>
-    <w:lsdException w:name="Medium List 2 Accent 1" w:uiPriority="66"/>
-    <w:lsdException w:name="Medium Grid 1 Accent 1" w:uiPriority="67"/>
-    <w:lsdException w:name="Medium Grid 2 Accent 1" w:uiPriority="68"/>
-    <w:lsdException w:name="Medium Grid 3 Accent 1" w:uiPriority="69"/>
-    <w:lsdException w:name="Dark List Accent 1" w:uiPriority="70"/>
-    <w:lsdException w:name="Colorful Shading Accent 1" w:uiPriority="71"/>
-    <w:lsdException w:name="Colorful List Accent 1" w:uiPriority="72"/>
-    <w:lsdException w:name="Colorful Grid Accent 1" w:uiPriority="73"/>
-    <w:lsdException w:name="Light Shading Accent 2" w:uiPriority="60"/>
-    <w:lsdException w:name="Light List Accent 2" w:uiPriority="61"/>
-    <w:lsdException w:name="Light Grid Accent 2" w:uiPriority="62"/>
-    <w:lsdException w:name="Medium Shading 1 Accent 2" w:uiPriority="63"/>
-    <w:lsdException w:name="Medium Shading 2 Accent 2" w:uiPriority="64"/>
-    <w:lsdException w:name="Medium List 1 Accent 2" w:uiPriority="65"/>
-    <w:lsdException w:name="Medium List 2 Accent 2" w:uiPriority="66"/>
-    <w:lsdException w:name="Medium Grid 1 Accent 2" w:uiPriority="67"/>
-    <w:lsdException w:name="Medium Grid 2 Accent 2" w:uiPriority="68"/>
-    <w:lsdException w:name="Medium Grid 3 Accent 2" w:uiPriority="69"/>
-    <w:lsdException w:name="Dark List Accent 2" w:uiPriority="70"/>
-    <w:lsdException w:name="Colorful Shading Accent 2" w:uiPriority="71"/>
-    <w:lsdException w:name="Colorful List Accent 2" w:uiPriority="72"/>
-    <w:lsdException w:name="Colorful Grid Accent 2" w:uiPriority="73"/>
-    <w:lsdException w:name="Light Shading Accent 3" w:uiPriority="60"/>
-    <w:lsdException w:name="Light List Accent 3" w:uiPriority="61"/>
-    <w:lsdException w:name="Light Grid Accent 3" w:uiPriority="62"/>
-    <w:lsdException w:name="Medium Shading 1 Accent 3" w:uiPriority="63"/>
-    <w:lsdException w:name="Medium Shading 2 Accent 3" w:uiPriority="64"/>
-    <w:lsdException w:name="Medium List 1 Accent 3" w:uiPriority="65"/>
-    <w:lsdException w:name="Medium List 2 Accent 3" w:uiPriority="66"/>
-    <w:lsdException w:name="Medium Grid 1 Accent 3" w:uiPriority="67"/>
-    <w:lsdException w:name="Medium Grid 2 Accent 3" w:uiPriority="68"/>
-    <w:lsdException w:name="Medium Grid 3 Accent 3" w:uiPriority="69"/>
-    <w:lsdException w:name="Dark List Accent 3" w:uiPriority="70"/>
-    <w:lsdException w:name="Colorful Shading Accent 3" w:uiPriority="71"/>
-    <w:lsdException w:name="Colorful List Accent 3" w:uiPriority="72"/>
-    <w:lsdException w:name="Colorful Grid Accent 3" w:uiPriority="73"/>
-    <w:lsdException w:name="Light Shading Accent 4" w:uiPriority="60"/>
-    <w:lsdException w:name="Light List Accent 4" w:uiPriority="61"/>
-    <w:lsdException w:name="Light Grid Accent 4" w:uiPriority="62"/>
-    <w:lsdException w:name="Medium Shading 1 Accent 4" w:uiPriority="63"/>
-    <w:lsdException w:name="Medium Shading 2 Accent 4" w:uiPriority="64"/>
-    <w:lsdException w:name="Medium List 1 Accent 4" w:uiPriority="65"/>
-    <w:lsdException w:name="Medium List 2 Accent 4" w:uiPriority="66"/>
-    <w:lsdException w:name="Medium Grid 1 Accent 4" w:uiPriority="67"/>
-    <w:lsdException w:name="Medium Grid 2 Accent 4" w:uiPriority="68"/>
-    <w:lsdException w:name="Medium Grid 3 Accent 4" w:uiPriority="69"/>
-    <w:lsdException w:name="Dark List Accent 4" w:uiPriority="70"/>
-    <w:lsdException w:name="Colorful Shading Accent 4" w:uiPriority="71"/>
-    <w:lsdException w:name="Colorful List Accent 4" w:uiPriority="72"/>
-    <w:lsdException w:name="Colorful Grid Accent 4" w:uiPriority="73"/>
-    <w:lsdException w:name="Light Shading Accent 5" w:uiPriority="60"/>
-    <w:lsdException w:name="Light List Accent 5" w:uiPriority="61"/>
-    <w:lsdException w:name="Light Grid Accent 5" w:uiPriority="62"/>
-    <w:lsdException w:name="Medium Shading 1 Accent 5" w:uiPriority="63"/>
-    <w:lsdException w:name="Medium Shading 2 Accent 5" w:uiPriority="64"/>
-    <w:lsdException w:name="Medium List 1 Accent 5" w:uiPriority="65"/>
-    <w:lsdException w:name="Medium List 2 Accent 5" w:uiPriority="66"/>
-    <w:lsdException w:name="Medium Grid 1 Accent 5" w:uiPriority="67"/>
-    <w:lsdException w:name="Medium Grid 2 Accent 5" w:uiPriority="68"/>
-    <w:lsdException w:name="Medium Grid 3 Accent 5" w:uiPriority="69"/>
-    <w:lsdException w:name="Dark List Accent 5" w:uiPriority="70"/>
-    <w:lsdException w:name="Colorful Shading Accent 5" w:uiPriority="71"/>
-    <w:lsdException w:name="Colorful List Accent 5" w:uiPriority="72"/>
-    <w:lsdException w:name="Colorful Grid Accent 5" w:uiPriority="73"/>
-    <w:lsdException w:name="Light Shading Accent 6" w:uiPriority="60"/>
-    <w:lsdException w:name="Light List Accent 6" w:uiPriority="61"/>
-    <w:lsdException w:name="Light Grid Accent 6" w:uiPriority="62"/>
-    <w:lsdException w:name="Medium Shading 1 Accent 6" w:uiPriority="63"/>
-    <w:lsdException w:name="Medium Shading 2 Accent 6" w:uiPriority="64"/>
-    <w:lsdException w:name="Medium List 1 Accent 6" w:uiPriority="65"/>
-    <w:lsdException w:name="Medium List 2 Accent 6" w:uiPriority="66"/>
-    <w:lsdException w:name="Medium Grid 1 Accent 6" w:uiPriority="67"/>
-    <w:lsdException w:name="Medium Grid 2 Accent 6" w:uiPriority="68"/>
-    <w:lsdException w:name="Medium Grid 3 Accent 6" w:uiPriority="69"/>
-    <w:lsdException w:name="Dark List Accent 6" w:uiPriority="70"/>
-    <w:lsdException w:name="Colorful Shading Accent 6" w:uiPriority="71"/>
-    <w:lsdException w:name="Colorful List Accent 6" w:uiPriority="72"/>
-    <w:lsdException w:name="Colorful Grid Accent 6" w:uiPriority="73"/>
-    <w:lsdException w:name="Subtle Emphasis" w:uiPriority="19" w:qFormat="1"/>
-    <w:lsdException w:name="Intense Emphasis" w:uiPriority="21" w:qFormat="1"/>
-    <w:lsdException w:name="Subtle Reference" w:uiPriority="31" w:qFormat="1"/>
-    <w:lsdException w:name="Intense Reference" w:uiPriority="32" w:qFormat="1"/>
-    <w:lsdException w:name="Book Title" w:uiPriority="33" w:qFormat="1"/>
-    <w:lsdException w:name="Bibliography" w:semiHidden="1" w:uiPriority="37" w:unhideWhenUsed="1"/>
-    <w:lsdException w:name="TOC Heading" w:semiHidden="1" w:uiPriority="39" w:unhideWhenUsed="1" w:qFormat="1"/>
-    <w:lsdException w:name="Plain Table 1" w:uiPriority="41"/>
-    <w:lsdException w:name="Plain Table 2" w:uiPriority="42"/>
-    <w:lsdException w:name="Plain Table 3" w:uiPriority="43"/>
-    <w:lsdException w:name="Plain Table 4" w:uiPriority="44"/>
-    <w:lsdException w:name="Plain Table 5" w:uiPriority="45"/>
-    <w:lsdException w:name="Grid Table Light" w:uiPriority="40"/>
-    <w:lsdException w:name="Grid Table 1 Light" w:uiPriority="46"/>
-    <w:lsdException w:name="Grid Table 2" w:uiPriority="47"/>
-    <w:lsdException w:name="Grid Table 3" w:uiPriority="48"/>
-    <w:lsdException w:name="Grid Table 4" w:uiPriority="49"/>
-    <w:lsdException w:name="Grid Table 5 Dark" w:uiPriority="50"/>
-    <w:lsdException w:name="Grid Table 6 Colorful" w:uiPriority="51"/>
-    <w:lsdException w:name="Grid Table 7 Colorful" w:uiPriority="52"/>
-    <w:lsdException w:name="Grid Table 1 Light Accent 1" w:uiPriority="46"/>
-    <w:lsdException w:name="Grid Table 2 Accent 1" w:uiPriority="47"/>
-    <w:lsdException w:name="Grid Table 3 Accent 1" w:uiPriority="48"/>
-    <w:lsdException w:name="Grid Table 4 Accent 1" w:uiPriority="49"/>
-    <w:lsdException w:name="Grid Table 5 Dark Accent 1" w:uiPriority="50"/>
-    <w:lsdException w:name="Grid Table 6 Colorful Accent 1" w:uiPriority="51"/>
-    <w:lsdException w:name="Grid Table 7 Colorful Accent 1" w:uiPriority="52"/>
-    <w:lsdException w:name="Grid Table 1 Light Accent 2" w:uiPriority="46"/>
-    <w:lsdException w:name="Grid Table 2 Accent 2" w:uiPriority="47"/>
-    <w:lsdException w:name="Grid Table 3 Accent 2" w:uiPriority="48"/>
-    <w:lsdException w:name="Grid Table 4 Accent 2" w:uiPriority="49"/>
-    <w:lsdException w:name="Grid Table 5 Dark Accent 2" w:uiPriority="50"/>
-    <w:lsdException w:name="Grid Table 6 Colorful Accent 2" w:uiPriority="51"/>
-    <w:lsdException w:name="Grid Table 7 Colorful Accent 2" w:uiPriority="52"/>
-    <w:lsdException w:name="Grid Table 1 Light Accent 3" w:uiPriority="46"/>
-    <w:lsdException w:name="Grid Table 2 Accent 3" w:uiPriority="47"/>
-    <w:lsdException w:name="Grid Table 3 Accent 3" w:uiPriority="48"/>
-    <w:lsdException w:name="Grid Table 4 Accent 3" w:uiPriority="49"/>
-    <w:lsdException w:name="Grid Table 5 Dark Accent 3" w:uiPriority="50"/>
-    <w:lsdException w:name="Grid Table 6 Colorful Accent 3" w:uiPriority="51"/>
-    <w:lsdException w:name="Grid Table 7 Colorful Accent 3" w:uiPriority="52"/>
-    <w:lsdException w:name="Grid Table 1 Light Accent 4" w:uiPriority="46"/>
-    <w:lsdException w:name="Grid Table 2 Accent 4" w:uiPriority="47"/>
-    <w:lsdException w:name="Grid Table 3 Accent 4" w:uiPriority="48"/>
-    <w:lsdException w:name="Grid Table 4 Accent 4" w:uiPriority="49"/>
-    <w:lsdException w:name="Grid Table 5 Dark Accent 4" w:uiPriority="50"/>
-    <w:lsdException w:name="Grid Table 6 Colorful Accent 4" w:uiPriority="51"/>
-    <w:lsdException w:name="Grid Table 7 Colorful Accent 4" w:uiPriority="52"/>
-    <w:lsdException w:name="Grid Table 1 Light Accent 5" w:uiPriority="46"/>
-    <w:lsdException w:name="Grid Table 2 Accent 5" w:uiPriority="47"/>
-    <w:lsdException w:name="Grid Table 3 Accent 5" w:uiPriority="48"/>
-    <w:lsdException w:name="Grid Table 4 Accent 5" w:uiPriority="49"/>
-    <w:lsdException w:name="Grid Table 5 Dark Accent 5" w:uiPriority="50"/>
-    <w:lsdException w:name="Grid Table 6 Colorful Accent 5" w:uiPriority="51"/>
-    <w:lsdException w:name="Grid Table 7 Colorful Accent 5" w:uiPriority="52"/>
-    <w:lsdException w:name="Grid Table 1 Light Accent 6" w:uiPriority="46"/>
-    <w:lsdException w:name="Grid Table 2 Accent 6" w:uiPriority="47"/>
-    <w:lsdException w:name="Grid Table 3 Accent 6" w:uiPriority="48"/>
-    <w:lsdException w:name="Grid Table 4 Accent 6" w:uiPriority="49"/>
-    <w:lsdException w:name="Grid Table 5 Dark Accent 6" w:uiPriority="50"/>
-    <w:lsdException w:name="Grid Table 6 Colorful Accent 6" w:uiPriority="51"/>
-    <w:lsdException w:name="Grid Table 7 Colorful Accent 6" w:uiPriority="52"/>
-    <w:lsdException w:name="List Table 1 Light" w:uiPriority="46"/>
-    <w:lsdException w:name="List Table 2" w:uiPriority="47"/>
-    <w:lsdException w:name="List Table 3" w:uiPriority="48"/>
-    <w:lsdException w:name="List Table 4" w:uiPriority="49"/>
-    <w:lsdException w:name="List Table 5 Dark" w:uiPriority="50"/>
-    <w:lsdException w:name="List Table 6 Colorful" w:uiPriority="51"/>
-    <w:lsdException w:name="List Table 7 Colorful" w:uiPriority="52"/>
-    <w:lsdException w:name="List Table 1 Light Accent 1" w:uiPriority="46"/>
-    <w:lsdException w:name="List Table 2 Accent 1" w:uiPriority="47"/>
-    <w:lsdException w:name="List Table 3 Accent 1" w:uiPriority="48"/>
-    <w:lsdException w:name="List Table 4 Accent 1" w:uiPriority="49"/>
-    <w:lsdException w:name="List Table 5 Dark Accent 1" w:uiPriority="50"/>
-    <w:lsdException w:name="List Table 6 Colorful Accent 1" w:uiPriority="51"/>
-    <w:lsdException w:name="List Table 7 Colorful Accent 1" w:uiPriority="52"/>
-    <w:lsdException w:name="List Table 1 Light Accent 2" w:uiPriority="46"/>
-    <w:lsdException w:name="List Table 2 Accent 2" w:uiPriority="47"/>
-    <w:lsdException w:name="List Table 3 Accent 2" w:uiPriority="48"/>
-    <w:lsdException w:name="List Table 4 Accent 2" w:uiPriority="49"/>
-    <w:lsdException w:name="List Table 5 Dark Accent 2" w:uiPriority="50"/>
-    <w:lsdException w:name="List Table 6 Colorful Accent 2" w:uiPriority="51"/>
-    <w:lsdException w:name="List Table 7 Colorful Accent 2" w:uiPriority="52"/>
-    <w:lsdException w:name="List Table 1 Light Accent 3" w:uiPriority="46"/>
-    <w:lsdException w:name="List Table 2 Accent 3" w:uiPriority="47"/>
-    <w:lsdException w:name="List Table 3 Accent 3" w:uiPriority="48"/>
-    <w:lsdException w:name="List Table 4 Accent 3" w:uiPriority="49"/>
-    <w:lsdException w:name="List Table 5 Dark Accent 3" w:uiPriority="50"/>
-    <w:lsdException w:name="List Table 6 Colorful Accent 3" w:uiPriority="51"/>
-    <w:lsdException w:name="List Table 7 Colorful Accent 3" w:uiPriority="52"/>
-    <w:lsdException w:name="List Table 1 Light Accent 4" w:uiPriority="46"/>
-    <w:lsdException w:name="List Table 2 Accent 4" w:uiPriority="47"/>
-    <w:lsdException w:name="List Table 3 Accent 4" w:uiPriority="48"/>
-    <w:lsdException w:name="List Table 4 Accent 4" w:uiPriority="49"/>
-    <w:lsdException w:name="List Table 5 Dark Accent 4" w:uiPriority="50"/>
-    <w:lsdException w:name="List Table 6 Colorful Accent 4" w:uiPriority="51"/>
-    <w:lsdException w:name="List Table 7 Colorful Accent 4" w:uiPriority="52"/>
-    <w:lsdException w:name="List Table 1 Light Accent 5" w:uiPriority="46"/>
-    <w:lsdException w:name="List Table 2 Accent 5" w:uiPriority="47"/>
-    <w:lsdException w:name="List Table 3 Accent 5" w:uiPriority="48"/>
-    <w:lsdException w:name="List Table 4 Accent 5" w:uiPriority="49"/>
-    <w:lsdException w:name="List Table 5 Dark Accent 5" w:uiPriority="50"/>
-    <w:lsdException w:name="List Table 6 Colorful Accent 5" w:uiPriority="51"/>
-    <w:lsdException w:name="List Table 7 Colorful Accent 5" w:uiPriority="52"/>
-    <w:lsdException w:name="List Table 1 Light Accent 6" w:uiPriority="46"/>
-    <w:lsdException w:name="List Table 2 Accent 6" w:uiPriority="47"/>
-    <w:lsdException w:name="List Table 3 Accent 6" w:uiPriority="48"/>
-    <w:lsdException w:name="List Table 4 Accent 6" w:uiPriority="49"/>
-    <w:lsdException w:name="List Table 5 Dark Accent 6" w:uiPriority="50"/>
-    <w:lsdException w:name="List Table 6 Colorful Accent 6" w:uiPriority="51"/>
-    <w:lsdException w:name="List Table 7 Colorful Accent 6" w:uiPriority="52"/>
-    <w:lsdException w:name="Mention" w:semiHidden="1" w:unhideWhenUsed="1"/>
-    <w:lsdException w:name="Smart Hyperlink" w:semiHidden="1" w:unhideWhenUsed="1"/>
-    <w:lsdException w:name="Hashtag" w:semiHidden="1" w:unhideWhenUsed="1"/>
-    <w:lsdException w:name="Unresolved Mention" w:semiHidden="1" w:unhideWhenUsed="1"/>
-    <w:lsdException w:name="Smart Link" w:semiHidden="1" w:unhideWhenUsed="1"/>
+  <w:latentStyles w:defLockedState="0" w:defUIPriority="99" w:defSemiHidden="1" w:defUnhideWhenUsed="1" w:defQFormat="0" w:count="267">
+    <w:lsdException w:name="Normal" w:semiHidden="0" w:uiPriority="0" w:unhideWhenUsed="0" w:qFormat="1"/>
+    <w:lsdException w:name="heading 1" w:semiHidden="0" w:uiPriority="9" w:unhideWhenUsed="0" w:qFormat="1"/>
+    <w:lsdException w:name="heading 2" w:uiPriority="9" w:qFormat="1"/>
+    <w:lsdException w:name="heading 3" w:uiPriority="9" w:qFormat="1"/>
+    <w:lsdException w:name="heading 4" w:uiPriority="9" w:qFormat="1"/>
+    <w:lsdException w:name="heading 5" w:uiPriority="9" w:qFormat="1"/>
+    <w:lsdException w:name="heading 6" w:uiPriority="9" w:qFormat="1"/>
+    <w:lsdException w:name="heading 7" w:uiPriority="9" w:qFormat="1"/>
+    <w:lsdException w:name="heading 8" w:uiPriority="9" w:qFormat="1"/>
+    <w:lsdException w:name="heading 9" w:uiPriority="9" w:qFormat="1"/>
+    <w:lsdException w:name="toc 1" w:uiPriority="39"/>
+    <w:lsdException w:name="toc 2" w:uiPriority="39"/>
+    <w:lsdException w:name="toc 3" w:uiPriority="39"/>
+    <w:lsdException w:name="toc 4" w:uiPriority="39"/>
+    <w:lsdException w:name="toc 5" w:uiPriority="39"/>
+    <w:lsdException w:name="toc 6" w:uiPriority="39"/>
+    <w:lsdException w:name="toc 7" w:uiPriority="39"/>
+    <w:lsdException w:name="toc 8" w:uiPriority="39"/>
+    <w:lsdException w:name="toc 9" w:uiPriority="39"/>
+    <w:lsdException w:name="caption" w:uiPriority="35" w:qFormat="1"/>
+    <w:lsdException w:name="Title" w:semiHidden="0" w:uiPriority="10" w:unhideWhenUsed="0" w:qFormat="1"/>
+    <w:lsdException w:name="Default Paragraph Font" w:uiPriority="1"/>
+    <w:lsdException w:name="Subtitle" w:semiHidden="0" w:uiPriority="11" w:unhideWhenUsed="0" w:qFormat="1"/>
+    <w:lsdException w:name="Strong" w:semiHidden="0" w:uiPriority="22" w:unhideWhenUsed="0" w:qFormat="1"/>
+    <w:lsdException w:name="Emphasis" w:semiHidden="0" w:uiPriority="20" w:unhideWhenUsed="0" w:qFormat="1"/>
+    <w:lsdException w:name="Table Grid" w:uiPriority="39"/>
+    <w:lsdException w:name="Placeholder Text" w:unhideWhenUsed="0"/>
+    <w:lsdException w:name="No Spacing" w:semiHidden="0" w:uiPriority="1" w:unhideWhenUsed="0" w:qFormat="1"/>
+    <w:lsdException w:name="Light Shading" w:semiHidden="0" w:uiPriority="60" w:unhideWhenUsed="0"/>
+    <w:lsdException w:name="Light List" w:semiHidden="0" w:uiPriority="61" w:unhideWhenUsed="0"/>
+    <w:lsdException w:name="Light Grid" w:semiHidden="0" w:uiPriority="62" w:unhideWhenUsed="0"/>
+    <w:lsdException w:name="Medium Shading 1" w:semiHidden="0" w:uiPriority="63" w:unhideWhenUsed="0"/>
+    <w:lsdException w:name="Medium Shading 2" w:semiHidden="0" w:uiPriority="64" w:unhideWhenUsed="0"/>
+    <w:lsdException w:name="Medium List 1" w:semiHidden="0" w:uiPriority="65" w:unhideWhenUsed="0"/>
+    <w:lsdException w:name="Medium List 2" w:semiHidden="0" w:uiPriority="66" w:unhideWhenUsed="0"/>
+    <w:lsdException w:name="Medium Grid 1" w:semiHidden="0" w:uiPriority="67" w:unhideWhenUsed="0"/>
+    <w:lsdException w:name="Medium Grid 2" w:semiHidden="0" w:uiPriority="68" w:unhideWhenUsed="0"/>
+    <w:lsdException w:name="Medium Grid 3" w:semiHidden="0" w:uiPriority="69" w:unhideWhenUsed="0"/>
+    <w:lsdException w:name="Dark List" w:semiHidden="0" w:uiPriority="70" w:unhideWhenUsed="0"/>
+    <w:lsdException w:name="Colorful Shading" w:semiHidden="0" w:uiPriority="71" w:unhideWhenUsed="0"/>
+    <w:lsdException w:name="Colorful List" w:semiHidden="0" w:uiPriority="72" w:unhideWhenUsed="0"/>
+    <w:lsdException w:name="Colorful Grid" w:semiHidden="0" w:uiPriority="73" w:unhideWhenUsed="0"/>
+    <w:lsdException w:name="Light Shading Accent 1" w:semiHidden="0" w:uiPriority="60" w:unhideWhenUsed="0"/>
+    <w:lsdException w:name="Light List Accent 1" w:semiHidden="0" w:uiPriority="61" w:unhideWhenUsed="0"/>
+    <w:lsdException w:name="Light Grid Accent 1" w:semiHidden="0" w:uiPriority="62" w:unhideWhenUsed="0"/>
+    <w:lsdException w:name="Medium Shading 1 Accent 1" w:semiHidden="0" w:uiPriority="63" w:unhideWhenUsed="0"/>
+    <w:lsdException w:name="Medium Shading 2 Accent 1" w:semiHidden="0" w:uiPriority="64" w:unhideWhenUsed="0"/>
+    <w:lsdException w:name="Medium List 1 Accent 1" w:semiHidden="0" w:uiPriority="65" w:unhideWhenUsed="0"/>
+    <w:lsdException w:name="Revision" w:unhideWhenUsed="0"/>
+    <w:lsdException w:name="List Paragraph" w:semiHidden="0" w:uiPriority="34" w:unhideWhenUsed="0" w:qFormat="1"/>
+    <w:lsdException w:name="Quote" w:semiHidden="0" w:uiPriority="29" w:unhideWhenUsed="0" w:qFormat="1"/>
+    <w:lsdException w:name="Intense Quote" w:semiHidden="0" w:uiPriority="30" w:unhideWhenUsed="0" w:qFormat="1"/>
+    <w:lsdException w:name="Medium List 2 Accent 1" w:semiHidden="0" w:uiPriority="66" w:unhideWhenUsed="0"/>
+    <w:lsdException w:name="Medium Grid 1 Accent 1" w:semiHidden="0" w:uiPriority="67" w:unhideWhenUsed="0"/>
+    <w:lsdException w:name="Medium Grid 2 Accent 1" w:semiHidden="0" w:uiPriority="68" w:unhideWhenUsed="0"/>
+    <w:lsdException w:name="Medium Grid 3 Accent 1" w:semiHidden="0" w:uiPriority="69" w:unhideWhenUsed="0"/>
+    <w:lsdException w:name="Dark List Accent 1" w:semiHidden="0" w:uiPriority="70" w:unhideWhenUsed="0"/>
+    <w:lsdException w:name="Colorful Shading Accent 1" w:semiHidden="0" w:uiPriority="71" w:unhideWhenUsed="0"/>
+    <w:lsdException w:name="Colorful List Accent 1" w:semiHidden="0" w:uiPriority="72" w:unhideWhenUsed="0"/>
+    <w:lsdException w:name="Colorful Grid Accent 1" w:semiHidden="0" w:uiPriority="73" w:unhideWhenUsed="0"/>
+    <w:lsdException w:name="Light Shading Accent 2" w:semiHidden="0" w:uiPriority="60" w:unhideWhenUsed="0"/>
+    <w:lsdException w:name="Light List Accent 2" w:semiHidden="0" w:uiPriority="61" w:unhideWhenUsed="0"/>
+    <w:lsdException w:name="Light Grid Accent 2" w:semiHidden="0" w:uiPriority="62" w:unhideWhenUsed="0"/>
+    <w:lsdException w:name="Medium Shading 1 Accent 2" w:semiHidden="0" w:uiPriority="63" w:unhideWhenUsed="0"/>
+    <w:lsdException w:name="Medium Shading 2 Accent 2" w:semiHidden="0" w:uiPriority="64" w:unhideWhenUsed="0"/>
+    <w:lsdException w:name="Medium List 1 Accent 2" w:semiHidden="0" w:uiPriority="65" w:unhideWhenUsed="0"/>
+    <w:lsdException w:name="Medium List 2 Accent 2" w:semiHidden="0" w:uiPriority="66" w:unhideWhenUsed="0"/>
+    <w:lsdException w:name="Medium Grid 1 Accent 2" w:semiHidden="0" w:uiPriority="67" w:unhideWhenUsed="0"/>
+    <w:lsdException w:name="Medium Grid 2 Accent 2" w:semiHidden="0" w:uiPriority="68" w:unhideWhenUsed="0"/>
+    <w:lsdException w:name="Medium Grid 3 Accent 2" w:semiHidden="0" w:uiPriority="69" w:unhideWhenUsed="0"/>
+    <w:lsdException w:name="Dark List Accent 2" w:semiHidden="0" w:uiPriority="70" w:unhideWhenUsed="0"/>
+    <w:lsdException w:name="Colorful Shading Accent 2" w:semiHidden="0" w:uiPriority="71" w:unhideWhenUsed="0"/>
+    <w:lsdException w:name="Colorful List Accent 2" w:semiHidden="0" w:uiPriority="72" w:unhideWhenUsed="0"/>
+    <w:lsdException w:name="Colorful Grid Accent 2" w:semiHidden="0" w:uiPriority="73" w:unhideWhenUsed="0"/>
+    <w:lsdException w:name="Light Shading Accent 3" w:semiHidden="0" w:uiPriority="60" w:unhideWhenUsed="0"/>
+    <w:lsdException w:name="Light List Accent 3" w:semiHidden="0" w:uiPriority="61" w:unhideWhenUsed="0"/>
+    <w:lsdException w:name="Light Grid Accent 3" w:semiHidden="0" w:uiPriority="62" w:unhideWhenUsed="0"/>
+    <w:lsdException w:name="Medium Shading 1 Accent 3" w:semiHidden="0" w:uiPriority="63" w:unhideWhenUsed="0"/>
+    <w:lsdException w:name="Medium Shading 2 Accent 3" w:semiHidden="0" w:uiPriority="64" w:unhideWhenUsed="0"/>
+    <w:lsdException w:name="Medium List 1 Accent 3" w:semiHidden="0" w:uiPriority="65" w:unhideWhenUsed="0"/>
+    <w:lsdException w:name="Medium List 2 Accent 3" w:semiHidden="0" w:uiPriority="66" w:unhideWhenUsed="0"/>
+    <w:lsdException w:name="Medium Grid 1 Accent 3" w:semiHidden="0" w:uiPriority="67" w:unhideWhenUsed="0"/>
+    <w:lsdException w:name="Medium Grid 2 Accent 3" w:semiHidden="0" w:uiPriority="68" w:unhideWhenUsed="0"/>
+    <w:lsdException w:name="Medium Grid 3 Accent 3" w:semiHidden="0" w:uiPriority="69" w:unhideWhenUsed="0"/>
+    <w:lsdException w:name="Dark List Accent 3" w:semiHidden="0" w:uiPriority="70" w:unhideWhenUsed="0"/>
+    <w:lsdException w:name="Colorful Shading Accent 3" w:semiHidden="0" w:uiPriority="71" w:unhideWhenUsed="0"/>
+    <w:lsdException w:name="Colorful List Accent 3" w:semiHidden="0" w:uiPriority="72" w:unhideWhenUsed="0"/>
+    <w:lsdException w:name="Colorful Grid Accent 3" w:semiHidden="0" w:uiPriority="73" w:unhideWhenUsed="0"/>
+    <w:lsdException w:name="Light Shading Accent 4" w:semiHidden="0" w:uiPriority="60" w:unhideWhenUsed="0"/>
+    <w:lsdException w:name="Light List Accent 4" w:semiHidden="0" w:uiPriority="61" w:unhideWhenUsed="0"/>
+    <w:lsdException w:name="Light Grid Accent 4" w:semiHidden="0" w:uiPriority="62" w:unhideWhenUsed="0"/>
+    <w:lsdException w:name="Medium Shading 1 Accent 4" w:semiHidden="0" w:uiPriority="63" w:unhideWhenUsed="0"/>
+    <w:lsdException w:name="Medium Shading 2 Accent 4" w:semiHidden="0" w:uiPriority="64" w:unhideWhenUsed="0"/>
+    <w:lsdException w:name="Medium List 1 Accent 4" w:semiHidden="0" w:uiPriority="65" w:unhideWhenUsed="0"/>
+    <w:lsdException w:name="Medium List 2 Accent 4" w:semiHidden="0" w:uiPriority="66" w:unhideWhenUsed="0"/>
+    <w:lsdException w:name="Medium Grid 1 Accent 4" w:semiHidden="0" w:uiPriority="67" w:unhideWhenUsed="0"/>
+    <w:lsdException w:name="Medium Grid 2 Accent 4" w:semiHidden="0" w:uiPriority="68" w:unhideWhenUsed="0"/>
+    <w:lsdException w:name="Medium Grid 3 Accent 4" w:semiHidden="0" w:uiPriority="69" w:unhideWhenUsed="0"/>
+    <w:lsdException w:name="Dark List Accent 4" w:semiHidden="0" w:uiPriority="70" w:unhideWhenUsed="0"/>
+    <w:lsdException w:name="Colorful Shading Accent 4" w:semiHidden="0" w:uiPriority="71" w:unhideWhenUsed="0"/>
+    <w:lsdException w:name="Colorful List Accent 4" w:semiHidden="0" w:uiPriority="72" w:unhideWhenUsed="0"/>
+    <w:lsdException w:name="Colorful Grid Accent 4" w:semiHidden="0" w:uiPriority="73" w:unhideWhenUsed="0"/>
+    <w:lsdException w:name="Light Shading Accent 5" w:semiHidden="0" w:uiPriority="60" w:unhideWhenUsed="0"/>
+    <w:lsdException w:name="Light List Accent 5" w:semiHidden="0" w:uiPriority="61" w:unhideWhenUsed="0"/>
+    <w:lsdException w:name="Light Grid Accent 5" w:semiHidden="0" w:uiPriority="62" w:unhideWhenUsed="0"/>
+    <w:lsdException w:name="Medium Shading 1 Accent 5" w:semiHidden="0" w:uiPriority="63" w:unhideWhenUsed="0"/>
+    <w:lsdException w:name="Medium Shading 2 Accent 5" w:semiHidden="0" w:uiPriority="64" w:unhideWhenUsed="0"/>
+    <w:lsdException w:name="Medium List 1 Accent 5" w:semiHidden="0" w:uiPriority="65" w:unhideWhenUsed="0"/>
+    <w:lsdException w:name="Medium List 2 Accent 5" w:semiHidden="0" w:uiPriority="66" w:unhideWhenUsed="0"/>
+    <w:lsdException w:name="Medium Grid 1 Accent 5" w:semiHidden="0" w:uiPriority="67" w:unhideWhenUsed="0"/>
+    <w:lsdException w:name="Medium Grid 2 Accent 5" w:semiHidden="0" w:uiPriority="68" w:unhideWhenUsed="0"/>
+    <w:lsdException w:name="Medium Grid 3 Accent 5" w:semiHidden="0" w:uiPriority="69" w:unhideWhenUsed="0"/>
+    <w:lsdException w:name="Dark List Accent 5" w:semiHidden="0" w:uiPriority="70" w:unhideWhenUsed="0"/>
+    <w:lsdException w:name="Colorful Shading Accent 5" w:semiHidden="0" w:uiPriority="71" w:unhideWhenUsed="0"/>
+    <w:lsdException w:name="Colorful List Accent 5" w:semiHidden="0" w:uiPriority="72" w:unhideWhenUsed="0"/>
+    <w:lsdException w:name="Colorful Grid Accent 5" w:semiHidden="0" w:uiPriority="73" w:unhideWhenUsed="0"/>
+    <w:lsdException w:name="Light Shading Accent 6" w:semiHidden="0" w:uiPriority="60" w:unhideWhenUsed="0"/>
+    <w:lsdException w:name="Light List Accent 6" w:semiHidden="0" w:uiPriority="61" w:unhideWhenUsed="0"/>
+    <w:lsdException w:name="Light Grid Accent 6" w:semiHidden="0" w:uiPriority="62" w:unhideWhenUsed="0"/>
+    <w:lsdException w:name="Medium Shading 1 Accent 6" w:semiHidden="0" w:uiPriority="63" w:unhideWhenUsed="0"/>
+    <w:lsdException w:name="Medium Shading 2 Accent 6" w:semiHidden="0" w:uiPriority="64" w:unhideWhenUsed="0"/>
+    <w:lsdException w:name="Medium List 1 Accent 6" w:semiHidden="0" w:uiPriority="65" w:unhideWhenUsed="0"/>
+    <w:lsdException w:name="Medium List 2 Accent 6" w:semiHidden="0" w:uiPriority="66" w:unhideWhenUsed="0"/>
+    <w:lsdException w:name="Medium Grid 1 Accent 6" w:semiHidden="0" w:uiPriority="67" w:unhideWhenUsed="0"/>
+    <w:lsdException w:name="Medium Grid 2 Accent 6" w:semiHidden="0" w:uiPriority="68" w:unhideWhenUsed="0"/>
+    <w:lsdException w:name="Medium Grid 3 Accent 6" w:semiHidden="0" w:uiPriority="69" w:unhideWhenUsed="0"/>
+    <w:lsdException w:name="Dark List Accent 6" w:semiHidden="0" w:uiPriority="70" w:unhideWhenUsed="0"/>
+    <w:lsdException w:name="Colorful Shading Accent 6" w:semiHidden="0" w:uiPriority="71" w:unhideWhenUsed="0"/>
+    <w:lsdException w:name="Colorful List Accent 6" w:semiHidden="0" w:uiPriority="72" w:unhideWhenUsed="0"/>
+    <w:lsdException w:name="Colorful Grid Accent 6" w:semiHidden="0" w:uiPriority="73" w:unhideWhenUsed="0"/>
+    <w:lsdException w:name="Subtle Emphasis" w:semiHidden="0" w:uiPriority="19" w:unhideWhenUsed="0" w:qFormat="1"/>
+    <w:lsdException w:name="Intense Emphasis" w:semiHidden="0" w:uiPriority="21" w:unhideWhenUsed="0" w:qFormat="1"/>
+    <w:lsdException w:name="Subtle Reference" w:semiHidden="0" w:uiPriority="31" w:unhideWhenUsed="0" w:qFormat="1"/>
+    <w:lsdException w:name="Intense Reference" w:semiHidden="0" w:uiPriority="32" w:unhideWhenUsed="0" w:qFormat="1"/>
+    <w:lsdException w:name="Book Title" w:semiHidden="0" w:uiPriority="33" w:unhideWhenUsed="0" w:qFormat="1"/>
+    <w:lsdException w:name="Bibliography" w:uiPriority="37"/>
+    <w:lsdException w:name="TOC Heading" w:uiPriority="39" w:qFormat="1"/>
   </w:latentStyles>
   <w:style w:type="paragraph" w:default="1" w:styleId="Normal">
     <w:name w:val="Normal"/>
@@ -7747,6 +8068,7 @@
   <w:style w:type="character" w:default="1" w:styleId="DefaultParagraphFont">
     <w:name w:val="Default Paragraph Font"/>
     <w:uiPriority w:val="1"/>
+    <w:semiHidden/>
     <w:unhideWhenUsed/>
   </w:style>
   <w:style w:type="table" w:default="1" w:styleId="TableNormal">
@@ -7754,6 +8076,7 @@
     <w:uiPriority w:val="99"/>
     <w:semiHidden/>
     <w:unhideWhenUsed/>
+    <w:qFormat/>
     <w:tblPr>
       <w:tblInd w:w="0" w:type="dxa"/>
       <w:tblCellMar>
@@ -7779,6 +8102,7 @@
       <w:spacing w:after="0" w:line="240" w:lineRule="auto"/>
     </w:pPr>
     <w:tblPr>
+      <w:tblInd w:w="0" w:type="dxa"/>
       <w:tblBorders>
         <w:top w:val="single" w:sz="4" w:space="0" w:color="auto"/>
         <w:left w:val="single" w:sz="4" w:space="0" w:color="auto"/>
@@ -7787,6 +8111,12 @@
         <w:insideH w:val="single" w:sz="4" w:space="0" w:color="auto"/>
         <w:insideV w:val="single" w:sz="4" w:space="0" w:color="auto"/>
       </w:tblBorders>
+      <w:tblCellMar>
+        <w:top w:w="0" w:type="dxa"/>
+        <w:left w:w="108" w:type="dxa"/>
+        <w:bottom w:w="0" w:type="dxa"/>
+        <w:right w:w="108" w:type="dxa"/>
+      </w:tblCellMar>
     </w:tblPr>
   </w:style>
   <w:style w:type="table" w:customStyle="1" w:styleId="TableGrid0">
@@ -7802,6 +8132,7 @@
       <w:lang w:val="en-US"/>
     </w:rPr>
     <w:tblPr>
+      <w:tblInd w:w="0" w:type="dxa"/>
       <w:tblBorders>
         <w:top w:val="single" w:sz="4" w:space="0" w:color="auto"/>
         <w:left w:val="single" w:sz="4" w:space="0" w:color="auto"/>
@@ -7810,6 +8141,12 @@
         <w:insideH w:val="single" w:sz="4" w:space="0" w:color="auto"/>
         <w:insideV w:val="single" w:sz="4" w:space="0" w:color="auto"/>
       </w:tblBorders>
+      <w:tblCellMar>
+        <w:top w:w="0" w:type="dxa"/>
+        <w:left w:w="108" w:type="dxa"/>
+        <w:bottom w:w="0" w:type="dxa"/>
+        <w:right w:w="108" w:type="dxa"/>
+      </w:tblCellMar>
     </w:tblPr>
   </w:style>
   <w:style w:type="paragraph" w:styleId="Header">
@@ -8152,7 +8489,7 @@
   <a:extraClrSchemeLst/>
   <a:extLst>
     <a:ext uri="{05A4C25C-085E-4340-85A3-A5531E510DB2}">
-      <thm15:themeFamily xmlns:thm15="http://schemas.microsoft.com/office/thememl/2012/main" name="Office Theme" id="{62F939B6-93AF-4DB8-9C6B-D6C7DFDC589F}" vid="{4A3C46E8-61CC-4603-A589-7422A47A8E4A}"/>
+      <thm15:themeFamily xmlns:thm15="http://schemas.microsoft.com/office/thememl/2012/main" xmlns="" name="Office Theme" id="{62F939B6-93AF-4DB8-9C6B-D6C7DFDC589F}" vid="{4A3C46E8-61CC-4603-A589-7422A47A8E4A}"/>
     </a:ext>
   </a:extLst>
 </a:theme>
@@ -8163,7 +8500,7 @@
 </file>
 
 <file path=customXml/itemProps1.xml><?xml version="1.0" encoding="utf-8"?>
-<ds:datastoreItem xmlns:ds="http://schemas.openxmlformats.org/officeDocument/2006/customXml" ds:itemID="{9084231A-2E2A-41AD-BB01-D40830CEDF5F}">
+<ds:datastoreItem xmlns:ds="http://schemas.openxmlformats.org/officeDocument/2006/customXml" ds:itemID="{CF8DCF3B-5804-497A-A222-55135DCCA18D}">
   <ds:schemaRefs>
     <ds:schemaRef ds:uri="http://schemas.openxmlformats.org/officeDocument/2006/bibliography"/>
   </ds:schemaRefs>

</xml_diff>

<commit_message>
Added Scoreboard Datat Model
</commit_message>
<xml_diff>
--- a/DatabaseStructure/NoSQL_Database.docx
+++ b/DatabaseStructure/NoSQL_Database.docx
@@ -1747,6 +1747,7 @@
                 <w:szCs w:val="24"/>
               </w:rPr>
             </w:pPr>
+            <w:proofErr w:type="spellStart"/>
             <w:r>
               <w:rPr>
                 <w:sz w:val="24"/>
@@ -1754,6 +1755,7 @@
               </w:rPr>
               <w:t>Virat</w:t>
             </w:r>
+            <w:proofErr w:type="spellEnd"/>
           </w:p>
         </w:tc>
         <w:tc>
@@ -1768,6 +1770,7 @@
                 <w:szCs w:val="24"/>
               </w:rPr>
             </w:pPr>
+            <w:proofErr w:type="spellStart"/>
             <w:r>
               <w:rPr>
                 <w:sz w:val="24"/>
@@ -1775,6 +1778,7 @@
               </w:rPr>
               <w:t>Kohli</w:t>
             </w:r>
+            <w:proofErr w:type="spellEnd"/>
           </w:p>
         </w:tc>
         <w:tc>
@@ -2281,6 +2285,7 @@
                 <w:szCs w:val="24"/>
               </w:rPr>
             </w:pPr>
+            <w:proofErr w:type="spellStart"/>
             <w:r>
               <w:rPr>
                 <w:sz w:val="24"/>
@@ -2288,6 +2293,7 @@
               </w:rPr>
               <w:t>Vishal</w:t>
             </w:r>
+            <w:proofErr w:type="spellEnd"/>
           </w:p>
         </w:tc>
         <w:tc>
@@ -2302,6 +2308,7 @@
                 <w:szCs w:val="24"/>
               </w:rPr>
             </w:pPr>
+            <w:proofErr w:type="spellStart"/>
             <w:r>
               <w:rPr>
                 <w:sz w:val="24"/>
@@ -2309,6 +2316,7 @@
               </w:rPr>
               <w:t>Vinay</w:t>
             </w:r>
+            <w:proofErr w:type="spellEnd"/>
           </w:p>
         </w:tc>
         <w:tc>
@@ -3076,7 +3084,23 @@
                 <w:sz w:val="24"/>
                 <w:szCs w:val="24"/>
               </w:rPr>
-              <w:t>A-Limited Overs International</w:t>
+              <w:t xml:space="preserve">A-Limited </w:t>
+            </w:r>
+            <w:proofErr w:type="spellStart"/>
+            <w:r>
+              <w:rPr>
+                <w:sz w:val="24"/>
+                <w:szCs w:val="24"/>
+              </w:rPr>
+              <w:t>Overs</w:t>
+            </w:r>
+            <w:proofErr w:type="spellEnd"/>
+            <w:r>
+              <w:rPr>
+                <w:sz w:val="24"/>
+                <w:szCs w:val="24"/>
+              </w:rPr>
+              <w:t xml:space="preserve"> International</w:t>
             </w:r>
           </w:p>
         </w:tc>
@@ -4301,12 +4325,21 @@
                 <w:szCs w:val="24"/>
               </w:rPr>
             </w:pPr>
-            <w:r>
-              <w:rPr>
-                <w:sz w:val="24"/>
-                <w:szCs w:val="24"/>
-              </w:rPr>
-              <w:t>Wankhede Stadium, Mumbai</w:t>
+            <w:proofErr w:type="spellStart"/>
+            <w:r>
+              <w:rPr>
+                <w:sz w:val="24"/>
+                <w:szCs w:val="24"/>
+              </w:rPr>
+              <w:t>Wankhede</w:t>
+            </w:r>
+            <w:proofErr w:type="spellEnd"/>
+            <w:r>
+              <w:rPr>
+                <w:sz w:val="24"/>
+                <w:szCs w:val="24"/>
+              </w:rPr>
+              <w:t xml:space="preserve"> Stadium, Mumbai</w:t>
             </w:r>
           </w:p>
         </w:tc>
@@ -4877,6 +4910,7 @@
                 <w:szCs w:val="24"/>
               </w:rPr>
             </w:pPr>
+            <w:proofErr w:type="spellStart"/>
             <w:r>
               <w:rPr>
                 <w:sz w:val="24"/>
@@ -4884,6 +4918,7 @@
               </w:rPr>
               <w:t>Glamorgan</w:t>
             </w:r>
+            <w:proofErr w:type="spellEnd"/>
           </w:p>
         </w:tc>
         <w:tc>
@@ -5370,6 +5405,7 @@
                 <w:szCs w:val="24"/>
               </w:rPr>
             </w:pPr>
+            <w:proofErr w:type="spellStart"/>
             <w:r>
               <w:rPr>
                 <w:b/>
@@ -5379,6 +5415,7 @@
               </w:rPr>
               <w:t>First_Name</w:t>
             </w:r>
+            <w:proofErr w:type="spellEnd"/>
           </w:p>
         </w:tc>
         <w:tc>
@@ -5397,6 +5434,7 @@
                 <w:szCs w:val="24"/>
               </w:rPr>
             </w:pPr>
+            <w:proofErr w:type="spellStart"/>
             <w:r>
               <w:rPr>
                 <w:b/>
@@ -5406,6 +5444,7 @@
               </w:rPr>
               <w:t>Last_Name</w:t>
             </w:r>
+            <w:proofErr w:type="spellEnd"/>
           </w:p>
         </w:tc>
         <w:tc>
@@ -5662,6 +5701,7 @@
                 <w:szCs w:val="24"/>
               </w:rPr>
             </w:pPr>
+            <w:proofErr w:type="spellStart"/>
             <w:r>
               <w:rPr>
                 <w:b/>
@@ -5671,6 +5711,7 @@
               </w:rPr>
               <w:t>First_Name</w:t>
             </w:r>
+            <w:proofErr w:type="spellEnd"/>
           </w:p>
         </w:tc>
         <w:tc>
@@ -5693,6 +5734,7 @@
                 <w:szCs w:val="24"/>
               </w:rPr>
             </w:pPr>
+            <w:proofErr w:type="spellStart"/>
             <w:r>
               <w:rPr>
                 <w:b/>
@@ -5702,6 +5744,7 @@
               </w:rPr>
               <w:t>Last_Name</w:t>
             </w:r>
+            <w:proofErr w:type="spellEnd"/>
           </w:p>
         </w:tc>
         <w:tc>
@@ -6120,12 +6163,10 @@
             </w:pPr>
             <w:r>
               <w:rPr>
-                <w:rFonts w:ascii="Calibri" w:eastAsia="Calibri" w:hAnsi="Calibri" w:cs="Times New Roman"/>
                 <w:sz w:val="28"/>
                 <w:szCs w:val="24"/>
-                <w:lang w:val="en-US"/>
-              </w:rPr>
-              <w:t>441</w:t>
+              </w:rPr>
+              <w:t>1c589a56-c57c-4c6f-827f-7a66e6002705</w:t>
             </w:r>
           </w:p>
         </w:tc>
@@ -6305,12 +6346,10 @@
             </w:pPr>
             <w:r>
               <w:rPr>
-                <w:rFonts w:ascii="Calibri" w:eastAsia="Calibri" w:hAnsi="Calibri" w:cs="Times New Roman"/>
                 <w:sz w:val="28"/>
                 <w:szCs w:val="24"/>
-                <w:lang w:val="en-US"/>
-              </w:rPr>
-              <w:t>442</w:t>
+              </w:rPr>
+              <w:t>1c589a56-c57c-4c6f-827f-7a66e6002705</w:t>
             </w:r>
           </w:p>
         </w:tc>
@@ -6921,6 +6960,7 @@
                 <w:lang w:val="en-US"/>
               </w:rPr>
             </w:pPr>
+            <w:proofErr w:type="spellStart"/>
             <w:r>
               <w:rPr>
                 <w:rFonts w:ascii="Calibri" w:eastAsia="Calibri" w:hAnsi="Calibri" w:cs="Times New Roman"/>
@@ -6930,6 +6970,7 @@
               </w:rPr>
               <w:t>Warland</w:t>
             </w:r>
+            <w:proofErr w:type="spellEnd"/>
           </w:p>
         </w:tc>
       </w:tr>
@@ -7599,7 +7640,47 @@
                 <w:szCs w:val="24"/>
                 <w:lang w:val="en-US"/>
               </w:rPr>
-              <w:t>National stadium [Karanchi], Karanchi, Pakistan</w:t>
+              <w:t>National stadium [</w:t>
+            </w:r>
+            <w:proofErr w:type="spellStart"/>
+            <w:r>
+              <w:rPr>
+                <w:rFonts w:ascii="Calibri" w:eastAsia="Calibri" w:hAnsi="Calibri" w:cs="Times New Roman"/>
+                <w:sz w:val="24"/>
+                <w:szCs w:val="24"/>
+                <w:lang w:val="en-US"/>
+              </w:rPr>
+              <w:t>Karanchi</w:t>
+            </w:r>
+            <w:proofErr w:type="spellEnd"/>
+            <w:r>
+              <w:rPr>
+                <w:rFonts w:ascii="Calibri" w:eastAsia="Calibri" w:hAnsi="Calibri" w:cs="Times New Roman"/>
+                <w:sz w:val="24"/>
+                <w:szCs w:val="24"/>
+                <w:lang w:val="en-US"/>
+              </w:rPr>
+              <w:t xml:space="preserve">], </w:t>
+            </w:r>
+            <w:proofErr w:type="spellStart"/>
+            <w:r>
+              <w:rPr>
+                <w:rFonts w:ascii="Calibri" w:eastAsia="Calibri" w:hAnsi="Calibri" w:cs="Times New Roman"/>
+                <w:sz w:val="24"/>
+                <w:szCs w:val="24"/>
+                <w:lang w:val="en-US"/>
+              </w:rPr>
+              <w:t>Karanchi</w:t>
+            </w:r>
+            <w:proofErr w:type="spellEnd"/>
+            <w:r>
+              <w:rPr>
+                <w:rFonts w:ascii="Calibri" w:eastAsia="Calibri" w:hAnsi="Calibri" w:cs="Times New Roman"/>
+                <w:sz w:val="24"/>
+                <w:szCs w:val="24"/>
+                <w:lang w:val="en-US"/>
+              </w:rPr>
+              <w:t>, Pakistan</w:t>
             </w:r>
           </w:p>
         </w:tc>
@@ -7729,7 +7810,27 @@
                 <w:szCs w:val="24"/>
                 <w:lang w:val="en-US"/>
               </w:rPr>
-              <w:t>[‘Jogn Smith’, ‘Travis Green’, ‘Karan Sharma’]</w:t>
+              <w:t>[‘</w:t>
+            </w:r>
+            <w:proofErr w:type="spellStart"/>
+            <w:r>
+              <w:rPr>
+                <w:rFonts w:ascii="Calibri" w:eastAsia="Calibri" w:hAnsi="Calibri" w:cs="Times New Roman"/>
+                <w:sz w:val="24"/>
+                <w:szCs w:val="24"/>
+                <w:lang w:val="en-US"/>
+              </w:rPr>
+              <w:t>Jogn</w:t>
+            </w:r>
+            <w:proofErr w:type="spellEnd"/>
+            <w:r>
+              <w:rPr>
+                <w:rFonts w:ascii="Calibri" w:eastAsia="Calibri" w:hAnsi="Calibri" w:cs="Times New Roman"/>
+                <w:sz w:val="24"/>
+                <w:szCs w:val="24"/>
+                <w:lang w:val="en-US"/>
+              </w:rPr>
+              <w:t xml:space="preserve"> Smith’, ‘Travis Green’, ‘Karan Sharma’]</w:t>
             </w:r>
           </w:p>
         </w:tc>
@@ -7777,7 +7878,267 @@
                 <w:szCs w:val="24"/>
                 <w:lang w:val="en-US"/>
               </w:rPr>
-              <w:t>[‘Virat Kohli’, ‘Vishal Sharma’, ‘Tahir Khan’, 'Abdul Hasan', ‘Harsh Pathak’, ‘Akash Verma’, ‘Karthik Indran’, ‘Lakshman’,’Sarthak Kumar’, ‘Piyush Sharma’, ‘Farhan Khan’]</w:t>
+              <w:t>[‘</w:t>
+            </w:r>
+            <w:proofErr w:type="spellStart"/>
+            <w:r>
+              <w:rPr>
+                <w:rFonts w:ascii="Calibri" w:eastAsia="Calibri" w:hAnsi="Calibri" w:cs="Times New Roman"/>
+                <w:sz w:val="24"/>
+                <w:szCs w:val="24"/>
+                <w:lang w:val="en-US"/>
+              </w:rPr>
+              <w:t>Virat</w:t>
+            </w:r>
+            <w:proofErr w:type="spellEnd"/>
+            <w:r>
+              <w:rPr>
+                <w:rFonts w:ascii="Calibri" w:eastAsia="Calibri" w:hAnsi="Calibri" w:cs="Times New Roman"/>
+                <w:sz w:val="24"/>
+                <w:szCs w:val="24"/>
+                <w:lang w:val="en-US"/>
+              </w:rPr>
+              <w:t xml:space="preserve"> </w:t>
+            </w:r>
+            <w:proofErr w:type="spellStart"/>
+            <w:r>
+              <w:rPr>
+                <w:rFonts w:ascii="Calibri" w:eastAsia="Calibri" w:hAnsi="Calibri" w:cs="Times New Roman"/>
+                <w:sz w:val="24"/>
+                <w:szCs w:val="24"/>
+                <w:lang w:val="en-US"/>
+              </w:rPr>
+              <w:t>Kohli</w:t>
+            </w:r>
+            <w:proofErr w:type="spellEnd"/>
+            <w:r>
+              <w:rPr>
+                <w:rFonts w:ascii="Calibri" w:eastAsia="Calibri" w:hAnsi="Calibri" w:cs="Times New Roman"/>
+                <w:sz w:val="24"/>
+                <w:szCs w:val="24"/>
+                <w:lang w:val="en-US"/>
+              </w:rPr>
+              <w:t>’, ‘</w:t>
+            </w:r>
+            <w:proofErr w:type="spellStart"/>
+            <w:r>
+              <w:rPr>
+                <w:rFonts w:ascii="Calibri" w:eastAsia="Calibri" w:hAnsi="Calibri" w:cs="Times New Roman"/>
+                <w:sz w:val="24"/>
+                <w:szCs w:val="24"/>
+                <w:lang w:val="en-US"/>
+              </w:rPr>
+              <w:t>Vishal</w:t>
+            </w:r>
+            <w:proofErr w:type="spellEnd"/>
+            <w:r>
+              <w:rPr>
+                <w:rFonts w:ascii="Calibri" w:eastAsia="Calibri" w:hAnsi="Calibri" w:cs="Times New Roman"/>
+                <w:sz w:val="24"/>
+                <w:szCs w:val="24"/>
+                <w:lang w:val="en-US"/>
+              </w:rPr>
+              <w:t xml:space="preserve"> Sharma’, ‘</w:t>
+            </w:r>
+            <w:proofErr w:type="spellStart"/>
+            <w:r>
+              <w:rPr>
+                <w:rFonts w:ascii="Calibri" w:eastAsia="Calibri" w:hAnsi="Calibri" w:cs="Times New Roman"/>
+                <w:sz w:val="24"/>
+                <w:szCs w:val="24"/>
+                <w:lang w:val="en-US"/>
+              </w:rPr>
+              <w:t>Tahir</w:t>
+            </w:r>
+            <w:proofErr w:type="spellEnd"/>
+            <w:r>
+              <w:rPr>
+                <w:rFonts w:ascii="Calibri" w:eastAsia="Calibri" w:hAnsi="Calibri" w:cs="Times New Roman"/>
+                <w:sz w:val="24"/>
+                <w:szCs w:val="24"/>
+                <w:lang w:val="en-US"/>
+              </w:rPr>
+              <w:t xml:space="preserve"> Khan’, 'Abdul </w:t>
+            </w:r>
+            <w:proofErr w:type="spellStart"/>
+            <w:r>
+              <w:rPr>
+                <w:rFonts w:ascii="Calibri" w:eastAsia="Calibri" w:hAnsi="Calibri" w:cs="Times New Roman"/>
+                <w:sz w:val="24"/>
+                <w:szCs w:val="24"/>
+                <w:lang w:val="en-US"/>
+              </w:rPr>
+              <w:t>Hasan</w:t>
+            </w:r>
+            <w:proofErr w:type="spellEnd"/>
+            <w:r>
+              <w:rPr>
+                <w:rFonts w:ascii="Calibri" w:eastAsia="Calibri" w:hAnsi="Calibri" w:cs="Times New Roman"/>
+                <w:sz w:val="24"/>
+                <w:szCs w:val="24"/>
+                <w:lang w:val="en-US"/>
+              </w:rPr>
+              <w:t xml:space="preserve">', ‘Harsh </w:t>
+            </w:r>
+            <w:proofErr w:type="spellStart"/>
+            <w:r>
+              <w:rPr>
+                <w:rFonts w:ascii="Calibri" w:eastAsia="Calibri" w:hAnsi="Calibri" w:cs="Times New Roman"/>
+                <w:sz w:val="24"/>
+                <w:szCs w:val="24"/>
+                <w:lang w:val="en-US"/>
+              </w:rPr>
+              <w:t>Pathak</w:t>
+            </w:r>
+            <w:proofErr w:type="spellEnd"/>
+            <w:r>
+              <w:rPr>
+                <w:rFonts w:ascii="Calibri" w:eastAsia="Calibri" w:hAnsi="Calibri" w:cs="Times New Roman"/>
+                <w:sz w:val="24"/>
+                <w:szCs w:val="24"/>
+                <w:lang w:val="en-US"/>
+              </w:rPr>
+              <w:t>’, ‘</w:t>
+            </w:r>
+            <w:proofErr w:type="spellStart"/>
+            <w:r>
+              <w:rPr>
+                <w:rFonts w:ascii="Calibri" w:eastAsia="Calibri" w:hAnsi="Calibri" w:cs="Times New Roman"/>
+                <w:sz w:val="24"/>
+                <w:szCs w:val="24"/>
+                <w:lang w:val="en-US"/>
+              </w:rPr>
+              <w:t>Akash</w:t>
+            </w:r>
+            <w:proofErr w:type="spellEnd"/>
+            <w:r>
+              <w:rPr>
+                <w:rFonts w:ascii="Calibri" w:eastAsia="Calibri" w:hAnsi="Calibri" w:cs="Times New Roman"/>
+                <w:sz w:val="24"/>
+                <w:szCs w:val="24"/>
+                <w:lang w:val="en-US"/>
+              </w:rPr>
+              <w:t xml:space="preserve"> </w:t>
+            </w:r>
+            <w:proofErr w:type="spellStart"/>
+            <w:r>
+              <w:rPr>
+                <w:rFonts w:ascii="Calibri" w:eastAsia="Calibri" w:hAnsi="Calibri" w:cs="Times New Roman"/>
+                <w:sz w:val="24"/>
+                <w:szCs w:val="24"/>
+                <w:lang w:val="en-US"/>
+              </w:rPr>
+              <w:t>Verma</w:t>
+            </w:r>
+            <w:proofErr w:type="spellEnd"/>
+            <w:r>
+              <w:rPr>
+                <w:rFonts w:ascii="Calibri" w:eastAsia="Calibri" w:hAnsi="Calibri" w:cs="Times New Roman"/>
+                <w:sz w:val="24"/>
+                <w:szCs w:val="24"/>
+                <w:lang w:val="en-US"/>
+              </w:rPr>
+              <w:t>’, ‘</w:t>
+            </w:r>
+            <w:proofErr w:type="spellStart"/>
+            <w:r>
+              <w:rPr>
+                <w:rFonts w:ascii="Calibri" w:eastAsia="Calibri" w:hAnsi="Calibri" w:cs="Times New Roman"/>
+                <w:sz w:val="24"/>
+                <w:szCs w:val="24"/>
+                <w:lang w:val="en-US"/>
+              </w:rPr>
+              <w:t>Karthik</w:t>
+            </w:r>
+            <w:proofErr w:type="spellEnd"/>
+            <w:r>
+              <w:rPr>
+                <w:rFonts w:ascii="Calibri" w:eastAsia="Calibri" w:hAnsi="Calibri" w:cs="Times New Roman"/>
+                <w:sz w:val="24"/>
+                <w:szCs w:val="24"/>
+                <w:lang w:val="en-US"/>
+              </w:rPr>
+              <w:t xml:space="preserve"> </w:t>
+            </w:r>
+            <w:proofErr w:type="spellStart"/>
+            <w:r>
+              <w:rPr>
+                <w:rFonts w:ascii="Calibri" w:eastAsia="Calibri" w:hAnsi="Calibri" w:cs="Times New Roman"/>
+                <w:sz w:val="24"/>
+                <w:szCs w:val="24"/>
+                <w:lang w:val="en-US"/>
+              </w:rPr>
+              <w:t>Indran</w:t>
+            </w:r>
+            <w:proofErr w:type="spellEnd"/>
+            <w:r>
+              <w:rPr>
+                <w:rFonts w:ascii="Calibri" w:eastAsia="Calibri" w:hAnsi="Calibri" w:cs="Times New Roman"/>
+                <w:sz w:val="24"/>
+                <w:szCs w:val="24"/>
+                <w:lang w:val="en-US"/>
+              </w:rPr>
+              <w:t>’, ‘</w:t>
+            </w:r>
+            <w:proofErr w:type="spellStart"/>
+            <w:r>
+              <w:rPr>
+                <w:rFonts w:ascii="Calibri" w:eastAsia="Calibri" w:hAnsi="Calibri" w:cs="Times New Roman"/>
+                <w:sz w:val="24"/>
+                <w:szCs w:val="24"/>
+                <w:lang w:val="en-US"/>
+              </w:rPr>
+              <w:t>Lakshman’,’Sarthak</w:t>
+            </w:r>
+            <w:proofErr w:type="spellEnd"/>
+            <w:r>
+              <w:rPr>
+                <w:rFonts w:ascii="Calibri" w:eastAsia="Calibri" w:hAnsi="Calibri" w:cs="Times New Roman"/>
+                <w:sz w:val="24"/>
+                <w:szCs w:val="24"/>
+                <w:lang w:val="en-US"/>
+              </w:rPr>
+              <w:t xml:space="preserve"> Kumar’, ‘</w:t>
+            </w:r>
+            <w:proofErr w:type="spellStart"/>
+            <w:r>
+              <w:rPr>
+                <w:rFonts w:ascii="Calibri" w:eastAsia="Calibri" w:hAnsi="Calibri" w:cs="Times New Roman"/>
+                <w:sz w:val="24"/>
+                <w:szCs w:val="24"/>
+                <w:lang w:val="en-US"/>
+              </w:rPr>
+              <w:t>Piyush</w:t>
+            </w:r>
+            <w:proofErr w:type="spellEnd"/>
+            <w:r>
+              <w:rPr>
+                <w:rFonts w:ascii="Calibri" w:eastAsia="Calibri" w:hAnsi="Calibri" w:cs="Times New Roman"/>
+                <w:sz w:val="24"/>
+                <w:szCs w:val="24"/>
+                <w:lang w:val="en-US"/>
+              </w:rPr>
+              <w:t xml:space="preserve"> Sharma’, ‘</w:t>
+            </w:r>
+            <w:proofErr w:type="spellStart"/>
+            <w:r>
+              <w:rPr>
+                <w:rFonts w:ascii="Calibri" w:eastAsia="Calibri" w:hAnsi="Calibri" w:cs="Times New Roman"/>
+                <w:sz w:val="24"/>
+                <w:szCs w:val="24"/>
+                <w:lang w:val="en-US"/>
+              </w:rPr>
+              <w:t>Farhan</w:t>
+            </w:r>
+            <w:proofErr w:type="spellEnd"/>
+            <w:r>
+              <w:rPr>
+                <w:rFonts w:ascii="Calibri" w:eastAsia="Calibri" w:hAnsi="Calibri" w:cs="Times New Roman"/>
+                <w:sz w:val="24"/>
+                <w:szCs w:val="24"/>
+                <w:lang w:val="en-US"/>
+              </w:rPr>
+              <w:t xml:space="preserve"> Khan’]</w:t>
             </w:r>
           </w:p>
         </w:tc>
@@ -7801,7 +8162,187 @@
                 <w:szCs w:val="24"/>
                 <w:lang w:val="en-US"/>
               </w:rPr>
-              <w:t>[‘John Smith’, ‘Bob Ross’, ‘Robert Mckinsey’, 'Jasper Green’, ‘Wallace Warland’, ‘Akash Verma’, ‘Karthik Indran’, ‘Lakshman’,’Sarthak Kumar’, ‘Piyush Sharma’, ‘Farhan Khan’]</w:t>
+              <w:t xml:space="preserve">[‘John Smith’, ‘Bob Ross’, ‘Robert </w:t>
+            </w:r>
+            <w:proofErr w:type="spellStart"/>
+            <w:r>
+              <w:rPr>
+                <w:rFonts w:ascii="Calibri" w:eastAsia="Calibri" w:hAnsi="Calibri" w:cs="Times New Roman"/>
+                <w:sz w:val="24"/>
+                <w:szCs w:val="24"/>
+                <w:lang w:val="en-US"/>
+              </w:rPr>
+              <w:t>Mckinsey</w:t>
+            </w:r>
+            <w:proofErr w:type="spellEnd"/>
+            <w:r>
+              <w:rPr>
+                <w:rFonts w:ascii="Calibri" w:eastAsia="Calibri" w:hAnsi="Calibri" w:cs="Times New Roman"/>
+                <w:sz w:val="24"/>
+                <w:szCs w:val="24"/>
+                <w:lang w:val="en-US"/>
+              </w:rPr>
+              <w:t xml:space="preserve">’, 'Jasper Green’, ‘Wallace </w:t>
+            </w:r>
+            <w:proofErr w:type="spellStart"/>
+            <w:r>
+              <w:rPr>
+                <w:rFonts w:ascii="Calibri" w:eastAsia="Calibri" w:hAnsi="Calibri" w:cs="Times New Roman"/>
+                <w:sz w:val="24"/>
+                <w:szCs w:val="24"/>
+                <w:lang w:val="en-US"/>
+              </w:rPr>
+              <w:t>Warland</w:t>
+            </w:r>
+            <w:proofErr w:type="spellEnd"/>
+            <w:r>
+              <w:rPr>
+                <w:rFonts w:ascii="Calibri" w:eastAsia="Calibri" w:hAnsi="Calibri" w:cs="Times New Roman"/>
+                <w:sz w:val="24"/>
+                <w:szCs w:val="24"/>
+                <w:lang w:val="en-US"/>
+              </w:rPr>
+              <w:t>’, ‘</w:t>
+            </w:r>
+            <w:proofErr w:type="spellStart"/>
+            <w:r>
+              <w:rPr>
+                <w:rFonts w:ascii="Calibri" w:eastAsia="Calibri" w:hAnsi="Calibri" w:cs="Times New Roman"/>
+                <w:sz w:val="24"/>
+                <w:szCs w:val="24"/>
+                <w:lang w:val="en-US"/>
+              </w:rPr>
+              <w:t>Akash</w:t>
+            </w:r>
+            <w:proofErr w:type="spellEnd"/>
+            <w:r>
+              <w:rPr>
+                <w:rFonts w:ascii="Calibri" w:eastAsia="Calibri" w:hAnsi="Calibri" w:cs="Times New Roman"/>
+                <w:sz w:val="24"/>
+                <w:szCs w:val="24"/>
+                <w:lang w:val="en-US"/>
+              </w:rPr>
+              <w:t xml:space="preserve"> </w:t>
+            </w:r>
+            <w:proofErr w:type="spellStart"/>
+            <w:r>
+              <w:rPr>
+                <w:rFonts w:ascii="Calibri" w:eastAsia="Calibri" w:hAnsi="Calibri" w:cs="Times New Roman"/>
+                <w:sz w:val="24"/>
+                <w:szCs w:val="24"/>
+                <w:lang w:val="en-US"/>
+              </w:rPr>
+              <w:t>Verma</w:t>
+            </w:r>
+            <w:proofErr w:type="spellEnd"/>
+            <w:r>
+              <w:rPr>
+                <w:rFonts w:ascii="Calibri" w:eastAsia="Calibri" w:hAnsi="Calibri" w:cs="Times New Roman"/>
+                <w:sz w:val="24"/>
+                <w:szCs w:val="24"/>
+                <w:lang w:val="en-US"/>
+              </w:rPr>
+              <w:t>’, ‘</w:t>
+            </w:r>
+            <w:proofErr w:type="spellStart"/>
+            <w:r>
+              <w:rPr>
+                <w:rFonts w:ascii="Calibri" w:eastAsia="Calibri" w:hAnsi="Calibri" w:cs="Times New Roman"/>
+                <w:sz w:val="24"/>
+                <w:szCs w:val="24"/>
+                <w:lang w:val="en-US"/>
+              </w:rPr>
+              <w:t>Karthik</w:t>
+            </w:r>
+            <w:proofErr w:type="spellEnd"/>
+            <w:r>
+              <w:rPr>
+                <w:rFonts w:ascii="Calibri" w:eastAsia="Calibri" w:hAnsi="Calibri" w:cs="Times New Roman"/>
+                <w:sz w:val="24"/>
+                <w:szCs w:val="24"/>
+                <w:lang w:val="en-US"/>
+              </w:rPr>
+              <w:t xml:space="preserve"> </w:t>
+            </w:r>
+            <w:proofErr w:type="spellStart"/>
+            <w:r>
+              <w:rPr>
+                <w:rFonts w:ascii="Calibri" w:eastAsia="Calibri" w:hAnsi="Calibri" w:cs="Times New Roman"/>
+                <w:sz w:val="24"/>
+                <w:szCs w:val="24"/>
+                <w:lang w:val="en-US"/>
+              </w:rPr>
+              <w:t>Indran</w:t>
+            </w:r>
+            <w:proofErr w:type="spellEnd"/>
+            <w:r>
+              <w:rPr>
+                <w:rFonts w:ascii="Calibri" w:eastAsia="Calibri" w:hAnsi="Calibri" w:cs="Times New Roman"/>
+                <w:sz w:val="24"/>
+                <w:szCs w:val="24"/>
+                <w:lang w:val="en-US"/>
+              </w:rPr>
+              <w:t>’, ‘</w:t>
+            </w:r>
+            <w:proofErr w:type="spellStart"/>
+            <w:r>
+              <w:rPr>
+                <w:rFonts w:ascii="Calibri" w:eastAsia="Calibri" w:hAnsi="Calibri" w:cs="Times New Roman"/>
+                <w:sz w:val="24"/>
+                <w:szCs w:val="24"/>
+                <w:lang w:val="en-US"/>
+              </w:rPr>
+              <w:t>Lakshman’,’Sarthak</w:t>
+            </w:r>
+            <w:proofErr w:type="spellEnd"/>
+            <w:r>
+              <w:rPr>
+                <w:rFonts w:ascii="Calibri" w:eastAsia="Calibri" w:hAnsi="Calibri" w:cs="Times New Roman"/>
+                <w:sz w:val="24"/>
+                <w:szCs w:val="24"/>
+                <w:lang w:val="en-US"/>
+              </w:rPr>
+              <w:t xml:space="preserve"> Kumar’, ‘</w:t>
+            </w:r>
+            <w:proofErr w:type="spellStart"/>
+            <w:r>
+              <w:rPr>
+                <w:rFonts w:ascii="Calibri" w:eastAsia="Calibri" w:hAnsi="Calibri" w:cs="Times New Roman"/>
+                <w:sz w:val="24"/>
+                <w:szCs w:val="24"/>
+                <w:lang w:val="en-US"/>
+              </w:rPr>
+              <w:t>Piyush</w:t>
+            </w:r>
+            <w:proofErr w:type="spellEnd"/>
+            <w:r>
+              <w:rPr>
+                <w:rFonts w:ascii="Calibri" w:eastAsia="Calibri" w:hAnsi="Calibri" w:cs="Times New Roman"/>
+                <w:sz w:val="24"/>
+                <w:szCs w:val="24"/>
+                <w:lang w:val="en-US"/>
+              </w:rPr>
+              <w:t xml:space="preserve"> Sharma’, ‘</w:t>
+            </w:r>
+            <w:proofErr w:type="spellStart"/>
+            <w:r>
+              <w:rPr>
+                <w:rFonts w:ascii="Calibri" w:eastAsia="Calibri" w:hAnsi="Calibri" w:cs="Times New Roman"/>
+                <w:sz w:val="24"/>
+                <w:szCs w:val="24"/>
+                <w:lang w:val="en-US"/>
+              </w:rPr>
+              <w:t>Farhan</w:t>
+            </w:r>
+            <w:proofErr w:type="spellEnd"/>
+            <w:r>
+              <w:rPr>
+                <w:rFonts w:ascii="Calibri" w:eastAsia="Calibri" w:hAnsi="Calibri" w:cs="Times New Roman"/>
+                <w:sz w:val="24"/>
+                <w:szCs w:val="24"/>
+                <w:lang w:val="en-US"/>
+              </w:rPr>
+              <w:t xml:space="preserve"> Khan’]</w:t>
             </w:r>
           </w:p>
         </w:tc>
@@ -7825,26 +8366,86 @@
                 <w:szCs w:val="24"/>
                 <w:lang w:val="en-US"/>
               </w:rPr>
-              <w:t>{‘Captain’: ‘Virat Kohli’,</w:t>
-            </w:r>
-          </w:p>
-          <w:p>
-            <w:pPr>
-              <w:rPr>
-                <w:rFonts w:ascii="Calibri" w:eastAsia="Calibri" w:hAnsi="Calibri" w:cs="Times New Roman"/>
-                <w:sz w:val="24"/>
-                <w:szCs w:val="24"/>
-                <w:lang w:val="en-US"/>
-              </w:rPr>
-            </w:pPr>
-            <w:r>
-              <w:rPr>
-                <w:rFonts w:ascii="Calibri" w:eastAsia="Calibri" w:hAnsi="Calibri" w:cs="Times New Roman"/>
-                <w:sz w:val="24"/>
-                <w:szCs w:val="24"/>
-                <w:lang w:val="en-US"/>
-              </w:rPr>
-              <w:t>‘Wicket Keeper’: ‘Harsh Pathak’}</w:t>
+              <w:t>{‘Captain’: ‘</w:t>
+            </w:r>
+            <w:proofErr w:type="spellStart"/>
+            <w:r>
+              <w:rPr>
+                <w:rFonts w:ascii="Calibri" w:eastAsia="Calibri" w:hAnsi="Calibri" w:cs="Times New Roman"/>
+                <w:sz w:val="24"/>
+                <w:szCs w:val="24"/>
+                <w:lang w:val="en-US"/>
+              </w:rPr>
+              <w:t>Virat</w:t>
+            </w:r>
+            <w:proofErr w:type="spellEnd"/>
+            <w:r>
+              <w:rPr>
+                <w:rFonts w:ascii="Calibri" w:eastAsia="Calibri" w:hAnsi="Calibri" w:cs="Times New Roman"/>
+                <w:sz w:val="24"/>
+                <w:szCs w:val="24"/>
+                <w:lang w:val="en-US"/>
+              </w:rPr>
+              <w:t xml:space="preserve"> </w:t>
+            </w:r>
+            <w:proofErr w:type="spellStart"/>
+            <w:r>
+              <w:rPr>
+                <w:rFonts w:ascii="Calibri" w:eastAsia="Calibri" w:hAnsi="Calibri" w:cs="Times New Roman"/>
+                <w:sz w:val="24"/>
+                <w:szCs w:val="24"/>
+                <w:lang w:val="en-US"/>
+              </w:rPr>
+              <w:t>Kohli</w:t>
+            </w:r>
+            <w:proofErr w:type="spellEnd"/>
+            <w:r>
+              <w:rPr>
+                <w:rFonts w:ascii="Calibri" w:eastAsia="Calibri" w:hAnsi="Calibri" w:cs="Times New Roman"/>
+                <w:sz w:val="24"/>
+                <w:szCs w:val="24"/>
+                <w:lang w:val="en-US"/>
+              </w:rPr>
+              <w:t>’,</w:t>
+            </w:r>
+          </w:p>
+          <w:p>
+            <w:pPr>
+              <w:rPr>
+                <w:rFonts w:ascii="Calibri" w:eastAsia="Calibri" w:hAnsi="Calibri" w:cs="Times New Roman"/>
+                <w:sz w:val="24"/>
+                <w:szCs w:val="24"/>
+                <w:lang w:val="en-US"/>
+              </w:rPr>
+            </w:pPr>
+            <w:r>
+              <w:rPr>
+                <w:rFonts w:ascii="Calibri" w:eastAsia="Calibri" w:hAnsi="Calibri" w:cs="Times New Roman"/>
+                <w:sz w:val="24"/>
+                <w:szCs w:val="24"/>
+                <w:lang w:val="en-US"/>
+              </w:rPr>
+              <w:t xml:space="preserve">‘Wicket Keeper’: ‘Harsh </w:t>
+            </w:r>
+            <w:proofErr w:type="spellStart"/>
+            <w:r>
+              <w:rPr>
+                <w:rFonts w:ascii="Calibri" w:eastAsia="Calibri" w:hAnsi="Calibri" w:cs="Times New Roman"/>
+                <w:sz w:val="24"/>
+                <w:szCs w:val="24"/>
+                <w:lang w:val="en-US"/>
+              </w:rPr>
+              <w:t>Pathak</w:t>
+            </w:r>
+            <w:proofErr w:type="spellEnd"/>
+            <w:r>
+              <w:rPr>
+                <w:rFonts w:ascii="Calibri" w:eastAsia="Calibri" w:hAnsi="Calibri" w:cs="Times New Roman"/>
+                <w:sz w:val="24"/>
+                <w:szCs w:val="24"/>
+                <w:lang w:val="en-US"/>
+              </w:rPr>
+              <w:t>’}</w:t>
             </w:r>
           </w:p>
         </w:tc>
@@ -7887,7 +8488,47 @@
                 <w:szCs w:val="24"/>
                 <w:lang w:val="en-US"/>
               </w:rPr>
-              <w:t>‘Wicket Keeper’: ‘Akash Verma’}</w:t>
+              <w:t>‘Wicket Keeper’: ‘</w:t>
+            </w:r>
+            <w:proofErr w:type="spellStart"/>
+            <w:r>
+              <w:rPr>
+                <w:rFonts w:ascii="Calibri" w:eastAsia="Calibri" w:hAnsi="Calibri" w:cs="Times New Roman"/>
+                <w:sz w:val="24"/>
+                <w:szCs w:val="24"/>
+                <w:lang w:val="en-US"/>
+              </w:rPr>
+              <w:t>Akash</w:t>
+            </w:r>
+            <w:proofErr w:type="spellEnd"/>
+            <w:r>
+              <w:rPr>
+                <w:rFonts w:ascii="Calibri" w:eastAsia="Calibri" w:hAnsi="Calibri" w:cs="Times New Roman"/>
+                <w:sz w:val="24"/>
+                <w:szCs w:val="24"/>
+                <w:lang w:val="en-US"/>
+              </w:rPr>
+              <w:t xml:space="preserve"> </w:t>
+            </w:r>
+            <w:proofErr w:type="spellStart"/>
+            <w:r>
+              <w:rPr>
+                <w:rFonts w:ascii="Calibri" w:eastAsia="Calibri" w:hAnsi="Calibri" w:cs="Times New Roman"/>
+                <w:sz w:val="24"/>
+                <w:szCs w:val="24"/>
+                <w:lang w:val="en-US"/>
+              </w:rPr>
+              <w:t>Verma</w:t>
+            </w:r>
+            <w:proofErr w:type="spellEnd"/>
+            <w:r>
+              <w:rPr>
+                <w:rFonts w:ascii="Calibri" w:eastAsia="Calibri" w:hAnsi="Calibri" w:cs="Times New Roman"/>
+                <w:sz w:val="24"/>
+                <w:szCs w:val="24"/>
+                <w:lang w:val="en-US"/>
+              </w:rPr>
+              <w:t>’}</w:t>
             </w:r>
           </w:p>
         </w:tc>
@@ -7960,7 +8601,2160 @@
     <w:tbl>
       <w:tblPr>
         <w:tblStyle w:val="TableGrid"/>
-        <w:tblpPr w:leftFromText="180" w:rightFromText="180" w:vertAnchor="text" w:horzAnchor="page" w:tblpX="1603" w:tblpY="1"/>
+        <w:tblpPr w:leftFromText="180" w:rightFromText="180" w:vertAnchor="text" w:horzAnchor="margin" w:tblpXSpec="center" w:tblpY="-29"/>
+        <w:tblW w:w="0" w:type="auto"/>
+        <w:tblLook w:val="04A0"/>
+      </w:tblPr>
+      <w:tblGrid>
+        <w:gridCol w:w="2626"/>
+        <w:gridCol w:w="1545"/>
+        <w:gridCol w:w="1696"/>
+        <w:gridCol w:w="1545"/>
+        <w:gridCol w:w="1545"/>
+        <w:gridCol w:w="1545"/>
+        <w:gridCol w:w="1545"/>
+        <w:gridCol w:w="1545"/>
+      </w:tblGrid>
+      <w:tr>
+        <w:trPr>
+          <w:trHeight w:val="577"/>
+        </w:trPr>
+        <w:tc>
+          <w:tcPr>
+            <w:tcW w:w="2626" w:type="dxa"/>
+            <w:tcBorders>
+              <w:bottom w:val="nil"/>
+            </w:tcBorders>
+          </w:tcPr>
+          <w:p>
+            <w:pPr>
+              <w:rPr>
+                <w:rFonts w:ascii="Calibri" w:eastAsia="Calibri" w:hAnsi="Calibri" w:cs="Times New Roman"/>
+                <w:b/>
+                <w:color w:val="C00000"/>
+                <w:sz w:val="28"/>
+                <w:szCs w:val="24"/>
+                <w:lang w:val="en-US"/>
+              </w:rPr>
+            </w:pPr>
+            <w:r>
+              <w:rPr>
+                <w:rFonts w:ascii="Calibri" w:eastAsia="Calibri" w:hAnsi="Calibri" w:cs="Times New Roman"/>
+                <w:b/>
+                <w:color w:val="C00000"/>
+                <w:sz w:val="28"/>
+                <w:szCs w:val="24"/>
+                <w:lang w:val="en-US"/>
+              </w:rPr>
+              <w:lastRenderedPageBreak/>
+              <w:t>Match Id:</w:t>
+            </w:r>
+          </w:p>
+        </w:tc>
+        <w:tc>
+          <w:tcPr>
+            <w:tcW w:w="1545" w:type="dxa"/>
+          </w:tcPr>
+          <w:p>
+            <w:pPr>
+              <w:rPr>
+                <w:rFonts w:ascii="Calibri" w:eastAsia="Calibri" w:hAnsi="Calibri" w:cs="Times New Roman"/>
+                <w:b/>
+                <w:color w:val="00B050"/>
+                <w:sz w:val="28"/>
+                <w:szCs w:val="24"/>
+                <w:lang w:val="en-US"/>
+              </w:rPr>
+            </w:pPr>
+            <w:r>
+              <w:rPr>
+                <w:rFonts w:ascii="Calibri" w:eastAsia="Calibri" w:hAnsi="Calibri" w:cs="Times New Roman"/>
+                <w:b/>
+                <w:color w:val="00B050"/>
+                <w:sz w:val="28"/>
+                <w:szCs w:val="24"/>
+                <w:lang w:val="en-US"/>
+              </w:rPr>
+              <w:t>Team Name</w:t>
+            </w:r>
+          </w:p>
+        </w:tc>
+        <w:tc>
+          <w:tcPr>
+            <w:tcW w:w="1696" w:type="dxa"/>
+          </w:tcPr>
+          <w:p>
+            <w:pPr>
+              <w:rPr>
+                <w:rFonts w:ascii="Calibri" w:eastAsia="Calibri" w:hAnsi="Calibri" w:cs="Times New Roman"/>
+                <w:b/>
+                <w:color w:val="0070C0"/>
+                <w:sz w:val="28"/>
+                <w:szCs w:val="24"/>
+                <w:lang w:val="en-US"/>
+              </w:rPr>
+            </w:pPr>
+            <w:r>
+              <w:rPr>
+                <w:rFonts w:ascii="Calibri" w:eastAsia="Calibri" w:hAnsi="Calibri" w:cs="Times New Roman"/>
+                <w:b/>
+                <w:color w:val="0070C0"/>
+                <w:sz w:val="28"/>
+                <w:szCs w:val="24"/>
+                <w:lang w:val="en-US"/>
+              </w:rPr>
+              <w:t>Batsman Name</w:t>
+            </w:r>
+          </w:p>
+        </w:tc>
+        <w:tc>
+          <w:tcPr>
+            <w:tcW w:w="1545" w:type="dxa"/>
+          </w:tcPr>
+          <w:p>
+            <w:pPr>
+              <w:rPr>
+                <w:rFonts w:ascii="Calibri" w:eastAsia="Calibri" w:hAnsi="Calibri" w:cs="Times New Roman"/>
+                <w:b/>
+                <w:color w:val="0070C0"/>
+                <w:sz w:val="28"/>
+                <w:szCs w:val="24"/>
+                <w:lang w:val="en-US"/>
+              </w:rPr>
+            </w:pPr>
+            <w:r>
+              <w:rPr>
+                <w:rFonts w:ascii="Calibri" w:eastAsia="Calibri" w:hAnsi="Calibri" w:cs="Times New Roman"/>
+                <w:b/>
+                <w:color w:val="0070C0"/>
+                <w:sz w:val="28"/>
+                <w:szCs w:val="24"/>
+                <w:lang w:val="en-US"/>
+              </w:rPr>
+              <w:t>Runs</w:t>
+            </w:r>
+          </w:p>
+        </w:tc>
+        <w:tc>
+          <w:tcPr>
+            <w:tcW w:w="1545" w:type="dxa"/>
+          </w:tcPr>
+          <w:p>
+            <w:pPr>
+              <w:rPr>
+                <w:rFonts w:ascii="Calibri" w:eastAsia="Calibri" w:hAnsi="Calibri" w:cs="Times New Roman"/>
+                <w:b/>
+                <w:color w:val="0070C0"/>
+                <w:sz w:val="28"/>
+                <w:szCs w:val="24"/>
+                <w:lang w:val="en-US"/>
+              </w:rPr>
+            </w:pPr>
+            <w:r>
+              <w:rPr>
+                <w:rFonts w:ascii="Calibri" w:eastAsia="Calibri" w:hAnsi="Calibri" w:cs="Times New Roman"/>
+                <w:b/>
+                <w:color w:val="0070C0"/>
+                <w:sz w:val="28"/>
+                <w:szCs w:val="24"/>
+                <w:lang w:val="en-US"/>
+              </w:rPr>
+              <w:t>Balls</w:t>
+            </w:r>
+          </w:p>
+        </w:tc>
+        <w:tc>
+          <w:tcPr>
+            <w:tcW w:w="1545" w:type="dxa"/>
+          </w:tcPr>
+          <w:p>
+            <w:pPr>
+              <w:rPr>
+                <w:rFonts w:ascii="Calibri" w:eastAsia="Calibri" w:hAnsi="Calibri" w:cs="Times New Roman"/>
+                <w:b/>
+                <w:color w:val="0070C0"/>
+                <w:sz w:val="28"/>
+                <w:szCs w:val="24"/>
+                <w:lang w:val="en-US"/>
+              </w:rPr>
+            </w:pPr>
+            <w:r>
+              <w:rPr>
+                <w:rFonts w:ascii="Calibri" w:eastAsia="Calibri" w:hAnsi="Calibri" w:cs="Times New Roman"/>
+                <w:b/>
+                <w:color w:val="0070C0"/>
+                <w:sz w:val="28"/>
+                <w:szCs w:val="24"/>
+                <w:lang w:val="en-US"/>
+              </w:rPr>
+              <w:t>Strike Rate</w:t>
+            </w:r>
+          </w:p>
+        </w:tc>
+        <w:tc>
+          <w:tcPr>
+            <w:tcW w:w="1545" w:type="dxa"/>
+          </w:tcPr>
+          <w:p>
+            <w:pPr>
+              <w:rPr>
+                <w:rFonts w:ascii="Calibri" w:eastAsia="Calibri" w:hAnsi="Calibri" w:cs="Times New Roman"/>
+                <w:b/>
+                <w:color w:val="0070C0"/>
+                <w:sz w:val="28"/>
+                <w:szCs w:val="24"/>
+                <w:lang w:val="en-US"/>
+              </w:rPr>
+            </w:pPr>
+            <w:r>
+              <w:rPr>
+                <w:rFonts w:ascii="Calibri" w:eastAsia="Calibri" w:hAnsi="Calibri" w:cs="Times New Roman"/>
+                <w:b/>
+                <w:color w:val="0070C0"/>
+                <w:sz w:val="28"/>
+                <w:szCs w:val="24"/>
+                <w:lang w:val="en-US"/>
+              </w:rPr>
+              <w:t>4S</w:t>
+            </w:r>
+          </w:p>
+        </w:tc>
+        <w:tc>
+          <w:tcPr>
+            <w:tcW w:w="1545" w:type="dxa"/>
+          </w:tcPr>
+          <w:p>
+            <w:pPr>
+              <w:rPr>
+                <w:rFonts w:ascii="Calibri" w:eastAsia="Calibri" w:hAnsi="Calibri" w:cs="Times New Roman"/>
+                <w:b/>
+                <w:color w:val="0070C0"/>
+                <w:sz w:val="28"/>
+                <w:szCs w:val="24"/>
+                <w:lang w:val="en-US"/>
+              </w:rPr>
+            </w:pPr>
+            <w:r>
+              <w:rPr>
+                <w:rFonts w:ascii="Calibri" w:eastAsia="Calibri" w:hAnsi="Calibri" w:cs="Times New Roman"/>
+                <w:b/>
+                <w:color w:val="0070C0"/>
+                <w:sz w:val="28"/>
+                <w:szCs w:val="24"/>
+                <w:lang w:val="en-US"/>
+              </w:rPr>
+              <w:t>6S</w:t>
+            </w:r>
+          </w:p>
+        </w:tc>
+      </w:tr>
+      <w:tr>
+        <w:trPr>
+          <w:trHeight w:val="607"/>
+        </w:trPr>
+        <w:tc>
+          <w:tcPr>
+            <w:tcW w:w="2626" w:type="dxa"/>
+            <w:tcBorders>
+              <w:top w:val="nil"/>
+              <w:bottom w:val="nil"/>
+            </w:tcBorders>
+          </w:tcPr>
+          <w:p>
+            <w:pPr>
+              <w:rPr>
+                <w:rFonts w:ascii="Calibri" w:eastAsia="Calibri" w:hAnsi="Calibri" w:cs="Times New Roman"/>
+                <w:sz w:val="28"/>
+                <w:szCs w:val="24"/>
+                <w:lang w:val="en-US"/>
+              </w:rPr>
+            </w:pPr>
+            <w:r>
+              <w:rPr>
+                <w:rFonts w:ascii="Calibri" w:eastAsia="Calibri" w:hAnsi="Calibri" w:cs="Times New Roman"/>
+                <w:b/>
+                <w:bCs/>
+                <w:color w:val="C00000"/>
+                <w:sz w:val="28"/>
+                <w:szCs w:val="28"/>
+                <w:lang w:val="en-US"/>
+              </w:rPr>
+              <w:t>1c589a56-c57c-4c6f-827f-7a66e6002705</w:t>
+            </w:r>
+          </w:p>
+        </w:tc>
+        <w:tc>
+          <w:tcPr>
+            <w:tcW w:w="1545" w:type="dxa"/>
+          </w:tcPr>
+          <w:p>
+            <w:pPr>
+              <w:rPr>
+                <w:rFonts w:ascii="Calibri" w:eastAsia="Calibri" w:hAnsi="Calibri" w:cs="Times New Roman"/>
+                <w:sz w:val="24"/>
+                <w:szCs w:val="24"/>
+                <w:lang w:val="en-US"/>
+              </w:rPr>
+            </w:pPr>
+            <w:r>
+              <w:rPr>
+                <w:rFonts w:ascii="Calibri" w:eastAsia="Calibri" w:hAnsi="Calibri" w:cs="Times New Roman"/>
+                <w:sz w:val="24"/>
+                <w:szCs w:val="24"/>
+                <w:lang w:val="en-US"/>
+              </w:rPr>
+              <w:t>India</w:t>
+            </w:r>
+          </w:p>
+        </w:tc>
+        <w:tc>
+          <w:tcPr>
+            <w:tcW w:w="1696" w:type="dxa"/>
+          </w:tcPr>
+          <w:p>
+            <w:pPr>
+              <w:rPr>
+                <w:rFonts w:ascii="Calibri" w:eastAsia="Calibri" w:hAnsi="Calibri" w:cs="Times New Roman"/>
+                <w:sz w:val="24"/>
+                <w:szCs w:val="24"/>
+                <w:lang w:val="en-US"/>
+              </w:rPr>
+            </w:pPr>
+            <w:r>
+              <w:rPr>
+                <w:rFonts w:ascii="Calibri" w:eastAsia="Calibri" w:hAnsi="Calibri" w:cs="Times New Roman"/>
+                <w:sz w:val="24"/>
+                <w:szCs w:val="24"/>
+                <w:lang w:val="en-US"/>
+              </w:rPr>
+              <w:t xml:space="preserve">Karan </w:t>
+            </w:r>
+            <w:proofErr w:type="spellStart"/>
+            <w:r>
+              <w:rPr>
+                <w:rFonts w:ascii="Calibri" w:eastAsia="Calibri" w:hAnsi="Calibri" w:cs="Times New Roman"/>
+                <w:sz w:val="24"/>
+                <w:szCs w:val="24"/>
+                <w:lang w:val="en-US"/>
+              </w:rPr>
+              <w:t>Verma</w:t>
+            </w:r>
+            <w:proofErr w:type="spellEnd"/>
+          </w:p>
+        </w:tc>
+        <w:tc>
+          <w:tcPr>
+            <w:tcW w:w="1545" w:type="dxa"/>
+          </w:tcPr>
+          <w:p>
+            <w:pPr>
+              <w:rPr>
+                <w:rFonts w:ascii="Calibri" w:eastAsia="Calibri" w:hAnsi="Calibri" w:cs="Times New Roman"/>
+                <w:sz w:val="24"/>
+                <w:szCs w:val="24"/>
+                <w:lang w:val="en-US"/>
+              </w:rPr>
+            </w:pPr>
+            <w:r>
+              <w:rPr>
+                <w:rFonts w:ascii="Calibri" w:eastAsia="Calibri" w:hAnsi="Calibri" w:cs="Times New Roman"/>
+                <w:sz w:val="24"/>
+                <w:szCs w:val="24"/>
+                <w:lang w:val="en-US"/>
+              </w:rPr>
+              <w:t>50</w:t>
+            </w:r>
+          </w:p>
+        </w:tc>
+        <w:tc>
+          <w:tcPr>
+            <w:tcW w:w="1545" w:type="dxa"/>
+          </w:tcPr>
+          <w:p>
+            <w:pPr>
+              <w:rPr>
+                <w:rFonts w:ascii="Calibri" w:eastAsia="Calibri" w:hAnsi="Calibri" w:cs="Times New Roman"/>
+                <w:sz w:val="24"/>
+                <w:szCs w:val="24"/>
+                <w:lang w:val="en-US"/>
+              </w:rPr>
+            </w:pPr>
+            <w:r>
+              <w:rPr>
+                <w:rFonts w:ascii="Calibri" w:eastAsia="Calibri" w:hAnsi="Calibri" w:cs="Times New Roman"/>
+                <w:sz w:val="24"/>
+                <w:szCs w:val="24"/>
+                <w:lang w:val="en-US"/>
+              </w:rPr>
+              <w:t>30</w:t>
+            </w:r>
+          </w:p>
+        </w:tc>
+        <w:tc>
+          <w:tcPr>
+            <w:tcW w:w="1545" w:type="dxa"/>
+          </w:tcPr>
+          <w:p>
+            <w:pPr>
+              <w:rPr>
+                <w:rFonts w:ascii="Calibri" w:eastAsia="Calibri" w:hAnsi="Calibri" w:cs="Times New Roman"/>
+                <w:sz w:val="24"/>
+                <w:szCs w:val="24"/>
+                <w:lang w:val="en-US"/>
+              </w:rPr>
+            </w:pPr>
+            <w:r>
+              <w:rPr>
+                <w:rFonts w:ascii="Calibri" w:eastAsia="Calibri" w:hAnsi="Calibri" w:cs="Times New Roman"/>
+                <w:sz w:val="24"/>
+                <w:szCs w:val="24"/>
+                <w:lang w:val="en-US"/>
+              </w:rPr>
+              <w:t>135</w:t>
+            </w:r>
+          </w:p>
+        </w:tc>
+        <w:tc>
+          <w:tcPr>
+            <w:tcW w:w="1545" w:type="dxa"/>
+          </w:tcPr>
+          <w:p>
+            <w:pPr>
+              <w:rPr>
+                <w:rFonts w:ascii="Calibri" w:eastAsia="Calibri" w:hAnsi="Calibri" w:cs="Times New Roman"/>
+                <w:sz w:val="24"/>
+                <w:szCs w:val="24"/>
+                <w:lang w:val="en-US"/>
+              </w:rPr>
+            </w:pPr>
+            <w:r>
+              <w:rPr>
+                <w:rFonts w:ascii="Calibri" w:eastAsia="Calibri" w:hAnsi="Calibri" w:cs="Times New Roman"/>
+                <w:sz w:val="24"/>
+                <w:szCs w:val="24"/>
+                <w:lang w:val="en-US"/>
+              </w:rPr>
+              <w:t>3</w:t>
+            </w:r>
+          </w:p>
+        </w:tc>
+        <w:tc>
+          <w:tcPr>
+            <w:tcW w:w="1545" w:type="dxa"/>
+          </w:tcPr>
+          <w:p>
+            <w:pPr>
+              <w:rPr>
+                <w:rFonts w:ascii="Calibri" w:eastAsia="Calibri" w:hAnsi="Calibri" w:cs="Times New Roman"/>
+                <w:sz w:val="24"/>
+                <w:szCs w:val="24"/>
+                <w:lang w:val="en-US"/>
+              </w:rPr>
+            </w:pPr>
+            <w:r>
+              <w:rPr>
+                <w:rFonts w:ascii="Calibri" w:eastAsia="Calibri" w:hAnsi="Calibri" w:cs="Times New Roman"/>
+                <w:sz w:val="24"/>
+                <w:szCs w:val="24"/>
+                <w:lang w:val="en-US"/>
+              </w:rPr>
+              <w:t>2</w:t>
+            </w:r>
+          </w:p>
+        </w:tc>
+      </w:tr>
+      <w:tr>
+        <w:trPr>
+          <w:trHeight w:val="607"/>
+        </w:trPr>
+        <w:tc>
+          <w:tcPr>
+            <w:tcW w:w="2626" w:type="dxa"/>
+            <w:tcBorders>
+              <w:top w:val="nil"/>
+              <w:bottom w:val="nil"/>
+            </w:tcBorders>
+          </w:tcPr>
+          <w:p>
+            <w:pPr>
+              <w:rPr>
+                <w:rFonts w:ascii="Calibri" w:eastAsia="Calibri" w:hAnsi="Calibri" w:cs="Times New Roman"/>
+                <w:b/>
+                <w:bCs/>
+                <w:color w:val="C00000"/>
+                <w:szCs w:val="28"/>
+                <w:lang w:val="en-US"/>
+              </w:rPr>
+            </w:pPr>
+          </w:p>
+        </w:tc>
+        <w:tc>
+          <w:tcPr>
+            <w:tcW w:w="1545" w:type="dxa"/>
+          </w:tcPr>
+          <w:p>
+            <w:pPr>
+              <w:rPr>
+                <w:rFonts w:ascii="Calibri" w:eastAsia="Calibri" w:hAnsi="Calibri" w:cs="Times New Roman"/>
+                <w:sz w:val="24"/>
+                <w:szCs w:val="24"/>
+                <w:lang w:val="en-US"/>
+              </w:rPr>
+            </w:pPr>
+            <w:r>
+              <w:rPr>
+                <w:rFonts w:ascii="Calibri" w:eastAsia="Calibri" w:hAnsi="Calibri" w:cs="Times New Roman"/>
+                <w:sz w:val="24"/>
+                <w:szCs w:val="24"/>
+                <w:lang w:val="en-US"/>
+              </w:rPr>
+              <w:t>India</w:t>
+            </w:r>
+          </w:p>
+        </w:tc>
+        <w:tc>
+          <w:tcPr>
+            <w:tcW w:w="1696" w:type="dxa"/>
+          </w:tcPr>
+          <w:p>
+            <w:pPr>
+              <w:rPr>
+                <w:rFonts w:ascii="Calibri" w:eastAsia="Calibri" w:hAnsi="Calibri" w:cs="Times New Roman"/>
+                <w:sz w:val="24"/>
+                <w:szCs w:val="24"/>
+                <w:lang w:val="en-US"/>
+              </w:rPr>
+            </w:pPr>
+            <w:proofErr w:type="spellStart"/>
+            <w:r>
+              <w:rPr>
+                <w:rFonts w:ascii="Calibri" w:eastAsia="Calibri" w:hAnsi="Calibri" w:cs="Times New Roman"/>
+                <w:sz w:val="24"/>
+                <w:szCs w:val="24"/>
+                <w:lang w:val="en-US"/>
+              </w:rPr>
+              <w:t>Virat</w:t>
+            </w:r>
+            <w:proofErr w:type="spellEnd"/>
+            <w:r>
+              <w:rPr>
+                <w:rFonts w:ascii="Calibri" w:eastAsia="Calibri" w:hAnsi="Calibri" w:cs="Times New Roman"/>
+                <w:sz w:val="24"/>
+                <w:szCs w:val="24"/>
+                <w:lang w:val="en-US"/>
+              </w:rPr>
+              <w:t xml:space="preserve"> </w:t>
+            </w:r>
+            <w:proofErr w:type="spellStart"/>
+            <w:r>
+              <w:rPr>
+                <w:rFonts w:ascii="Calibri" w:eastAsia="Calibri" w:hAnsi="Calibri" w:cs="Times New Roman"/>
+                <w:sz w:val="24"/>
+                <w:szCs w:val="24"/>
+                <w:lang w:val="en-US"/>
+              </w:rPr>
+              <w:t>Kohli</w:t>
+            </w:r>
+            <w:proofErr w:type="spellEnd"/>
+          </w:p>
+        </w:tc>
+        <w:tc>
+          <w:tcPr>
+            <w:tcW w:w="1545" w:type="dxa"/>
+          </w:tcPr>
+          <w:p>
+            <w:pPr>
+              <w:rPr>
+                <w:rFonts w:ascii="Calibri" w:eastAsia="Calibri" w:hAnsi="Calibri" w:cs="Times New Roman"/>
+                <w:sz w:val="24"/>
+                <w:szCs w:val="24"/>
+                <w:lang w:val="en-US"/>
+              </w:rPr>
+            </w:pPr>
+            <w:r>
+              <w:rPr>
+                <w:rFonts w:ascii="Calibri" w:eastAsia="Calibri" w:hAnsi="Calibri" w:cs="Times New Roman"/>
+                <w:sz w:val="24"/>
+                <w:szCs w:val="24"/>
+                <w:lang w:val="en-US"/>
+              </w:rPr>
+              <w:t>29</w:t>
+            </w:r>
+          </w:p>
+        </w:tc>
+        <w:tc>
+          <w:tcPr>
+            <w:tcW w:w="1545" w:type="dxa"/>
+          </w:tcPr>
+          <w:p>
+            <w:pPr>
+              <w:rPr>
+                <w:rFonts w:ascii="Calibri" w:eastAsia="Calibri" w:hAnsi="Calibri" w:cs="Times New Roman"/>
+                <w:sz w:val="24"/>
+                <w:szCs w:val="24"/>
+                <w:lang w:val="en-US"/>
+              </w:rPr>
+            </w:pPr>
+            <w:r>
+              <w:rPr>
+                <w:rFonts w:ascii="Calibri" w:eastAsia="Calibri" w:hAnsi="Calibri" w:cs="Times New Roman"/>
+                <w:sz w:val="24"/>
+                <w:szCs w:val="24"/>
+                <w:lang w:val="en-US"/>
+              </w:rPr>
+              <w:t>15</w:t>
+            </w:r>
+          </w:p>
+        </w:tc>
+        <w:tc>
+          <w:tcPr>
+            <w:tcW w:w="1545" w:type="dxa"/>
+          </w:tcPr>
+          <w:p>
+            <w:pPr>
+              <w:rPr>
+                <w:rFonts w:ascii="Calibri" w:eastAsia="Calibri" w:hAnsi="Calibri" w:cs="Times New Roman"/>
+                <w:sz w:val="24"/>
+                <w:szCs w:val="24"/>
+                <w:lang w:val="en-US"/>
+              </w:rPr>
+            </w:pPr>
+            <w:r>
+              <w:rPr>
+                <w:rFonts w:ascii="Calibri" w:eastAsia="Calibri" w:hAnsi="Calibri" w:cs="Times New Roman"/>
+                <w:sz w:val="24"/>
+                <w:szCs w:val="24"/>
+                <w:lang w:val="en-US"/>
+              </w:rPr>
+              <w:t>120</w:t>
+            </w:r>
+          </w:p>
+        </w:tc>
+        <w:tc>
+          <w:tcPr>
+            <w:tcW w:w="1545" w:type="dxa"/>
+          </w:tcPr>
+          <w:p>
+            <w:pPr>
+              <w:rPr>
+                <w:rFonts w:ascii="Calibri" w:eastAsia="Calibri" w:hAnsi="Calibri" w:cs="Times New Roman"/>
+                <w:sz w:val="24"/>
+                <w:szCs w:val="24"/>
+                <w:lang w:val="en-US"/>
+              </w:rPr>
+            </w:pPr>
+            <w:r>
+              <w:rPr>
+                <w:rFonts w:ascii="Calibri" w:eastAsia="Calibri" w:hAnsi="Calibri" w:cs="Times New Roman"/>
+                <w:sz w:val="24"/>
+                <w:szCs w:val="24"/>
+                <w:lang w:val="en-US"/>
+              </w:rPr>
+              <w:t>4</w:t>
+            </w:r>
+          </w:p>
+        </w:tc>
+        <w:tc>
+          <w:tcPr>
+            <w:tcW w:w="1545" w:type="dxa"/>
+          </w:tcPr>
+          <w:p>
+            <w:pPr>
+              <w:rPr>
+                <w:rFonts w:ascii="Calibri" w:eastAsia="Calibri" w:hAnsi="Calibri" w:cs="Times New Roman"/>
+                <w:sz w:val="24"/>
+                <w:szCs w:val="24"/>
+                <w:lang w:val="en-US"/>
+              </w:rPr>
+            </w:pPr>
+            <w:r>
+              <w:rPr>
+                <w:rFonts w:ascii="Calibri" w:eastAsia="Calibri" w:hAnsi="Calibri" w:cs="Times New Roman"/>
+                <w:sz w:val="24"/>
+                <w:szCs w:val="24"/>
+                <w:lang w:val="en-US"/>
+              </w:rPr>
+              <w:t>3</w:t>
+            </w:r>
+          </w:p>
+        </w:tc>
+      </w:tr>
+      <w:tr>
+        <w:trPr>
+          <w:trHeight w:val="607"/>
+        </w:trPr>
+        <w:tc>
+          <w:tcPr>
+            <w:tcW w:w="2626" w:type="dxa"/>
+            <w:tcBorders>
+              <w:top w:val="nil"/>
+              <w:bottom w:val="nil"/>
+            </w:tcBorders>
+          </w:tcPr>
+          <w:p>
+            <w:pPr>
+              <w:rPr>
+                <w:rFonts w:ascii="Calibri" w:eastAsia="Calibri" w:hAnsi="Calibri" w:cs="Times New Roman"/>
+                <w:b/>
+                <w:bCs/>
+                <w:color w:val="C00000"/>
+                <w:szCs w:val="28"/>
+                <w:lang w:val="en-US"/>
+              </w:rPr>
+            </w:pPr>
+          </w:p>
+        </w:tc>
+        <w:tc>
+          <w:tcPr>
+            <w:tcW w:w="1545" w:type="dxa"/>
+          </w:tcPr>
+          <w:p>
+            <w:pPr>
+              <w:rPr>
+                <w:rFonts w:ascii="Calibri" w:eastAsia="Calibri" w:hAnsi="Calibri" w:cs="Times New Roman"/>
+                <w:sz w:val="24"/>
+                <w:szCs w:val="24"/>
+                <w:lang w:val="en-US"/>
+              </w:rPr>
+            </w:pPr>
+            <w:r>
+              <w:rPr>
+                <w:rFonts w:ascii="Calibri" w:eastAsia="Calibri" w:hAnsi="Calibri" w:cs="Times New Roman"/>
+                <w:sz w:val="24"/>
+                <w:szCs w:val="24"/>
+                <w:lang w:val="en-US"/>
+              </w:rPr>
+              <w:t>Australia</w:t>
+            </w:r>
+          </w:p>
+        </w:tc>
+        <w:tc>
+          <w:tcPr>
+            <w:tcW w:w="1696" w:type="dxa"/>
+          </w:tcPr>
+          <w:p>
+            <w:pPr>
+              <w:rPr>
+                <w:rFonts w:ascii="Calibri" w:eastAsia="Calibri" w:hAnsi="Calibri" w:cs="Times New Roman"/>
+                <w:sz w:val="24"/>
+                <w:szCs w:val="24"/>
+                <w:lang w:val="en-US"/>
+              </w:rPr>
+            </w:pPr>
+            <w:r>
+              <w:rPr>
+                <w:rFonts w:ascii="Calibri" w:eastAsia="Calibri" w:hAnsi="Calibri" w:cs="Times New Roman"/>
+                <w:sz w:val="24"/>
+                <w:szCs w:val="24"/>
+                <w:lang w:val="en-US"/>
+              </w:rPr>
+              <w:t>Dan Smith</w:t>
+            </w:r>
+          </w:p>
+        </w:tc>
+        <w:tc>
+          <w:tcPr>
+            <w:tcW w:w="1545" w:type="dxa"/>
+          </w:tcPr>
+          <w:p>
+            <w:pPr>
+              <w:rPr>
+                <w:rFonts w:ascii="Calibri" w:eastAsia="Calibri" w:hAnsi="Calibri" w:cs="Times New Roman"/>
+                <w:sz w:val="24"/>
+                <w:szCs w:val="24"/>
+                <w:lang w:val="en-US"/>
+              </w:rPr>
+            </w:pPr>
+            <w:r>
+              <w:rPr>
+                <w:rFonts w:ascii="Calibri" w:eastAsia="Calibri" w:hAnsi="Calibri" w:cs="Times New Roman"/>
+                <w:sz w:val="24"/>
+                <w:szCs w:val="24"/>
+                <w:lang w:val="en-US"/>
+              </w:rPr>
+              <w:t>50</w:t>
+            </w:r>
+          </w:p>
+        </w:tc>
+        <w:tc>
+          <w:tcPr>
+            <w:tcW w:w="1545" w:type="dxa"/>
+          </w:tcPr>
+          <w:p>
+            <w:pPr>
+              <w:rPr>
+                <w:rFonts w:ascii="Calibri" w:eastAsia="Calibri" w:hAnsi="Calibri" w:cs="Times New Roman"/>
+                <w:sz w:val="24"/>
+                <w:szCs w:val="24"/>
+                <w:lang w:val="en-US"/>
+              </w:rPr>
+            </w:pPr>
+            <w:r>
+              <w:rPr>
+                <w:rFonts w:ascii="Calibri" w:eastAsia="Calibri" w:hAnsi="Calibri" w:cs="Times New Roman"/>
+                <w:sz w:val="24"/>
+                <w:szCs w:val="24"/>
+                <w:lang w:val="en-US"/>
+              </w:rPr>
+              <w:t>30</w:t>
+            </w:r>
+          </w:p>
+        </w:tc>
+        <w:tc>
+          <w:tcPr>
+            <w:tcW w:w="1545" w:type="dxa"/>
+          </w:tcPr>
+          <w:p>
+            <w:pPr>
+              <w:rPr>
+                <w:rFonts w:ascii="Calibri" w:eastAsia="Calibri" w:hAnsi="Calibri" w:cs="Times New Roman"/>
+                <w:sz w:val="24"/>
+                <w:szCs w:val="24"/>
+                <w:lang w:val="en-US"/>
+              </w:rPr>
+            </w:pPr>
+            <w:r>
+              <w:rPr>
+                <w:rFonts w:ascii="Calibri" w:eastAsia="Calibri" w:hAnsi="Calibri" w:cs="Times New Roman"/>
+                <w:sz w:val="24"/>
+                <w:szCs w:val="24"/>
+                <w:lang w:val="en-US"/>
+              </w:rPr>
+              <w:t>135</w:t>
+            </w:r>
+          </w:p>
+        </w:tc>
+        <w:tc>
+          <w:tcPr>
+            <w:tcW w:w="1545" w:type="dxa"/>
+          </w:tcPr>
+          <w:p>
+            <w:pPr>
+              <w:rPr>
+                <w:rFonts w:ascii="Calibri" w:eastAsia="Calibri" w:hAnsi="Calibri" w:cs="Times New Roman"/>
+                <w:sz w:val="24"/>
+                <w:szCs w:val="24"/>
+                <w:lang w:val="en-US"/>
+              </w:rPr>
+            </w:pPr>
+            <w:r>
+              <w:rPr>
+                <w:rFonts w:ascii="Calibri" w:eastAsia="Calibri" w:hAnsi="Calibri" w:cs="Times New Roman"/>
+                <w:sz w:val="24"/>
+                <w:szCs w:val="24"/>
+                <w:lang w:val="en-US"/>
+              </w:rPr>
+              <w:t>3</w:t>
+            </w:r>
+          </w:p>
+        </w:tc>
+        <w:tc>
+          <w:tcPr>
+            <w:tcW w:w="1545" w:type="dxa"/>
+          </w:tcPr>
+          <w:p>
+            <w:pPr>
+              <w:rPr>
+                <w:rFonts w:ascii="Calibri" w:eastAsia="Calibri" w:hAnsi="Calibri" w:cs="Times New Roman"/>
+                <w:sz w:val="24"/>
+                <w:szCs w:val="24"/>
+                <w:lang w:val="en-US"/>
+              </w:rPr>
+            </w:pPr>
+            <w:r>
+              <w:rPr>
+                <w:rFonts w:ascii="Calibri" w:eastAsia="Calibri" w:hAnsi="Calibri" w:cs="Times New Roman"/>
+                <w:sz w:val="24"/>
+                <w:szCs w:val="24"/>
+                <w:lang w:val="en-US"/>
+              </w:rPr>
+              <w:t>2</w:t>
+            </w:r>
+          </w:p>
+        </w:tc>
+      </w:tr>
+      <w:tr>
+        <w:trPr>
+          <w:trHeight w:val="607"/>
+        </w:trPr>
+        <w:tc>
+          <w:tcPr>
+            <w:tcW w:w="2626" w:type="dxa"/>
+            <w:tcBorders>
+              <w:top w:val="nil"/>
+            </w:tcBorders>
+          </w:tcPr>
+          <w:p>
+            <w:pPr>
+              <w:rPr>
+                <w:rFonts w:ascii="Calibri" w:eastAsia="Calibri" w:hAnsi="Calibri" w:cs="Times New Roman"/>
+                <w:b/>
+                <w:bCs/>
+                <w:color w:val="C00000"/>
+                <w:szCs w:val="28"/>
+                <w:lang w:val="en-US"/>
+              </w:rPr>
+            </w:pPr>
+          </w:p>
+        </w:tc>
+        <w:tc>
+          <w:tcPr>
+            <w:tcW w:w="1545" w:type="dxa"/>
+          </w:tcPr>
+          <w:p>
+            <w:pPr>
+              <w:rPr>
+                <w:rFonts w:ascii="Calibri" w:eastAsia="Calibri" w:hAnsi="Calibri" w:cs="Times New Roman"/>
+                <w:sz w:val="24"/>
+                <w:szCs w:val="24"/>
+                <w:lang w:val="en-US"/>
+              </w:rPr>
+            </w:pPr>
+            <w:r>
+              <w:rPr>
+                <w:rFonts w:ascii="Calibri" w:eastAsia="Calibri" w:hAnsi="Calibri" w:cs="Times New Roman"/>
+                <w:sz w:val="24"/>
+                <w:szCs w:val="24"/>
+                <w:lang w:val="en-US"/>
+              </w:rPr>
+              <w:t>Australia</w:t>
+            </w:r>
+          </w:p>
+        </w:tc>
+        <w:tc>
+          <w:tcPr>
+            <w:tcW w:w="1696" w:type="dxa"/>
+          </w:tcPr>
+          <w:p>
+            <w:pPr>
+              <w:rPr>
+                <w:rFonts w:ascii="Calibri" w:eastAsia="Calibri" w:hAnsi="Calibri" w:cs="Times New Roman"/>
+                <w:sz w:val="24"/>
+                <w:szCs w:val="24"/>
+                <w:lang w:val="en-US"/>
+              </w:rPr>
+            </w:pPr>
+            <w:r>
+              <w:rPr>
+                <w:rFonts w:ascii="Calibri" w:eastAsia="Calibri" w:hAnsi="Calibri" w:cs="Times New Roman"/>
+                <w:sz w:val="24"/>
+                <w:szCs w:val="24"/>
+                <w:lang w:val="en-US"/>
+              </w:rPr>
+              <w:t>Bill Williams</w:t>
+            </w:r>
+          </w:p>
+        </w:tc>
+        <w:tc>
+          <w:tcPr>
+            <w:tcW w:w="1545" w:type="dxa"/>
+          </w:tcPr>
+          <w:p>
+            <w:pPr>
+              <w:rPr>
+                <w:rFonts w:ascii="Calibri" w:eastAsia="Calibri" w:hAnsi="Calibri" w:cs="Times New Roman"/>
+                <w:sz w:val="24"/>
+                <w:szCs w:val="24"/>
+                <w:lang w:val="en-US"/>
+              </w:rPr>
+            </w:pPr>
+            <w:r>
+              <w:rPr>
+                <w:rFonts w:ascii="Calibri" w:eastAsia="Calibri" w:hAnsi="Calibri" w:cs="Times New Roman"/>
+                <w:sz w:val="24"/>
+                <w:szCs w:val="24"/>
+                <w:lang w:val="en-US"/>
+              </w:rPr>
+              <w:t>29</w:t>
+            </w:r>
+          </w:p>
+        </w:tc>
+        <w:tc>
+          <w:tcPr>
+            <w:tcW w:w="1545" w:type="dxa"/>
+          </w:tcPr>
+          <w:p>
+            <w:pPr>
+              <w:rPr>
+                <w:rFonts w:ascii="Calibri" w:eastAsia="Calibri" w:hAnsi="Calibri" w:cs="Times New Roman"/>
+                <w:sz w:val="24"/>
+                <w:szCs w:val="24"/>
+                <w:lang w:val="en-US"/>
+              </w:rPr>
+            </w:pPr>
+            <w:r>
+              <w:rPr>
+                <w:rFonts w:ascii="Calibri" w:eastAsia="Calibri" w:hAnsi="Calibri" w:cs="Times New Roman"/>
+                <w:sz w:val="24"/>
+                <w:szCs w:val="24"/>
+                <w:lang w:val="en-US"/>
+              </w:rPr>
+              <w:t>15</w:t>
+            </w:r>
+          </w:p>
+        </w:tc>
+        <w:tc>
+          <w:tcPr>
+            <w:tcW w:w="1545" w:type="dxa"/>
+          </w:tcPr>
+          <w:p>
+            <w:pPr>
+              <w:rPr>
+                <w:rFonts w:ascii="Calibri" w:eastAsia="Calibri" w:hAnsi="Calibri" w:cs="Times New Roman"/>
+                <w:sz w:val="24"/>
+                <w:szCs w:val="24"/>
+                <w:lang w:val="en-US"/>
+              </w:rPr>
+            </w:pPr>
+            <w:r>
+              <w:rPr>
+                <w:rFonts w:ascii="Calibri" w:eastAsia="Calibri" w:hAnsi="Calibri" w:cs="Times New Roman"/>
+                <w:sz w:val="24"/>
+                <w:szCs w:val="24"/>
+                <w:lang w:val="en-US"/>
+              </w:rPr>
+              <w:t>120</w:t>
+            </w:r>
+          </w:p>
+        </w:tc>
+        <w:tc>
+          <w:tcPr>
+            <w:tcW w:w="1545" w:type="dxa"/>
+          </w:tcPr>
+          <w:p>
+            <w:pPr>
+              <w:rPr>
+                <w:rFonts w:ascii="Calibri" w:eastAsia="Calibri" w:hAnsi="Calibri" w:cs="Times New Roman"/>
+                <w:sz w:val="24"/>
+                <w:szCs w:val="24"/>
+                <w:lang w:val="en-US"/>
+              </w:rPr>
+            </w:pPr>
+            <w:r>
+              <w:rPr>
+                <w:rFonts w:ascii="Calibri" w:eastAsia="Calibri" w:hAnsi="Calibri" w:cs="Times New Roman"/>
+                <w:sz w:val="24"/>
+                <w:szCs w:val="24"/>
+                <w:lang w:val="en-US"/>
+              </w:rPr>
+              <w:t>4</w:t>
+            </w:r>
+          </w:p>
+        </w:tc>
+        <w:tc>
+          <w:tcPr>
+            <w:tcW w:w="1545" w:type="dxa"/>
+          </w:tcPr>
+          <w:p>
+            <w:pPr>
+              <w:rPr>
+                <w:rFonts w:ascii="Calibri" w:eastAsia="Calibri" w:hAnsi="Calibri" w:cs="Times New Roman"/>
+                <w:sz w:val="24"/>
+                <w:szCs w:val="24"/>
+                <w:lang w:val="en-US"/>
+              </w:rPr>
+            </w:pPr>
+            <w:r>
+              <w:rPr>
+                <w:rFonts w:ascii="Calibri" w:eastAsia="Calibri" w:hAnsi="Calibri" w:cs="Times New Roman"/>
+                <w:sz w:val="24"/>
+                <w:szCs w:val="24"/>
+                <w:lang w:val="en-US"/>
+              </w:rPr>
+              <w:t>3</w:t>
+            </w:r>
+          </w:p>
+        </w:tc>
+      </w:tr>
+    </w:tbl>
+    <w:p>
+      <w:pPr>
+        <w:rPr>
+          <w:rFonts w:ascii="Calibri" w:eastAsia="Calibri" w:hAnsi="Calibri" w:cs="Times New Roman"/>
+          <w:sz w:val="24"/>
+          <w:szCs w:val="24"/>
+          <w:lang w:val="en-US"/>
+        </w:rPr>
+      </w:pPr>
+      <w:r>
+        <w:rPr>
+          <w:noProof/>
+          <w:sz w:val="24"/>
+          <w:szCs w:val="24"/>
+          <w:lang w:val="en-US"/>
+        </w:rPr>
+        <w:pict>
+          <v:shape id="_x0000_s1080" type="#_x0000_t202" style="position:absolute;margin-left:256.7pt;margin-top:-53.25pt;width:227.8pt;height:25.2pt;z-index:251703296;visibility:visible;mso-wrap-distance-top:3.6pt;mso-wrap-distance-bottom:3.6pt;mso-position-horizontal-relative:text;mso-position-vertical-relative:text;mso-width-relative:margin;mso-height-relative:margin" fillcolor="white [3201]" strokecolor="#4472c4 [3204]" strokeweight="2.5pt">
+            <v:shadow color="#868686"/>
+            <v:textbox style="mso-next-textbox:#_x0000_s1080">
+              <w:txbxContent>
+                <w:p>
+                  <w:pPr>
+                    <w:jc w:val="center"/>
+                    <w:rPr>
+                      <w:b/>
+                      <w:bCs/>
+                      <w:color w:val="4472C4" w:themeColor="accent1"/>
+                      <w:sz w:val="32"/>
+                      <w:szCs w:val="32"/>
+                    </w:rPr>
+                  </w:pPr>
+                  <w:r>
+                    <w:rPr>
+                      <w:b/>
+                      <w:bCs/>
+                      <w:color w:val="4472C4" w:themeColor="accent1"/>
+                      <w:sz w:val="32"/>
+                      <w:szCs w:val="32"/>
+                    </w:rPr>
+                    <w:t>BATSMAN BY MATCH</w:t>
+                  </w:r>
+                  <w:r>
+                    <w:rPr>
+                      <w:b/>
+                      <w:bCs/>
+                      <w:color w:val="4472C4" w:themeColor="accent1"/>
+                      <w:sz w:val="32"/>
+                      <w:szCs w:val="32"/>
+                    </w:rPr>
+                    <w:t xml:space="preserve"> TABLE</w:t>
+                  </w:r>
+                </w:p>
+              </w:txbxContent>
+            </v:textbox>
+            <w10:wrap type="square"/>
+          </v:shape>
+        </w:pict>
+      </w:r>
+    </w:p>
+    <w:tbl>
+      <w:tblPr>
+        <w:tblStyle w:val="TableGrid"/>
+        <w:tblpPr w:leftFromText="180" w:rightFromText="180" w:vertAnchor="text" w:horzAnchor="margin" w:tblpXSpec="center" w:tblpY="1136"/>
+        <w:tblW w:w="0" w:type="auto"/>
+        <w:tblLook w:val="04A0"/>
+      </w:tblPr>
+      <w:tblGrid>
+        <w:gridCol w:w="2993"/>
+        <w:gridCol w:w="1762"/>
+        <w:gridCol w:w="1933"/>
+        <w:gridCol w:w="1762"/>
+        <w:gridCol w:w="1762"/>
+        <w:gridCol w:w="1762"/>
+        <w:gridCol w:w="1762"/>
+      </w:tblGrid>
+      <w:tr>
+        <w:trPr>
+          <w:trHeight w:val="615"/>
+        </w:trPr>
+        <w:tc>
+          <w:tcPr>
+            <w:tcW w:w="2993" w:type="dxa"/>
+            <w:tcBorders>
+              <w:bottom w:val="nil"/>
+            </w:tcBorders>
+          </w:tcPr>
+          <w:p>
+            <w:pPr>
+              <w:rPr>
+                <w:rFonts w:ascii="Calibri" w:eastAsia="Calibri" w:hAnsi="Calibri" w:cs="Times New Roman"/>
+                <w:b/>
+                <w:color w:val="C00000"/>
+                <w:sz w:val="28"/>
+                <w:szCs w:val="24"/>
+                <w:lang w:val="en-US"/>
+              </w:rPr>
+            </w:pPr>
+            <w:r>
+              <w:rPr>
+                <w:rFonts w:ascii="Calibri" w:eastAsia="Calibri" w:hAnsi="Calibri" w:cs="Times New Roman"/>
+                <w:b/>
+                <w:color w:val="C00000"/>
+                <w:sz w:val="28"/>
+                <w:szCs w:val="24"/>
+                <w:lang w:val="en-US"/>
+              </w:rPr>
+              <w:t>Match Id:</w:t>
+            </w:r>
+          </w:p>
+        </w:tc>
+        <w:tc>
+          <w:tcPr>
+            <w:tcW w:w="1762" w:type="dxa"/>
+          </w:tcPr>
+          <w:p>
+            <w:pPr>
+              <w:rPr>
+                <w:rFonts w:ascii="Calibri" w:eastAsia="Calibri" w:hAnsi="Calibri" w:cs="Times New Roman"/>
+                <w:b/>
+                <w:color w:val="00B050"/>
+                <w:sz w:val="28"/>
+                <w:szCs w:val="24"/>
+                <w:lang w:val="en-US"/>
+              </w:rPr>
+            </w:pPr>
+            <w:r>
+              <w:rPr>
+                <w:rFonts w:ascii="Calibri" w:eastAsia="Calibri" w:hAnsi="Calibri" w:cs="Times New Roman"/>
+                <w:b/>
+                <w:color w:val="00B050"/>
+                <w:sz w:val="28"/>
+                <w:szCs w:val="24"/>
+                <w:lang w:val="en-US"/>
+              </w:rPr>
+              <w:t>Team Name</w:t>
+            </w:r>
+          </w:p>
+        </w:tc>
+        <w:tc>
+          <w:tcPr>
+            <w:tcW w:w="1933" w:type="dxa"/>
+          </w:tcPr>
+          <w:p>
+            <w:pPr>
+              <w:rPr>
+                <w:rFonts w:ascii="Calibri" w:eastAsia="Calibri" w:hAnsi="Calibri" w:cs="Times New Roman"/>
+                <w:b/>
+                <w:color w:val="0070C0"/>
+                <w:sz w:val="28"/>
+                <w:szCs w:val="24"/>
+                <w:lang w:val="en-US"/>
+              </w:rPr>
+            </w:pPr>
+            <w:r>
+              <w:rPr>
+                <w:rFonts w:ascii="Calibri" w:eastAsia="Calibri" w:hAnsi="Calibri" w:cs="Times New Roman"/>
+                <w:b/>
+                <w:color w:val="0070C0"/>
+                <w:sz w:val="28"/>
+                <w:szCs w:val="24"/>
+                <w:lang w:val="en-US"/>
+              </w:rPr>
+              <w:t xml:space="preserve">Bowler </w:t>
+            </w:r>
+            <w:r>
+              <w:rPr>
+                <w:rFonts w:ascii="Calibri" w:eastAsia="Calibri" w:hAnsi="Calibri" w:cs="Times New Roman"/>
+                <w:b/>
+                <w:color w:val="0070C0"/>
+                <w:sz w:val="28"/>
+                <w:szCs w:val="24"/>
+                <w:lang w:val="en-US"/>
+              </w:rPr>
+              <w:t>Name</w:t>
+            </w:r>
+          </w:p>
+        </w:tc>
+        <w:tc>
+          <w:tcPr>
+            <w:tcW w:w="1762" w:type="dxa"/>
+          </w:tcPr>
+          <w:p>
+            <w:pPr>
+              <w:rPr>
+                <w:rFonts w:ascii="Calibri" w:eastAsia="Calibri" w:hAnsi="Calibri" w:cs="Times New Roman"/>
+                <w:b/>
+                <w:color w:val="0070C0"/>
+                <w:sz w:val="28"/>
+                <w:szCs w:val="24"/>
+                <w:lang w:val="en-US"/>
+              </w:rPr>
+            </w:pPr>
+            <w:proofErr w:type="spellStart"/>
+            <w:r>
+              <w:rPr>
+                <w:rFonts w:ascii="Calibri" w:eastAsia="Calibri" w:hAnsi="Calibri" w:cs="Times New Roman"/>
+                <w:b/>
+                <w:color w:val="0070C0"/>
+                <w:sz w:val="28"/>
+                <w:szCs w:val="24"/>
+                <w:lang w:val="en-US"/>
+              </w:rPr>
+              <w:t>Overs</w:t>
+            </w:r>
+            <w:proofErr w:type="spellEnd"/>
+          </w:p>
+        </w:tc>
+        <w:tc>
+          <w:tcPr>
+            <w:tcW w:w="1762" w:type="dxa"/>
+          </w:tcPr>
+          <w:p>
+            <w:pPr>
+              <w:rPr>
+                <w:rFonts w:ascii="Calibri" w:eastAsia="Calibri" w:hAnsi="Calibri" w:cs="Times New Roman"/>
+                <w:b/>
+                <w:color w:val="0070C0"/>
+                <w:sz w:val="28"/>
+                <w:szCs w:val="24"/>
+                <w:lang w:val="en-US"/>
+              </w:rPr>
+            </w:pPr>
+            <w:r>
+              <w:rPr>
+                <w:rFonts w:ascii="Calibri" w:eastAsia="Calibri" w:hAnsi="Calibri" w:cs="Times New Roman"/>
+                <w:b/>
+                <w:color w:val="0070C0"/>
+                <w:sz w:val="28"/>
+                <w:szCs w:val="24"/>
+                <w:lang w:val="en-US"/>
+              </w:rPr>
+              <w:t xml:space="preserve">Maiden </w:t>
+            </w:r>
+            <w:proofErr w:type="spellStart"/>
+            <w:r>
+              <w:rPr>
+                <w:rFonts w:ascii="Calibri" w:eastAsia="Calibri" w:hAnsi="Calibri" w:cs="Times New Roman"/>
+                <w:b/>
+                <w:color w:val="0070C0"/>
+                <w:sz w:val="28"/>
+                <w:szCs w:val="24"/>
+                <w:lang w:val="en-US"/>
+              </w:rPr>
+              <w:t>Overs</w:t>
+            </w:r>
+            <w:proofErr w:type="spellEnd"/>
+          </w:p>
+        </w:tc>
+        <w:tc>
+          <w:tcPr>
+            <w:tcW w:w="1762" w:type="dxa"/>
+          </w:tcPr>
+          <w:p>
+            <w:pPr>
+              <w:rPr>
+                <w:rFonts w:ascii="Calibri" w:eastAsia="Calibri" w:hAnsi="Calibri" w:cs="Times New Roman"/>
+                <w:b/>
+                <w:color w:val="0070C0"/>
+                <w:sz w:val="28"/>
+                <w:szCs w:val="24"/>
+                <w:lang w:val="en-US"/>
+              </w:rPr>
+            </w:pPr>
+            <w:r>
+              <w:rPr>
+                <w:rFonts w:ascii="Calibri" w:eastAsia="Calibri" w:hAnsi="Calibri" w:cs="Times New Roman"/>
+                <w:b/>
+                <w:color w:val="0070C0"/>
+                <w:sz w:val="28"/>
+                <w:szCs w:val="24"/>
+                <w:lang w:val="en-US"/>
+              </w:rPr>
+              <w:t>Runs</w:t>
+            </w:r>
+          </w:p>
+        </w:tc>
+        <w:tc>
+          <w:tcPr>
+            <w:tcW w:w="1762" w:type="dxa"/>
+          </w:tcPr>
+          <w:p>
+            <w:pPr>
+              <w:rPr>
+                <w:rFonts w:ascii="Calibri" w:eastAsia="Calibri" w:hAnsi="Calibri" w:cs="Times New Roman"/>
+                <w:b/>
+                <w:color w:val="0070C0"/>
+                <w:sz w:val="28"/>
+                <w:szCs w:val="24"/>
+                <w:lang w:val="en-US"/>
+              </w:rPr>
+            </w:pPr>
+            <w:r>
+              <w:rPr>
+                <w:rFonts w:ascii="Calibri" w:eastAsia="Calibri" w:hAnsi="Calibri" w:cs="Times New Roman"/>
+                <w:b/>
+                <w:color w:val="0070C0"/>
+                <w:sz w:val="28"/>
+                <w:szCs w:val="24"/>
+                <w:lang w:val="en-US"/>
+              </w:rPr>
+              <w:t>Wickets</w:t>
+            </w:r>
+          </w:p>
+        </w:tc>
+      </w:tr>
+      <w:tr>
+        <w:trPr>
+          <w:trHeight w:val="646"/>
+        </w:trPr>
+        <w:tc>
+          <w:tcPr>
+            <w:tcW w:w="2993" w:type="dxa"/>
+            <w:tcBorders>
+              <w:top w:val="nil"/>
+              <w:bottom w:val="nil"/>
+            </w:tcBorders>
+          </w:tcPr>
+          <w:p>
+            <w:pPr>
+              <w:rPr>
+                <w:rFonts w:ascii="Calibri" w:eastAsia="Calibri" w:hAnsi="Calibri" w:cs="Times New Roman"/>
+                <w:sz w:val="28"/>
+                <w:szCs w:val="24"/>
+                <w:lang w:val="en-US"/>
+              </w:rPr>
+            </w:pPr>
+            <w:r>
+              <w:rPr>
+                <w:rFonts w:ascii="Calibri" w:eastAsia="Calibri" w:hAnsi="Calibri" w:cs="Times New Roman"/>
+                <w:b/>
+                <w:bCs/>
+                <w:color w:val="C00000"/>
+                <w:sz w:val="28"/>
+                <w:szCs w:val="28"/>
+                <w:lang w:val="en-US"/>
+              </w:rPr>
+              <w:t>1c589a56-c57c-4c6f-827f-7a66e6002705</w:t>
+            </w:r>
+          </w:p>
+        </w:tc>
+        <w:tc>
+          <w:tcPr>
+            <w:tcW w:w="1762" w:type="dxa"/>
+          </w:tcPr>
+          <w:p>
+            <w:pPr>
+              <w:rPr>
+                <w:rFonts w:ascii="Calibri" w:eastAsia="Calibri" w:hAnsi="Calibri" w:cs="Times New Roman"/>
+                <w:sz w:val="24"/>
+                <w:szCs w:val="24"/>
+                <w:lang w:val="en-US"/>
+              </w:rPr>
+            </w:pPr>
+            <w:r>
+              <w:rPr>
+                <w:rFonts w:ascii="Calibri" w:eastAsia="Calibri" w:hAnsi="Calibri" w:cs="Times New Roman"/>
+                <w:sz w:val="24"/>
+                <w:szCs w:val="24"/>
+                <w:lang w:val="en-US"/>
+              </w:rPr>
+              <w:t>India</w:t>
+            </w:r>
+          </w:p>
+        </w:tc>
+        <w:tc>
+          <w:tcPr>
+            <w:tcW w:w="1933" w:type="dxa"/>
+          </w:tcPr>
+          <w:p>
+            <w:pPr>
+              <w:rPr>
+                <w:rFonts w:ascii="Calibri" w:eastAsia="Calibri" w:hAnsi="Calibri" w:cs="Times New Roman"/>
+                <w:sz w:val="24"/>
+                <w:szCs w:val="24"/>
+                <w:lang w:val="en-US"/>
+              </w:rPr>
+            </w:pPr>
+            <w:proofErr w:type="spellStart"/>
+            <w:r>
+              <w:rPr>
+                <w:rFonts w:ascii="Calibri" w:eastAsia="Calibri" w:hAnsi="Calibri" w:cs="Times New Roman"/>
+                <w:sz w:val="24"/>
+                <w:szCs w:val="24"/>
+                <w:lang w:val="en-US"/>
+              </w:rPr>
+              <w:t>Vishal</w:t>
+            </w:r>
+            <w:proofErr w:type="spellEnd"/>
+            <w:r>
+              <w:rPr>
+                <w:rFonts w:ascii="Calibri" w:eastAsia="Calibri" w:hAnsi="Calibri" w:cs="Times New Roman"/>
+                <w:sz w:val="24"/>
+                <w:szCs w:val="24"/>
+                <w:lang w:val="en-US"/>
+              </w:rPr>
+              <w:t xml:space="preserve"> Sharma</w:t>
+            </w:r>
+          </w:p>
+        </w:tc>
+        <w:tc>
+          <w:tcPr>
+            <w:tcW w:w="1762" w:type="dxa"/>
+          </w:tcPr>
+          <w:p>
+            <w:pPr>
+              <w:rPr>
+                <w:rFonts w:ascii="Calibri" w:eastAsia="Calibri" w:hAnsi="Calibri" w:cs="Times New Roman"/>
+                <w:sz w:val="24"/>
+                <w:szCs w:val="24"/>
+                <w:lang w:val="en-US"/>
+              </w:rPr>
+            </w:pPr>
+            <w:r>
+              <w:rPr>
+                <w:rFonts w:ascii="Calibri" w:eastAsia="Calibri" w:hAnsi="Calibri" w:cs="Times New Roman"/>
+                <w:sz w:val="24"/>
+                <w:szCs w:val="24"/>
+                <w:lang w:val="en-US"/>
+              </w:rPr>
+              <w:t>4</w:t>
+            </w:r>
+          </w:p>
+        </w:tc>
+        <w:tc>
+          <w:tcPr>
+            <w:tcW w:w="1762" w:type="dxa"/>
+          </w:tcPr>
+          <w:p>
+            <w:pPr>
+              <w:rPr>
+                <w:rFonts w:ascii="Calibri" w:eastAsia="Calibri" w:hAnsi="Calibri" w:cs="Times New Roman"/>
+                <w:sz w:val="24"/>
+                <w:szCs w:val="24"/>
+                <w:lang w:val="en-US"/>
+              </w:rPr>
+            </w:pPr>
+            <w:r>
+              <w:rPr>
+                <w:rFonts w:ascii="Calibri" w:eastAsia="Calibri" w:hAnsi="Calibri" w:cs="Times New Roman"/>
+                <w:sz w:val="24"/>
+                <w:szCs w:val="24"/>
+                <w:lang w:val="en-US"/>
+              </w:rPr>
+              <w:t>2</w:t>
+            </w:r>
+          </w:p>
+        </w:tc>
+        <w:tc>
+          <w:tcPr>
+            <w:tcW w:w="1762" w:type="dxa"/>
+          </w:tcPr>
+          <w:p>
+            <w:pPr>
+              <w:rPr>
+                <w:rFonts w:ascii="Calibri" w:eastAsia="Calibri" w:hAnsi="Calibri" w:cs="Times New Roman"/>
+                <w:sz w:val="24"/>
+                <w:szCs w:val="24"/>
+                <w:lang w:val="en-US"/>
+              </w:rPr>
+            </w:pPr>
+            <w:r>
+              <w:rPr>
+                <w:rFonts w:ascii="Calibri" w:eastAsia="Calibri" w:hAnsi="Calibri" w:cs="Times New Roman"/>
+                <w:sz w:val="24"/>
+                <w:szCs w:val="24"/>
+                <w:lang w:val="en-US"/>
+              </w:rPr>
+              <w:t>45</w:t>
+            </w:r>
+          </w:p>
+        </w:tc>
+        <w:tc>
+          <w:tcPr>
+            <w:tcW w:w="1762" w:type="dxa"/>
+          </w:tcPr>
+          <w:p>
+            <w:pPr>
+              <w:rPr>
+                <w:rFonts w:ascii="Calibri" w:eastAsia="Calibri" w:hAnsi="Calibri" w:cs="Times New Roman"/>
+                <w:sz w:val="24"/>
+                <w:szCs w:val="24"/>
+                <w:lang w:val="en-US"/>
+              </w:rPr>
+            </w:pPr>
+            <w:r>
+              <w:rPr>
+                <w:rFonts w:ascii="Calibri" w:eastAsia="Calibri" w:hAnsi="Calibri" w:cs="Times New Roman"/>
+                <w:sz w:val="24"/>
+                <w:szCs w:val="24"/>
+                <w:lang w:val="en-US"/>
+              </w:rPr>
+              <w:t>2</w:t>
+            </w:r>
+          </w:p>
+        </w:tc>
+      </w:tr>
+      <w:tr>
+        <w:trPr>
+          <w:trHeight w:val="646"/>
+        </w:trPr>
+        <w:tc>
+          <w:tcPr>
+            <w:tcW w:w="2993" w:type="dxa"/>
+            <w:tcBorders>
+              <w:top w:val="nil"/>
+              <w:bottom w:val="nil"/>
+            </w:tcBorders>
+          </w:tcPr>
+          <w:p>
+            <w:pPr>
+              <w:rPr>
+                <w:rFonts w:ascii="Calibri" w:eastAsia="Calibri" w:hAnsi="Calibri" w:cs="Times New Roman"/>
+                <w:b/>
+                <w:bCs/>
+                <w:color w:val="C00000"/>
+                <w:szCs w:val="28"/>
+                <w:lang w:val="en-US"/>
+              </w:rPr>
+            </w:pPr>
+          </w:p>
+        </w:tc>
+        <w:tc>
+          <w:tcPr>
+            <w:tcW w:w="1762" w:type="dxa"/>
+          </w:tcPr>
+          <w:p>
+            <w:pPr>
+              <w:rPr>
+                <w:rFonts w:ascii="Calibri" w:eastAsia="Calibri" w:hAnsi="Calibri" w:cs="Times New Roman"/>
+                <w:sz w:val="24"/>
+                <w:szCs w:val="24"/>
+                <w:lang w:val="en-US"/>
+              </w:rPr>
+            </w:pPr>
+            <w:r>
+              <w:rPr>
+                <w:rFonts w:ascii="Calibri" w:eastAsia="Calibri" w:hAnsi="Calibri" w:cs="Times New Roman"/>
+                <w:sz w:val="24"/>
+                <w:szCs w:val="24"/>
+                <w:lang w:val="en-US"/>
+              </w:rPr>
+              <w:t>India</w:t>
+            </w:r>
+          </w:p>
+        </w:tc>
+        <w:tc>
+          <w:tcPr>
+            <w:tcW w:w="1933" w:type="dxa"/>
+          </w:tcPr>
+          <w:p>
+            <w:pPr>
+              <w:rPr>
+                <w:rFonts w:ascii="Calibri" w:eastAsia="Calibri" w:hAnsi="Calibri" w:cs="Times New Roman"/>
+                <w:sz w:val="24"/>
+                <w:szCs w:val="24"/>
+                <w:lang w:val="en-US"/>
+              </w:rPr>
+            </w:pPr>
+            <w:r>
+              <w:rPr>
+                <w:rFonts w:ascii="Calibri" w:eastAsia="Calibri" w:hAnsi="Calibri" w:cs="Times New Roman"/>
+                <w:sz w:val="24"/>
+                <w:szCs w:val="24"/>
+                <w:lang w:val="en-US"/>
+              </w:rPr>
+              <w:t xml:space="preserve">Harsh </w:t>
+            </w:r>
+            <w:proofErr w:type="spellStart"/>
+            <w:r>
+              <w:rPr>
+                <w:rFonts w:ascii="Calibri" w:eastAsia="Calibri" w:hAnsi="Calibri" w:cs="Times New Roman"/>
+                <w:sz w:val="24"/>
+                <w:szCs w:val="24"/>
+                <w:lang w:val="en-US"/>
+              </w:rPr>
+              <w:t>Patil</w:t>
+            </w:r>
+            <w:proofErr w:type="spellEnd"/>
+          </w:p>
+        </w:tc>
+        <w:tc>
+          <w:tcPr>
+            <w:tcW w:w="1762" w:type="dxa"/>
+          </w:tcPr>
+          <w:p>
+            <w:pPr>
+              <w:rPr>
+                <w:rFonts w:ascii="Calibri" w:eastAsia="Calibri" w:hAnsi="Calibri" w:cs="Times New Roman"/>
+                <w:sz w:val="24"/>
+                <w:szCs w:val="24"/>
+                <w:lang w:val="en-US"/>
+              </w:rPr>
+            </w:pPr>
+            <w:r>
+              <w:rPr>
+                <w:rFonts w:ascii="Calibri" w:eastAsia="Calibri" w:hAnsi="Calibri" w:cs="Times New Roman"/>
+                <w:sz w:val="24"/>
+                <w:szCs w:val="24"/>
+                <w:lang w:val="en-US"/>
+              </w:rPr>
+              <w:t>2</w:t>
+            </w:r>
+          </w:p>
+        </w:tc>
+        <w:tc>
+          <w:tcPr>
+            <w:tcW w:w="1762" w:type="dxa"/>
+          </w:tcPr>
+          <w:p>
+            <w:pPr>
+              <w:rPr>
+                <w:rFonts w:ascii="Calibri" w:eastAsia="Calibri" w:hAnsi="Calibri" w:cs="Times New Roman"/>
+                <w:sz w:val="24"/>
+                <w:szCs w:val="24"/>
+                <w:lang w:val="en-US"/>
+              </w:rPr>
+            </w:pPr>
+            <w:r>
+              <w:rPr>
+                <w:rFonts w:ascii="Calibri" w:eastAsia="Calibri" w:hAnsi="Calibri" w:cs="Times New Roman"/>
+                <w:sz w:val="24"/>
+                <w:szCs w:val="24"/>
+                <w:lang w:val="en-US"/>
+              </w:rPr>
+              <w:t>0</w:t>
+            </w:r>
+          </w:p>
+        </w:tc>
+        <w:tc>
+          <w:tcPr>
+            <w:tcW w:w="1762" w:type="dxa"/>
+          </w:tcPr>
+          <w:p>
+            <w:pPr>
+              <w:rPr>
+                <w:rFonts w:ascii="Calibri" w:eastAsia="Calibri" w:hAnsi="Calibri" w:cs="Times New Roman"/>
+                <w:sz w:val="24"/>
+                <w:szCs w:val="24"/>
+                <w:lang w:val="en-US"/>
+              </w:rPr>
+            </w:pPr>
+            <w:r>
+              <w:rPr>
+                <w:rFonts w:ascii="Calibri" w:eastAsia="Calibri" w:hAnsi="Calibri" w:cs="Times New Roman"/>
+                <w:sz w:val="24"/>
+                <w:szCs w:val="24"/>
+                <w:lang w:val="en-US"/>
+              </w:rPr>
+              <w:t>20</w:t>
+            </w:r>
+          </w:p>
+        </w:tc>
+        <w:tc>
+          <w:tcPr>
+            <w:tcW w:w="1762" w:type="dxa"/>
+          </w:tcPr>
+          <w:p>
+            <w:pPr>
+              <w:rPr>
+                <w:rFonts w:ascii="Calibri" w:eastAsia="Calibri" w:hAnsi="Calibri" w:cs="Times New Roman"/>
+                <w:sz w:val="24"/>
+                <w:szCs w:val="24"/>
+                <w:lang w:val="en-US"/>
+              </w:rPr>
+            </w:pPr>
+            <w:r>
+              <w:rPr>
+                <w:rFonts w:ascii="Calibri" w:eastAsia="Calibri" w:hAnsi="Calibri" w:cs="Times New Roman"/>
+                <w:sz w:val="24"/>
+                <w:szCs w:val="24"/>
+                <w:lang w:val="en-US"/>
+              </w:rPr>
+              <w:t>1</w:t>
+            </w:r>
+          </w:p>
+        </w:tc>
+      </w:tr>
+      <w:tr>
+        <w:trPr>
+          <w:trHeight w:val="646"/>
+        </w:trPr>
+        <w:tc>
+          <w:tcPr>
+            <w:tcW w:w="2993" w:type="dxa"/>
+            <w:tcBorders>
+              <w:top w:val="nil"/>
+              <w:bottom w:val="nil"/>
+            </w:tcBorders>
+          </w:tcPr>
+          <w:p>
+            <w:pPr>
+              <w:rPr>
+                <w:rFonts w:ascii="Calibri" w:eastAsia="Calibri" w:hAnsi="Calibri" w:cs="Times New Roman"/>
+                <w:b/>
+                <w:bCs/>
+                <w:color w:val="C00000"/>
+                <w:szCs w:val="28"/>
+                <w:lang w:val="en-US"/>
+              </w:rPr>
+            </w:pPr>
+          </w:p>
+        </w:tc>
+        <w:tc>
+          <w:tcPr>
+            <w:tcW w:w="1762" w:type="dxa"/>
+          </w:tcPr>
+          <w:p>
+            <w:pPr>
+              <w:rPr>
+                <w:rFonts w:ascii="Calibri" w:eastAsia="Calibri" w:hAnsi="Calibri" w:cs="Times New Roman"/>
+                <w:sz w:val="24"/>
+                <w:szCs w:val="24"/>
+                <w:lang w:val="en-US"/>
+              </w:rPr>
+            </w:pPr>
+            <w:r>
+              <w:rPr>
+                <w:rFonts w:ascii="Calibri" w:eastAsia="Calibri" w:hAnsi="Calibri" w:cs="Times New Roman"/>
+                <w:sz w:val="24"/>
+                <w:szCs w:val="24"/>
+                <w:lang w:val="en-US"/>
+              </w:rPr>
+              <w:t>Australia</w:t>
+            </w:r>
+          </w:p>
+        </w:tc>
+        <w:tc>
+          <w:tcPr>
+            <w:tcW w:w="1933" w:type="dxa"/>
+          </w:tcPr>
+          <w:p>
+            <w:pPr>
+              <w:rPr>
+                <w:rFonts w:ascii="Calibri" w:eastAsia="Calibri" w:hAnsi="Calibri" w:cs="Times New Roman"/>
+                <w:sz w:val="24"/>
+                <w:szCs w:val="24"/>
+                <w:lang w:val="en-US"/>
+              </w:rPr>
+            </w:pPr>
+            <w:r>
+              <w:rPr>
+                <w:rFonts w:ascii="Calibri" w:eastAsia="Calibri" w:hAnsi="Calibri" w:cs="Times New Roman"/>
+                <w:sz w:val="24"/>
+                <w:szCs w:val="24"/>
+                <w:lang w:val="en-US"/>
+              </w:rPr>
+              <w:t>Bob Ross</w:t>
+            </w:r>
+          </w:p>
+        </w:tc>
+        <w:tc>
+          <w:tcPr>
+            <w:tcW w:w="1762" w:type="dxa"/>
+          </w:tcPr>
+          <w:p>
+            <w:pPr>
+              <w:rPr>
+                <w:rFonts w:ascii="Calibri" w:eastAsia="Calibri" w:hAnsi="Calibri" w:cs="Times New Roman"/>
+                <w:sz w:val="24"/>
+                <w:szCs w:val="24"/>
+                <w:lang w:val="en-US"/>
+              </w:rPr>
+            </w:pPr>
+            <w:r>
+              <w:rPr>
+                <w:rFonts w:ascii="Calibri" w:eastAsia="Calibri" w:hAnsi="Calibri" w:cs="Times New Roman"/>
+                <w:sz w:val="24"/>
+                <w:szCs w:val="24"/>
+                <w:lang w:val="en-US"/>
+              </w:rPr>
+              <w:t>5.3</w:t>
+            </w:r>
+          </w:p>
+        </w:tc>
+        <w:tc>
+          <w:tcPr>
+            <w:tcW w:w="1762" w:type="dxa"/>
+          </w:tcPr>
+          <w:p>
+            <w:pPr>
+              <w:rPr>
+                <w:rFonts w:ascii="Calibri" w:eastAsia="Calibri" w:hAnsi="Calibri" w:cs="Times New Roman"/>
+                <w:sz w:val="24"/>
+                <w:szCs w:val="24"/>
+                <w:lang w:val="en-US"/>
+              </w:rPr>
+            </w:pPr>
+            <w:r>
+              <w:rPr>
+                <w:rFonts w:ascii="Calibri" w:eastAsia="Calibri" w:hAnsi="Calibri" w:cs="Times New Roman"/>
+                <w:sz w:val="24"/>
+                <w:szCs w:val="24"/>
+                <w:lang w:val="en-US"/>
+              </w:rPr>
+              <w:t>0</w:t>
+            </w:r>
+          </w:p>
+        </w:tc>
+        <w:tc>
+          <w:tcPr>
+            <w:tcW w:w="1762" w:type="dxa"/>
+          </w:tcPr>
+          <w:p>
+            <w:pPr>
+              <w:rPr>
+                <w:rFonts w:ascii="Calibri" w:eastAsia="Calibri" w:hAnsi="Calibri" w:cs="Times New Roman"/>
+                <w:sz w:val="24"/>
+                <w:szCs w:val="24"/>
+                <w:lang w:val="en-US"/>
+              </w:rPr>
+            </w:pPr>
+            <w:r>
+              <w:rPr>
+                <w:rFonts w:ascii="Calibri" w:eastAsia="Calibri" w:hAnsi="Calibri" w:cs="Times New Roman"/>
+                <w:sz w:val="24"/>
+                <w:szCs w:val="24"/>
+                <w:lang w:val="en-US"/>
+              </w:rPr>
+              <w:t>38</w:t>
+            </w:r>
+          </w:p>
+        </w:tc>
+        <w:tc>
+          <w:tcPr>
+            <w:tcW w:w="1762" w:type="dxa"/>
+          </w:tcPr>
+          <w:p>
+            <w:pPr>
+              <w:rPr>
+                <w:rFonts w:ascii="Calibri" w:eastAsia="Calibri" w:hAnsi="Calibri" w:cs="Times New Roman"/>
+                <w:sz w:val="24"/>
+                <w:szCs w:val="24"/>
+                <w:lang w:val="en-US"/>
+              </w:rPr>
+            </w:pPr>
+            <w:r>
+              <w:rPr>
+                <w:rFonts w:ascii="Calibri" w:eastAsia="Calibri" w:hAnsi="Calibri" w:cs="Times New Roman"/>
+                <w:sz w:val="24"/>
+                <w:szCs w:val="24"/>
+                <w:lang w:val="en-US"/>
+              </w:rPr>
+              <w:t>0</w:t>
+            </w:r>
+          </w:p>
+        </w:tc>
+      </w:tr>
+      <w:tr>
+        <w:trPr>
+          <w:trHeight w:val="646"/>
+        </w:trPr>
+        <w:tc>
+          <w:tcPr>
+            <w:tcW w:w="2993" w:type="dxa"/>
+            <w:tcBorders>
+              <w:top w:val="nil"/>
+            </w:tcBorders>
+          </w:tcPr>
+          <w:p>
+            <w:pPr>
+              <w:rPr>
+                <w:rFonts w:ascii="Calibri" w:eastAsia="Calibri" w:hAnsi="Calibri" w:cs="Times New Roman"/>
+                <w:b/>
+                <w:bCs/>
+                <w:color w:val="C00000"/>
+                <w:szCs w:val="28"/>
+                <w:lang w:val="en-US"/>
+              </w:rPr>
+            </w:pPr>
+          </w:p>
+        </w:tc>
+        <w:tc>
+          <w:tcPr>
+            <w:tcW w:w="1762" w:type="dxa"/>
+          </w:tcPr>
+          <w:p>
+            <w:pPr>
+              <w:rPr>
+                <w:rFonts w:ascii="Calibri" w:eastAsia="Calibri" w:hAnsi="Calibri" w:cs="Times New Roman"/>
+                <w:sz w:val="24"/>
+                <w:szCs w:val="24"/>
+                <w:lang w:val="en-US"/>
+              </w:rPr>
+            </w:pPr>
+            <w:r>
+              <w:rPr>
+                <w:rFonts w:ascii="Calibri" w:eastAsia="Calibri" w:hAnsi="Calibri" w:cs="Times New Roman"/>
+                <w:sz w:val="24"/>
+                <w:szCs w:val="24"/>
+                <w:lang w:val="en-US"/>
+              </w:rPr>
+              <w:t>Australia</w:t>
+            </w:r>
+          </w:p>
+        </w:tc>
+        <w:tc>
+          <w:tcPr>
+            <w:tcW w:w="1933" w:type="dxa"/>
+          </w:tcPr>
+          <w:p>
+            <w:pPr>
+              <w:rPr>
+                <w:rFonts w:ascii="Calibri" w:eastAsia="Calibri" w:hAnsi="Calibri" w:cs="Times New Roman"/>
+                <w:sz w:val="24"/>
+                <w:szCs w:val="24"/>
+                <w:lang w:val="en-US"/>
+              </w:rPr>
+            </w:pPr>
+            <w:r>
+              <w:rPr>
+                <w:rFonts w:ascii="Calibri" w:eastAsia="Calibri" w:hAnsi="Calibri" w:cs="Times New Roman"/>
+                <w:sz w:val="24"/>
+                <w:szCs w:val="24"/>
+                <w:lang w:val="en-US"/>
+              </w:rPr>
+              <w:t>Travis Green</w:t>
+            </w:r>
+          </w:p>
+        </w:tc>
+        <w:tc>
+          <w:tcPr>
+            <w:tcW w:w="1762" w:type="dxa"/>
+          </w:tcPr>
+          <w:p>
+            <w:pPr>
+              <w:rPr>
+                <w:rFonts w:ascii="Calibri" w:eastAsia="Calibri" w:hAnsi="Calibri" w:cs="Times New Roman"/>
+                <w:sz w:val="24"/>
+                <w:szCs w:val="24"/>
+                <w:lang w:val="en-US"/>
+              </w:rPr>
+            </w:pPr>
+            <w:r>
+              <w:rPr>
+                <w:rFonts w:ascii="Calibri" w:eastAsia="Calibri" w:hAnsi="Calibri" w:cs="Times New Roman"/>
+                <w:sz w:val="24"/>
+                <w:szCs w:val="24"/>
+                <w:lang w:val="en-US"/>
+              </w:rPr>
+              <w:t>1</w:t>
+            </w:r>
+          </w:p>
+        </w:tc>
+        <w:tc>
+          <w:tcPr>
+            <w:tcW w:w="1762" w:type="dxa"/>
+          </w:tcPr>
+          <w:p>
+            <w:pPr>
+              <w:rPr>
+                <w:rFonts w:ascii="Calibri" w:eastAsia="Calibri" w:hAnsi="Calibri" w:cs="Times New Roman"/>
+                <w:sz w:val="24"/>
+                <w:szCs w:val="24"/>
+                <w:lang w:val="en-US"/>
+              </w:rPr>
+            </w:pPr>
+            <w:r>
+              <w:rPr>
+                <w:rFonts w:ascii="Calibri" w:eastAsia="Calibri" w:hAnsi="Calibri" w:cs="Times New Roman"/>
+                <w:sz w:val="24"/>
+                <w:szCs w:val="24"/>
+                <w:lang w:val="en-US"/>
+              </w:rPr>
+              <w:t>1</w:t>
+            </w:r>
+          </w:p>
+        </w:tc>
+        <w:tc>
+          <w:tcPr>
+            <w:tcW w:w="1762" w:type="dxa"/>
+          </w:tcPr>
+          <w:p>
+            <w:pPr>
+              <w:rPr>
+                <w:rFonts w:ascii="Calibri" w:eastAsia="Calibri" w:hAnsi="Calibri" w:cs="Times New Roman"/>
+                <w:sz w:val="24"/>
+                <w:szCs w:val="24"/>
+                <w:lang w:val="en-US"/>
+              </w:rPr>
+            </w:pPr>
+            <w:r>
+              <w:rPr>
+                <w:rFonts w:ascii="Calibri" w:eastAsia="Calibri" w:hAnsi="Calibri" w:cs="Times New Roman"/>
+                <w:sz w:val="24"/>
+                <w:szCs w:val="24"/>
+                <w:lang w:val="en-US"/>
+              </w:rPr>
+              <w:t>15</w:t>
+            </w:r>
+          </w:p>
+        </w:tc>
+        <w:tc>
+          <w:tcPr>
+            <w:tcW w:w="1762" w:type="dxa"/>
+          </w:tcPr>
+          <w:p>
+            <w:pPr>
+              <w:rPr>
+                <w:rFonts w:ascii="Calibri" w:eastAsia="Calibri" w:hAnsi="Calibri" w:cs="Times New Roman"/>
+                <w:sz w:val="24"/>
+                <w:szCs w:val="24"/>
+                <w:lang w:val="en-US"/>
+              </w:rPr>
+            </w:pPr>
+            <w:r>
+              <w:rPr>
+                <w:rFonts w:ascii="Calibri" w:eastAsia="Calibri" w:hAnsi="Calibri" w:cs="Times New Roman"/>
+                <w:sz w:val="24"/>
+                <w:szCs w:val="24"/>
+                <w:lang w:val="en-US"/>
+              </w:rPr>
+              <w:t>2</w:t>
+            </w:r>
+          </w:p>
+        </w:tc>
+      </w:tr>
+    </w:tbl>
+    <w:p>
+      <w:pPr>
+        <w:rPr>
+          <w:rFonts w:ascii="Calibri" w:eastAsia="Calibri" w:hAnsi="Calibri" w:cs="Times New Roman"/>
+          <w:sz w:val="24"/>
+          <w:szCs w:val="24"/>
+          <w:lang w:val="en-US"/>
+        </w:rPr>
+        <w:sectPr>
+          <w:pgSz w:w="15840" w:h="12240" w:orient="landscape"/>
+          <w:pgMar w:top="1440" w:right="720" w:bottom="1440" w:left="810" w:header="720" w:footer="720" w:gutter="0"/>
+          <w:cols w:space="720"/>
+          <w:docGrid w:linePitch="360"/>
+        </w:sectPr>
+      </w:pPr>
+      <w:r>
+        <w:rPr>
+          <w:noProof/>
+          <w:sz w:val="24"/>
+          <w:szCs w:val="24"/>
+          <w:lang w:val="en-US"/>
+        </w:rPr>
+        <w:pict>
+          <v:shape id="_x0000_s1081" type="#_x0000_t202" style="position:absolute;margin-left:256.7pt;margin-top:9.75pt;width:227.8pt;height:25.2pt;z-index:251704320;visibility:visible;mso-wrap-distance-top:3.6pt;mso-wrap-distance-bottom:3.6pt;mso-position-horizontal-relative:text;mso-position-vertical-relative:text;mso-width-relative:margin;mso-height-relative:margin" fillcolor="white [3201]" strokecolor="#4472c4 [3204]" strokeweight="2.5pt">
+            <v:shadow color="#868686"/>
+            <v:textbox style="mso-next-textbox:#_x0000_s1081">
+              <w:txbxContent>
+                <w:p>
+                  <w:pPr>
+                    <w:jc w:val="center"/>
+                    <w:rPr>
+                      <w:b/>
+                      <w:bCs/>
+                      <w:color w:val="4472C4" w:themeColor="accent1"/>
+                      <w:sz w:val="32"/>
+                      <w:szCs w:val="32"/>
+                    </w:rPr>
+                  </w:pPr>
+                  <w:r>
+                    <w:rPr>
+                      <w:b/>
+                      <w:bCs/>
+                      <w:color w:val="4472C4" w:themeColor="accent1"/>
+                      <w:sz w:val="32"/>
+                      <w:szCs w:val="32"/>
+                    </w:rPr>
+                    <w:t>BOWLER BY MATCH</w:t>
+                  </w:r>
+                  <w:r>
+                    <w:rPr>
+                      <w:b/>
+                      <w:bCs/>
+                      <w:color w:val="4472C4" w:themeColor="accent1"/>
+                      <w:sz w:val="32"/>
+                      <w:szCs w:val="32"/>
+                    </w:rPr>
+                    <w:t xml:space="preserve"> TABLE</w:t>
+                  </w:r>
+                </w:p>
+              </w:txbxContent>
+            </v:textbox>
+            <w10:wrap type="square"/>
+          </v:shape>
+        </w:pict>
+      </w:r>
+    </w:p>
+    <w:tbl>
+      <w:tblPr>
+        <w:tblStyle w:val="TableGrid"/>
+        <w:tblpPr w:leftFromText="180" w:rightFromText="180" w:vertAnchor="text" w:horzAnchor="margin" w:tblpXSpec="center" w:tblpY="-74"/>
         <w:tblW w:w="0" w:type="auto"/>
         <w:tblLook w:val="04A0"/>
       </w:tblPr>
@@ -7990,7 +10784,7 @@
                 <w:rFonts w:ascii="Calibri" w:eastAsia="Calibri" w:hAnsi="Calibri" w:cs="Times New Roman"/>
                 <w:b/>
                 <w:color w:val="C00000"/>
-                <w:sz w:val="24"/>
+                <w:sz w:val="28"/>
                 <w:szCs w:val="24"/>
                 <w:lang w:val="en-US"/>
               </w:rPr>
@@ -8000,7 +10794,7 @@
                 <w:rFonts w:ascii="Calibri" w:eastAsia="Calibri" w:hAnsi="Calibri" w:cs="Times New Roman"/>
                 <w:b/>
                 <w:color w:val="C00000"/>
-                <w:sz w:val="24"/>
+                <w:sz w:val="28"/>
                 <w:szCs w:val="24"/>
                 <w:lang w:val="en-US"/>
               </w:rPr>
@@ -8017,15 +10811,19 @@
             <w:pPr>
               <w:rPr>
                 <w:rFonts w:ascii="Calibri" w:eastAsia="Calibri" w:hAnsi="Calibri" w:cs="Times New Roman"/>
-                <w:sz w:val="24"/>
-                <w:szCs w:val="24"/>
-                <w:lang w:val="en-US"/>
-              </w:rPr>
-            </w:pPr>
-            <w:r>
-              <w:rPr>
-                <w:rFonts w:ascii="Calibri" w:eastAsia="Calibri" w:hAnsi="Calibri" w:cs="Times New Roman"/>
-                <w:sz w:val="24"/>
+                <w:b/>
+                <w:color w:val="0070C0"/>
+                <w:sz w:val="28"/>
+                <w:szCs w:val="24"/>
+                <w:lang w:val="en-US"/>
+              </w:rPr>
+            </w:pPr>
+            <w:r>
+              <w:rPr>
+                <w:rFonts w:ascii="Calibri" w:eastAsia="Calibri" w:hAnsi="Calibri" w:cs="Times New Roman"/>
+                <w:b/>
+                <w:color w:val="0070C0"/>
+                <w:sz w:val="28"/>
                 <w:szCs w:val="24"/>
                 <w:lang w:val="en-US"/>
               </w:rPr>
@@ -8041,15 +10839,19 @@
             <w:pPr>
               <w:rPr>
                 <w:rFonts w:ascii="Calibri" w:eastAsia="Calibri" w:hAnsi="Calibri" w:cs="Times New Roman"/>
-                <w:sz w:val="24"/>
-                <w:szCs w:val="24"/>
-                <w:lang w:val="en-US"/>
-              </w:rPr>
-            </w:pPr>
-            <w:r>
-              <w:rPr>
-                <w:rFonts w:ascii="Calibri" w:eastAsia="Calibri" w:hAnsi="Calibri" w:cs="Times New Roman"/>
-                <w:sz w:val="24"/>
+                <w:b/>
+                <w:color w:val="0070C0"/>
+                <w:sz w:val="28"/>
+                <w:szCs w:val="24"/>
+                <w:lang w:val="en-US"/>
+              </w:rPr>
+            </w:pPr>
+            <w:r>
+              <w:rPr>
+                <w:rFonts w:ascii="Calibri" w:eastAsia="Calibri" w:hAnsi="Calibri" w:cs="Times New Roman"/>
+                <w:b/>
+                <w:color w:val="0070C0"/>
+                <w:sz w:val="28"/>
                 <w:szCs w:val="24"/>
                 <w:lang w:val="en-US"/>
               </w:rPr>
@@ -8065,15 +10867,19 @@
             <w:pPr>
               <w:rPr>
                 <w:rFonts w:ascii="Calibri" w:eastAsia="Calibri" w:hAnsi="Calibri" w:cs="Times New Roman"/>
-                <w:sz w:val="24"/>
-                <w:szCs w:val="24"/>
-                <w:lang w:val="en-US"/>
-              </w:rPr>
-            </w:pPr>
-            <w:r>
-              <w:rPr>
-                <w:rFonts w:ascii="Calibri" w:eastAsia="Calibri" w:hAnsi="Calibri" w:cs="Times New Roman"/>
-                <w:sz w:val="24"/>
+                <w:b/>
+                <w:color w:val="0070C0"/>
+                <w:sz w:val="28"/>
+                <w:szCs w:val="24"/>
+                <w:lang w:val="en-US"/>
+              </w:rPr>
+            </w:pPr>
+            <w:r>
+              <w:rPr>
+                <w:rFonts w:ascii="Calibri" w:eastAsia="Calibri" w:hAnsi="Calibri" w:cs="Times New Roman"/>
+                <w:b/>
+                <w:color w:val="0070C0"/>
+                <w:sz w:val="28"/>
                 <w:szCs w:val="24"/>
                 <w:lang w:val="en-US"/>
               </w:rPr>
@@ -8089,15 +10895,19 @@
             <w:pPr>
               <w:rPr>
                 <w:rFonts w:ascii="Calibri" w:eastAsia="Calibri" w:hAnsi="Calibri" w:cs="Times New Roman"/>
-                <w:sz w:val="24"/>
-                <w:szCs w:val="24"/>
-                <w:lang w:val="en-US"/>
-              </w:rPr>
-            </w:pPr>
-            <w:r>
-              <w:rPr>
-                <w:rFonts w:ascii="Calibri" w:eastAsia="Calibri" w:hAnsi="Calibri" w:cs="Times New Roman"/>
-                <w:sz w:val="24"/>
+                <w:b/>
+                <w:color w:val="0070C0"/>
+                <w:sz w:val="28"/>
+                <w:szCs w:val="24"/>
+                <w:lang w:val="en-US"/>
+              </w:rPr>
+            </w:pPr>
+            <w:r>
+              <w:rPr>
+                <w:rFonts w:ascii="Calibri" w:eastAsia="Calibri" w:hAnsi="Calibri" w:cs="Times New Roman"/>
+                <w:b/>
+                <w:color w:val="0070C0"/>
+                <w:sz w:val="28"/>
                 <w:szCs w:val="24"/>
                 <w:lang w:val="en-US"/>
               </w:rPr>
@@ -8113,15 +10923,19 @@
             <w:pPr>
               <w:rPr>
                 <w:rFonts w:ascii="Calibri" w:eastAsia="Calibri" w:hAnsi="Calibri" w:cs="Times New Roman"/>
-                <w:sz w:val="24"/>
-                <w:szCs w:val="24"/>
-                <w:lang w:val="en-US"/>
-              </w:rPr>
-            </w:pPr>
-            <w:r>
-              <w:rPr>
-                <w:rFonts w:ascii="Calibri" w:eastAsia="Calibri" w:hAnsi="Calibri" w:cs="Times New Roman"/>
-                <w:sz w:val="24"/>
+                <w:b/>
+                <w:color w:val="0070C0"/>
+                <w:sz w:val="28"/>
+                <w:szCs w:val="24"/>
+                <w:lang w:val="en-US"/>
+              </w:rPr>
+            </w:pPr>
+            <w:r>
+              <w:rPr>
+                <w:rFonts w:ascii="Calibri" w:eastAsia="Calibri" w:hAnsi="Calibri" w:cs="Times New Roman"/>
+                <w:b/>
+                <w:color w:val="0070C0"/>
+                <w:sz w:val="28"/>
                 <w:szCs w:val="24"/>
                 <w:lang w:val="en-US"/>
               </w:rPr>
@@ -8137,15 +10951,19 @@
             <w:pPr>
               <w:rPr>
                 <w:rFonts w:ascii="Calibri" w:eastAsia="Calibri" w:hAnsi="Calibri" w:cs="Times New Roman"/>
-                <w:sz w:val="24"/>
-                <w:szCs w:val="24"/>
-                <w:lang w:val="en-US"/>
-              </w:rPr>
-            </w:pPr>
-            <w:r>
-              <w:rPr>
-                <w:rFonts w:ascii="Calibri" w:eastAsia="Calibri" w:hAnsi="Calibri" w:cs="Times New Roman"/>
-                <w:sz w:val="24"/>
+                <w:b/>
+                <w:color w:val="0070C0"/>
+                <w:sz w:val="28"/>
+                <w:szCs w:val="24"/>
+                <w:lang w:val="en-US"/>
+              </w:rPr>
+            </w:pPr>
+            <w:r>
+              <w:rPr>
+                <w:rFonts w:ascii="Calibri" w:eastAsia="Calibri" w:hAnsi="Calibri" w:cs="Times New Roman"/>
+                <w:b/>
+                <w:color w:val="0070C0"/>
+                <w:sz w:val="28"/>
                 <w:szCs w:val="24"/>
                 <w:lang w:val="en-US"/>
               </w:rPr>
@@ -8169,7 +10987,7 @@
             <w:pPr>
               <w:rPr>
                 <w:rFonts w:ascii="Calibri" w:eastAsia="Calibri" w:hAnsi="Calibri" w:cs="Times New Roman"/>
-                <w:sz w:val="24"/>
+                <w:sz w:val="28"/>
                 <w:szCs w:val="24"/>
                 <w:lang w:val="en-US"/>
               </w:rPr>
@@ -8180,6 +10998,7 @@
                 <w:b/>
                 <w:bCs/>
                 <w:color w:val="C00000"/>
+                <w:sz w:val="28"/>
                 <w:szCs w:val="28"/>
                 <w:lang w:val="en-US"/>
               </w:rPr>
@@ -8303,7 +11122,27 @@
                 <w:szCs w:val="24"/>
                 <w:lang w:val="en-US"/>
               </w:rPr>
-              <w:t>‘overs’: 6}</w:t>
+              <w:t>‘</w:t>
+            </w:r>
+            <w:proofErr w:type="spellStart"/>
+            <w:r>
+              <w:rPr>
+                <w:rFonts w:ascii="Calibri" w:eastAsia="Calibri" w:hAnsi="Calibri" w:cs="Times New Roman"/>
+                <w:sz w:val="24"/>
+                <w:szCs w:val="24"/>
+                <w:lang w:val="en-US"/>
+              </w:rPr>
+              <w:t>overs</w:t>
+            </w:r>
+            <w:proofErr w:type="spellEnd"/>
+            <w:r>
+              <w:rPr>
+                <w:rFonts w:ascii="Calibri" w:eastAsia="Calibri" w:hAnsi="Calibri" w:cs="Times New Roman"/>
+                <w:sz w:val="24"/>
+                <w:szCs w:val="24"/>
+                <w:lang w:val="en-US"/>
+              </w:rPr>
+              <w:t>’: 6}</w:t>
             </w:r>
           </w:p>
         </w:tc>
@@ -8365,7 +11204,27 @@
                 <w:szCs w:val="24"/>
                 <w:lang w:val="en-US"/>
               </w:rPr>
-              <w:t>‘overs’: 4}</w:t>
+              <w:t>‘</w:t>
+            </w:r>
+            <w:proofErr w:type="spellStart"/>
+            <w:r>
+              <w:rPr>
+                <w:rFonts w:ascii="Calibri" w:eastAsia="Calibri" w:hAnsi="Calibri" w:cs="Times New Roman"/>
+                <w:sz w:val="24"/>
+                <w:szCs w:val="24"/>
+                <w:lang w:val="en-US"/>
+              </w:rPr>
+              <w:t>overs</w:t>
+            </w:r>
+            <w:proofErr w:type="spellEnd"/>
+            <w:r>
+              <w:rPr>
+                <w:rFonts w:ascii="Calibri" w:eastAsia="Calibri" w:hAnsi="Calibri" w:cs="Times New Roman"/>
+                <w:sz w:val="24"/>
+                <w:szCs w:val="24"/>
+                <w:lang w:val="en-US"/>
+              </w:rPr>
+              <w:t>’: 4}</w:t>
             </w:r>
           </w:p>
         </w:tc>
@@ -8451,118 +11310,37 @@
                 <w:szCs w:val="24"/>
                 <w:lang w:val="en-US"/>
               </w:rPr>
-              <w:t xml:space="preserve">‘overs’: </w:t>
-            </w:r>
-          </w:p>
-        </w:tc>
-      </w:tr>
-      <w:tr>
-        <w:trPr>
-          <w:trHeight w:val="778"/>
-        </w:trPr>
-        <w:tc>
-          <w:tcPr>
-            <w:tcW w:w="2445" w:type="dxa"/>
-          </w:tcPr>
-          <w:p>
-            <w:pPr>
-              <w:rPr>
-                <w:rFonts w:ascii="Calibri" w:eastAsia="Calibri" w:hAnsi="Calibri" w:cs="Times New Roman"/>
-                <w:sz w:val="24"/>
-                <w:szCs w:val="24"/>
-                <w:lang w:val="en-US"/>
-              </w:rPr>
-            </w:pPr>
-          </w:p>
-        </w:tc>
-        <w:tc>
-          <w:tcPr>
-            <w:tcW w:w="2303" w:type="dxa"/>
-          </w:tcPr>
-          <w:p>
-            <w:pPr>
-              <w:rPr>
-                <w:rFonts w:ascii="Calibri" w:eastAsia="Calibri" w:hAnsi="Calibri" w:cs="Times New Roman"/>
-                <w:sz w:val="24"/>
-                <w:szCs w:val="24"/>
-                <w:lang w:val="en-US"/>
-              </w:rPr>
-            </w:pPr>
-          </w:p>
-        </w:tc>
-        <w:tc>
-          <w:tcPr>
-            <w:tcW w:w="2342" w:type="dxa"/>
-          </w:tcPr>
-          <w:p>
-            <w:pPr>
-              <w:rPr>
-                <w:rFonts w:ascii="Calibri" w:eastAsia="Calibri" w:hAnsi="Calibri" w:cs="Times New Roman"/>
-                <w:sz w:val="24"/>
-                <w:szCs w:val="24"/>
-                <w:lang w:val="en-US"/>
-              </w:rPr>
-            </w:pPr>
-          </w:p>
-        </w:tc>
-        <w:tc>
-          <w:tcPr>
-            <w:tcW w:w="1728" w:type="dxa"/>
-          </w:tcPr>
-          <w:p>
-            <w:pPr>
-              <w:rPr>
-                <w:rFonts w:ascii="Calibri" w:eastAsia="Calibri" w:hAnsi="Calibri" w:cs="Times New Roman"/>
-                <w:sz w:val="24"/>
-                <w:szCs w:val="24"/>
-                <w:lang w:val="en-US"/>
-              </w:rPr>
-            </w:pPr>
-          </w:p>
-        </w:tc>
-        <w:tc>
-          <w:tcPr>
-            <w:tcW w:w="1670" w:type="dxa"/>
-          </w:tcPr>
-          <w:p>
-            <w:pPr>
-              <w:rPr>
-                <w:rFonts w:ascii="Calibri" w:eastAsia="Calibri" w:hAnsi="Calibri" w:cs="Times New Roman"/>
-                <w:sz w:val="24"/>
-                <w:szCs w:val="24"/>
-                <w:lang w:val="en-US"/>
-              </w:rPr>
-            </w:pPr>
-          </w:p>
-        </w:tc>
-        <w:tc>
-          <w:tcPr>
-            <w:tcW w:w="1664" w:type="dxa"/>
-          </w:tcPr>
-          <w:p>
-            <w:pPr>
-              <w:rPr>
-                <w:rFonts w:ascii="Calibri" w:eastAsia="Calibri" w:hAnsi="Calibri" w:cs="Times New Roman"/>
-                <w:sz w:val="24"/>
-                <w:szCs w:val="24"/>
-                <w:lang w:val="en-US"/>
-              </w:rPr>
-            </w:pPr>
-          </w:p>
-        </w:tc>
-        <w:tc>
-          <w:tcPr>
-            <w:tcW w:w="1623" w:type="dxa"/>
-          </w:tcPr>
-          <w:p>
-            <w:pPr>
-              <w:rPr>
-                <w:rFonts w:ascii="Calibri" w:eastAsia="Calibri" w:hAnsi="Calibri" w:cs="Times New Roman"/>
-                <w:sz w:val="24"/>
-                <w:szCs w:val="24"/>
-                <w:lang w:val="en-US"/>
-              </w:rPr>
-            </w:pPr>
+              <w:t>‘</w:t>
+            </w:r>
+            <w:proofErr w:type="spellStart"/>
+            <w:r>
+              <w:rPr>
+                <w:rFonts w:ascii="Calibri" w:eastAsia="Calibri" w:hAnsi="Calibri" w:cs="Times New Roman"/>
+                <w:sz w:val="24"/>
+                <w:szCs w:val="24"/>
+                <w:lang w:val="en-US"/>
+              </w:rPr>
+              <w:t>overs</w:t>
+            </w:r>
+            <w:proofErr w:type="spellEnd"/>
+            <w:r>
+              <w:rPr>
+                <w:rFonts w:ascii="Calibri" w:eastAsia="Calibri" w:hAnsi="Calibri" w:cs="Times New Roman"/>
+                <w:sz w:val="24"/>
+                <w:szCs w:val="24"/>
+                <w:lang w:val="en-US"/>
+              </w:rPr>
+              <w:t xml:space="preserve">’: </w:t>
+            </w:r>
+            <w:r>
+              <w:rPr>
+                <w:rFonts w:ascii="Calibri" w:eastAsia="Calibri" w:hAnsi="Calibri" w:cs="Times New Roman"/>
+                <w:sz w:val="24"/>
+                <w:szCs w:val="24"/>
+                <w:lang w:val="en-US"/>
+              </w:rPr>
+              <w:t xml:space="preserve"> 10}</w:t>
+            </w:r>
           </w:p>
         </w:tc>
       </w:tr>
@@ -10137,7 +12915,7 @@
   <a:extraClrSchemeLst/>
   <a:extLst>
     <a:ext uri="{05A4C25C-085E-4340-85A3-A5531E510DB2}">
-      <thm15:themeFamily xmlns="" xmlns:thm15="http://schemas.microsoft.com/office/thememl/2012/main" name="Office Theme" id="{62F939B6-93AF-4DB8-9C6B-D6C7DFDC589F}" vid="{4A3C46E8-61CC-4603-A589-7422A47A8E4A}"/>
+      <thm15:themeFamily xmlns:thm15="http://schemas.microsoft.com/office/thememl/2012/main" xmlns="" name="Office Theme" id="{62F939B6-93AF-4DB8-9C6B-D6C7DFDC589F}" vid="{4A3C46E8-61CC-4603-A589-7422A47A8E4A}"/>
     </a:ext>
   </a:extLst>
 </a:theme>
@@ -10148,7 +12926,7 @@
 </file>
 
 <file path=customXml/itemProps1.xml><?xml version="1.0" encoding="utf-8"?>
-<ds:datastoreItem xmlns:ds="http://schemas.openxmlformats.org/officeDocument/2006/customXml" ds:itemID="{A2479892-F2E1-4295-83DE-369A3BC1F9DA}">
+<ds:datastoreItem xmlns:ds="http://schemas.openxmlformats.org/officeDocument/2006/customXml" ds:itemID="{08B8DA41-6B85-4503-8439-C4A8F78A4B0F}">
   <ds:schemaRefs>
     <ds:schemaRef ds:uri="http://schemas.openxmlformats.org/officeDocument/2006/bibliography"/>
   </ds:schemaRefs>

</xml_diff>

<commit_message>
Modified scorecard data model
</commit_message>
<xml_diff>
--- a/DatabaseStructure/NoSQL_Database.docx
+++ b/DatabaseStructure/NoSQL_Database.docx
@@ -1747,7 +1747,6 @@
                 <w:szCs w:val="24"/>
               </w:rPr>
             </w:pPr>
-            <w:proofErr w:type="spellStart"/>
             <w:r>
               <w:rPr>
                 <w:sz w:val="24"/>
@@ -1755,7 +1754,6 @@
               </w:rPr>
               <w:t>Virat</w:t>
             </w:r>
-            <w:proofErr w:type="spellEnd"/>
           </w:p>
         </w:tc>
         <w:tc>
@@ -1770,7 +1768,6 @@
                 <w:szCs w:val="24"/>
               </w:rPr>
             </w:pPr>
-            <w:proofErr w:type="spellStart"/>
             <w:r>
               <w:rPr>
                 <w:sz w:val="24"/>
@@ -1778,7 +1775,6 @@
               </w:rPr>
               <w:t>Kohli</w:t>
             </w:r>
-            <w:proofErr w:type="spellEnd"/>
           </w:p>
         </w:tc>
         <w:tc>
@@ -2285,7 +2281,6 @@
                 <w:szCs w:val="24"/>
               </w:rPr>
             </w:pPr>
-            <w:proofErr w:type="spellStart"/>
             <w:r>
               <w:rPr>
                 <w:sz w:val="24"/>
@@ -2293,7 +2288,6 @@
               </w:rPr>
               <w:t>Vishal</w:t>
             </w:r>
-            <w:proofErr w:type="spellEnd"/>
           </w:p>
         </w:tc>
         <w:tc>
@@ -2308,7 +2302,6 @@
                 <w:szCs w:val="24"/>
               </w:rPr>
             </w:pPr>
-            <w:proofErr w:type="spellStart"/>
             <w:r>
               <w:rPr>
                 <w:sz w:val="24"/>
@@ -2316,7 +2309,6 @@
               </w:rPr>
               <w:t>Vinay</w:t>
             </w:r>
-            <w:proofErr w:type="spellEnd"/>
           </w:p>
         </w:tc>
         <w:tc>
@@ -3084,23 +3076,7 @@
                 <w:sz w:val="24"/>
                 <w:szCs w:val="24"/>
               </w:rPr>
-              <w:t xml:space="preserve">A-Limited </w:t>
-            </w:r>
-            <w:proofErr w:type="spellStart"/>
-            <w:r>
-              <w:rPr>
-                <w:sz w:val="24"/>
-                <w:szCs w:val="24"/>
-              </w:rPr>
-              <w:t>Overs</w:t>
-            </w:r>
-            <w:proofErr w:type="spellEnd"/>
-            <w:r>
-              <w:rPr>
-                <w:sz w:val="24"/>
-                <w:szCs w:val="24"/>
-              </w:rPr>
-              <w:t xml:space="preserve"> International</w:t>
+              <w:t>A-Limited Overs International</w:t>
             </w:r>
           </w:p>
         </w:tc>
@@ -4325,21 +4301,12 @@
                 <w:szCs w:val="24"/>
               </w:rPr>
             </w:pPr>
-            <w:proofErr w:type="spellStart"/>
-            <w:r>
-              <w:rPr>
-                <w:sz w:val="24"/>
-                <w:szCs w:val="24"/>
-              </w:rPr>
-              <w:t>Wankhede</w:t>
-            </w:r>
-            <w:proofErr w:type="spellEnd"/>
-            <w:r>
-              <w:rPr>
-                <w:sz w:val="24"/>
-                <w:szCs w:val="24"/>
-              </w:rPr>
-              <w:t xml:space="preserve"> Stadium, Mumbai</w:t>
+            <w:r>
+              <w:rPr>
+                <w:sz w:val="24"/>
+                <w:szCs w:val="24"/>
+              </w:rPr>
+              <w:t>Wankhede Stadium, Mumbai</w:t>
             </w:r>
           </w:p>
         </w:tc>
@@ -4910,7 +4877,6 @@
                 <w:szCs w:val="24"/>
               </w:rPr>
             </w:pPr>
-            <w:proofErr w:type="spellStart"/>
             <w:r>
               <w:rPr>
                 <w:sz w:val="24"/>
@@ -4918,7 +4884,6 @@
               </w:rPr>
               <w:t>Glamorgan</w:t>
             </w:r>
-            <w:proofErr w:type="spellEnd"/>
           </w:p>
         </w:tc>
         <w:tc>
@@ -5405,7 +5370,6 @@
                 <w:szCs w:val="24"/>
               </w:rPr>
             </w:pPr>
-            <w:proofErr w:type="spellStart"/>
             <w:r>
               <w:rPr>
                 <w:b/>
@@ -5415,7 +5379,6 @@
               </w:rPr>
               <w:t>First_Name</w:t>
             </w:r>
-            <w:proofErr w:type="spellEnd"/>
           </w:p>
         </w:tc>
         <w:tc>
@@ -5434,7 +5397,6 @@
                 <w:szCs w:val="24"/>
               </w:rPr>
             </w:pPr>
-            <w:proofErr w:type="spellStart"/>
             <w:r>
               <w:rPr>
                 <w:b/>
@@ -5444,7 +5406,6 @@
               </w:rPr>
               <w:t>Last_Name</w:t>
             </w:r>
-            <w:proofErr w:type="spellEnd"/>
           </w:p>
         </w:tc>
         <w:tc>
@@ -5701,7 +5662,6 @@
                 <w:szCs w:val="24"/>
               </w:rPr>
             </w:pPr>
-            <w:proofErr w:type="spellStart"/>
             <w:r>
               <w:rPr>
                 <w:b/>
@@ -5711,7 +5671,6 @@
               </w:rPr>
               <w:t>First_Name</w:t>
             </w:r>
-            <w:proofErr w:type="spellEnd"/>
           </w:p>
         </w:tc>
         <w:tc>
@@ -5734,7 +5693,6 @@
                 <w:szCs w:val="24"/>
               </w:rPr>
             </w:pPr>
-            <w:proofErr w:type="spellStart"/>
             <w:r>
               <w:rPr>
                 <w:b/>
@@ -5744,7 +5702,6 @@
               </w:rPr>
               <w:t>Last_Name</w:t>
             </w:r>
-            <w:proofErr w:type="spellEnd"/>
           </w:p>
         </w:tc>
         <w:tc>
@@ -6960,7 +6917,6 @@
                 <w:lang w:val="en-US"/>
               </w:rPr>
             </w:pPr>
-            <w:proofErr w:type="spellStart"/>
             <w:r>
               <w:rPr>
                 <w:rFonts w:ascii="Calibri" w:eastAsia="Calibri" w:hAnsi="Calibri" w:cs="Times New Roman"/>
@@ -6970,7 +6926,6 @@
               </w:rPr>
               <w:t>Warland</w:t>
             </w:r>
-            <w:proofErr w:type="spellEnd"/>
           </w:p>
         </w:tc>
       </w:tr>
@@ -7640,47 +7595,7 @@
                 <w:szCs w:val="24"/>
                 <w:lang w:val="en-US"/>
               </w:rPr>
-              <w:t>National stadium [</w:t>
-            </w:r>
-            <w:proofErr w:type="spellStart"/>
-            <w:r>
-              <w:rPr>
-                <w:rFonts w:ascii="Calibri" w:eastAsia="Calibri" w:hAnsi="Calibri" w:cs="Times New Roman"/>
-                <w:sz w:val="24"/>
-                <w:szCs w:val="24"/>
-                <w:lang w:val="en-US"/>
-              </w:rPr>
-              <w:t>Karanchi</w:t>
-            </w:r>
-            <w:proofErr w:type="spellEnd"/>
-            <w:r>
-              <w:rPr>
-                <w:rFonts w:ascii="Calibri" w:eastAsia="Calibri" w:hAnsi="Calibri" w:cs="Times New Roman"/>
-                <w:sz w:val="24"/>
-                <w:szCs w:val="24"/>
-                <w:lang w:val="en-US"/>
-              </w:rPr>
-              <w:t xml:space="preserve">], </w:t>
-            </w:r>
-            <w:proofErr w:type="spellStart"/>
-            <w:r>
-              <w:rPr>
-                <w:rFonts w:ascii="Calibri" w:eastAsia="Calibri" w:hAnsi="Calibri" w:cs="Times New Roman"/>
-                <w:sz w:val="24"/>
-                <w:szCs w:val="24"/>
-                <w:lang w:val="en-US"/>
-              </w:rPr>
-              <w:t>Karanchi</w:t>
-            </w:r>
-            <w:proofErr w:type="spellEnd"/>
-            <w:r>
-              <w:rPr>
-                <w:rFonts w:ascii="Calibri" w:eastAsia="Calibri" w:hAnsi="Calibri" w:cs="Times New Roman"/>
-                <w:sz w:val="24"/>
-                <w:szCs w:val="24"/>
-                <w:lang w:val="en-US"/>
-              </w:rPr>
-              <w:t>, Pakistan</w:t>
+              <w:t>National stadium [Karanchi], Karanchi, Pakistan</w:t>
             </w:r>
           </w:p>
         </w:tc>
@@ -7810,27 +7725,16 @@
                 <w:szCs w:val="24"/>
                 <w:lang w:val="en-US"/>
               </w:rPr>
-              <w:t>[‘</w:t>
-            </w:r>
-            <w:proofErr w:type="spellStart"/>
-            <w:r>
-              <w:rPr>
-                <w:rFonts w:ascii="Calibri" w:eastAsia="Calibri" w:hAnsi="Calibri" w:cs="Times New Roman"/>
-                <w:sz w:val="24"/>
-                <w:szCs w:val="24"/>
-                <w:lang w:val="en-US"/>
-              </w:rPr>
-              <w:t>Jogn</w:t>
-            </w:r>
-            <w:proofErr w:type="spellEnd"/>
-            <w:r>
-              <w:rPr>
-                <w:rFonts w:ascii="Calibri" w:eastAsia="Calibri" w:hAnsi="Calibri" w:cs="Times New Roman"/>
-                <w:sz w:val="24"/>
-                <w:szCs w:val="24"/>
-                <w:lang w:val="en-US"/>
-              </w:rPr>
-              <w:t xml:space="preserve"> Smith’, ‘Travis Green’, ‘Karan Sharma’]</w:t>
+              <w:t>[‘Jo</w:t>
+            </w:r>
+            <w:r>
+              <w:rPr>
+                <w:rFonts w:ascii="Calibri" w:eastAsia="Calibri" w:hAnsi="Calibri" w:cs="Times New Roman"/>
+                <w:sz w:val="24"/>
+                <w:szCs w:val="24"/>
+                <w:lang w:val="en-US"/>
+              </w:rPr>
+              <w:t>n Smith’, ‘Travis Green’, ‘Karan Sharma’]</w:t>
             </w:r>
           </w:p>
         </w:tc>
@@ -7878,267 +7782,7 @@
                 <w:szCs w:val="24"/>
                 <w:lang w:val="en-US"/>
               </w:rPr>
-              <w:t>[‘</w:t>
-            </w:r>
-            <w:proofErr w:type="spellStart"/>
-            <w:r>
-              <w:rPr>
-                <w:rFonts w:ascii="Calibri" w:eastAsia="Calibri" w:hAnsi="Calibri" w:cs="Times New Roman"/>
-                <w:sz w:val="24"/>
-                <w:szCs w:val="24"/>
-                <w:lang w:val="en-US"/>
-              </w:rPr>
-              <w:t>Virat</w:t>
-            </w:r>
-            <w:proofErr w:type="spellEnd"/>
-            <w:r>
-              <w:rPr>
-                <w:rFonts w:ascii="Calibri" w:eastAsia="Calibri" w:hAnsi="Calibri" w:cs="Times New Roman"/>
-                <w:sz w:val="24"/>
-                <w:szCs w:val="24"/>
-                <w:lang w:val="en-US"/>
-              </w:rPr>
-              <w:t xml:space="preserve"> </w:t>
-            </w:r>
-            <w:proofErr w:type="spellStart"/>
-            <w:r>
-              <w:rPr>
-                <w:rFonts w:ascii="Calibri" w:eastAsia="Calibri" w:hAnsi="Calibri" w:cs="Times New Roman"/>
-                <w:sz w:val="24"/>
-                <w:szCs w:val="24"/>
-                <w:lang w:val="en-US"/>
-              </w:rPr>
-              <w:t>Kohli</w:t>
-            </w:r>
-            <w:proofErr w:type="spellEnd"/>
-            <w:r>
-              <w:rPr>
-                <w:rFonts w:ascii="Calibri" w:eastAsia="Calibri" w:hAnsi="Calibri" w:cs="Times New Roman"/>
-                <w:sz w:val="24"/>
-                <w:szCs w:val="24"/>
-                <w:lang w:val="en-US"/>
-              </w:rPr>
-              <w:t>’, ‘</w:t>
-            </w:r>
-            <w:proofErr w:type="spellStart"/>
-            <w:r>
-              <w:rPr>
-                <w:rFonts w:ascii="Calibri" w:eastAsia="Calibri" w:hAnsi="Calibri" w:cs="Times New Roman"/>
-                <w:sz w:val="24"/>
-                <w:szCs w:val="24"/>
-                <w:lang w:val="en-US"/>
-              </w:rPr>
-              <w:t>Vishal</w:t>
-            </w:r>
-            <w:proofErr w:type="spellEnd"/>
-            <w:r>
-              <w:rPr>
-                <w:rFonts w:ascii="Calibri" w:eastAsia="Calibri" w:hAnsi="Calibri" w:cs="Times New Roman"/>
-                <w:sz w:val="24"/>
-                <w:szCs w:val="24"/>
-                <w:lang w:val="en-US"/>
-              </w:rPr>
-              <w:t xml:space="preserve"> Sharma’, ‘</w:t>
-            </w:r>
-            <w:proofErr w:type="spellStart"/>
-            <w:r>
-              <w:rPr>
-                <w:rFonts w:ascii="Calibri" w:eastAsia="Calibri" w:hAnsi="Calibri" w:cs="Times New Roman"/>
-                <w:sz w:val="24"/>
-                <w:szCs w:val="24"/>
-                <w:lang w:val="en-US"/>
-              </w:rPr>
-              <w:t>Tahir</w:t>
-            </w:r>
-            <w:proofErr w:type="spellEnd"/>
-            <w:r>
-              <w:rPr>
-                <w:rFonts w:ascii="Calibri" w:eastAsia="Calibri" w:hAnsi="Calibri" w:cs="Times New Roman"/>
-                <w:sz w:val="24"/>
-                <w:szCs w:val="24"/>
-                <w:lang w:val="en-US"/>
-              </w:rPr>
-              <w:t xml:space="preserve"> Khan’, 'Abdul </w:t>
-            </w:r>
-            <w:proofErr w:type="spellStart"/>
-            <w:r>
-              <w:rPr>
-                <w:rFonts w:ascii="Calibri" w:eastAsia="Calibri" w:hAnsi="Calibri" w:cs="Times New Roman"/>
-                <w:sz w:val="24"/>
-                <w:szCs w:val="24"/>
-                <w:lang w:val="en-US"/>
-              </w:rPr>
-              <w:t>Hasan</w:t>
-            </w:r>
-            <w:proofErr w:type="spellEnd"/>
-            <w:r>
-              <w:rPr>
-                <w:rFonts w:ascii="Calibri" w:eastAsia="Calibri" w:hAnsi="Calibri" w:cs="Times New Roman"/>
-                <w:sz w:val="24"/>
-                <w:szCs w:val="24"/>
-                <w:lang w:val="en-US"/>
-              </w:rPr>
-              <w:t xml:space="preserve">', ‘Harsh </w:t>
-            </w:r>
-            <w:proofErr w:type="spellStart"/>
-            <w:r>
-              <w:rPr>
-                <w:rFonts w:ascii="Calibri" w:eastAsia="Calibri" w:hAnsi="Calibri" w:cs="Times New Roman"/>
-                <w:sz w:val="24"/>
-                <w:szCs w:val="24"/>
-                <w:lang w:val="en-US"/>
-              </w:rPr>
-              <w:t>Pathak</w:t>
-            </w:r>
-            <w:proofErr w:type="spellEnd"/>
-            <w:r>
-              <w:rPr>
-                <w:rFonts w:ascii="Calibri" w:eastAsia="Calibri" w:hAnsi="Calibri" w:cs="Times New Roman"/>
-                <w:sz w:val="24"/>
-                <w:szCs w:val="24"/>
-                <w:lang w:val="en-US"/>
-              </w:rPr>
-              <w:t>’, ‘</w:t>
-            </w:r>
-            <w:proofErr w:type="spellStart"/>
-            <w:r>
-              <w:rPr>
-                <w:rFonts w:ascii="Calibri" w:eastAsia="Calibri" w:hAnsi="Calibri" w:cs="Times New Roman"/>
-                <w:sz w:val="24"/>
-                <w:szCs w:val="24"/>
-                <w:lang w:val="en-US"/>
-              </w:rPr>
-              <w:t>Akash</w:t>
-            </w:r>
-            <w:proofErr w:type="spellEnd"/>
-            <w:r>
-              <w:rPr>
-                <w:rFonts w:ascii="Calibri" w:eastAsia="Calibri" w:hAnsi="Calibri" w:cs="Times New Roman"/>
-                <w:sz w:val="24"/>
-                <w:szCs w:val="24"/>
-                <w:lang w:val="en-US"/>
-              </w:rPr>
-              <w:t xml:space="preserve"> </w:t>
-            </w:r>
-            <w:proofErr w:type="spellStart"/>
-            <w:r>
-              <w:rPr>
-                <w:rFonts w:ascii="Calibri" w:eastAsia="Calibri" w:hAnsi="Calibri" w:cs="Times New Roman"/>
-                <w:sz w:val="24"/>
-                <w:szCs w:val="24"/>
-                <w:lang w:val="en-US"/>
-              </w:rPr>
-              <w:t>Verma</w:t>
-            </w:r>
-            <w:proofErr w:type="spellEnd"/>
-            <w:r>
-              <w:rPr>
-                <w:rFonts w:ascii="Calibri" w:eastAsia="Calibri" w:hAnsi="Calibri" w:cs="Times New Roman"/>
-                <w:sz w:val="24"/>
-                <w:szCs w:val="24"/>
-                <w:lang w:val="en-US"/>
-              </w:rPr>
-              <w:t>’, ‘</w:t>
-            </w:r>
-            <w:proofErr w:type="spellStart"/>
-            <w:r>
-              <w:rPr>
-                <w:rFonts w:ascii="Calibri" w:eastAsia="Calibri" w:hAnsi="Calibri" w:cs="Times New Roman"/>
-                <w:sz w:val="24"/>
-                <w:szCs w:val="24"/>
-                <w:lang w:val="en-US"/>
-              </w:rPr>
-              <w:t>Karthik</w:t>
-            </w:r>
-            <w:proofErr w:type="spellEnd"/>
-            <w:r>
-              <w:rPr>
-                <w:rFonts w:ascii="Calibri" w:eastAsia="Calibri" w:hAnsi="Calibri" w:cs="Times New Roman"/>
-                <w:sz w:val="24"/>
-                <w:szCs w:val="24"/>
-                <w:lang w:val="en-US"/>
-              </w:rPr>
-              <w:t xml:space="preserve"> </w:t>
-            </w:r>
-            <w:proofErr w:type="spellStart"/>
-            <w:r>
-              <w:rPr>
-                <w:rFonts w:ascii="Calibri" w:eastAsia="Calibri" w:hAnsi="Calibri" w:cs="Times New Roman"/>
-                <w:sz w:val="24"/>
-                <w:szCs w:val="24"/>
-                <w:lang w:val="en-US"/>
-              </w:rPr>
-              <w:t>Indran</w:t>
-            </w:r>
-            <w:proofErr w:type="spellEnd"/>
-            <w:r>
-              <w:rPr>
-                <w:rFonts w:ascii="Calibri" w:eastAsia="Calibri" w:hAnsi="Calibri" w:cs="Times New Roman"/>
-                <w:sz w:val="24"/>
-                <w:szCs w:val="24"/>
-                <w:lang w:val="en-US"/>
-              </w:rPr>
-              <w:t>’, ‘</w:t>
-            </w:r>
-            <w:proofErr w:type="spellStart"/>
-            <w:r>
-              <w:rPr>
-                <w:rFonts w:ascii="Calibri" w:eastAsia="Calibri" w:hAnsi="Calibri" w:cs="Times New Roman"/>
-                <w:sz w:val="24"/>
-                <w:szCs w:val="24"/>
-                <w:lang w:val="en-US"/>
-              </w:rPr>
-              <w:t>Lakshman’,’Sarthak</w:t>
-            </w:r>
-            <w:proofErr w:type="spellEnd"/>
-            <w:r>
-              <w:rPr>
-                <w:rFonts w:ascii="Calibri" w:eastAsia="Calibri" w:hAnsi="Calibri" w:cs="Times New Roman"/>
-                <w:sz w:val="24"/>
-                <w:szCs w:val="24"/>
-                <w:lang w:val="en-US"/>
-              </w:rPr>
-              <w:t xml:space="preserve"> Kumar’, ‘</w:t>
-            </w:r>
-            <w:proofErr w:type="spellStart"/>
-            <w:r>
-              <w:rPr>
-                <w:rFonts w:ascii="Calibri" w:eastAsia="Calibri" w:hAnsi="Calibri" w:cs="Times New Roman"/>
-                <w:sz w:val="24"/>
-                <w:szCs w:val="24"/>
-                <w:lang w:val="en-US"/>
-              </w:rPr>
-              <w:t>Piyush</w:t>
-            </w:r>
-            <w:proofErr w:type="spellEnd"/>
-            <w:r>
-              <w:rPr>
-                <w:rFonts w:ascii="Calibri" w:eastAsia="Calibri" w:hAnsi="Calibri" w:cs="Times New Roman"/>
-                <w:sz w:val="24"/>
-                <w:szCs w:val="24"/>
-                <w:lang w:val="en-US"/>
-              </w:rPr>
-              <w:t xml:space="preserve"> Sharma’, ‘</w:t>
-            </w:r>
-            <w:proofErr w:type="spellStart"/>
-            <w:r>
-              <w:rPr>
-                <w:rFonts w:ascii="Calibri" w:eastAsia="Calibri" w:hAnsi="Calibri" w:cs="Times New Roman"/>
-                <w:sz w:val="24"/>
-                <w:szCs w:val="24"/>
-                <w:lang w:val="en-US"/>
-              </w:rPr>
-              <w:t>Farhan</w:t>
-            </w:r>
-            <w:proofErr w:type="spellEnd"/>
-            <w:r>
-              <w:rPr>
-                <w:rFonts w:ascii="Calibri" w:eastAsia="Calibri" w:hAnsi="Calibri" w:cs="Times New Roman"/>
-                <w:sz w:val="24"/>
-                <w:szCs w:val="24"/>
-                <w:lang w:val="en-US"/>
-              </w:rPr>
-              <w:t xml:space="preserve"> Khan’]</w:t>
+              <w:t>[‘Virat Kohli’, ‘Vishal Sharma’, ‘Tahir Khan’, 'Abdul Hasan', ‘Harsh Pathak’, ‘Akash Verma’, ‘Karthik Indran’, ‘Lakshman’,’Sarthak Kumar’, ‘Piyush Sharma’, ‘Farhan Khan’]</w:t>
             </w:r>
           </w:p>
         </w:tc>
@@ -8162,187 +7806,7 @@
                 <w:szCs w:val="24"/>
                 <w:lang w:val="en-US"/>
               </w:rPr>
-              <w:t xml:space="preserve">[‘John Smith’, ‘Bob Ross’, ‘Robert </w:t>
-            </w:r>
-            <w:proofErr w:type="spellStart"/>
-            <w:r>
-              <w:rPr>
-                <w:rFonts w:ascii="Calibri" w:eastAsia="Calibri" w:hAnsi="Calibri" w:cs="Times New Roman"/>
-                <w:sz w:val="24"/>
-                <w:szCs w:val="24"/>
-                <w:lang w:val="en-US"/>
-              </w:rPr>
-              <w:t>Mckinsey</w:t>
-            </w:r>
-            <w:proofErr w:type="spellEnd"/>
-            <w:r>
-              <w:rPr>
-                <w:rFonts w:ascii="Calibri" w:eastAsia="Calibri" w:hAnsi="Calibri" w:cs="Times New Roman"/>
-                <w:sz w:val="24"/>
-                <w:szCs w:val="24"/>
-                <w:lang w:val="en-US"/>
-              </w:rPr>
-              <w:t xml:space="preserve">’, 'Jasper Green’, ‘Wallace </w:t>
-            </w:r>
-            <w:proofErr w:type="spellStart"/>
-            <w:r>
-              <w:rPr>
-                <w:rFonts w:ascii="Calibri" w:eastAsia="Calibri" w:hAnsi="Calibri" w:cs="Times New Roman"/>
-                <w:sz w:val="24"/>
-                <w:szCs w:val="24"/>
-                <w:lang w:val="en-US"/>
-              </w:rPr>
-              <w:t>Warland</w:t>
-            </w:r>
-            <w:proofErr w:type="spellEnd"/>
-            <w:r>
-              <w:rPr>
-                <w:rFonts w:ascii="Calibri" w:eastAsia="Calibri" w:hAnsi="Calibri" w:cs="Times New Roman"/>
-                <w:sz w:val="24"/>
-                <w:szCs w:val="24"/>
-                <w:lang w:val="en-US"/>
-              </w:rPr>
-              <w:t>’, ‘</w:t>
-            </w:r>
-            <w:proofErr w:type="spellStart"/>
-            <w:r>
-              <w:rPr>
-                <w:rFonts w:ascii="Calibri" w:eastAsia="Calibri" w:hAnsi="Calibri" w:cs="Times New Roman"/>
-                <w:sz w:val="24"/>
-                <w:szCs w:val="24"/>
-                <w:lang w:val="en-US"/>
-              </w:rPr>
-              <w:t>Akash</w:t>
-            </w:r>
-            <w:proofErr w:type="spellEnd"/>
-            <w:r>
-              <w:rPr>
-                <w:rFonts w:ascii="Calibri" w:eastAsia="Calibri" w:hAnsi="Calibri" w:cs="Times New Roman"/>
-                <w:sz w:val="24"/>
-                <w:szCs w:val="24"/>
-                <w:lang w:val="en-US"/>
-              </w:rPr>
-              <w:t xml:space="preserve"> </w:t>
-            </w:r>
-            <w:proofErr w:type="spellStart"/>
-            <w:r>
-              <w:rPr>
-                <w:rFonts w:ascii="Calibri" w:eastAsia="Calibri" w:hAnsi="Calibri" w:cs="Times New Roman"/>
-                <w:sz w:val="24"/>
-                <w:szCs w:val="24"/>
-                <w:lang w:val="en-US"/>
-              </w:rPr>
-              <w:t>Verma</w:t>
-            </w:r>
-            <w:proofErr w:type="spellEnd"/>
-            <w:r>
-              <w:rPr>
-                <w:rFonts w:ascii="Calibri" w:eastAsia="Calibri" w:hAnsi="Calibri" w:cs="Times New Roman"/>
-                <w:sz w:val="24"/>
-                <w:szCs w:val="24"/>
-                <w:lang w:val="en-US"/>
-              </w:rPr>
-              <w:t>’, ‘</w:t>
-            </w:r>
-            <w:proofErr w:type="spellStart"/>
-            <w:r>
-              <w:rPr>
-                <w:rFonts w:ascii="Calibri" w:eastAsia="Calibri" w:hAnsi="Calibri" w:cs="Times New Roman"/>
-                <w:sz w:val="24"/>
-                <w:szCs w:val="24"/>
-                <w:lang w:val="en-US"/>
-              </w:rPr>
-              <w:t>Karthik</w:t>
-            </w:r>
-            <w:proofErr w:type="spellEnd"/>
-            <w:r>
-              <w:rPr>
-                <w:rFonts w:ascii="Calibri" w:eastAsia="Calibri" w:hAnsi="Calibri" w:cs="Times New Roman"/>
-                <w:sz w:val="24"/>
-                <w:szCs w:val="24"/>
-                <w:lang w:val="en-US"/>
-              </w:rPr>
-              <w:t xml:space="preserve"> </w:t>
-            </w:r>
-            <w:proofErr w:type="spellStart"/>
-            <w:r>
-              <w:rPr>
-                <w:rFonts w:ascii="Calibri" w:eastAsia="Calibri" w:hAnsi="Calibri" w:cs="Times New Roman"/>
-                <w:sz w:val="24"/>
-                <w:szCs w:val="24"/>
-                <w:lang w:val="en-US"/>
-              </w:rPr>
-              <w:t>Indran</w:t>
-            </w:r>
-            <w:proofErr w:type="spellEnd"/>
-            <w:r>
-              <w:rPr>
-                <w:rFonts w:ascii="Calibri" w:eastAsia="Calibri" w:hAnsi="Calibri" w:cs="Times New Roman"/>
-                <w:sz w:val="24"/>
-                <w:szCs w:val="24"/>
-                <w:lang w:val="en-US"/>
-              </w:rPr>
-              <w:t>’, ‘</w:t>
-            </w:r>
-            <w:proofErr w:type="spellStart"/>
-            <w:r>
-              <w:rPr>
-                <w:rFonts w:ascii="Calibri" w:eastAsia="Calibri" w:hAnsi="Calibri" w:cs="Times New Roman"/>
-                <w:sz w:val="24"/>
-                <w:szCs w:val="24"/>
-                <w:lang w:val="en-US"/>
-              </w:rPr>
-              <w:t>Lakshman’,’Sarthak</w:t>
-            </w:r>
-            <w:proofErr w:type="spellEnd"/>
-            <w:r>
-              <w:rPr>
-                <w:rFonts w:ascii="Calibri" w:eastAsia="Calibri" w:hAnsi="Calibri" w:cs="Times New Roman"/>
-                <w:sz w:val="24"/>
-                <w:szCs w:val="24"/>
-                <w:lang w:val="en-US"/>
-              </w:rPr>
-              <w:t xml:space="preserve"> Kumar’, ‘</w:t>
-            </w:r>
-            <w:proofErr w:type="spellStart"/>
-            <w:r>
-              <w:rPr>
-                <w:rFonts w:ascii="Calibri" w:eastAsia="Calibri" w:hAnsi="Calibri" w:cs="Times New Roman"/>
-                <w:sz w:val="24"/>
-                <w:szCs w:val="24"/>
-                <w:lang w:val="en-US"/>
-              </w:rPr>
-              <w:t>Piyush</w:t>
-            </w:r>
-            <w:proofErr w:type="spellEnd"/>
-            <w:r>
-              <w:rPr>
-                <w:rFonts w:ascii="Calibri" w:eastAsia="Calibri" w:hAnsi="Calibri" w:cs="Times New Roman"/>
-                <w:sz w:val="24"/>
-                <w:szCs w:val="24"/>
-                <w:lang w:val="en-US"/>
-              </w:rPr>
-              <w:t xml:space="preserve"> Sharma’, ‘</w:t>
-            </w:r>
-            <w:proofErr w:type="spellStart"/>
-            <w:r>
-              <w:rPr>
-                <w:rFonts w:ascii="Calibri" w:eastAsia="Calibri" w:hAnsi="Calibri" w:cs="Times New Roman"/>
-                <w:sz w:val="24"/>
-                <w:szCs w:val="24"/>
-                <w:lang w:val="en-US"/>
-              </w:rPr>
-              <w:t>Farhan</w:t>
-            </w:r>
-            <w:proofErr w:type="spellEnd"/>
-            <w:r>
-              <w:rPr>
-                <w:rFonts w:ascii="Calibri" w:eastAsia="Calibri" w:hAnsi="Calibri" w:cs="Times New Roman"/>
-                <w:sz w:val="24"/>
-                <w:szCs w:val="24"/>
-                <w:lang w:val="en-US"/>
-              </w:rPr>
-              <w:t xml:space="preserve"> Khan’]</w:t>
+              <w:t>[‘John Smith’, ‘Bob Ross’, ‘Robert Mckinsey’, 'Jasper Green’, ‘Wallace Warland’, ‘Akash Verma’, ‘Karthik Indran’, ‘Lakshman’,’Sarthak Kumar’, ‘Piyush Sharma’, ‘Farhan Khan’]</w:t>
             </w:r>
           </w:p>
         </w:tc>
@@ -8366,86 +7830,26 @@
                 <w:szCs w:val="24"/>
                 <w:lang w:val="en-US"/>
               </w:rPr>
-              <w:t>{‘Captain’: ‘</w:t>
-            </w:r>
-            <w:proofErr w:type="spellStart"/>
-            <w:r>
-              <w:rPr>
-                <w:rFonts w:ascii="Calibri" w:eastAsia="Calibri" w:hAnsi="Calibri" w:cs="Times New Roman"/>
-                <w:sz w:val="24"/>
-                <w:szCs w:val="24"/>
-                <w:lang w:val="en-US"/>
-              </w:rPr>
-              <w:t>Virat</w:t>
-            </w:r>
-            <w:proofErr w:type="spellEnd"/>
-            <w:r>
-              <w:rPr>
-                <w:rFonts w:ascii="Calibri" w:eastAsia="Calibri" w:hAnsi="Calibri" w:cs="Times New Roman"/>
-                <w:sz w:val="24"/>
-                <w:szCs w:val="24"/>
-                <w:lang w:val="en-US"/>
-              </w:rPr>
-              <w:t xml:space="preserve"> </w:t>
-            </w:r>
-            <w:proofErr w:type="spellStart"/>
-            <w:r>
-              <w:rPr>
-                <w:rFonts w:ascii="Calibri" w:eastAsia="Calibri" w:hAnsi="Calibri" w:cs="Times New Roman"/>
-                <w:sz w:val="24"/>
-                <w:szCs w:val="24"/>
-                <w:lang w:val="en-US"/>
-              </w:rPr>
-              <w:t>Kohli</w:t>
-            </w:r>
-            <w:proofErr w:type="spellEnd"/>
-            <w:r>
-              <w:rPr>
-                <w:rFonts w:ascii="Calibri" w:eastAsia="Calibri" w:hAnsi="Calibri" w:cs="Times New Roman"/>
-                <w:sz w:val="24"/>
-                <w:szCs w:val="24"/>
-                <w:lang w:val="en-US"/>
-              </w:rPr>
-              <w:t>’,</w:t>
-            </w:r>
-          </w:p>
-          <w:p>
-            <w:pPr>
-              <w:rPr>
-                <w:rFonts w:ascii="Calibri" w:eastAsia="Calibri" w:hAnsi="Calibri" w:cs="Times New Roman"/>
-                <w:sz w:val="24"/>
-                <w:szCs w:val="24"/>
-                <w:lang w:val="en-US"/>
-              </w:rPr>
-            </w:pPr>
-            <w:r>
-              <w:rPr>
-                <w:rFonts w:ascii="Calibri" w:eastAsia="Calibri" w:hAnsi="Calibri" w:cs="Times New Roman"/>
-                <w:sz w:val="24"/>
-                <w:szCs w:val="24"/>
-                <w:lang w:val="en-US"/>
-              </w:rPr>
-              <w:t xml:space="preserve">‘Wicket Keeper’: ‘Harsh </w:t>
-            </w:r>
-            <w:proofErr w:type="spellStart"/>
-            <w:r>
-              <w:rPr>
-                <w:rFonts w:ascii="Calibri" w:eastAsia="Calibri" w:hAnsi="Calibri" w:cs="Times New Roman"/>
-                <w:sz w:val="24"/>
-                <w:szCs w:val="24"/>
-                <w:lang w:val="en-US"/>
-              </w:rPr>
-              <w:t>Pathak</w:t>
-            </w:r>
-            <w:proofErr w:type="spellEnd"/>
-            <w:r>
-              <w:rPr>
-                <w:rFonts w:ascii="Calibri" w:eastAsia="Calibri" w:hAnsi="Calibri" w:cs="Times New Roman"/>
-                <w:sz w:val="24"/>
-                <w:szCs w:val="24"/>
-                <w:lang w:val="en-US"/>
-              </w:rPr>
-              <w:t>’}</w:t>
+              <w:t>{‘Captain’: ‘Virat Kohli’,</w:t>
+            </w:r>
+          </w:p>
+          <w:p>
+            <w:pPr>
+              <w:rPr>
+                <w:rFonts w:ascii="Calibri" w:eastAsia="Calibri" w:hAnsi="Calibri" w:cs="Times New Roman"/>
+                <w:sz w:val="24"/>
+                <w:szCs w:val="24"/>
+                <w:lang w:val="en-US"/>
+              </w:rPr>
+            </w:pPr>
+            <w:r>
+              <w:rPr>
+                <w:rFonts w:ascii="Calibri" w:eastAsia="Calibri" w:hAnsi="Calibri" w:cs="Times New Roman"/>
+                <w:sz w:val="24"/>
+                <w:szCs w:val="24"/>
+                <w:lang w:val="en-US"/>
+              </w:rPr>
+              <w:t>‘Wicket Keeper’: ‘Harsh Pathak’}</w:t>
             </w:r>
           </w:p>
         </w:tc>
@@ -8488,47 +7892,7 @@
                 <w:szCs w:val="24"/>
                 <w:lang w:val="en-US"/>
               </w:rPr>
-              <w:t>‘Wicket Keeper’: ‘</w:t>
-            </w:r>
-            <w:proofErr w:type="spellStart"/>
-            <w:r>
-              <w:rPr>
-                <w:rFonts w:ascii="Calibri" w:eastAsia="Calibri" w:hAnsi="Calibri" w:cs="Times New Roman"/>
-                <w:sz w:val="24"/>
-                <w:szCs w:val="24"/>
-                <w:lang w:val="en-US"/>
-              </w:rPr>
-              <w:t>Akash</w:t>
-            </w:r>
-            <w:proofErr w:type="spellEnd"/>
-            <w:r>
-              <w:rPr>
-                <w:rFonts w:ascii="Calibri" w:eastAsia="Calibri" w:hAnsi="Calibri" w:cs="Times New Roman"/>
-                <w:sz w:val="24"/>
-                <w:szCs w:val="24"/>
-                <w:lang w:val="en-US"/>
-              </w:rPr>
-              <w:t xml:space="preserve"> </w:t>
-            </w:r>
-            <w:proofErr w:type="spellStart"/>
-            <w:r>
-              <w:rPr>
-                <w:rFonts w:ascii="Calibri" w:eastAsia="Calibri" w:hAnsi="Calibri" w:cs="Times New Roman"/>
-                <w:sz w:val="24"/>
-                <w:szCs w:val="24"/>
-                <w:lang w:val="en-US"/>
-              </w:rPr>
-              <w:t>Verma</w:t>
-            </w:r>
-            <w:proofErr w:type="spellEnd"/>
-            <w:r>
-              <w:rPr>
-                <w:rFonts w:ascii="Calibri" w:eastAsia="Calibri" w:hAnsi="Calibri" w:cs="Times New Roman"/>
-                <w:sz w:val="24"/>
-                <w:szCs w:val="24"/>
-                <w:lang w:val="en-US"/>
-              </w:rPr>
-              <w:t>’}</w:t>
+              <w:t>‘Wicket Keeper’: ‘Akash Verma’}</w:t>
             </w:r>
           </w:p>
         </w:tc>
@@ -8606,14 +7970,15 @@
         <w:tblLook w:val="04A0"/>
       </w:tblPr>
       <w:tblGrid>
-        <w:gridCol w:w="2626"/>
-        <w:gridCol w:w="1545"/>
-        <w:gridCol w:w="1696"/>
-        <w:gridCol w:w="1545"/>
-        <w:gridCol w:w="1545"/>
-        <w:gridCol w:w="1545"/>
-        <w:gridCol w:w="1545"/>
-        <w:gridCol w:w="1545"/>
+        <w:gridCol w:w="2567"/>
+        <w:gridCol w:w="1506"/>
+        <w:gridCol w:w="1657"/>
+        <w:gridCol w:w="1481"/>
+        <w:gridCol w:w="1479"/>
+        <w:gridCol w:w="1490"/>
+        <w:gridCol w:w="1456"/>
+        <w:gridCol w:w="1456"/>
+        <w:gridCol w:w="1434"/>
       </w:tblGrid>
       <w:tr>
         <w:trPr>
@@ -8621,7 +7986,7 @@
         </w:trPr>
         <w:tc>
           <w:tcPr>
-            <w:tcW w:w="2626" w:type="dxa"/>
+            <w:tcW w:w="2567" w:type="dxa"/>
             <w:tcBorders>
               <w:bottom w:val="nil"/>
             </w:tcBorders>
@@ -8653,7 +8018,7 @@
         </w:tc>
         <w:tc>
           <w:tcPr>
-            <w:tcW w:w="1545" w:type="dxa"/>
+            <w:tcW w:w="1506" w:type="dxa"/>
           </w:tcPr>
           <w:p>
             <w:pPr>
@@ -8681,7 +8046,7 @@
         </w:tc>
         <w:tc>
           <w:tcPr>
-            <w:tcW w:w="1696" w:type="dxa"/>
+            <w:tcW w:w="1657" w:type="dxa"/>
           </w:tcPr>
           <w:p>
             <w:pPr>
@@ -8709,7 +8074,7 @@
         </w:tc>
         <w:tc>
           <w:tcPr>
-            <w:tcW w:w="1545" w:type="dxa"/>
+            <w:tcW w:w="1481" w:type="dxa"/>
           </w:tcPr>
           <w:p>
             <w:pPr>
@@ -8737,7 +8102,7 @@
         </w:tc>
         <w:tc>
           <w:tcPr>
-            <w:tcW w:w="1545" w:type="dxa"/>
+            <w:tcW w:w="1479" w:type="dxa"/>
           </w:tcPr>
           <w:p>
             <w:pPr>
@@ -8765,7 +8130,7 @@
         </w:tc>
         <w:tc>
           <w:tcPr>
-            <w:tcW w:w="1545" w:type="dxa"/>
+            <w:tcW w:w="1490" w:type="dxa"/>
           </w:tcPr>
           <w:p>
             <w:pPr>
@@ -8793,7 +8158,7 @@
         </w:tc>
         <w:tc>
           <w:tcPr>
-            <w:tcW w:w="1545" w:type="dxa"/>
+            <w:tcW w:w="1456" w:type="dxa"/>
           </w:tcPr>
           <w:p>
             <w:pPr>
@@ -8821,7 +8186,7 @@
         </w:tc>
         <w:tc>
           <w:tcPr>
-            <w:tcW w:w="1545" w:type="dxa"/>
+            <w:tcW w:w="1456" w:type="dxa"/>
           </w:tcPr>
           <w:p>
             <w:pPr>
@@ -8844,6 +8209,34 @@
                 <w:lang w:val="en-US"/>
               </w:rPr>
               <w:t>6S</w:t>
+            </w:r>
+          </w:p>
+        </w:tc>
+        <w:tc>
+          <w:tcPr>
+            <w:tcW w:w="1434" w:type="dxa"/>
+          </w:tcPr>
+          <w:p>
+            <w:pPr>
+              <w:rPr>
+                <w:rFonts w:ascii="Calibri" w:eastAsia="Calibri" w:hAnsi="Calibri" w:cs="Times New Roman"/>
+                <w:b/>
+                <w:color w:val="0070C0"/>
+                <w:sz w:val="28"/>
+                <w:szCs w:val="24"/>
+                <w:lang w:val="en-US"/>
+              </w:rPr>
+            </w:pPr>
+            <w:r>
+              <w:rPr>
+                <w:rFonts w:ascii="Calibri" w:eastAsia="Calibri" w:hAnsi="Calibri" w:cs="Times New Roman"/>
+                <w:b/>
+                <w:color w:val="0070C0"/>
+                <w:sz w:val="28"/>
+                <w:szCs w:val="24"/>
+                <w:lang w:val="en-US"/>
+              </w:rPr>
+              <w:t>Bowled By</w:t>
             </w:r>
           </w:p>
         </w:tc>
@@ -8854,7 +8247,7 @@
         </w:trPr>
         <w:tc>
           <w:tcPr>
-            <w:tcW w:w="2626" w:type="dxa"/>
+            <w:tcW w:w="2567" w:type="dxa"/>
             <w:tcBorders>
               <w:top w:val="nil"/>
               <w:bottom w:val="nil"/>
@@ -8885,7 +8278,7 @@
         </w:tc>
         <w:tc>
           <w:tcPr>
-            <w:tcW w:w="1545" w:type="dxa"/>
+            <w:tcW w:w="1506" w:type="dxa"/>
           </w:tcPr>
           <w:p>
             <w:pPr>
@@ -8909,42 +8302,31 @@
         </w:tc>
         <w:tc>
           <w:tcPr>
-            <w:tcW w:w="1696" w:type="dxa"/>
-          </w:tcPr>
-          <w:p>
-            <w:pPr>
-              <w:rPr>
-                <w:rFonts w:ascii="Calibri" w:eastAsia="Calibri" w:hAnsi="Calibri" w:cs="Times New Roman"/>
-                <w:sz w:val="24"/>
-                <w:szCs w:val="24"/>
-                <w:lang w:val="en-US"/>
-              </w:rPr>
-            </w:pPr>
-            <w:r>
-              <w:rPr>
-                <w:rFonts w:ascii="Calibri" w:eastAsia="Calibri" w:hAnsi="Calibri" w:cs="Times New Roman"/>
-                <w:sz w:val="24"/>
-                <w:szCs w:val="24"/>
-                <w:lang w:val="en-US"/>
-              </w:rPr>
-              <w:t xml:space="preserve">Karan </w:t>
-            </w:r>
-            <w:proofErr w:type="spellStart"/>
-            <w:r>
-              <w:rPr>
-                <w:rFonts w:ascii="Calibri" w:eastAsia="Calibri" w:hAnsi="Calibri" w:cs="Times New Roman"/>
-                <w:sz w:val="24"/>
-                <w:szCs w:val="24"/>
-                <w:lang w:val="en-US"/>
-              </w:rPr>
-              <w:t>Verma</w:t>
-            </w:r>
-            <w:proofErr w:type="spellEnd"/>
-          </w:p>
-        </w:tc>
-        <w:tc>
-          <w:tcPr>
-            <w:tcW w:w="1545" w:type="dxa"/>
+            <w:tcW w:w="1657" w:type="dxa"/>
+          </w:tcPr>
+          <w:p>
+            <w:pPr>
+              <w:rPr>
+                <w:rFonts w:ascii="Calibri" w:eastAsia="Calibri" w:hAnsi="Calibri" w:cs="Times New Roman"/>
+                <w:sz w:val="24"/>
+                <w:szCs w:val="24"/>
+                <w:lang w:val="en-US"/>
+              </w:rPr>
+            </w:pPr>
+            <w:r>
+              <w:rPr>
+                <w:rFonts w:ascii="Calibri" w:eastAsia="Calibri" w:hAnsi="Calibri" w:cs="Times New Roman"/>
+                <w:sz w:val="24"/>
+                <w:szCs w:val="24"/>
+                <w:lang w:val="en-US"/>
+              </w:rPr>
+              <w:t>Karan Verma</w:t>
+            </w:r>
+          </w:p>
+        </w:tc>
+        <w:tc>
+          <w:tcPr>
+            <w:tcW w:w="1481" w:type="dxa"/>
           </w:tcPr>
           <w:p>
             <w:pPr>
@@ -8968,7 +8350,7 @@
         </w:tc>
         <w:tc>
           <w:tcPr>
-            <w:tcW w:w="1545" w:type="dxa"/>
+            <w:tcW w:w="1479" w:type="dxa"/>
           </w:tcPr>
           <w:p>
             <w:pPr>
@@ -8992,7 +8374,7 @@
         </w:tc>
         <w:tc>
           <w:tcPr>
-            <w:tcW w:w="1545" w:type="dxa"/>
+            <w:tcW w:w="1490" w:type="dxa"/>
           </w:tcPr>
           <w:p>
             <w:pPr>
@@ -9016,7 +8398,7 @@
         </w:tc>
         <w:tc>
           <w:tcPr>
-            <w:tcW w:w="1545" w:type="dxa"/>
+            <w:tcW w:w="1456" w:type="dxa"/>
           </w:tcPr>
           <w:p>
             <w:pPr>
@@ -9040,7 +8422,7 @@
         </w:tc>
         <w:tc>
           <w:tcPr>
-            <w:tcW w:w="1545" w:type="dxa"/>
+            <w:tcW w:w="1456" w:type="dxa"/>
           </w:tcPr>
           <w:p>
             <w:pPr>
@@ -9059,6 +8441,30 @@
                 <w:lang w:val="en-US"/>
               </w:rPr>
               <w:t>2</w:t>
+            </w:r>
+          </w:p>
+        </w:tc>
+        <w:tc>
+          <w:tcPr>
+            <w:tcW w:w="1434" w:type="dxa"/>
+          </w:tcPr>
+          <w:p>
+            <w:pPr>
+              <w:rPr>
+                <w:rFonts w:ascii="Calibri" w:eastAsia="Calibri" w:hAnsi="Calibri" w:cs="Times New Roman"/>
+                <w:sz w:val="24"/>
+                <w:szCs w:val="24"/>
+                <w:lang w:val="en-US"/>
+              </w:rPr>
+            </w:pPr>
+            <w:r>
+              <w:rPr>
+                <w:rFonts w:ascii="Calibri" w:eastAsia="Calibri" w:hAnsi="Calibri" w:cs="Times New Roman"/>
+                <w:sz w:val="24"/>
+                <w:szCs w:val="24"/>
+                <w:lang w:val="en-US"/>
+              </w:rPr>
+              <w:t>Dan Smith</w:t>
             </w:r>
           </w:p>
         </w:tc>
@@ -9069,7 +8475,7 @@
         </w:trPr>
         <w:tc>
           <w:tcPr>
-            <w:tcW w:w="2626" w:type="dxa"/>
+            <w:tcW w:w="2567" w:type="dxa"/>
             <w:tcBorders>
               <w:top w:val="nil"/>
               <w:bottom w:val="nil"/>
@@ -9090,7 +8496,7 @@
         </w:tc>
         <w:tc>
           <w:tcPr>
-            <w:tcW w:w="1545" w:type="dxa"/>
+            <w:tcW w:w="1506" w:type="dxa"/>
           </w:tcPr>
           <w:p>
             <w:pPr>
@@ -9114,53 +8520,31 @@
         </w:tc>
         <w:tc>
           <w:tcPr>
-            <w:tcW w:w="1696" w:type="dxa"/>
-          </w:tcPr>
-          <w:p>
-            <w:pPr>
-              <w:rPr>
-                <w:rFonts w:ascii="Calibri" w:eastAsia="Calibri" w:hAnsi="Calibri" w:cs="Times New Roman"/>
-                <w:sz w:val="24"/>
-                <w:szCs w:val="24"/>
-                <w:lang w:val="en-US"/>
-              </w:rPr>
-            </w:pPr>
-            <w:proofErr w:type="spellStart"/>
-            <w:r>
-              <w:rPr>
-                <w:rFonts w:ascii="Calibri" w:eastAsia="Calibri" w:hAnsi="Calibri" w:cs="Times New Roman"/>
-                <w:sz w:val="24"/>
-                <w:szCs w:val="24"/>
-                <w:lang w:val="en-US"/>
-              </w:rPr>
-              <w:t>Virat</w:t>
-            </w:r>
-            <w:proofErr w:type="spellEnd"/>
-            <w:r>
-              <w:rPr>
-                <w:rFonts w:ascii="Calibri" w:eastAsia="Calibri" w:hAnsi="Calibri" w:cs="Times New Roman"/>
-                <w:sz w:val="24"/>
-                <w:szCs w:val="24"/>
-                <w:lang w:val="en-US"/>
-              </w:rPr>
-              <w:t xml:space="preserve"> </w:t>
-            </w:r>
-            <w:proofErr w:type="spellStart"/>
-            <w:r>
-              <w:rPr>
-                <w:rFonts w:ascii="Calibri" w:eastAsia="Calibri" w:hAnsi="Calibri" w:cs="Times New Roman"/>
-                <w:sz w:val="24"/>
-                <w:szCs w:val="24"/>
-                <w:lang w:val="en-US"/>
-              </w:rPr>
-              <w:t>Kohli</w:t>
-            </w:r>
-            <w:proofErr w:type="spellEnd"/>
-          </w:p>
-        </w:tc>
-        <w:tc>
-          <w:tcPr>
-            <w:tcW w:w="1545" w:type="dxa"/>
+            <w:tcW w:w="1657" w:type="dxa"/>
+          </w:tcPr>
+          <w:p>
+            <w:pPr>
+              <w:rPr>
+                <w:rFonts w:ascii="Calibri" w:eastAsia="Calibri" w:hAnsi="Calibri" w:cs="Times New Roman"/>
+                <w:sz w:val="24"/>
+                <w:szCs w:val="24"/>
+                <w:lang w:val="en-US"/>
+              </w:rPr>
+            </w:pPr>
+            <w:r>
+              <w:rPr>
+                <w:rFonts w:ascii="Calibri" w:eastAsia="Calibri" w:hAnsi="Calibri" w:cs="Times New Roman"/>
+                <w:sz w:val="24"/>
+                <w:szCs w:val="24"/>
+                <w:lang w:val="en-US"/>
+              </w:rPr>
+              <w:t>Virat Kohli</w:t>
+            </w:r>
+          </w:p>
+        </w:tc>
+        <w:tc>
+          <w:tcPr>
+            <w:tcW w:w="1481" w:type="dxa"/>
           </w:tcPr>
           <w:p>
             <w:pPr>
@@ -9184,7 +8568,7 @@
         </w:tc>
         <w:tc>
           <w:tcPr>
-            <w:tcW w:w="1545" w:type="dxa"/>
+            <w:tcW w:w="1479" w:type="dxa"/>
           </w:tcPr>
           <w:p>
             <w:pPr>
@@ -9208,7 +8592,7 @@
         </w:tc>
         <w:tc>
           <w:tcPr>
-            <w:tcW w:w="1545" w:type="dxa"/>
+            <w:tcW w:w="1490" w:type="dxa"/>
           </w:tcPr>
           <w:p>
             <w:pPr>
@@ -9232,7 +8616,7 @@
         </w:tc>
         <w:tc>
           <w:tcPr>
-            <w:tcW w:w="1545" w:type="dxa"/>
+            <w:tcW w:w="1456" w:type="dxa"/>
           </w:tcPr>
           <w:p>
             <w:pPr>
@@ -9256,7 +8640,7 @@
         </w:tc>
         <w:tc>
           <w:tcPr>
-            <w:tcW w:w="1545" w:type="dxa"/>
+            <w:tcW w:w="1456" w:type="dxa"/>
           </w:tcPr>
           <w:p>
             <w:pPr>
@@ -9275,6 +8659,30 @@
                 <w:lang w:val="en-US"/>
               </w:rPr>
               <w:t>3</w:t>
+            </w:r>
+          </w:p>
+        </w:tc>
+        <w:tc>
+          <w:tcPr>
+            <w:tcW w:w="1434" w:type="dxa"/>
+          </w:tcPr>
+          <w:p>
+            <w:pPr>
+              <w:rPr>
+                <w:rFonts w:ascii="Calibri" w:eastAsia="Calibri" w:hAnsi="Calibri" w:cs="Times New Roman"/>
+                <w:sz w:val="24"/>
+                <w:szCs w:val="24"/>
+                <w:lang w:val="en-US"/>
+              </w:rPr>
+            </w:pPr>
+            <w:r>
+              <w:rPr>
+                <w:rFonts w:ascii="Calibri" w:eastAsia="Calibri" w:hAnsi="Calibri" w:cs="Times New Roman"/>
+                <w:sz w:val="24"/>
+                <w:szCs w:val="24"/>
+                <w:lang w:val="en-US"/>
+              </w:rPr>
+              <w:t>Bob Ross</w:t>
             </w:r>
           </w:p>
         </w:tc>
@@ -9285,7 +8693,7 @@
         </w:trPr>
         <w:tc>
           <w:tcPr>
-            <w:tcW w:w="2626" w:type="dxa"/>
+            <w:tcW w:w="2567" w:type="dxa"/>
             <w:tcBorders>
               <w:top w:val="nil"/>
               <w:bottom w:val="nil"/>
@@ -9306,7 +8714,7 @@
         </w:tc>
         <w:tc>
           <w:tcPr>
-            <w:tcW w:w="1545" w:type="dxa"/>
+            <w:tcW w:w="1506" w:type="dxa"/>
           </w:tcPr>
           <w:p>
             <w:pPr>
@@ -9330,7 +8738,7 @@
         </w:tc>
         <w:tc>
           <w:tcPr>
-            <w:tcW w:w="1696" w:type="dxa"/>
+            <w:tcW w:w="1657" w:type="dxa"/>
           </w:tcPr>
           <w:p>
             <w:pPr>
@@ -9354,7 +8762,7 @@
         </w:tc>
         <w:tc>
           <w:tcPr>
-            <w:tcW w:w="1545" w:type="dxa"/>
+            <w:tcW w:w="1481" w:type="dxa"/>
           </w:tcPr>
           <w:p>
             <w:pPr>
@@ -9378,7 +8786,7 @@
         </w:tc>
         <w:tc>
           <w:tcPr>
-            <w:tcW w:w="1545" w:type="dxa"/>
+            <w:tcW w:w="1479" w:type="dxa"/>
           </w:tcPr>
           <w:p>
             <w:pPr>
@@ -9402,7 +8810,7 @@
         </w:tc>
         <w:tc>
           <w:tcPr>
-            <w:tcW w:w="1545" w:type="dxa"/>
+            <w:tcW w:w="1490" w:type="dxa"/>
           </w:tcPr>
           <w:p>
             <w:pPr>
@@ -9426,7 +8834,7 @@
         </w:tc>
         <w:tc>
           <w:tcPr>
-            <w:tcW w:w="1545" w:type="dxa"/>
+            <w:tcW w:w="1456" w:type="dxa"/>
           </w:tcPr>
           <w:p>
             <w:pPr>
@@ -9450,7 +8858,7 @@
         </w:tc>
         <w:tc>
           <w:tcPr>
-            <w:tcW w:w="1545" w:type="dxa"/>
+            <w:tcW w:w="1456" w:type="dxa"/>
           </w:tcPr>
           <w:p>
             <w:pPr>
@@ -9469,6 +8877,30 @@
                 <w:lang w:val="en-US"/>
               </w:rPr>
               <w:t>2</w:t>
+            </w:r>
+          </w:p>
+        </w:tc>
+        <w:tc>
+          <w:tcPr>
+            <w:tcW w:w="1434" w:type="dxa"/>
+          </w:tcPr>
+          <w:p>
+            <w:pPr>
+              <w:rPr>
+                <w:rFonts w:ascii="Calibri" w:eastAsia="Calibri" w:hAnsi="Calibri" w:cs="Times New Roman"/>
+                <w:sz w:val="24"/>
+                <w:szCs w:val="24"/>
+                <w:lang w:val="en-US"/>
+              </w:rPr>
+            </w:pPr>
+            <w:r>
+              <w:rPr>
+                <w:rFonts w:ascii="Calibri" w:eastAsia="Calibri" w:hAnsi="Calibri" w:cs="Times New Roman"/>
+                <w:sz w:val="24"/>
+                <w:szCs w:val="24"/>
+                <w:lang w:val="en-US"/>
+              </w:rPr>
+              <w:t>Vishal Sharma</w:t>
             </w:r>
           </w:p>
         </w:tc>
@@ -9479,7 +8911,7 @@
         </w:trPr>
         <w:tc>
           <w:tcPr>
-            <w:tcW w:w="2626" w:type="dxa"/>
+            <w:tcW w:w="2567" w:type="dxa"/>
             <w:tcBorders>
               <w:top w:val="nil"/>
             </w:tcBorders>
@@ -9499,7 +8931,7 @@
         </w:tc>
         <w:tc>
           <w:tcPr>
-            <w:tcW w:w="1545" w:type="dxa"/>
+            <w:tcW w:w="1506" w:type="dxa"/>
           </w:tcPr>
           <w:p>
             <w:pPr>
@@ -9523,7 +8955,7 @@
         </w:tc>
         <w:tc>
           <w:tcPr>
-            <w:tcW w:w="1696" w:type="dxa"/>
+            <w:tcW w:w="1657" w:type="dxa"/>
           </w:tcPr>
           <w:p>
             <w:pPr>
@@ -9547,7 +8979,7 @@
         </w:tc>
         <w:tc>
           <w:tcPr>
-            <w:tcW w:w="1545" w:type="dxa"/>
+            <w:tcW w:w="1481" w:type="dxa"/>
           </w:tcPr>
           <w:p>
             <w:pPr>
@@ -9571,7 +9003,7 @@
         </w:tc>
         <w:tc>
           <w:tcPr>
-            <w:tcW w:w="1545" w:type="dxa"/>
+            <w:tcW w:w="1479" w:type="dxa"/>
           </w:tcPr>
           <w:p>
             <w:pPr>
@@ -9595,7 +9027,7 @@
         </w:tc>
         <w:tc>
           <w:tcPr>
-            <w:tcW w:w="1545" w:type="dxa"/>
+            <w:tcW w:w="1490" w:type="dxa"/>
           </w:tcPr>
           <w:p>
             <w:pPr>
@@ -9619,7 +9051,7 @@
         </w:tc>
         <w:tc>
           <w:tcPr>
-            <w:tcW w:w="1545" w:type="dxa"/>
+            <w:tcW w:w="1456" w:type="dxa"/>
           </w:tcPr>
           <w:p>
             <w:pPr>
@@ -9643,7 +9075,7 @@
         </w:tc>
         <w:tc>
           <w:tcPr>
-            <w:tcW w:w="1545" w:type="dxa"/>
+            <w:tcW w:w="1456" w:type="dxa"/>
           </w:tcPr>
           <w:p>
             <w:pPr>
@@ -9662,6 +9094,30 @@
                 <w:lang w:val="en-US"/>
               </w:rPr>
               <w:t>3</w:t>
+            </w:r>
+          </w:p>
+        </w:tc>
+        <w:tc>
+          <w:tcPr>
+            <w:tcW w:w="1434" w:type="dxa"/>
+          </w:tcPr>
+          <w:p>
+            <w:pPr>
+              <w:rPr>
+                <w:rFonts w:ascii="Calibri" w:eastAsia="Calibri" w:hAnsi="Calibri" w:cs="Times New Roman"/>
+                <w:sz w:val="24"/>
+                <w:szCs w:val="24"/>
+                <w:lang w:val="en-US"/>
+              </w:rPr>
+            </w:pPr>
+            <w:r>
+              <w:rPr>
+                <w:rFonts w:ascii="Calibri" w:eastAsia="Calibri" w:hAnsi="Calibri" w:cs="Times New Roman"/>
+                <w:sz w:val="24"/>
+                <w:szCs w:val="24"/>
+                <w:lang w:val="en-US"/>
+              </w:rPr>
+              <w:t>Harsh Patil</w:t>
             </w:r>
           </w:p>
         </w:tc>
@@ -9860,7 +9316,6 @@
                 <w:lang w:val="en-US"/>
               </w:rPr>
             </w:pPr>
-            <w:proofErr w:type="spellStart"/>
             <w:r>
               <w:rPr>
                 <w:rFonts w:ascii="Calibri" w:eastAsia="Calibri" w:hAnsi="Calibri" w:cs="Times New Roman"/>
@@ -9872,7 +9327,6 @@
               </w:rPr>
               <w:t>Overs</w:t>
             </w:r>
-            <w:proofErr w:type="spellEnd"/>
           </w:p>
         </w:tc>
         <w:tc>
@@ -9899,21 +9353,8 @@
                 <w:szCs w:val="24"/>
                 <w:lang w:val="en-US"/>
               </w:rPr>
-              <w:t xml:space="preserve">Maiden </w:t>
-            </w:r>
-            <w:proofErr w:type="spellStart"/>
-            <w:r>
-              <w:rPr>
-                <w:rFonts w:ascii="Calibri" w:eastAsia="Calibri" w:hAnsi="Calibri" w:cs="Times New Roman"/>
-                <w:b/>
-                <w:color w:val="0070C0"/>
-                <w:sz w:val="28"/>
-                <w:szCs w:val="24"/>
-                <w:lang w:val="en-US"/>
-              </w:rPr>
-              <w:t>Overs</w:t>
-            </w:r>
-            <w:proofErr w:type="spellEnd"/>
+              <w:t>Maiden Overs</w:t>
+            </w:r>
           </w:p>
         </w:tc>
         <w:tc>
@@ -10045,25 +9486,14 @@
                 <w:lang w:val="en-US"/>
               </w:rPr>
             </w:pPr>
-            <w:proofErr w:type="spellStart"/>
-            <w:r>
-              <w:rPr>
-                <w:rFonts w:ascii="Calibri" w:eastAsia="Calibri" w:hAnsi="Calibri" w:cs="Times New Roman"/>
-                <w:sz w:val="24"/>
-                <w:szCs w:val="24"/>
-                <w:lang w:val="en-US"/>
-              </w:rPr>
-              <w:t>Vishal</w:t>
-            </w:r>
-            <w:proofErr w:type="spellEnd"/>
-            <w:r>
-              <w:rPr>
-                <w:rFonts w:ascii="Calibri" w:eastAsia="Calibri" w:hAnsi="Calibri" w:cs="Times New Roman"/>
-                <w:sz w:val="24"/>
-                <w:szCs w:val="24"/>
-                <w:lang w:val="en-US"/>
-              </w:rPr>
-              <w:t xml:space="preserve"> Sharma</w:t>
+            <w:r>
+              <w:rPr>
+                <w:rFonts w:ascii="Calibri" w:eastAsia="Calibri" w:hAnsi="Calibri" w:cs="Times New Roman"/>
+                <w:sz w:val="24"/>
+                <w:szCs w:val="24"/>
+                <w:lang w:val="en-US"/>
+              </w:rPr>
+              <w:t>Vishal Sharma</w:t>
             </w:r>
           </w:p>
         </w:tc>
@@ -10233,19 +9663,8 @@
                 <w:szCs w:val="24"/>
                 <w:lang w:val="en-US"/>
               </w:rPr>
-              <w:t xml:space="preserve">Harsh </w:t>
-            </w:r>
-            <w:proofErr w:type="spellStart"/>
-            <w:r>
-              <w:rPr>
-                <w:rFonts w:ascii="Calibri" w:eastAsia="Calibri" w:hAnsi="Calibri" w:cs="Times New Roman"/>
-                <w:sz w:val="24"/>
-                <w:szCs w:val="24"/>
-                <w:lang w:val="en-US"/>
-              </w:rPr>
-              <w:t>Patil</w:t>
-            </w:r>
-            <w:proofErr w:type="spellEnd"/>
+              <w:t>Harsh Patil</w:t>
+            </w:r>
           </w:p>
         </w:tc>
         <w:tc>
@@ -11122,27 +10541,7 @@
                 <w:szCs w:val="24"/>
                 <w:lang w:val="en-US"/>
               </w:rPr>
-              <w:t>‘</w:t>
-            </w:r>
-            <w:proofErr w:type="spellStart"/>
-            <w:r>
-              <w:rPr>
-                <w:rFonts w:ascii="Calibri" w:eastAsia="Calibri" w:hAnsi="Calibri" w:cs="Times New Roman"/>
-                <w:sz w:val="24"/>
-                <w:szCs w:val="24"/>
-                <w:lang w:val="en-US"/>
-              </w:rPr>
-              <w:t>overs</w:t>
-            </w:r>
-            <w:proofErr w:type="spellEnd"/>
-            <w:r>
-              <w:rPr>
-                <w:rFonts w:ascii="Calibri" w:eastAsia="Calibri" w:hAnsi="Calibri" w:cs="Times New Roman"/>
-                <w:sz w:val="24"/>
-                <w:szCs w:val="24"/>
-                <w:lang w:val="en-US"/>
-              </w:rPr>
-              <w:t>’: 6}</w:t>
+              <w:t>‘overs’: 6}</w:t>
             </w:r>
           </w:p>
         </w:tc>
@@ -11204,27 +10603,7 @@
                 <w:szCs w:val="24"/>
                 <w:lang w:val="en-US"/>
               </w:rPr>
-              <w:t>‘</w:t>
-            </w:r>
-            <w:proofErr w:type="spellStart"/>
-            <w:r>
-              <w:rPr>
-                <w:rFonts w:ascii="Calibri" w:eastAsia="Calibri" w:hAnsi="Calibri" w:cs="Times New Roman"/>
-                <w:sz w:val="24"/>
-                <w:szCs w:val="24"/>
-                <w:lang w:val="en-US"/>
-              </w:rPr>
-              <w:t>overs</w:t>
-            </w:r>
-            <w:proofErr w:type="spellEnd"/>
-            <w:r>
-              <w:rPr>
-                <w:rFonts w:ascii="Calibri" w:eastAsia="Calibri" w:hAnsi="Calibri" w:cs="Times New Roman"/>
-                <w:sz w:val="24"/>
-                <w:szCs w:val="24"/>
-                <w:lang w:val="en-US"/>
-              </w:rPr>
-              <w:t>’: 4}</w:t>
+              <w:t>‘overs’: 4}</w:t>
             </w:r>
           </w:p>
         </w:tc>
@@ -11310,36 +10689,7 @@
                 <w:szCs w:val="24"/>
                 <w:lang w:val="en-US"/>
               </w:rPr>
-              <w:t>‘</w:t>
-            </w:r>
-            <w:proofErr w:type="spellStart"/>
-            <w:r>
-              <w:rPr>
-                <w:rFonts w:ascii="Calibri" w:eastAsia="Calibri" w:hAnsi="Calibri" w:cs="Times New Roman"/>
-                <w:sz w:val="24"/>
-                <w:szCs w:val="24"/>
-                <w:lang w:val="en-US"/>
-              </w:rPr>
-              <w:t>overs</w:t>
-            </w:r>
-            <w:proofErr w:type="spellEnd"/>
-            <w:r>
-              <w:rPr>
-                <w:rFonts w:ascii="Calibri" w:eastAsia="Calibri" w:hAnsi="Calibri" w:cs="Times New Roman"/>
-                <w:sz w:val="24"/>
-                <w:szCs w:val="24"/>
-                <w:lang w:val="en-US"/>
-              </w:rPr>
-              <w:t xml:space="preserve">’: </w:t>
-            </w:r>
-            <w:r>
-              <w:rPr>
-                <w:rFonts w:ascii="Calibri" w:eastAsia="Calibri" w:hAnsi="Calibri" w:cs="Times New Roman"/>
-                <w:sz w:val="24"/>
-                <w:szCs w:val="24"/>
-                <w:lang w:val="en-US"/>
-              </w:rPr>
-              <w:t xml:space="preserve"> 10}</w:t>
+              <w:t>‘overs’:  10}</w:t>
             </w:r>
           </w:p>
         </w:tc>
@@ -12915,7 +12265,7 @@
   <a:extraClrSchemeLst/>
   <a:extLst>
     <a:ext uri="{05A4C25C-085E-4340-85A3-A5531E510DB2}">
-      <thm15:themeFamily xmlns:thm15="http://schemas.microsoft.com/office/thememl/2012/main" xmlns="" name="Office Theme" id="{62F939B6-93AF-4DB8-9C6B-D6C7DFDC589F}" vid="{4A3C46E8-61CC-4603-A589-7422A47A8E4A}"/>
+      <thm15:themeFamily xmlns="" xmlns:thm15="http://schemas.microsoft.com/office/thememl/2012/main" name="Office Theme" id="{62F939B6-93AF-4DB8-9C6B-D6C7DFDC589F}" vid="{4A3C46E8-61CC-4603-A589-7422A47A8E4A}"/>
     </a:ext>
   </a:extLst>
 </a:theme>
@@ -12926,7 +12276,7 @@
 </file>
 
 <file path=customXml/itemProps1.xml><?xml version="1.0" encoding="utf-8"?>
-<ds:datastoreItem xmlns:ds="http://schemas.openxmlformats.org/officeDocument/2006/customXml" ds:itemID="{08B8DA41-6B85-4503-8439-C4A8F78A4B0F}">
+<ds:datastoreItem xmlns:ds="http://schemas.openxmlformats.org/officeDocument/2006/customXml" ds:itemID="{736212D5-9F53-4220-A73C-924286EAD402}">
   <ds:schemaRefs>
     <ds:schemaRef ds:uri="http://schemas.openxmlformats.org/officeDocument/2006/bibliography"/>
   </ds:schemaRefs>

</xml_diff>

<commit_message>
Added Batsman and Bowler api for scorecard
</commit_message>
<xml_diff>
--- a/DatabaseStructure/NoSQL_Database.docx
+++ b/DatabaseStructure/NoSQL_Database.docx
@@ -1747,6 +1747,7 @@
                 <w:szCs w:val="24"/>
               </w:rPr>
             </w:pPr>
+            <w:proofErr w:type="spellStart"/>
             <w:r>
               <w:rPr>
                 <w:sz w:val="24"/>
@@ -1754,6 +1755,7 @@
               </w:rPr>
               <w:t>Virat</w:t>
             </w:r>
+            <w:proofErr w:type="spellEnd"/>
           </w:p>
         </w:tc>
         <w:tc>
@@ -1768,6 +1770,7 @@
                 <w:szCs w:val="24"/>
               </w:rPr>
             </w:pPr>
+            <w:proofErr w:type="spellStart"/>
             <w:r>
               <w:rPr>
                 <w:sz w:val="24"/>
@@ -1775,6 +1778,7 @@
               </w:rPr>
               <w:t>Kohli</w:t>
             </w:r>
+            <w:proofErr w:type="spellEnd"/>
           </w:p>
         </w:tc>
         <w:tc>
@@ -2281,6 +2285,7 @@
                 <w:szCs w:val="24"/>
               </w:rPr>
             </w:pPr>
+            <w:proofErr w:type="spellStart"/>
             <w:r>
               <w:rPr>
                 <w:sz w:val="24"/>
@@ -2288,6 +2293,7 @@
               </w:rPr>
               <w:t>Vishal</w:t>
             </w:r>
+            <w:proofErr w:type="spellEnd"/>
           </w:p>
         </w:tc>
         <w:tc>
@@ -2302,6 +2308,7 @@
                 <w:szCs w:val="24"/>
               </w:rPr>
             </w:pPr>
+            <w:proofErr w:type="spellStart"/>
             <w:r>
               <w:rPr>
                 <w:sz w:val="24"/>
@@ -2309,6 +2316,7 @@
               </w:rPr>
               <w:t>Vinay</w:t>
             </w:r>
+            <w:proofErr w:type="spellEnd"/>
           </w:p>
         </w:tc>
         <w:tc>
@@ -3076,7 +3084,23 @@
                 <w:sz w:val="24"/>
                 <w:szCs w:val="24"/>
               </w:rPr>
-              <w:t>A-Limited Overs International</w:t>
+              <w:t xml:space="preserve">A-Limited </w:t>
+            </w:r>
+            <w:proofErr w:type="spellStart"/>
+            <w:r>
+              <w:rPr>
+                <w:sz w:val="24"/>
+                <w:szCs w:val="24"/>
+              </w:rPr>
+              <w:t>Overs</w:t>
+            </w:r>
+            <w:proofErr w:type="spellEnd"/>
+            <w:r>
+              <w:rPr>
+                <w:sz w:val="24"/>
+                <w:szCs w:val="24"/>
+              </w:rPr>
+              <w:t xml:space="preserve"> International</w:t>
             </w:r>
           </w:p>
         </w:tc>
@@ -4301,12 +4325,21 @@
                 <w:szCs w:val="24"/>
               </w:rPr>
             </w:pPr>
-            <w:r>
-              <w:rPr>
-                <w:sz w:val="24"/>
-                <w:szCs w:val="24"/>
-              </w:rPr>
-              <w:t>Wankhede Stadium, Mumbai</w:t>
+            <w:proofErr w:type="spellStart"/>
+            <w:r>
+              <w:rPr>
+                <w:sz w:val="24"/>
+                <w:szCs w:val="24"/>
+              </w:rPr>
+              <w:t>Wankhede</w:t>
+            </w:r>
+            <w:proofErr w:type="spellEnd"/>
+            <w:r>
+              <w:rPr>
+                <w:sz w:val="24"/>
+                <w:szCs w:val="24"/>
+              </w:rPr>
+              <w:t xml:space="preserve"> Stadium, Mumbai</w:t>
             </w:r>
           </w:p>
         </w:tc>
@@ -4877,6 +4910,7 @@
                 <w:szCs w:val="24"/>
               </w:rPr>
             </w:pPr>
+            <w:proofErr w:type="spellStart"/>
             <w:r>
               <w:rPr>
                 <w:sz w:val="24"/>
@@ -4884,6 +4918,7 @@
               </w:rPr>
               <w:t>Glamorgan</w:t>
             </w:r>
+            <w:proofErr w:type="spellEnd"/>
           </w:p>
         </w:tc>
         <w:tc>
@@ -5370,6 +5405,7 @@
                 <w:szCs w:val="24"/>
               </w:rPr>
             </w:pPr>
+            <w:proofErr w:type="spellStart"/>
             <w:r>
               <w:rPr>
                 <w:b/>
@@ -5379,6 +5415,7 @@
               </w:rPr>
               <w:t>First_Name</w:t>
             </w:r>
+            <w:proofErr w:type="spellEnd"/>
           </w:p>
         </w:tc>
         <w:tc>
@@ -5397,6 +5434,7 @@
                 <w:szCs w:val="24"/>
               </w:rPr>
             </w:pPr>
+            <w:proofErr w:type="spellStart"/>
             <w:r>
               <w:rPr>
                 <w:b/>
@@ -5406,6 +5444,7 @@
               </w:rPr>
               <w:t>Last_Name</w:t>
             </w:r>
+            <w:proofErr w:type="spellEnd"/>
           </w:p>
         </w:tc>
         <w:tc>
@@ -5662,6 +5701,7 @@
                 <w:szCs w:val="24"/>
               </w:rPr>
             </w:pPr>
+            <w:proofErr w:type="spellStart"/>
             <w:r>
               <w:rPr>
                 <w:b/>
@@ -5671,6 +5711,7 @@
               </w:rPr>
               <w:t>First_Name</w:t>
             </w:r>
+            <w:proofErr w:type="spellEnd"/>
           </w:p>
         </w:tc>
         <w:tc>
@@ -5693,6 +5734,7 @@
                 <w:szCs w:val="24"/>
               </w:rPr>
             </w:pPr>
+            <w:proofErr w:type="spellStart"/>
             <w:r>
               <w:rPr>
                 <w:b/>
@@ -5702,6 +5744,7 @@
               </w:rPr>
               <w:t>Last_Name</w:t>
             </w:r>
+            <w:proofErr w:type="spellEnd"/>
           </w:p>
         </w:tc>
         <w:tc>
@@ -6917,6 +6960,7 @@
                 <w:lang w:val="en-US"/>
               </w:rPr>
             </w:pPr>
+            <w:proofErr w:type="spellStart"/>
             <w:r>
               <w:rPr>
                 <w:rFonts w:ascii="Calibri" w:eastAsia="Calibri" w:hAnsi="Calibri" w:cs="Times New Roman"/>
@@ -6926,6 +6970,7 @@
               </w:rPr>
               <w:t>Warland</w:t>
             </w:r>
+            <w:proofErr w:type="spellEnd"/>
           </w:p>
         </w:tc>
       </w:tr>
@@ -7595,7 +7640,47 @@
                 <w:szCs w:val="24"/>
                 <w:lang w:val="en-US"/>
               </w:rPr>
-              <w:t>National stadium [Karanchi], Karanchi, Pakistan</w:t>
+              <w:t>National stadium [</w:t>
+            </w:r>
+            <w:proofErr w:type="spellStart"/>
+            <w:r>
+              <w:rPr>
+                <w:rFonts w:ascii="Calibri" w:eastAsia="Calibri" w:hAnsi="Calibri" w:cs="Times New Roman"/>
+                <w:sz w:val="24"/>
+                <w:szCs w:val="24"/>
+                <w:lang w:val="en-US"/>
+              </w:rPr>
+              <w:t>Karanchi</w:t>
+            </w:r>
+            <w:proofErr w:type="spellEnd"/>
+            <w:r>
+              <w:rPr>
+                <w:rFonts w:ascii="Calibri" w:eastAsia="Calibri" w:hAnsi="Calibri" w:cs="Times New Roman"/>
+                <w:sz w:val="24"/>
+                <w:szCs w:val="24"/>
+                <w:lang w:val="en-US"/>
+              </w:rPr>
+              <w:t xml:space="preserve">], </w:t>
+            </w:r>
+            <w:proofErr w:type="spellStart"/>
+            <w:r>
+              <w:rPr>
+                <w:rFonts w:ascii="Calibri" w:eastAsia="Calibri" w:hAnsi="Calibri" w:cs="Times New Roman"/>
+                <w:sz w:val="24"/>
+                <w:szCs w:val="24"/>
+                <w:lang w:val="en-US"/>
+              </w:rPr>
+              <w:t>Karanchi</w:t>
+            </w:r>
+            <w:proofErr w:type="spellEnd"/>
+            <w:r>
+              <w:rPr>
+                <w:rFonts w:ascii="Calibri" w:eastAsia="Calibri" w:hAnsi="Calibri" w:cs="Times New Roman"/>
+                <w:sz w:val="24"/>
+                <w:szCs w:val="24"/>
+                <w:lang w:val="en-US"/>
+              </w:rPr>
+              <w:t>, Pakistan</w:t>
             </w:r>
           </w:p>
         </w:tc>
@@ -7782,7 +7867,267 @@
                 <w:szCs w:val="24"/>
                 <w:lang w:val="en-US"/>
               </w:rPr>
-              <w:t>[‘Virat Kohli’, ‘Vishal Sharma’, ‘Tahir Khan’, 'Abdul Hasan', ‘Harsh Pathak’, ‘Akash Verma’, ‘Karthik Indran’, ‘Lakshman’,’Sarthak Kumar’, ‘Piyush Sharma’, ‘Farhan Khan’]</w:t>
+              <w:t>[‘</w:t>
+            </w:r>
+            <w:proofErr w:type="spellStart"/>
+            <w:r>
+              <w:rPr>
+                <w:rFonts w:ascii="Calibri" w:eastAsia="Calibri" w:hAnsi="Calibri" w:cs="Times New Roman"/>
+                <w:sz w:val="24"/>
+                <w:szCs w:val="24"/>
+                <w:lang w:val="en-US"/>
+              </w:rPr>
+              <w:t>Virat</w:t>
+            </w:r>
+            <w:proofErr w:type="spellEnd"/>
+            <w:r>
+              <w:rPr>
+                <w:rFonts w:ascii="Calibri" w:eastAsia="Calibri" w:hAnsi="Calibri" w:cs="Times New Roman"/>
+                <w:sz w:val="24"/>
+                <w:szCs w:val="24"/>
+                <w:lang w:val="en-US"/>
+              </w:rPr>
+              <w:t xml:space="preserve"> </w:t>
+            </w:r>
+            <w:proofErr w:type="spellStart"/>
+            <w:r>
+              <w:rPr>
+                <w:rFonts w:ascii="Calibri" w:eastAsia="Calibri" w:hAnsi="Calibri" w:cs="Times New Roman"/>
+                <w:sz w:val="24"/>
+                <w:szCs w:val="24"/>
+                <w:lang w:val="en-US"/>
+              </w:rPr>
+              <w:t>Kohli</w:t>
+            </w:r>
+            <w:proofErr w:type="spellEnd"/>
+            <w:r>
+              <w:rPr>
+                <w:rFonts w:ascii="Calibri" w:eastAsia="Calibri" w:hAnsi="Calibri" w:cs="Times New Roman"/>
+                <w:sz w:val="24"/>
+                <w:szCs w:val="24"/>
+                <w:lang w:val="en-US"/>
+              </w:rPr>
+              <w:t>’, ‘</w:t>
+            </w:r>
+            <w:proofErr w:type="spellStart"/>
+            <w:r>
+              <w:rPr>
+                <w:rFonts w:ascii="Calibri" w:eastAsia="Calibri" w:hAnsi="Calibri" w:cs="Times New Roman"/>
+                <w:sz w:val="24"/>
+                <w:szCs w:val="24"/>
+                <w:lang w:val="en-US"/>
+              </w:rPr>
+              <w:t>Vishal</w:t>
+            </w:r>
+            <w:proofErr w:type="spellEnd"/>
+            <w:r>
+              <w:rPr>
+                <w:rFonts w:ascii="Calibri" w:eastAsia="Calibri" w:hAnsi="Calibri" w:cs="Times New Roman"/>
+                <w:sz w:val="24"/>
+                <w:szCs w:val="24"/>
+                <w:lang w:val="en-US"/>
+              </w:rPr>
+              <w:t xml:space="preserve"> Sharma’, ‘</w:t>
+            </w:r>
+            <w:proofErr w:type="spellStart"/>
+            <w:r>
+              <w:rPr>
+                <w:rFonts w:ascii="Calibri" w:eastAsia="Calibri" w:hAnsi="Calibri" w:cs="Times New Roman"/>
+                <w:sz w:val="24"/>
+                <w:szCs w:val="24"/>
+                <w:lang w:val="en-US"/>
+              </w:rPr>
+              <w:t>Tahir</w:t>
+            </w:r>
+            <w:proofErr w:type="spellEnd"/>
+            <w:r>
+              <w:rPr>
+                <w:rFonts w:ascii="Calibri" w:eastAsia="Calibri" w:hAnsi="Calibri" w:cs="Times New Roman"/>
+                <w:sz w:val="24"/>
+                <w:szCs w:val="24"/>
+                <w:lang w:val="en-US"/>
+              </w:rPr>
+              <w:t xml:space="preserve"> Khan’, 'Abdul </w:t>
+            </w:r>
+            <w:proofErr w:type="spellStart"/>
+            <w:r>
+              <w:rPr>
+                <w:rFonts w:ascii="Calibri" w:eastAsia="Calibri" w:hAnsi="Calibri" w:cs="Times New Roman"/>
+                <w:sz w:val="24"/>
+                <w:szCs w:val="24"/>
+                <w:lang w:val="en-US"/>
+              </w:rPr>
+              <w:t>Hasan</w:t>
+            </w:r>
+            <w:proofErr w:type="spellEnd"/>
+            <w:r>
+              <w:rPr>
+                <w:rFonts w:ascii="Calibri" w:eastAsia="Calibri" w:hAnsi="Calibri" w:cs="Times New Roman"/>
+                <w:sz w:val="24"/>
+                <w:szCs w:val="24"/>
+                <w:lang w:val="en-US"/>
+              </w:rPr>
+              <w:t xml:space="preserve">', ‘Harsh </w:t>
+            </w:r>
+            <w:proofErr w:type="spellStart"/>
+            <w:r>
+              <w:rPr>
+                <w:rFonts w:ascii="Calibri" w:eastAsia="Calibri" w:hAnsi="Calibri" w:cs="Times New Roman"/>
+                <w:sz w:val="24"/>
+                <w:szCs w:val="24"/>
+                <w:lang w:val="en-US"/>
+              </w:rPr>
+              <w:t>Pathak</w:t>
+            </w:r>
+            <w:proofErr w:type="spellEnd"/>
+            <w:r>
+              <w:rPr>
+                <w:rFonts w:ascii="Calibri" w:eastAsia="Calibri" w:hAnsi="Calibri" w:cs="Times New Roman"/>
+                <w:sz w:val="24"/>
+                <w:szCs w:val="24"/>
+                <w:lang w:val="en-US"/>
+              </w:rPr>
+              <w:t>’, ‘</w:t>
+            </w:r>
+            <w:proofErr w:type="spellStart"/>
+            <w:r>
+              <w:rPr>
+                <w:rFonts w:ascii="Calibri" w:eastAsia="Calibri" w:hAnsi="Calibri" w:cs="Times New Roman"/>
+                <w:sz w:val="24"/>
+                <w:szCs w:val="24"/>
+                <w:lang w:val="en-US"/>
+              </w:rPr>
+              <w:t>Akash</w:t>
+            </w:r>
+            <w:proofErr w:type="spellEnd"/>
+            <w:r>
+              <w:rPr>
+                <w:rFonts w:ascii="Calibri" w:eastAsia="Calibri" w:hAnsi="Calibri" w:cs="Times New Roman"/>
+                <w:sz w:val="24"/>
+                <w:szCs w:val="24"/>
+                <w:lang w:val="en-US"/>
+              </w:rPr>
+              <w:t xml:space="preserve"> </w:t>
+            </w:r>
+            <w:proofErr w:type="spellStart"/>
+            <w:r>
+              <w:rPr>
+                <w:rFonts w:ascii="Calibri" w:eastAsia="Calibri" w:hAnsi="Calibri" w:cs="Times New Roman"/>
+                <w:sz w:val="24"/>
+                <w:szCs w:val="24"/>
+                <w:lang w:val="en-US"/>
+              </w:rPr>
+              <w:t>Verma</w:t>
+            </w:r>
+            <w:proofErr w:type="spellEnd"/>
+            <w:r>
+              <w:rPr>
+                <w:rFonts w:ascii="Calibri" w:eastAsia="Calibri" w:hAnsi="Calibri" w:cs="Times New Roman"/>
+                <w:sz w:val="24"/>
+                <w:szCs w:val="24"/>
+                <w:lang w:val="en-US"/>
+              </w:rPr>
+              <w:t>’, ‘</w:t>
+            </w:r>
+            <w:proofErr w:type="spellStart"/>
+            <w:r>
+              <w:rPr>
+                <w:rFonts w:ascii="Calibri" w:eastAsia="Calibri" w:hAnsi="Calibri" w:cs="Times New Roman"/>
+                <w:sz w:val="24"/>
+                <w:szCs w:val="24"/>
+                <w:lang w:val="en-US"/>
+              </w:rPr>
+              <w:t>Karthik</w:t>
+            </w:r>
+            <w:proofErr w:type="spellEnd"/>
+            <w:r>
+              <w:rPr>
+                <w:rFonts w:ascii="Calibri" w:eastAsia="Calibri" w:hAnsi="Calibri" w:cs="Times New Roman"/>
+                <w:sz w:val="24"/>
+                <w:szCs w:val="24"/>
+                <w:lang w:val="en-US"/>
+              </w:rPr>
+              <w:t xml:space="preserve"> </w:t>
+            </w:r>
+            <w:proofErr w:type="spellStart"/>
+            <w:r>
+              <w:rPr>
+                <w:rFonts w:ascii="Calibri" w:eastAsia="Calibri" w:hAnsi="Calibri" w:cs="Times New Roman"/>
+                <w:sz w:val="24"/>
+                <w:szCs w:val="24"/>
+                <w:lang w:val="en-US"/>
+              </w:rPr>
+              <w:t>Indran</w:t>
+            </w:r>
+            <w:proofErr w:type="spellEnd"/>
+            <w:r>
+              <w:rPr>
+                <w:rFonts w:ascii="Calibri" w:eastAsia="Calibri" w:hAnsi="Calibri" w:cs="Times New Roman"/>
+                <w:sz w:val="24"/>
+                <w:szCs w:val="24"/>
+                <w:lang w:val="en-US"/>
+              </w:rPr>
+              <w:t>’, ‘</w:t>
+            </w:r>
+            <w:proofErr w:type="spellStart"/>
+            <w:r>
+              <w:rPr>
+                <w:rFonts w:ascii="Calibri" w:eastAsia="Calibri" w:hAnsi="Calibri" w:cs="Times New Roman"/>
+                <w:sz w:val="24"/>
+                <w:szCs w:val="24"/>
+                <w:lang w:val="en-US"/>
+              </w:rPr>
+              <w:t>Lakshman’,’Sarthak</w:t>
+            </w:r>
+            <w:proofErr w:type="spellEnd"/>
+            <w:r>
+              <w:rPr>
+                <w:rFonts w:ascii="Calibri" w:eastAsia="Calibri" w:hAnsi="Calibri" w:cs="Times New Roman"/>
+                <w:sz w:val="24"/>
+                <w:szCs w:val="24"/>
+                <w:lang w:val="en-US"/>
+              </w:rPr>
+              <w:t xml:space="preserve"> Kumar’, ‘</w:t>
+            </w:r>
+            <w:proofErr w:type="spellStart"/>
+            <w:r>
+              <w:rPr>
+                <w:rFonts w:ascii="Calibri" w:eastAsia="Calibri" w:hAnsi="Calibri" w:cs="Times New Roman"/>
+                <w:sz w:val="24"/>
+                <w:szCs w:val="24"/>
+                <w:lang w:val="en-US"/>
+              </w:rPr>
+              <w:t>Piyush</w:t>
+            </w:r>
+            <w:proofErr w:type="spellEnd"/>
+            <w:r>
+              <w:rPr>
+                <w:rFonts w:ascii="Calibri" w:eastAsia="Calibri" w:hAnsi="Calibri" w:cs="Times New Roman"/>
+                <w:sz w:val="24"/>
+                <w:szCs w:val="24"/>
+                <w:lang w:val="en-US"/>
+              </w:rPr>
+              <w:t xml:space="preserve"> Sharma’, ‘</w:t>
+            </w:r>
+            <w:proofErr w:type="spellStart"/>
+            <w:r>
+              <w:rPr>
+                <w:rFonts w:ascii="Calibri" w:eastAsia="Calibri" w:hAnsi="Calibri" w:cs="Times New Roman"/>
+                <w:sz w:val="24"/>
+                <w:szCs w:val="24"/>
+                <w:lang w:val="en-US"/>
+              </w:rPr>
+              <w:t>Farhan</w:t>
+            </w:r>
+            <w:proofErr w:type="spellEnd"/>
+            <w:r>
+              <w:rPr>
+                <w:rFonts w:ascii="Calibri" w:eastAsia="Calibri" w:hAnsi="Calibri" w:cs="Times New Roman"/>
+                <w:sz w:val="24"/>
+                <w:szCs w:val="24"/>
+                <w:lang w:val="en-US"/>
+              </w:rPr>
+              <w:t xml:space="preserve"> Khan’]</w:t>
             </w:r>
           </w:p>
         </w:tc>
@@ -7806,7 +8151,187 @@
                 <w:szCs w:val="24"/>
                 <w:lang w:val="en-US"/>
               </w:rPr>
-              <w:t>[‘John Smith’, ‘Bob Ross’, ‘Robert Mckinsey’, 'Jasper Green’, ‘Wallace Warland’, ‘Akash Verma’, ‘Karthik Indran’, ‘Lakshman’,’Sarthak Kumar’, ‘Piyush Sharma’, ‘Farhan Khan’]</w:t>
+              <w:t xml:space="preserve">[‘John Smith’, ‘Bob Ross’, ‘Robert </w:t>
+            </w:r>
+            <w:proofErr w:type="spellStart"/>
+            <w:r>
+              <w:rPr>
+                <w:rFonts w:ascii="Calibri" w:eastAsia="Calibri" w:hAnsi="Calibri" w:cs="Times New Roman"/>
+                <w:sz w:val="24"/>
+                <w:szCs w:val="24"/>
+                <w:lang w:val="en-US"/>
+              </w:rPr>
+              <w:t>Mckinsey</w:t>
+            </w:r>
+            <w:proofErr w:type="spellEnd"/>
+            <w:r>
+              <w:rPr>
+                <w:rFonts w:ascii="Calibri" w:eastAsia="Calibri" w:hAnsi="Calibri" w:cs="Times New Roman"/>
+                <w:sz w:val="24"/>
+                <w:szCs w:val="24"/>
+                <w:lang w:val="en-US"/>
+              </w:rPr>
+              <w:t xml:space="preserve">’, 'Jasper Green’, ‘Wallace </w:t>
+            </w:r>
+            <w:proofErr w:type="spellStart"/>
+            <w:r>
+              <w:rPr>
+                <w:rFonts w:ascii="Calibri" w:eastAsia="Calibri" w:hAnsi="Calibri" w:cs="Times New Roman"/>
+                <w:sz w:val="24"/>
+                <w:szCs w:val="24"/>
+                <w:lang w:val="en-US"/>
+              </w:rPr>
+              <w:t>Warland</w:t>
+            </w:r>
+            <w:proofErr w:type="spellEnd"/>
+            <w:r>
+              <w:rPr>
+                <w:rFonts w:ascii="Calibri" w:eastAsia="Calibri" w:hAnsi="Calibri" w:cs="Times New Roman"/>
+                <w:sz w:val="24"/>
+                <w:szCs w:val="24"/>
+                <w:lang w:val="en-US"/>
+              </w:rPr>
+              <w:t>’, ‘</w:t>
+            </w:r>
+            <w:proofErr w:type="spellStart"/>
+            <w:r>
+              <w:rPr>
+                <w:rFonts w:ascii="Calibri" w:eastAsia="Calibri" w:hAnsi="Calibri" w:cs="Times New Roman"/>
+                <w:sz w:val="24"/>
+                <w:szCs w:val="24"/>
+                <w:lang w:val="en-US"/>
+              </w:rPr>
+              <w:t>Akash</w:t>
+            </w:r>
+            <w:proofErr w:type="spellEnd"/>
+            <w:r>
+              <w:rPr>
+                <w:rFonts w:ascii="Calibri" w:eastAsia="Calibri" w:hAnsi="Calibri" w:cs="Times New Roman"/>
+                <w:sz w:val="24"/>
+                <w:szCs w:val="24"/>
+                <w:lang w:val="en-US"/>
+              </w:rPr>
+              <w:t xml:space="preserve"> </w:t>
+            </w:r>
+            <w:proofErr w:type="spellStart"/>
+            <w:r>
+              <w:rPr>
+                <w:rFonts w:ascii="Calibri" w:eastAsia="Calibri" w:hAnsi="Calibri" w:cs="Times New Roman"/>
+                <w:sz w:val="24"/>
+                <w:szCs w:val="24"/>
+                <w:lang w:val="en-US"/>
+              </w:rPr>
+              <w:t>Verma</w:t>
+            </w:r>
+            <w:proofErr w:type="spellEnd"/>
+            <w:r>
+              <w:rPr>
+                <w:rFonts w:ascii="Calibri" w:eastAsia="Calibri" w:hAnsi="Calibri" w:cs="Times New Roman"/>
+                <w:sz w:val="24"/>
+                <w:szCs w:val="24"/>
+                <w:lang w:val="en-US"/>
+              </w:rPr>
+              <w:t>’, ‘</w:t>
+            </w:r>
+            <w:proofErr w:type="spellStart"/>
+            <w:r>
+              <w:rPr>
+                <w:rFonts w:ascii="Calibri" w:eastAsia="Calibri" w:hAnsi="Calibri" w:cs="Times New Roman"/>
+                <w:sz w:val="24"/>
+                <w:szCs w:val="24"/>
+                <w:lang w:val="en-US"/>
+              </w:rPr>
+              <w:t>Karthik</w:t>
+            </w:r>
+            <w:proofErr w:type="spellEnd"/>
+            <w:r>
+              <w:rPr>
+                <w:rFonts w:ascii="Calibri" w:eastAsia="Calibri" w:hAnsi="Calibri" w:cs="Times New Roman"/>
+                <w:sz w:val="24"/>
+                <w:szCs w:val="24"/>
+                <w:lang w:val="en-US"/>
+              </w:rPr>
+              <w:t xml:space="preserve"> </w:t>
+            </w:r>
+            <w:proofErr w:type="spellStart"/>
+            <w:r>
+              <w:rPr>
+                <w:rFonts w:ascii="Calibri" w:eastAsia="Calibri" w:hAnsi="Calibri" w:cs="Times New Roman"/>
+                <w:sz w:val="24"/>
+                <w:szCs w:val="24"/>
+                <w:lang w:val="en-US"/>
+              </w:rPr>
+              <w:t>Indran</w:t>
+            </w:r>
+            <w:proofErr w:type="spellEnd"/>
+            <w:r>
+              <w:rPr>
+                <w:rFonts w:ascii="Calibri" w:eastAsia="Calibri" w:hAnsi="Calibri" w:cs="Times New Roman"/>
+                <w:sz w:val="24"/>
+                <w:szCs w:val="24"/>
+                <w:lang w:val="en-US"/>
+              </w:rPr>
+              <w:t>’, ‘</w:t>
+            </w:r>
+            <w:proofErr w:type="spellStart"/>
+            <w:r>
+              <w:rPr>
+                <w:rFonts w:ascii="Calibri" w:eastAsia="Calibri" w:hAnsi="Calibri" w:cs="Times New Roman"/>
+                <w:sz w:val="24"/>
+                <w:szCs w:val="24"/>
+                <w:lang w:val="en-US"/>
+              </w:rPr>
+              <w:t>Lakshman’,’Sarthak</w:t>
+            </w:r>
+            <w:proofErr w:type="spellEnd"/>
+            <w:r>
+              <w:rPr>
+                <w:rFonts w:ascii="Calibri" w:eastAsia="Calibri" w:hAnsi="Calibri" w:cs="Times New Roman"/>
+                <w:sz w:val="24"/>
+                <w:szCs w:val="24"/>
+                <w:lang w:val="en-US"/>
+              </w:rPr>
+              <w:t xml:space="preserve"> Kumar’, ‘</w:t>
+            </w:r>
+            <w:proofErr w:type="spellStart"/>
+            <w:r>
+              <w:rPr>
+                <w:rFonts w:ascii="Calibri" w:eastAsia="Calibri" w:hAnsi="Calibri" w:cs="Times New Roman"/>
+                <w:sz w:val="24"/>
+                <w:szCs w:val="24"/>
+                <w:lang w:val="en-US"/>
+              </w:rPr>
+              <w:t>Piyush</w:t>
+            </w:r>
+            <w:proofErr w:type="spellEnd"/>
+            <w:r>
+              <w:rPr>
+                <w:rFonts w:ascii="Calibri" w:eastAsia="Calibri" w:hAnsi="Calibri" w:cs="Times New Roman"/>
+                <w:sz w:val="24"/>
+                <w:szCs w:val="24"/>
+                <w:lang w:val="en-US"/>
+              </w:rPr>
+              <w:t xml:space="preserve"> Sharma’, ‘</w:t>
+            </w:r>
+            <w:proofErr w:type="spellStart"/>
+            <w:r>
+              <w:rPr>
+                <w:rFonts w:ascii="Calibri" w:eastAsia="Calibri" w:hAnsi="Calibri" w:cs="Times New Roman"/>
+                <w:sz w:val="24"/>
+                <w:szCs w:val="24"/>
+                <w:lang w:val="en-US"/>
+              </w:rPr>
+              <w:t>Farhan</w:t>
+            </w:r>
+            <w:proofErr w:type="spellEnd"/>
+            <w:r>
+              <w:rPr>
+                <w:rFonts w:ascii="Calibri" w:eastAsia="Calibri" w:hAnsi="Calibri" w:cs="Times New Roman"/>
+                <w:sz w:val="24"/>
+                <w:szCs w:val="24"/>
+                <w:lang w:val="en-US"/>
+              </w:rPr>
+              <w:t xml:space="preserve"> Khan’]</w:t>
             </w:r>
           </w:p>
         </w:tc>
@@ -7830,26 +8355,86 @@
                 <w:szCs w:val="24"/>
                 <w:lang w:val="en-US"/>
               </w:rPr>
-              <w:t>{‘Captain’: ‘Virat Kohli’,</w:t>
-            </w:r>
-          </w:p>
-          <w:p>
-            <w:pPr>
-              <w:rPr>
-                <w:rFonts w:ascii="Calibri" w:eastAsia="Calibri" w:hAnsi="Calibri" w:cs="Times New Roman"/>
-                <w:sz w:val="24"/>
-                <w:szCs w:val="24"/>
-                <w:lang w:val="en-US"/>
-              </w:rPr>
-            </w:pPr>
-            <w:r>
-              <w:rPr>
-                <w:rFonts w:ascii="Calibri" w:eastAsia="Calibri" w:hAnsi="Calibri" w:cs="Times New Roman"/>
-                <w:sz w:val="24"/>
-                <w:szCs w:val="24"/>
-                <w:lang w:val="en-US"/>
-              </w:rPr>
-              <w:t>‘Wicket Keeper’: ‘Harsh Pathak’}</w:t>
+              <w:t>{‘Captain’: ‘</w:t>
+            </w:r>
+            <w:proofErr w:type="spellStart"/>
+            <w:r>
+              <w:rPr>
+                <w:rFonts w:ascii="Calibri" w:eastAsia="Calibri" w:hAnsi="Calibri" w:cs="Times New Roman"/>
+                <w:sz w:val="24"/>
+                <w:szCs w:val="24"/>
+                <w:lang w:val="en-US"/>
+              </w:rPr>
+              <w:t>Virat</w:t>
+            </w:r>
+            <w:proofErr w:type="spellEnd"/>
+            <w:r>
+              <w:rPr>
+                <w:rFonts w:ascii="Calibri" w:eastAsia="Calibri" w:hAnsi="Calibri" w:cs="Times New Roman"/>
+                <w:sz w:val="24"/>
+                <w:szCs w:val="24"/>
+                <w:lang w:val="en-US"/>
+              </w:rPr>
+              <w:t xml:space="preserve"> </w:t>
+            </w:r>
+            <w:proofErr w:type="spellStart"/>
+            <w:r>
+              <w:rPr>
+                <w:rFonts w:ascii="Calibri" w:eastAsia="Calibri" w:hAnsi="Calibri" w:cs="Times New Roman"/>
+                <w:sz w:val="24"/>
+                <w:szCs w:val="24"/>
+                <w:lang w:val="en-US"/>
+              </w:rPr>
+              <w:t>Kohli</w:t>
+            </w:r>
+            <w:proofErr w:type="spellEnd"/>
+            <w:r>
+              <w:rPr>
+                <w:rFonts w:ascii="Calibri" w:eastAsia="Calibri" w:hAnsi="Calibri" w:cs="Times New Roman"/>
+                <w:sz w:val="24"/>
+                <w:szCs w:val="24"/>
+                <w:lang w:val="en-US"/>
+              </w:rPr>
+              <w:t>’,</w:t>
+            </w:r>
+          </w:p>
+          <w:p>
+            <w:pPr>
+              <w:rPr>
+                <w:rFonts w:ascii="Calibri" w:eastAsia="Calibri" w:hAnsi="Calibri" w:cs="Times New Roman"/>
+                <w:sz w:val="24"/>
+                <w:szCs w:val="24"/>
+                <w:lang w:val="en-US"/>
+              </w:rPr>
+            </w:pPr>
+            <w:r>
+              <w:rPr>
+                <w:rFonts w:ascii="Calibri" w:eastAsia="Calibri" w:hAnsi="Calibri" w:cs="Times New Roman"/>
+                <w:sz w:val="24"/>
+                <w:szCs w:val="24"/>
+                <w:lang w:val="en-US"/>
+              </w:rPr>
+              <w:t xml:space="preserve">‘Wicket Keeper’: ‘Harsh </w:t>
+            </w:r>
+            <w:proofErr w:type="spellStart"/>
+            <w:r>
+              <w:rPr>
+                <w:rFonts w:ascii="Calibri" w:eastAsia="Calibri" w:hAnsi="Calibri" w:cs="Times New Roman"/>
+                <w:sz w:val="24"/>
+                <w:szCs w:val="24"/>
+                <w:lang w:val="en-US"/>
+              </w:rPr>
+              <w:t>Pathak</w:t>
+            </w:r>
+            <w:proofErr w:type="spellEnd"/>
+            <w:r>
+              <w:rPr>
+                <w:rFonts w:ascii="Calibri" w:eastAsia="Calibri" w:hAnsi="Calibri" w:cs="Times New Roman"/>
+                <w:sz w:val="24"/>
+                <w:szCs w:val="24"/>
+                <w:lang w:val="en-US"/>
+              </w:rPr>
+              <w:t>’}</w:t>
             </w:r>
           </w:p>
         </w:tc>
@@ -7892,7 +8477,47 @@
                 <w:szCs w:val="24"/>
                 <w:lang w:val="en-US"/>
               </w:rPr>
-              <w:t>‘Wicket Keeper’: ‘Akash Verma’}</w:t>
+              <w:t>‘Wicket Keeper’: ‘</w:t>
+            </w:r>
+            <w:proofErr w:type="spellStart"/>
+            <w:r>
+              <w:rPr>
+                <w:rFonts w:ascii="Calibri" w:eastAsia="Calibri" w:hAnsi="Calibri" w:cs="Times New Roman"/>
+                <w:sz w:val="24"/>
+                <w:szCs w:val="24"/>
+                <w:lang w:val="en-US"/>
+              </w:rPr>
+              <w:t>Akash</w:t>
+            </w:r>
+            <w:proofErr w:type="spellEnd"/>
+            <w:r>
+              <w:rPr>
+                <w:rFonts w:ascii="Calibri" w:eastAsia="Calibri" w:hAnsi="Calibri" w:cs="Times New Roman"/>
+                <w:sz w:val="24"/>
+                <w:szCs w:val="24"/>
+                <w:lang w:val="en-US"/>
+              </w:rPr>
+              <w:t xml:space="preserve"> </w:t>
+            </w:r>
+            <w:proofErr w:type="spellStart"/>
+            <w:r>
+              <w:rPr>
+                <w:rFonts w:ascii="Calibri" w:eastAsia="Calibri" w:hAnsi="Calibri" w:cs="Times New Roman"/>
+                <w:sz w:val="24"/>
+                <w:szCs w:val="24"/>
+                <w:lang w:val="en-US"/>
+              </w:rPr>
+              <w:t>Verma</w:t>
+            </w:r>
+            <w:proofErr w:type="spellEnd"/>
+            <w:r>
+              <w:rPr>
+                <w:rFonts w:ascii="Calibri" w:eastAsia="Calibri" w:hAnsi="Calibri" w:cs="Times New Roman"/>
+                <w:sz w:val="24"/>
+                <w:szCs w:val="24"/>
+                <w:lang w:val="en-US"/>
+              </w:rPr>
+              <w:t>’}</w:t>
             </w:r>
           </w:p>
         </w:tc>
@@ -8236,7 +8861,18 @@
                 <w:szCs w:val="24"/>
                 <w:lang w:val="en-US"/>
               </w:rPr>
-              <w:t>Bowled By</w:t>
+              <w:t xml:space="preserve">Out </w:t>
+            </w:r>
+            <w:r>
+              <w:rPr>
+                <w:rFonts w:ascii="Calibri" w:eastAsia="Calibri" w:hAnsi="Calibri" w:cs="Times New Roman"/>
+                <w:b/>
+                <w:color w:val="0070C0"/>
+                <w:sz w:val="28"/>
+                <w:szCs w:val="24"/>
+                <w:lang w:val="en-US"/>
+              </w:rPr>
+              <w:t>By</w:t>
             </w:r>
           </w:p>
         </w:tc>
@@ -8320,8 +8956,19 @@
                 <w:szCs w:val="24"/>
                 <w:lang w:val="en-US"/>
               </w:rPr>
-              <w:t>Karan Verma</w:t>
-            </w:r>
+              <w:t xml:space="preserve">Karan </w:t>
+            </w:r>
+            <w:proofErr w:type="spellStart"/>
+            <w:r>
+              <w:rPr>
+                <w:rFonts w:ascii="Calibri" w:eastAsia="Calibri" w:hAnsi="Calibri" w:cs="Times New Roman"/>
+                <w:sz w:val="24"/>
+                <w:szCs w:val="24"/>
+                <w:lang w:val="en-US"/>
+              </w:rPr>
+              <w:t>Verma</w:t>
+            </w:r>
+            <w:proofErr w:type="spellEnd"/>
           </w:p>
         </w:tc>
         <w:tc>
@@ -8531,15 +9178,37 @@
                 <w:lang w:val="en-US"/>
               </w:rPr>
             </w:pPr>
-            <w:r>
-              <w:rPr>
-                <w:rFonts w:ascii="Calibri" w:eastAsia="Calibri" w:hAnsi="Calibri" w:cs="Times New Roman"/>
-                <w:sz w:val="24"/>
-                <w:szCs w:val="24"/>
-                <w:lang w:val="en-US"/>
-              </w:rPr>
-              <w:t>Virat Kohli</w:t>
-            </w:r>
+            <w:proofErr w:type="spellStart"/>
+            <w:r>
+              <w:rPr>
+                <w:rFonts w:ascii="Calibri" w:eastAsia="Calibri" w:hAnsi="Calibri" w:cs="Times New Roman"/>
+                <w:sz w:val="24"/>
+                <w:szCs w:val="24"/>
+                <w:lang w:val="en-US"/>
+              </w:rPr>
+              <w:t>Virat</w:t>
+            </w:r>
+            <w:proofErr w:type="spellEnd"/>
+            <w:r>
+              <w:rPr>
+                <w:rFonts w:ascii="Calibri" w:eastAsia="Calibri" w:hAnsi="Calibri" w:cs="Times New Roman"/>
+                <w:sz w:val="24"/>
+                <w:szCs w:val="24"/>
+                <w:lang w:val="en-US"/>
+              </w:rPr>
+              <w:t xml:space="preserve"> </w:t>
+            </w:r>
+            <w:proofErr w:type="spellStart"/>
+            <w:r>
+              <w:rPr>
+                <w:rFonts w:ascii="Calibri" w:eastAsia="Calibri" w:hAnsi="Calibri" w:cs="Times New Roman"/>
+                <w:sz w:val="24"/>
+                <w:szCs w:val="24"/>
+                <w:lang w:val="en-US"/>
+              </w:rPr>
+              <w:t>Kohli</w:t>
+            </w:r>
+            <w:proofErr w:type="spellEnd"/>
           </w:p>
         </w:tc>
         <w:tc>
@@ -8893,14 +9562,25 @@
                 <w:lang w:val="en-US"/>
               </w:rPr>
             </w:pPr>
-            <w:r>
-              <w:rPr>
-                <w:rFonts w:ascii="Calibri" w:eastAsia="Calibri" w:hAnsi="Calibri" w:cs="Times New Roman"/>
-                <w:sz w:val="24"/>
-                <w:szCs w:val="24"/>
-                <w:lang w:val="en-US"/>
-              </w:rPr>
-              <w:t>Vishal Sharma</w:t>
+            <w:proofErr w:type="spellStart"/>
+            <w:r>
+              <w:rPr>
+                <w:rFonts w:ascii="Calibri" w:eastAsia="Calibri" w:hAnsi="Calibri" w:cs="Times New Roman"/>
+                <w:sz w:val="24"/>
+                <w:szCs w:val="24"/>
+                <w:lang w:val="en-US"/>
+              </w:rPr>
+              <w:t>Vishal</w:t>
+            </w:r>
+            <w:proofErr w:type="spellEnd"/>
+            <w:r>
+              <w:rPr>
+                <w:rFonts w:ascii="Calibri" w:eastAsia="Calibri" w:hAnsi="Calibri" w:cs="Times New Roman"/>
+                <w:sz w:val="24"/>
+                <w:szCs w:val="24"/>
+                <w:lang w:val="en-US"/>
+              </w:rPr>
+              <w:t xml:space="preserve"> Sharma</w:t>
             </w:r>
           </w:p>
         </w:tc>
@@ -9117,8 +9797,19 @@
                 <w:szCs w:val="24"/>
                 <w:lang w:val="en-US"/>
               </w:rPr>
-              <w:t>Harsh Patil</w:t>
-            </w:r>
+              <w:t xml:space="preserve">Harsh </w:t>
+            </w:r>
+            <w:proofErr w:type="spellStart"/>
+            <w:r>
+              <w:rPr>
+                <w:rFonts w:ascii="Calibri" w:eastAsia="Calibri" w:hAnsi="Calibri" w:cs="Times New Roman"/>
+                <w:sz w:val="24"/>
+                <w:szCs w:val="24"/>
+                <w:lang w:val="en-US"/>
+              </w:rPr>
+              <w:t>Patil</w:t>
+            </w:r>
+            <w:proofErr w:type="spellEnd"/>
           </w:p>
         </w:tc>
       </w:tr>
@@ -9316,6 +10007,7 @@
                 <w:lang w:val="en-US"/>
               </w:rPr>
             </w:pPr>
+            <w:proofErr w:type="spellStart"/>
             <w:r>
               <w:rPr>
                 <w:rFonts w:ascii="Calibri" w:eastAsia="Calibri" w:hAnsi="Calibri" w:cs="Times New Roman"/>
@@ -9327,6 +10019,7 @@
               </w:rPr>
               <w:t>Overs</w:t>
             </w:r>
+            <w:proofErr w:type="spellEnd"/>
           </w:p>
         </w:tc>
         <w:tc>
@@ -9353,8 +10046,21 @@
                 <w:szCs w:val="24"/>
                 <w:lang w:val="en-US"/>
               </w:rPr>
-              <w:t>Maiden Overs</w:t>
-            </w:r>
+              <w:t xml:space="preserve">Maiden </w:t>
+            </w:r>
+            <w:proofErr w:type="spellStart"/>
+            <w:r>
+              <w:rPr>
+                <w:rFonts w:ascii="Calibri" w:eastAsia="Calibri" w:hAnsi="Calibri" w:cs="Times New Roman"/>
+                <w:b/>
+                <w:color w:val="0070C0"/>
+                <w:sz w:val="28"/>
+                <w:szCs w:val="24"/>
+                <w:lang w:val="en-US"/>
+              </w:rPr>
+              <w:t>Overs</w:t>
+            </w:r>
+            <w:proofErr w:type="spellEnd"/>
           </w:p>
         </w:tc>
         <w:tc>
@@ -9486,14 +10192,25 @@
                 <w:lang w:val="en-US"/>
               </w:rPr>
             </w:pPr>
-            <w:r>
-              <w:rPr>
-                <w:rFonts w:ascii="Calibri" w:eastAsia="Calibri" w:hAnsi="Calibri" w:cs="Times New Roman"/>
-                <w:sz w:val="24"/>
-                <w:szCs w:val="24"/>
-                <w:lang w:val="en-US"/>
-              </w:rPr>
-              <w:t>Vishal Sharma</w:t>
+            <w:proofErr w:type="spellStart"/>
+            <w:r>
+              <w:rPr>
+                <w:rFonts w:ascii="Calibri" w:eastAsia="Calibri" w:hAnsi="Calibri" w:cs="Times New Roman"/>
+                <w:sz w:val="24"/>
+                <w:szCs w:val="24"/>
+                <w:lang w:val="en-US"/>
+              </w:rPr>
+              <w:t>Vishal</w:t>
+            </w:r>
+            <w:proofErr w:type="spellEnd"/>
+            <w:r>
+              <w:rPr>
+                <w:rFonts w:ascii="Calibri" w:eastAsia="Calibri" w:hAnsi="Calibri" w:cs="Times New Roman"/>
+                <w:sz w:val="24"/>
+                <w:szCs w:val="24"/>
+                <w:lang w:val="en-US"/>
+              </w:rPr>
+              <w:t xml:space="preserve"> Sharma</w:t>
             </w:r>
           </w:p>
         </w:tc>
@@ -9663,8 +10380,19 @@
                 <w:szCs w:val="24"/>
                 <w:lang w:val="en-US"/>
               </w:rPr>
-              <w:t>Harsh Patil</w:t>
-            </w:r>
+              <w:t xml:space="preserve">Harsh </w:t>
+            </w:r>
+            <w:proofErr w:type="spellStart"/>
+            <w:r>
+              <w:rPr>
+                <w:rFonts w:ascii="Calibri" w:eastAsia="Calibri" w:hAnsi="Calibri" w:cs="Times New Roman"/>
+                <w:sz w:val="24"/>
+                <w:szCs w:val="24"/>
+                <w:lang w:val="en-US"/>
+              </w:rPr>
+              <w:t>Patil</w:t>
+            </w:r>
+            <w:proofErr w:type="spellEnd"/>
           </w:p>
         </w:tc>
         <w:tc>
@@ -10358,7 +11086,7 @@
                 <w:szCs w:val="24"/>
                 <w:lang w:val="en-US"/>
               </w:rPr>
-              <w:t>Winning Team</w:t>
+              <w:t>Match Result</w:t>
             </w:r>
           </w:p>
         </w:tc>
@@ -10386,7 +11114,7 @@
                 <w:szCs w:val="24"/>
                 <w:lang w:val="en-US"/>
               </w:rPr>
-              <w:t>Match Result</w:t>
+              <w:t>Winning score</w:t>
             </w:r>
           </w:p>
         </w:tc>
@@ -10541,7 +11269,27 @@
                 <w:szCs w:val="24"/>
                 <w:lang w:val="en-US"/>
               </w:rPr>
-              <w:t>‘overs’: 6}</w:t>
+              <w:t>‘</w:t>
+            </w:r>
+            <w:proofErr w:type="spellStart"/>
+            <w:r>
+              <w:rPr>
+                <w:rFonts w:ascii="Calibri" w:eastAsia="Calibri" w:hAnsi="Calibri" w:cs="Times New Roman"/>
+                <w:sz w:val="24"/>
+                <w:szCs w:val="24"/>
+                <w:lang w:val="en-US"/>
+              </w:rPr>
+              <w:t>overs</w:t>
+            </w:r>
+            <w:proofErr w:type="spellEnd"/>
+            <w:r>
+              <w:rPr>
+                <w:rFonts w:ascii="Calibri" w:eastAsia="Calibri" w:hAnsi="Calibri" w:cs="Times New Roman"/>
+                <w:sz w:val="24"/>
+                <w:szCs w:val="24"/>
+                <w:lang w:val="en-US"/>
+              </w:rPr>
+              <w:t>’: 6}</w:t>
             </w:r>
           </w:p>
         </w:tc>
@@ -10603,7 +11351,27 @@
                 <w:szCs w:val="24"/>
                 <w:lang w:val="en-US"/>
               </w:rPr>
-              <w:t>‘overs’: 4}</w:t>
+              <w:t>‘</w:t>
+            </w:r>
+            <w:proofErr w:type="spellStart"/>
+            <w:r>
+              <w:rPr>
+                <w:rFonts w:ascii="Calibri" w:eastAsia="Calibri" w:hAnsi="Calibri" w:cs="Times New Roman"/>
+                <w:sz w:val="24"/>
+                <w:szCs w:val="24"/>
+                <w:lang w:val="en-US"/>
+              </w:rPr>
+              <w:t>overs</w:t>
+            </w:r>
+            <w:proofErr w:type="spellEnd"/>
+            <w:r>
+              <w:rPr>
+                <w:rFonts w:ascii="Calibri" w:eastAsia="Calibri" w:hAnsi="Calibri" w:cs="Times New Roman"/>
+                <w:sz w:val="24"/>
+                <w:szCs w:val="24"/>
+                <w:lang w:val="en-US"/>
+              </w:rPr>
+              <w:t>’: 4}</w:t>
             </w:r>
           </w:p>
         </w:tc>
@@ -10629,6 +11397,15 @@
               </w:rPr>
               <w:t>India</w:t>
             </w:r>
+            <w:r>
+              <w:rPr>
+                <w:rFonts w:ascii="Calibri" w:eastAsia="Calibri" w:hAnsi="Calibri" w:cs="Times New Roman"/>
+                <w:sz w:val="24"/>
+                <w:szCs w:val="24"/>
+                <w:lang w:val="en-US"/>
+              </w:rPr>
+              <w:t xml:space="preserve"> </w:t>
+            </w:r>
           </w:p>
         </w:tc>
         <w:tc>
@@ -10651,45 +11428,7 @@
                 <w:szCs w:val="24"/>
                 <w:lang w:val="en-US"/>
               </w:rPr>
-              <w:t>{‘runs’ : 230,</w:t>
-            </w:r>
-          </w:p>
-          <w:p>
-            <w:pPr>
-              <w:rPr>
-                <w:rFonts w:ascii="Calibri" w:eastAsia="Calibri" w:hAnsi="Calibri" w:cs="Times New Roman"/>
-                <w:sz w:val="24"/>
-                <w:szCs w:val="24"/>
-                <w:lang w:val="en-US"/>
-              </w:rPr>
-            </w:pPr>
-            <w:r>
-              <w:rPr>
-                <w:rFonts w:ascii="Calibri" w:eastAsia="Calibri" w:hAnsi="Calibri" w:cs="Times New Roman"/>
-                <w:sz w:val="24"/>
-                <w:szCs w:val="24"/>
-                <w:lang w:val="en-US"/>
-              </w:rPr>
-              <w:t>‘wickets’: 6,</w:t>
-            </w:r>
-          </w:p>
-          <w:p>
-            <w:pPr>
-              <w:rPr>
-                <w:rFonts w:ascii="Calibri" w:eastAsia="Calibri" w:hAnsi="Calibri" w:cs="Times New Roman"/>
-                <w:sz w:val="24"/>
-                <w:szCs w:val="24"/>
-                <w:lang w:val="en-US"/>
-              </w:rPr>
-            </w:pPr>
-            <w:r>
-              <w:rPr>
-                <w:rFonts w:ascii="Calibri" w:eastAsia="Calibri" w:hAnsi="Calibri" w:cs="Times New Roman"/>
-                <w:sz w:val="24"/>
-                <w:szCs w:val="24"/>
-                <w:lang w:val="en-US"/>
-              </w:rPr>
-              <w:t>‘overs’:  10}</w:t>
+              <w:t>{‘runs’: 60, ‘wickets’: 2}</w:t>
             </w:r>
           </w:p>
         </w:tc>
@@ -12265,7 +13004,7 @@
   <a:extraClrSchemeLst/>
   <a:extLst>
     <a:ext uri="{05A4C25C-085E-4340-85A3-A5531E510DB2}">
-      <thm15:themeFamily xmlns="" xmlns:thm15="http://schemas.microsoft.com/office/thememl/2012/main" name="Office Theme" id="{62F939B6-93AF-4DB8-9C6B-D6C7DFDC589F}" vid="{4A3C46E8-61CC-4603-A589-7422A47A8E4A}"/>
+      <thm15:themeFamily xmlns:thm15="http://schemas.microsoft.com/office/thememl/2012/main" xmlns="" name="Office Theme" id="{62F939B6-93AF-4DB8-9C6B-D6C7DFDC589F}" vid="{4A3C46E8-61CC-4603-A589-7422A47A8E4A}"/>
     </a:ext>
   </a:extLst>
 </a:theme>
@@ -12276,7 +13015,7 @@
 </file>
 
 <file path=customXml/itemProps1.xml><?xml version="1.0" encoding="utf-8"?>
-<ds:datastoreItem xmlns:ds="http://schemas.openxmlformats.org/officeDocument/2006/customXml" ds:itemID="{736212D5-9F53-4220-A73C-924286EAD402}">
+<ds:datastoreItem xmlns:ds="http://schemas.openxmlformats.org/officeDocument/2006/customXml" ds:itemID="{B66341C3-96FD-42F0-9EE9-42532EAF7D3E}">
   <ds:schemaRefs>
     <ds:schemaRef ds:uri="http://schemas.openxmlformats.org/officeDocument/2006/bibliography"/>
   </ds:schemaRefs>

</xml_diff>

<commit_message>
Added match result api, data model and db queries
</commit_message>
<xml_diff>
--- a/DatabaseStructure/NoSQL_Database.docx
+++ b/DatabaseStructure/NoSQL_Database.docx
@@ -1723,12 +1723,14 @@
           <w:p>
             <w:pPr>
               <w:rPr>
-                <w:sz w:val="24"/>
-                <w:szCs w:val="24"/>
-              </w:rPr>
-            </w:pPr>
-            <w:r>
-              <w:rPr>
+                <w:color w:val="00B050"/>
+                <w:sz w:val="24"/>
+                <w:szCs w:val="24"/>
+              </w:rPr>
+            </w:pPr>
+            <w:r>
+              <w:rPr>
+                <w:color w:val="00B050"/>
                 <w:sz w:val="24"/>
                 <w:szCs w:val="24"/>
               </w:rPr>
@@ -1844,12 +1846,14 @@
           <w:p>
             <w:pPr>
               <w:rPr>
-                <w:sz w:val="24"/>
-                <w:szCs w:val="24"/>
-              </w:rPr>
-            </w:pPr>
-            <w:r>
-              <w:rPr>
+                <w:color w:val="00B050"/>
+                <w:sz w:val="24"/>
+                <w:szCs w:val="24"/>
+              </w:rPr>
+            </w:pPr>
+            <w:r>
+              <w:rPr>
+                <w:color w:val="00B050"/>
                 <w:sz w:val="24"/>
                 <w:szCs w:val="24"/>
               </w:rPr>
@@ -1960,12 +1964,14 @@
           <w:p>
             <w:pPr>
               <w:rPr>
-                <w:sz w:val="24"/>
-                <w:szCs w:val="24"/>
-              </w:rPr>
-            </w:pPr>
-            <w:r>
-              <w:rPr>
+                <w:color w:val="00B050"/>
+                <w:sz w:val="24"/>
+                <w:szCs w:val="24"/>
+              </w:rPr>
+            </w:pPr>
+            <w:r>
+              <w:rPr>
+                <w:color w:val="00B050"/>
                 <w:sz w:val="24"/>
                 <w:szCs w:val="24"/>
               </w:rPr>
@@ -2261,12 +2267,14 @@
           <w:p>
             <w:pPr>
               <w:rPr>
-                <w:sz w:val="24"/>
-                <w:szCs w:val="24"/>
-              </w:rPr>
-            </w:pPr>
-            <w:r>
-              <w:rPr>
+                <w:color w:val="00B050"/>
+                <w:sz w:val="24"/>
+                <w:szCs w:val="24"/>
+              </w:rPr>
+            </w:pPr>
+            <w:r>
+              <w:rPr>
+                <w:color w:val="00B050"/>
                 <w:sz w:val="24"/>
                 <w:szCs w:val="24"/>
               </w:rPr>
@@ -2382,12 +2390,14 @@
           <w:p>
             <w:pPr>
               <w:rPr>
-                <w:sz w:val="24"/>
-                <w:szCs w:val="24"/>
-              </w:rPr>
-            </w:pPr>
-            <w:r>
-              <w:rPr>
+                <w:color w:val="00B050"/>
+                <w:sz w:val="24"/>
+                <w:szCs w:val="24"/>
+              </w:rPr>
+            </w:pPr>
+            <w:r>
+              <w:rPr>
+                <w:color w:val="00B050"/>
                 <w:sz w:val="24"/>
                 <w:szCs w:val="24"/>
               </w:rPr>
@@ -2498,12 +2508,14 @@
           <w:p>
             <w:pPr>
               <w:rPr>
-                <w:sz w:val="24"/>
-                <w:szCs w:val="24"/>
-              </w:rPr>
-            </w:pPr>
-            <w:r>
-              <w:rPr>
+                <w:color w:val="00B050"/>
+                <w:sz w:val="24"/>
+                <w:szCs w:val="24"/>
+              </w:rPr>
+            </w:pPr>
+            <w:r>
+              <w:rPr>
+                <w:color w:val="00B050"/>
                 <w:sz w:val="24"/>
                 <w:szCs w:val="24"/>
               </w:rPr>
@@ -2623,16 +2635,7 @@
                       <w:sz w:val="36"/>
                       <w:szCs w:val="36"/>
                     </w:rPr>
-                    <w:t xml:space="preserve">SERIES </w:t>
-                  </w:r>
-                  <w:r>
-                    <w:rPr>
-                      <w:b/>
-                      <w:color w:val="0070C0"/>
-                      <w:sz w:val="36"/>
-                      <w:szCs w:val="36"/>
-                    </w:rPr>
-                    <w:t>TABLE</w:t>
+                    <w:t>SERIES TABLE</w:t>
                   </w:r>
                 </w:p>
               </w:txbxContent>
@@ -3406,12 +3409,14 @@
           <w:p>
             <w:pPr>
               <w:rPr>
-                <w:sz w:val="24"/>
-                <w:szCs w:val="24"/>
-              </w:rPr>
-            </w:pPr>
-            <w:r>
-              <w:rPr>
+                <w:color w:val="00B050"/>
+                <w:sz w:val="24"/>
+                <w:szCs w:val="24"/>
+              </w:rPr>
+            </w:pPr>
+            <w:r>
+              <w:rPr>
+                <w:color w:val="00B050"/>
                 <w:sz w:val="24"/>
                 <w:szCs w:val="24"/>
               </w:rPr>
@@ -3465,12 +3470,14 @@
           <w:p>
             <w:pPr>
               <w:rPr>
-                <w:sz w:val="24"/>
-                <w:szCs w:val="24"/>
-              </w:rPr>
-            </w:pPr>
-            <w:r>
-              <w:rPr>
+                <w:color w:val="00B050"/>
+                <w:sz w:val="24"/>
+                <w:szCs w:val="24"/>
+              </w:rPr>
+            </w:pPr>
+            <w:r>
+              <w:rPr>
+                <w:color w:val="00B050"/>
                 <w:sz w:val="24"/>
                 <w:szCs w:val="24"/>
               </w:rPr>
@@ -3524,12 +3531,14 @@
           <w:p>
             <w:pPr>
               <w:rPr>
-                <w:sz w:val="24"/>
-                <w:szCs w:val="24"/>
-              </w:rPr>
-            </w:pPr>
-            <w:r>
-              <w:rPr>
+                <w:color w:val="00B050"/>
+                <w:sz w:val="24"/>
+                <w:szCs w:val="24"/>
+              </w:rPr>
+            </w:pPr>
+            <w:r>
+              <w:rPr>
+                <w:color w:val="00B050"/>
                 <w:sz w:val="24"/>
                 <w:szCs w:val="24"/>
               </w:rPr>
@@ -4045,7 +4054,7 @@
                 <w:sz w:val="24"/>
                 <w:szCs w:val="24"/>
               </w:rPr>
-              <w:t>Umpire Id</w:t>
+              <w:t>Scorer Name</w:t>
             </w:r>
           </w:p>
         </w:tc>
@@ -4428,7 +4437,7 @@
                 <w:sz w:val="24"/>
                 <w:szCs w:val="24"/>
               </w:rPr>
-              <w:t>1c589a56-c57c-4c6f-827f-7a66e6002705</w:t>
+              <w:t>John Smith</w:t>
             </w:r>
           </w:p>
         </w:tc>
@@ -5213,7 +5222,7 @@
                 <w:sz w:val="24"/>
                 <w:szCs w:val="24"/>
               </w:rPr>
-              <w:t>1c589a56-c57c-4c6f-827f-7a66e6002705</w:t>
+              <w:t>Karan Sharma</w:t>
             </w:r>
           </w:p>
         </w:tc>
@@ -5300,16 +5309,7 @@
                       <w:sz w:val="36"/>
                       <w:szCs w:val="36"/>
                     </w:rPr>
-                    <w:t>UMPIRES</w:t>
-                  </w:r>
-                  <w:r>
-                    <w:rPr>
-                      <w:b/>
-                      <w:color w:val="0070C0"/>
-                      <w:sz w:val="36"/>
-                      <w:szCs w:val="36"/>
-                    </w:rPr>
-                    <w:t xml:space="preserve"> TABLE</w:t>
+                    <w:t>UMPIRES TABLE</w:t>
                   </w:r>
                 </w:p>
               </w:txbxContent>
@@ -6177,12 +6177,14 @@
           <w:p>
             <w:pPr>
               <w:rPr>
+                <w:color w:val="00B050"/>
                 <w:sz w:val="28"/>
                 <w:szCs w:val="24"/>
               </w:rPr>
             </w:pPr>
             <w:r>
               <w:rPr>
+                <w:color w:val="00B050"/>
                 <w:sz w:val="28"/>
                 <w:szCs w:val="24"/>
               </w:rPr>
@@ -6192,12 +6194,14 @@
           <w:p>
             <w:pPr>
               <w:rPr>
+                <w:color w:val="00B050"/>
                 <w:sz w:val="28"/>
                 <w:szCs w:val="24"/>
               </w:rPr>
             </w:pPr>
             <w:r>
               <w:rPr>
+                <w:color w:val="00B050"/>
                 <w:sz w:val="28"/>
                 <w:szCs w:val="24"/>
               </w:rPr>
@@ -6360,12 +6364,14 @@
           <w:p>
             <w:pPr>
               <w:rPr>
+                <w:color w:val="00B050"/>
                 <w:sz w:val="28"/>
                 <w:szCs w:val="24"/>
               </w:rPr>
             </w:pPr>
             <w:r>
               <w:rPr>
+                <w:color w:val="00B050"/>
                 <w:sz w:val="28"/>
                 <w:szCs w:val="24"/>
               </w:rPr>
@@ -6375,12 +6381,14 @@
           <w:p>
             <w:pPr>
               <w:rPr>
+                <w:color w:val="00B050"/>
                 <w:sz w:val="28"/>
                 <w:szCs w:val="24"/>
               </w:rPr>
             </w:pPr>
             <w:r>
               <w:rPr>
+                <w:color w:val="00B050"/>
                 <w:sz w:val="28"/>
                 <w:szCs w:val="24"/>
               </w:rPr>
@@ -6391,6 +6399,7 @@
             <w:pPr>
               <w:jc w:val="center"/>
               <w:rPr>
+                <w:color w:val="00B050"/>
                 <w:sz w:val="28"/>
                 <w:szCs w:val="24"/>
               </w:rPr>
@@ -8193,6 +8202,51 @@
               </w:rPr>
               <w:t>’, ‘</w:t>
             </w:r>
+            <w:r>
+              <w:rPr>
+                <w:rFonts w:ascii="Calibri" w:eastAsia="Calibri" w:hAnsi="Calibri" w:cs="Times New Roman"/>
+                <w:sz w:val="24"/>
+                <w:szCs w:val="24"/>
+                <w:lang w:val="en-US"/>
+              </w:rPr>
+              <w:t>Kevin Johnson</w:t>
+            </w:r>
+            <w:r>
+              <w:rPr>
+                <w:rFonts w:ascii="Calibri" w:eastAsia="Calibri" w:hAnsi="Calibri" w:cs="Times New Roman"/>
+                <w:sz w:val="24"/>
+                <w:szCs w:val="24"/>
+                <w:lang w:val="en-US"/>
+              </w:rPr>
+              <w:t>’, ‘</w:t>
+            </w:r>
+            <w:r>
+              <w:rPr>
+                <w:rFonts w:ascii="Calibri" w:eastAsia="Calibri" w:hAnsi="Calibri" w:cs="Times New Roman"/>
+                <w:sz w:val="24"/>
+                <w:szCs w:val="24"/>
+                <w:lang w:val="en-US"/>
+              </w:rPr>
+              <w:t>Ben Evans’</w:t>
+            </w:r>
+            <w:r>
+              <w:rPr>
+                <w:rFonts w:ascii="Calibri" w:eastAsia="Calibri" w:hAnsi="Calibri" w:cs="Times New Roman"/>
+                <w:sz w:val="24"/>
+                <w:szCs w:val="24"/>
+                <w:lang w:val="en-US"/>
+              </w:rPr>
+              <w:t>, ‘</w:t>
+            </w:r>
+            <w:r>
+              <w:rPr>
+                <w:rFonts w:ascii="Calibri" w:eastAsia="Calibri" w:hAnsi="Calibri" w:cs="Times New Roman"/>
+                <w:sz w:val="24"/>
+                <w:szCs w:val="24"/>
+                <w:lang w:val="en-US"/>
+              </w:rPr>
+              <w:t xml:space="preserve">Tobias </w:t>
+            </w:r>
             <w:proofErr w:type="spellStart"/>
             <w:r>
               <w:rPr>
@@ -8201,7 +8255,25 @@
                 <w:szCs w:val="24"/>
                 <w:lang w:val="en-US"/>
               </w:rPr>
-              <w:t>Akash</w:t>
+              <w:t>Etan</w:t>
+            </w:r>
+            <w:r>
+              <w:rPr>
+                <w:rFonts w:ascii="Calibri" w:eastAsia="Calibri" w:hAnsi="Calibri" w:cs="Times New Roman"/>
+                <w:sz w:val="24"/>
+                <w:szCs w:val="24"/>
+                <w:lang w:val="en-US"/>
+              </w:rPr>
+              <w:t>’,</w:t>
+            </w:r>
+            <w:r>
+              <w:rPr>
+                <w:rFonts w:ascii="Calibri" w:eastAsia="Calibri" w:hAnsi="Calibri" w:cs="Times New Roman"/>
+                <w:sz w:val="24"/>
+                <w:szCs w:val="24"/>
+                <w:lang w:val="en-US"/>
+              </w:rPr>
+              <w:t>’Stevan</w:t>
             </w:r>
             <w:proofErr w:type="spellEnd"/>
             <w:r>
@@ -8221,7 +8293,7 @@
                 <w:szCs w:val="24"/>
                 <w:lang w:val="en-US"/>
               </w:rPr>
-              <w:t>Verma</w:t>
+              <w:t>Jovetic</w:t>
             </w:r>
             <w:proofErr w:type="spellEnd"/>
             <w:r>
@@ -8233,37 +8305,15 @@
               </w:rPr>
               <w:t>’, ‘</w:t>
             </w:r>
-            <w:proofErr w:type="spellStart"/>
-            <w:r>
-              <w:rPr>
-                <w:rFonts w:ascii="Calibri" w:eastAsia="Calibri" w:hAnsi="Calibri" w:cs="Times New Roman"/>
-                <w:sz w:val="24"/>
-                <w:szCs w:val="24"/>
-                <w:lang w:val="en-US"/>
-              </w:rPr>
-              <w:t>Karthik</w:t>
-            </w:r>
-            <w:proofErr w:type="spellEnd"/>
-            <w:r>
-              <w:rPr>
-                <w:rFonts w:ascii="Calibri" w:eastAsia="Calibri" w:hAnsi="Calibri" w:cs="Times New Roman"/>
-                <w:sz w:val="24"/>
-                <w:szCs w:val="24"/>
-                <w:lang w:val="en-US"/>
-              </w:rPr>
-              <w:t xml:space="preserve"> </w:t>
-            </w:r>
-            <w:proofErr w:type="spellStart"/>
-            <w:r>
-              <w:rPr>
-                <w:rFonts w:ascii="Calibri" w:eastAsia="Calibri" w:hAnsi="Calibri" w:cs="Times New Roman"/>
-                <w:sz w:val="24"/>
-                <w:szCs w:val="24"/>
-                <w:lang w:val="en-US"/>
-              </w:rPr>
-              <w:t>Indran</w:t>
-            </w:r>
-            <w:proofErr w:type="spellEnd"/>
+            <w:r>
+              <w:rPr>
+                <w:rFonts w:ascii="Calibri" w:eastAsia="Calibri" w:hAnsi="Calibri" w:cs="Times New Roman"/>
+                <w:sz w:val="24"/>
+                <w:szCs w:val="24"/>
+                <w:lang w:val="en-US"/>
+              </w:rPr>
+              <w:t>Lenin Cooper</w:t>
+            </w:r>
             <w:r>
               <w:rPr>
                 <w:rFonts w:ascii="Calibri" w:eastAsia="Calibri" w:hAnsi="Calibri" w:cs="Times New Roman"/>
@@ -8273,65 +8323,23 @@
               </w:rPr>
               <w:t>’, ‘</w:t>
             </w:r>
-            <w:proofErr w:type="spellStart"/>
-            <w:r>
-              <w:rPr>
-                <w:rFonts w:ascii="Calibri" w:eastAsia="Calibri" w:hAnsi="Calibri" w:cs="Times New Roman"/>
-                <w:sz w:val="24"/>
-                <w:szCs w:val="24"/>
-                <w:lang w:val="en-US"/>
-              </w:rPr>
-              <w:t>Lakshman’,’Sarthak</w:t>
-            </w:r>
-            <w:proofErr w:type="spellEnd"/>
-            <w:r>
-              <w:rPr>
-                <w:rFonts w:ascii="Calibri" w:eastAsia="Calibri" w:hAnsi="Calibri" w:cs="Times New Roman"/>
-                <w:sz w:val="24"/>
-                <w:szCs w:val="24"/>
-                <w:lang w:val="en-US"/>
-              </w:rPr>
-              <w:t xml:space="preserve"> Kumar’, ‘</w:t>
-            </w:r>
-            <w:proofErr w:type="spellStart"/>
-            <w:r>
-              <w:rPr>
-                <w:rFonts w:ascii="Calibri" w:eastAsia="Calibri" w:hAnsi="Calibri" w:cs="Times New Roman"/>
-                <w:sz w:val="24"/>
-                <w:szCs w:val="24"/>
-                <w:lang w:val="en-US"/>
-              </w:rPr>
-              <w:t>Piyush</w:t>
-            </w:r>
-            <w:proofErr w:type="spellEnd"/>
-            <w:r>
-              <w:rPr>
-                <w:rFonts w:ascii="Calibri" w:eastAsia="Calibri" w:hAnsi="Calibri" w:cs="Times New Roman"/>
-                <w:sz w:val="24"/>
-                <w:szCs w:val="24"/>
-                <w:lang w:val="en-US"/>
-              </w:rPr>
-              <w:t xml:space="preserve"> Sharma’, ‘</w:t>
-            </w:r>
-            <w:proofErr w:type="spellStart"/>
-            <w:r>
-              <w:rPr>
-                <w:rFonts w:ascii="Calibri" w:eastAsia="Calibri" w:hAnsi="Calibri" w:cs="Times New Roman"/>
-                <w:sz w:val="24"/>
-                <w:szCs w:val="24"/>
-                <w:lang w:val="en-US"/>
-              </w:rPr>
-              <w:t>Farhan</w:t>
-            </w:r>
-            <w:proofErr w:type="spellEnd"/>
-            <w:r>
-              <w:rPr>
-                <w:rFonts w:ascii="Calibri" w:eastAsia="Calibri" w:hAnsi="Calibri" w:cs="Times New Roman"/>
-                <w:sz w:val="24"/>
-                <w:szCs w:val="24"/>
-                <w:lang w:val="en-US"/>
-              </w:rPr>
-              <w:t xml:space="preserve"> Khan’]</w:t>
+            <w:r>
+              <w:rPr>
+                <w:rFonts w:ascii="Calibri" w:eastAsia="Calibri" w:hAnsi="Calibri" w:cs="Times New Roman"/>
+                <w:sz w:val="24"/>
+                <w:szCs w:val="24"/>
+                <w:lang w:val="en-US"/>
+              </w:rPr>
+              <w:t>Henry’</w:t>
+            </w:r>
+            <w:r>
+              <w:rPr>
+                <w:rFonts w:ascii="Calibri" w:eastAsia="Calibri" w:hAnsi="Calibri" w:cs="Times New Roman"/>
+                <w:sz w:val="24"/>
+                <w:szCs w:val="24"/>
+                <w:lang w:val="en-US"/>
+              </w:rPr>
+              <w:t>]</w:t>
             </w:r>
           </w:p>
         </w:tc>
@@ -8591,13 +8599,13 @@
       <w:tblPr>
         <w:tblStyle w:val="TableGrid"/>
         <w:tblpPr w:leftFromText="180" w:rightFromText="180" w:vertAnchor="text" w:horzAnchor="margin" w:tblpXSpec="center" w:tblpY="-29"/>
-        <w:tblW w:w="0" w:type="auto"/>
+        <w:tblW w:w="14375" w:type="dxa"/>
         <w:tblLook w:val="04A0"/>
       </w:tblPr>
       <w:tblGrid>
         <w:gridCol w:w="2567"/>
         <w:gridCol w:w="1506"/>
-        <w:gridCol w:w="1657"/>
+        <w:gridCol w:w="1506"/>
         <w:gridCol w:w="1481"/>
         <w:gridCol w:w="1479"/>
         <w:gridCol w:w="1490"/>
@@ -8665,13 +8673,41 @@
                 <w:szCs w:val="24"/>
                 <w:lang w:val="en-US"/>
               </w:rPr>
+              <w:t>Batsman Name</w:t>
+            </w:r>
+          </w:p>
+        </w:tc>
+        <w:tc>
+          <w:tcPr>
+            <w:tcW w:w="1506" w:type="dxa"/>
+          </w:tcPr>
+          <w:p>
+            <w:pPr>
+              <w:rPr>
+                <w:rFonts w:ascii="Calibri" w:eastAsia="Calibri" w:hAnsi="Calibri" w:cs="Times New Roman"/>
+                <w:b/>
+                <w:color w:val="4472C4" w:themeColor="accent1"/>
+                <w:sz w:val="28"/>
+                <w:szCs w:val="24"/>
+                <w:lang w:val="en-US"/>
+              </w:rPr>
+            </w:pPr>
+            <w:r>
+              <w:rPr>
+                <w:rFonts w:ascii="Calibri" w:eastAsia="Calibri" w:hAnsi="Calibri" w:cs="Times New Roman"/>
+                <w:b/>
+                <w:color w:val="4472C4" w:themeColor="accent1"/>
+                <w:sz w:val="28"/>
+                <w:szCs w:val="24"/>
+                <w:lang w:val="en-US"/>
+              </w:rPr>
               <w:t>Team Name</w:t>
             </w:r>
           </w:p>
         </w:tc>
         <w:tc>
           <w:tcPr>
-            <w:tcW w:w="1657" w:type="dxa"/>
+            <w:tcW w:w="1481" w:type="dxa"/>
           </w:tcPr>
           <w:p>
             <w:pPr>
@@ -8693,13 +8729,13 @@
                 <w:szCs w:val="24"/>
                 <w:lang w:val="en-US"/>
               </w:rPr>
-              <w:t>Batsman Name</w:t>
-            </w:r>
-          </w:p>
-        </w:tc>
-        <w:tc>
-          <w:tcPr>
-            <w:tcW w:w="1481" w:type="dxa"/>
+              <w:t>Runs</w:t>
+            </w:r>
+          </w:p>
+        </w:tc>
+        <w:tc>
+          <w:tcPr>
+            <w:tcW w:w="1479" w:type="dxa"/>
           </w:tcPr>
           <w:p>
             <w:pPr>
@@ -8721,13 +8757,13 @@
                 <w:szCs w:val="24"/>
                 <w:lang w:val="en-US"/>
               </w:rPr>
-              <w:t>Runs</w:t>
-            </w:r>
-          </w:p>
-        </w:tc>
-        <w:tc>
-          <w:tcPr>
-            <w:tcW w:w="1479" w:type="dxa"/>
+              <w:t>Balls</w:t>
+            </w:r>
+          </w:p>
+        </w:tc>
+        <w:tc>
+          <w:tcPr>
+            <w:tcW w:w="1490" w:type="dxa"/>
           </w:tcPr>
           <w:p>
             <w:pPr>
@@ -8749,13 +8785,13 @@
                 <w:szCs w:val="24"/>
                 <w:lang w:val="en-US"/>
               </w:rPr>
-              <w:t>Balls</w:t>
-            </w:r>
-          </w:p>
-        </w:tc>
-        <w:tc>
-          <w:tcPr>
-            <w:tcW w:w="1490" w:type="dxa"/>
+              <w:t>Strike Rate</w:t>
+            </w:r>
+          </w:p>
+        </w:tc>
+        <w:tc>
+          <w:tcPr>
+            <w:tcW w:w="1456" w:type="dxa"/>
           </w:tcPr>
           <w:p>
             <w:pPr>
@@ -8777,7 +8813,7 @@
                 <w:szCs w:val="24"/>
                 <w:lang w:val="en-US"/>
               </w:rPr>
-              <w:t>Strike Rate</w:t>
+              <w:t>4S</w:t>
             </w:r>
           </w:p>
         </w:tc>
@@ -8805,13 +8841,13 @@
                 <w:szCs w:val="24"/>
                 <w:lang w:val="en-US"/>
               </w:rPr>
-              <w:t>4S</w:t>
-            </w:r>
-          </w:p>
-        </w:tc>
-        <w:tc>
-          <w:tcPr>
-            <w:tcW w:w="1456" w:type="dxa"/>
+              <w:t>6S</w:t>
+            </w:r>
+          </w:p>
+        </w:tc>
+        <w:tc>
+          <w:tcPr>
+            <w:tcW w:w="1434" w:type="dxa"/>
           </w:tcPr>
           <w:p>
             <w:pPr>
@@ -8833,46 +8869,7 @@
                 <w:szCs w:val="24"/>
                 <w:lang w:val="en-US"/>
               </w:rPr>
-              <w:t>6S</w:t>
-            </w:r>
-          </w:p>
-        </w:tc>
-        <w:tc>
-          <w:tcPr>
-            <w:tcW w:w="1434" w:type="dxa"/>
-          </w:tcPr>
-          <w:p>
-            <w:pPr>
-              <w:rPr>
-                <w:rFonts w:ascii="Calibri" w:eastAsia="Calibri" w:hAnsi="Calibri" w:cs="Times New Roman"/>
-                <w:b/>
-                <w:color w:val="0070C0"/>
-                <w:sz w:val="28"/>
-                <w:szCs w:val="24"/>
-                <w:lang w:val="en-US"/>
-              </w:rPr>
-            </w:pPr>
-            <w:r>
-              <w:rPr>
-                <w:rFonts w:ascii="Calibri" w:eastAsia="Calibri" w:hAnsi="Calibri" w:cs="Times New Roman"/>
-                <w:b/>
-                <w:color w:val="0070C0"/>
-                <w:sz w:val="28"/>
-                <w:szCs w:val="24"/>
-                <w:lang w:val="en-US"/>
-              </w:rPr>
-              <w:t xml:space="preserve">Out </w:t>
-            </w:r>
-            <w:r>
-              <w:rPr>
-                <w:rFonts w:ascii="Calibri" w:eastAsia="Calibri" w:hAnsi="Calibri" w:cs="Times New Roman"/>
-                <w:b/>
-                <w:color w:val="0070C0"/>
-                <w:sz w:val="28"/>
-                <w:szCs w:val="24"/>
-                <w:lang w:val="en-US"/>
-              </w:rPr>
-              <w:t>By</w:t>
+              <w:t>Out By</w:t>
             </w:r>
           </w:p>
         </w:tc>
@@ -8920,6 +8917,44 @@
             <w:pPr>
               <w:rPr>
                 <w:rFonts w:ascii="Calibri" w:eastAsia="Calibri" w:hAnsi="Calibri" w:cs="Times New Roman"/>
+                <w:color w:val="00B050"/>
+                <w:sz w:val="24"/>
+                <w:szCs w:val="24"/>
+                <w:lang w:val="en-US"/>
+              </w:rPr>
+            </w:pPr>
+            <w:r>
+              <w:rPr>
+                <w:rFonts w:ascii="Calibri" w:eastAsia="Calibri" w:hAnsi="Calibri" w:cs="Times New Roman"/>
+                <w:color w:val="00B050"/>
+                <w:sz w:val="24"/>
+                <w:szCs w:val="24"/>
+                <w:lang w:val="en-US"/>
+              </w:rPr>
+              <w:t xml:space="preserve">Karan </w:t>
+            </w:r>
+            <w:proofErr w:type="spellStart"/>
+            <w:r>
+              <w:rPr>
+                <w:rFonts w:ascii="Calibri" w:eastAsia="Calibri" w:hAnsi="Calibri" w:cs="Times New Roman"/>
+                <w:color w:val="00B050"/>
+                <w:sz w:val="24"/>
+                <w:szCs w:val="24"/>
+                <w:lang w:val="en-US"/>
+              </w:rPr>
+              <w:t>Verma</w:t>
+            </w:r>
+            <w:proofErr w:type="spellEnd"/>
+          </w:p>
+        </w:tc>
+        <w:tc>
+          <w:tcPr>
+            <w:tcW w:w="1506" w:type="dxa"/>
+          </w:tcPr>
+          <w:p>
+            <w:pPr>
+              <w:rPr>
+                <w:rFonts w:ascii="Calibri" w:eastAsia="Calibri" w:hAnsi="Calibri" w:cs="Times New Roman"/>
                 <w:sz w:val="24"/>
                 <w:szCs w:val="24"/>
                 <w:lang w:val="en-US"/>
@@ -8934,41 +8969,6 @@
               </w:rPr>
               <w:t>India</w:t>
             </w:r>
-          </w:p>
-        </w:tc>
-        <w:tc>
-          <w:tcPr>
-            <w:tcW w:w="1657" w:type="dxa"/>
-          </w:tcPr>
-          <w:p>
-            <w:pPr>
-              <w:rPr>
-                <w:rFonts w:ascii="Calibri" w:eastAsia="Calibri" w:hAnsi="Calibri" w:cs="Times New Roman"/>
-                <w:sz w:val="24"/>
-                <w:szCs w:val="24"/>
-                <w:lang w:val="en-US"/>
-              </w:rPr>
-            </w:pPr>
-            <w:r>
-              <w:rPr>
-                <w:rFonts w:ascii="Calibri" w:eastAsia="Calibri" w:hAnsi="Calibri" w:cs="Times New Roman"/>
-                <w:sz w:val="24"/>
-                <w:szCs w:val="24"/>
-                <w:lang w:val="en-US"/>
-              </w:rPr>
-              <w:t xml:space="preserve">Karan </w:t>
-            </w:r>
-            <w:proofErr w:type="spellStart"/>
-            <w:r>
-              <w:rPr>
-                <w:rFonts w:ascii="Calibri" w:eastAsia="Calibri" w:hAnsi="Calibri" w:cs="Times New Roman"/>
-                <w:sz w:val="24"/>
-                <w:szCs w:val="24"/>
-                <w:lang w:val="en-US"/>
-              </w:rPr>
-              <w:t>Verma</w:t>
-            </w:r>
-            <w:proofErr w:type="spellEnd"/>
           </w:p>
         </w:tc>
         <w:tc>
@@ -9149,6 +9149,56 @@
             <w:pPr>
               <w:rPr>
                 <w:rFonts w:ascii="Calibri" w:eastAsia="Calibri" w:hAnsi="Calibri" w:cs="Times New Roman"/>
+                <w:color w:val="00B050"/>
+                <w:sz w:val="24"/>
+                <w:szCs w:val="24"/>
+                <w:lang w:val="en-US"/>
+              </w:rPr>
+            </w:pPr>
+            <w:proofErr w:type="spellStart"/>
+            <w:r>
+              <w:rPr>
+                <w:rFonts w:ascii="Calibri" w:eastAsia="Calibri" w:hAnsi="Calibri" w:cs="Times New Roman"/>
+                <w:color w:val="00B050"/>
+                <w:sz w:val="24"/>
+                <w:szCs w:val="24"/>
+                <w:lang w:val="en-US"/>
+              </w:rPr>
+              <w:t>Virat</w:t>
+            </w:r>
+            <w:proofErr w:type="spellEnd"/>
+            <w:r>
+              <w:rPr>
+                <w:rFonts w:ascii="Calibri" w:eastAsia="Calibri" w:hAnsi="Calibri" w:cs="Times New Roman"/>
+                <w:color w:val="00B050"/>
+                <w:sz w:val="24"/>
+                <w:szCs w:val="24"/>
+                <w:lang w:val="en-US"/>
+              </w:rPr>
+              <w:t xml:space="preserve"> </w:t>
+            </w:r>
+            <w:proofErr w:type="spellStart"/>
+            <w:r>
+              <w:rPr>
+                <w:rFonts w:ascii="Calibri" w:eastAsia="Calibri" w:hAnsi="Calibri" w:cs="Times New Roman"/>
+                <w:color w:val="00B050"/>
+                <w:sz w:val="24"/>
+                <w:szCs w:val="24"/>
+                <w:lang w:val="en-US"/>
+              </w:rPr>
+              <w:t>Kohli</w:t>
+            </w:r>
+            <w:proofErr w:type="spellEnd"/>
+          </w:p>
+        </w:tc>
+        <w:tc>
+          <w:tcPr>
+            <w:tcW w:w="1506" w:type="dxa"/>
+          </w:tcPr>
+          <w:p>
+            <w:pPr>
+              <w:rPr>
+                <w:rFonts w:ascii="Calibri" w:eastAsia="Calibri" w:hAnsi="Calibri" w:cs="Times New Roman"/>
                 <w:sz w:val="24"/>
                 <w:szCs w:val="24"/>
                 <w:lang w:val="en-US"/>
@@ -9163,52 +9213,6 @@
               </w:rPr>
               <w:t>India</w:t>
             </w:r>
-          </w:p>
-        </w:tc>
-        <w:tc>
-          <w:tcPr>
-            <w:tcW w:w="1657" w:type="dxa"/>
-          </w:tcPr>
-          <w:p>
-            <w:pPr>
-              <w:rPr>
-                <w:rFonts w:ascii="Calibri" w:eastAsia="Calibri" w:hAnsi="Calibri" w:cs="Times New Roman"/>
-                <w:sz w:val="24"/>
-                <w:szCs w:val="24"/>
-                <w:lang w:val="en-US"/>
-              </w:rPr>
-            </w:pPr>
-            <w:proofErr w:type="spellStart"/>
-            <w:r>
-              <w:rPr>
-                <w:rFonts w:ascii="Calibri" w:eastAsia="Calibri" w:hAnsi="Calibri" w:cs="Times New Roman"/>
-                <w:sz w:val="24"/>
-                <w:szCs w:val="24"/>
-                <w:lang w:val="en-US"/>
-              </w:rPr>
-              <w:t>Virat</w:t>
-            </w:r>
-            <w:proofErr w:type="spellEnd"/>
-            <w:r>
-              <w:rPr>
-                <w:rFonts w:ascii="Calibri" w:eastAsia="Calibri" w:hAnsi="Calibri" w:cs="Times New Roman"/>
-                <w:sz w:val="24"/>
-                <w:szCs w:val="24"/>
-                <w:lang w:val="en-US"/>
-              </w:rPr>
-              <w:t xml:space="preserve"> </w:t>
-            </w:r>
-            <w:proofErr w:type="spellStart"/>
-            <w:r>
-              <w:rPr>
-                <w:rFonts w:ascii="Calibri" w:eastAsia="Calibri" w:hAnsi="Calibri" w:cs="Times New Roman"/>
-                <w:sz w:val="24"/>
-                <w:szCs w:val="24"/>
-                <w:lang w:val="en-US"/>
-              </w:rPr>
-              <w:t>Kohli</w:t>
-            </w:r>
-            <w:proofErr w:type="spellEnd"/>
           </w:p>
         </w:tc>
         <w:tc>
@@ -9389,6 +9393,32 @@
             <w:pPr>
               <w:rPr>
                 <w:rFonts w:ascii="Calibri" w:eastAsia="Calibri" w:hAnsi="Calibri" w:cs="Times New Roman"/>
+                <w:color w:val="00B050"/>
+                <w:sz w:val="24"/>
+                <w:szCs w:val="24"/>
+                <w:lang w:val="en-US"/>
+              </w:rPr>
+            </w:pPr>
+            <w:r>
+              <w:rPr>
+                <w:rFonts w:ascii="Calibri" w:eastAsia="Calibri" w:hAnsi="Calibri" w:cs="Times New Roman"/>
+                <w:color w:val="00B050"/>
+                <w:sz w:val="24"/>
+                <w:szCs w:val="24"/>
+                <w:lang w:val="en-US"/>
+              </w:rPr>
+              <w:t>Dan Smith</w:t>
+            </w:r>
+          </w:p>
+        </w:tc>
+        <w:tc>
+          <w:tcPr>
+            <w:tcW w:w="1506" w:type="dxa"/>
+          </w:tcPr>
+          <w:p>
+            <w:pPr>
+              <w:rPr>
+                <w:rFonts w:ascii="Calibri" w:eastAsia="Calibri" w:hAnsi="Calibri" w:cs="Times New Roman"/>
                 <w:sz w:val="24"/>
                 <w:szCs w:val="24"/>
                 <w:lang w:val="en-US"/>
@@ -9402,30 +9432,6 @@
                 <w:lang w:val="en-US"/>
               </w:rPr>
               <w:t>Australia</w:t>
-            </w:r>
-          </w:p>
-        </w:tc>
-        <w:tc>
-          <w:tcPr>
-            <w:tcW w:w="1657" w:type="dxa"/>
-          </w:tcPr>
-          <w:p>
-            <w:pPr>
-              <w:rPr>
-                <w:rFonts w:ascii="Calibri" w:eastAsia="Calibri" w:hAnsi="Calibri" w:cs="Times New Roman"/>
-                <w:sz w:val="24"/>
-                <w:szCs w:val="24"/>
-                <w:lang w:val="en-US"/>
-              </w:rPr>
-            </w:pPr>
-            <w:r>
-              <w:rPr>
-                <w:rFonts w:ascii="Calibri" w:eastAsia="Calibri" w:hAnsi="Calibri" w:cs="Times New Roman"/>
-                <w:sz w:val="24"/>
-                <w:szCs w:val="24"/>
-                <w:lang w:val="en-US"/>
-              </w:rPr>
-              <w:t>Dan Smith</w:t>
             </w:r>
           </w:p>
         </w:tc>
@@ -9617,6 +9623,32 @@
             <w:pPr>
               <w:rPr>
                 <w:rFonts w:ascii="Calibri" w:eastAsia="Calibri" w:hAnsi="Calibri" w:cs="Times New Roman"/>
+                <w:color w:val="00B050"/>
+                <w:sz w:val="24"/>
+                <w:szCs w:val="24"/>
+                <w:lang w:val="en-US"/>
+              </w:rPr>
+            </w:pPr>
+            <w:r>
+              <w:rPr>
+                <w:rFonts w:ascii="Calibri" w:eastAsia="Calibri" w:hAnsi="Calibri" w:cs="Times New Roman"/>
+                <w:color w:val="00B050"/>
+                <w:sz w:val="24"/>
+                <w:szCs w:val="24"/>
+                <w:lang w:val="en-US"/>
+              </w:rPr>
+              <w:t>Bill Williams</w:t>
+            </w:r>
+          </w:p>
+        </w:tc>
+        <w:tc>
+          <w:tcPr>
+            <w:tcW w:w="1506" w:type="dxa"/>
+          </w:tcPr>
+          <w:p>
+            <w:pPr>
+              <w:rPr>
+                <w:rFonts w:ascii="Calibri" w:eastAsia="Calibri" w:hAnsi="Calibri" w:cs="Times New Roman"/>
                 <w:sz w:val="24"/>
                 <w:szCs w:val="24"/>
                 <w:lang w:val="en-US"/>
@@ -9630,30 +9662,6 @@
                 <w:lang w:val="en-US"/>
               </w:rPr>
               <w:t>Australia</w:t>
-            </w:r>
-          </w:p>
-        </w:tc>
-        <w:tc>
-          <w:tcPr>
-            <w:tcW w:w="1657" w:type="dxa"/>
-          </w:tcPr>
-          <w:p>
-            <w:pPr>
-              <w:rPr>
-                <w:rFonts w:ascii="Calibri" w:eastAsia="Calibri" w:hAnsi="Calibri" w:cs="Times New Roman"/>
-                <w:sz w:val="24"/>
-                <w:szCs w:val="24"/>
-                <w:lang w:val="en-US"/>
-              </w:rPr>
-            </w:pPr>
-            <w:r>
-              <w:rPr>
-                <w:rFonts w:ascii="Calibri" w:eastAsia="Calibri" w:hAnsi="Calibri" w:cs="Times New Roman"/>
-                <w:sz w:val="24"/>
-                <w:szCs w:val="24"/>
-                <w:lang w:val="en-US"/>
-              </w:rPr>
-              <w:t>Bill Williams</w:t>
             </w:r>
           </w:p>
         </w:tc>
@@ -9878,13 +9886,13 @@
       <w:tblPr>
         <w:tblStyle w:val="TableGrid"/>
         <w:tblpPr w:leftFromText="180" w:rightFromText="180" w:vertAnchor="text" w:horzAnchor="margin" w:tblpXSpec="center" w:tblpY="1136"/>
-        <w:tblW w:w="0" w:type="auto"/>
+        <w:tblW w:w="13736" w:type="dxa"/>
         <w:tblLook w:val="04A0"/>
       </w:tblPr>
       <w:tblGrid>
         <w:gridCol w:w="2993"/>
+        <w:gridCol w:w="1933"/>
         <w:gridCol w:w="1762"/>
-        <w:gridCol w:w="1933"/>
         <w:gridCol w:w="1762"/>
         <w:gridCol w:w="1762"/>
         <w:gridCol w:w="1762"/>
@@ -9927,7 +9935,7 @@
         </w:tc>
         <w:tc>
           <w:tcPr>
-            <w:tcW w:w="1762" w:type="dxa"/>
+            <w:tcW w:w="1933" w:type="dxa"/>
           </w:tcPr>
           <w:p>
             <w:pPr>
@@ -9949,46 +9957,35 @@
                 <w:szCs w:val="24"/>
                 <w:lang w:val="en-US"/>
               </w:rPr>
+              <w:t>Bowler Name</w:t>
+            </w:r>
+          </w:p>
+        </w:tc>
+        <w:tc>
+          <w:tcPr>
+            <w:tcW w:w="1762" w:type="dxa"/>
+          </w:tcPr>
+          <w:p>
+            <w:pPr>
+              <w:rPr>
+                <w:rFonts w:ascii="Calibri" w:eastAsia="Calibri" w:hAnsi="Calibri" w:cs="Times New Roman"/>
+                <w:b/>
+                <w:color w:val="4472C4" w:themeColor="accent1"/>
+                <w:sz w:val="28"/>
+                <w:szCs w:val="24"/>
+                <w:lang w:val="en-US"/>
+              </w:rPr>
+            </w:pPr>
+            <w:r>
+              <w:rPr>
+                <w:rFonts w:ascii="Calibri" w:eastAsia="Calibri" w:hAnsi="Calibri" w:cs="Times New Roman"/>
+                <w:b/>
+                <w:color w:val="4472C4" w:themeColor="accent1"/>
+                <w:sz w:val="28"/>
+                <w:szCs w:val="24"/>
+                <w:lang w:val="en-US"/>
+              </w:rPr>
               <w:t>Team Name</w:t>
-            </w:r>
-          </w:p>
-        </w:tc>
-        <w:tc>
-          <w:tcPr>
-            <w:tcW w:w="1933" w:type="dxa"/>
-          </w:tcPr>
-          <w:p>
-            <w:pPr>
-              <w:rPr>
-                <w:rFonts w:ascii="Calibri" w:eastAsia="Calibri" w:hAnsi="Calibri" w:cs="Times New Roman"/>
-                <w:b/>
-                <w:color w:val="0070C0"/>
-                <w:sz w:val="28"/>
-                <w:szCs w:val="24"/>
-                <w:lang w:val="en-US"/>
-              </w:rPr>
-            </w:pPr>
-            <w:r>
-              <w:rPr>
-                <w:rFonts w:ascii="Calibri" w:eastAsia="Calibri" w:hAnsi="Calibri" w:cs="Times New Roman"/>
-                <w:b/>
-                <w:color w:val="0070C0"/>
-                <w:sz w:val="28"/>
-                <w:szCs w:val="24"/>
-                <w:lang w:val="en-US"/>
-              </w:rPr>
-              <w:t xml:space="preserve">Bowler </w:t>
-            </w:r>
-            <w:r>
-              <w:rPr>
-                <w:rFonts w:ascii="Calibri" w:eastAsia="Calibri" w:hAnsi="Calibri" w:cs="Times New Roman"/>
-                <w:b/>
-                <w:color w:val="0070C0"/>
-                <w:sz w:val="28"/>
-                <w:szCs w:val="24"/>
-                <w:lang w:val="en-US"/>
-              </w:rPr>
-              <w:t>Name</w:t>
             </w:r>
           </w:p>
         </w:tc>
@@ -10157,6 +10154,44 @@
         </w:tc>
         <w:tc>
           <w:tcPr>
+            <w:tcW w:w="1933" w:type="dxa"/>
+          </w:tcPr>
+          <w:p>
+            <w:pPr>
+              <w:rPr>
+                <w:rFonts w:ascii="Calibri" w:eastAsia="Calibri" w:hAnsi="Calibri" w:cs="Times New Roman"/>
+                <w:color w:val="00B050"/>
+                <w:sz w:val="24"/>
+                <w:szCs w:val="24"/>
+                <w:lang w:val="en-US"/>
+              </w:rPr>
+            </w:pPr>
+            <w:proofErr w:type="spellStart"/>
+            <w:r>
+              <w:rPr>
+                <w:rFonts w:ascii="Calibri" w:eastAsia="Calibri" w:hAnsi="Calibri" w:cs="Times New Roman"/>
+                <w:color w:val="00B050"/>
+                <w:sz w:val="24"/>
+                <w:szCs w:val="24"/>
+                <w:lang w:val="en-US"/>
+              </w:rPr>
+              <w:t>Vishal</w:t>
+            </w:r>
+            <w:proofErr w:type="spellEnd"/>
+            <w:r>
+              <w:rPr>
+                <w:rFonts w:ascii="Calibri" w:eastAsia="Calibri" w:hAnsi="Calibri" w:cs="Times New Roman"/>
+                <w:color w:val="00B050"/>
+                <w:sz w:val="24"/>
+                <w:szCs w:val="24"/>
+                <w:lang w:val="en-US"/>
+              </w:rPr>
+              <w:t xml:space="preserve"> Sharma</w:t>
+            </w:r>
+          </w:p>
+        </w:tc>
+        <w:tc>
+          <w:tcPr>
             <w:tcW w:w="1762" w:type="dxa"/>
           </w:tcPr>
           <w:p>
@@ -10176,41 +10211,6 @@
                 <w:lang w:val="en-US"/>
               </w:rPr>
               <w:t>India</w:t>
-            </w:r>
-          </w:p>
-        </w:tc>
-        <w:tc>
-          <w:tcPr>
-            <w:tcW w:w="1933" w:type="dxa"/>
-          </w:tcPr>
-          <w:p>
-            <w:pPr>
-              <w:rPr>
-                <w:rFonts w:ascii="Calibri" w:eastAsia="Calibri" w:hAnsi="Calibri" w:cs="Times New Roman"/>
-                <w:sz w:val="24"/>
-                <w:szCs w:val="24"/>
-                <w:lang w:val="en-US"/>
-              </w:rPr>
-            </w:pPr>
-            <w:proofErr w:type="spellStart"/>
-            <w:r>
-              <w:rPr>
-                <w:rFonts w:ascii="Calibri" w:eastAsia="Calibri" w:hAnsi="Calibri" w:cs="Times New Roman"/>
-                <w:sz w:val="24"/>
-                <w:szCs w:val="24"/>
-                <w:lang w:val="en-US"/>
-              </w:rPr>
-              <w:t>Vishal</w:t>
-            </w:r>
-            <w:proofErr w:type="spellEnd"/>
-            <w:r>
-              <w:rPr>
-                <w:rFonts w:ascii="Calibri" w:eastAsia="Calibri" w:hAnsi="Calibri" w:cs="Times New Roman"/>
-                <w:sz w:val="24"/>
-                <w:szCs w:val="24"/>
-                <w:lang w:val="en-US"/>
-              </w:rPr>
-              <w:t xml:space="preserve"> Sharma</w:t>
             </w:r>
           </w:p>
         </w:tc>
@@ -10338,6 +10338,44 @@
         </w:tc>
         <w:tc>
           <w:tcPr>
+            <w:tcW w:w="1933" w:type="dxa"/>
+          </w:tcPr>
+          <w:p>
+            <w:pPr>
+              <w:rPr>
+                <w:rFonts w:ascii="Calibri" w:eastAsia="Calibri" w:hAnsi="Calibri" w:cs="Times New Roman"/>
+                <w:color w:val="00B050"/>
+                <w:sz w:val="24"/>
+                <w:szCs w:val="24"/>
+                <w:lang w:val="en-US"/>
+              </w:rPr>
+            </w:pPr>
+            <w:r>
+              <w:rPr>
+                <w:rFonts w:ascii="Calibri" w:eastAsia="Calibri" w:hAnsi="Calibri" w:cs="Times New Roman"/>
+                <w:color w:val="00B050"/>
+                <w:sz w:val="24"/>
+                <w:szCs w:val="24"/>
+                <w:lang w:val="en-US"/>
+              </w:rPr>
+              <w:t xml:space="preserve">Harsh </w:t>
+            </w:r>
+            <w:proofErr w:type="spellStart"/>
+            <w:r>
+              <w:rPr>
+                <w:rFonts w:ascii="Calibri" w:eastAsia="Calibri" w:hAnsi="Calibri" w:cs="Times New Roman"/>
+                <w:color w:val="00B050"/>
+                <w:sz w:val="24"/>
+                <w:szCs w:val="24"/>
+                <w:lang w:val="en-US"/>
+              </w:rPr>
+              <w:t>Patil</w:t>
+            </w:r>
+            <w:proofErr w:type="spellEnd"/>
+          </w:p>
+        </w:tc>
+        <w:tc>
+          <w:tcPr>
             <w:tcW w:w="1762" w:type="dxa"/>
           </w:tcPr>
           <w:p>
@@ -10358,41 +10396,6 @@
               </w:rPr>
               <w:t>India</w:t>
             </w:r>
-          </w:p>
-        </w:tc>
-        <w:tc>
-          <w:tcPr>
-            <w:tcW w:w="1933" w:type="dxa"/>
-          </w:tcPr>
-          <w:p>
-            <w:pPr>
-              <w:rPr>
-                <w:rFonts w:ascii="Calibri" w:eastAsia="Calibri" w:hAnsi="Calibri" w:cs="Times New Roman"/>
-                <w:sz w:val="24"/>
-                <w:szCs w:val="24"/>
-                <w:lang w:val="en-US"/>
-              </w:rPr>
-            </w:pPr>
-            <w:r>
-              <w:rPr>
-                <w:rFonts w:ascii="Calibri" w:eastAsia="Calibri" w:hAnsi="Calibri" w:cs="Times New Roman"/>
-                <w:sz w:val="24"/>
-                <w:szCs w:val="24"/>
-                <w:lang w:val="en-US"/>
-              </w:rPr>
-              <w:t xml:space="preserve">Harsh </w:t>
-            </w:r>
-            <w:proofErr w:type="spellStart"/>
-            <w:r>
-              <w:rPr>
-                <w:rFonts w:ascii="Calibri" w:eastAsia="Calibri" w:hAnsi="Calibri" w:cs="Times New Roman"/>
-                <w:sz w:val="24"/>
-                <w:szCs w:val="24"/>
-                <w:lang w:val="en-US"/>
-              </w:rPr>
-              <w:t>Patil</w:t>
-            </w:r>
-            <w:proofErr w:type="spellEnd"/>
           </w:p>
         </w:tc>
         <w:tc>
@@ -10519,6 +10522,32 @@
         </w:tc>
         <w:tc>
           <w:tcPr>
+            <w:tcW w:w="1933" w:type="dxa"/>
+          </w:tcPr>
+          <w:p>
+            <w:pPr>
+              <w:rPr>
+                <w:rFonts w:ascii="Calibri" w:eastAsia="Calibri" w:hAnsi="Calibri" w:cs="Times New Roman"/>
+                <w:color w:val="00B050"/>
+                <w:sz w:val="24"/>
+                <w:szCs w:val="24"/>
+                <w:lang w:val="en-US"/>
+              </w:rPr>
+            </w:pPr>
+            <w:r>
+              <w:rPr>
+                <w:rFonts w:ascii="Calibri" w:eastAsia="Calibri" w:hAnsi="Calibri" w:cs="Times New Roman"/>
+                <w:color w:val="00B050"/>
+                <w:sz w:val="24"/>
+                <w:szCs w:val="24"/>
+                <w:lang w:val="en-US"/>
+              </w:rPr>
+              <w:t>Bob Ross</w:t>
+            </w:r>
+          </w:p>
+        </w:tc>
+        <w:tc>
+          <w:tcPr>
             <w:tcW w:w="1762" w:type="dxa"/>
           </w:tcPr>
           <w:p>
@@ -10538,30 +10567,6 @@
                 <w:lang w:val="en-US"/>
               </w:rPr>
               <w:t>Australia</w:t>
-            </w:r>
-          </w:p>
-        </w:tc>
-        <w:tc>
-          <w:tcPr>
-            <w:tcW w:w="1933" w:type="dxa"/>
-          </w:tcPr>
-          <w:p>
-            <w:pPr>
-              <w:rPr>
-                <w:rFonts w:ascii="Calibri" w:eastAsia="Calibri" w:hAnsi="Calibri" w:cs="Times New Roman"/>
-                <w:sz w:val="24"/>
-                <w:szCs w:val="24"/>
-                <w:lang w:val="en-US"/>
-              </w:rPr>
-            </w:pPr>
-            <w:r>
-              <w:rPr>
-                <w:rFonts w:ascii="Calibri" w:eastAsia="Calibri" w:hAnsi="Calibri" w:cs="Times New Roman"/>
-                <w:sz w:val="24"/>
-                <w:szCs w:val="24"/>
-                <w:lang w:val="en-US"/>
-              </w:rPr>
-              <w:t>Bob Ross</w:t>
             </w:r>
           </w:p>
         </w:tc>
@@ -10688,6 +10693,32 @@
         </w:tc>
         <w:tc>
           <w:tcPr>
+            <w:tcW w:w="1933" w:type="dxa"/>
+          </w:tcPr>
+          <w:p>
+            <w:pPr>
+              <w:rPr>
+                <w:rFonts w:ascii="Calibri" w:eastAsia="Calibri" w:hAnsi="Calibri" w:cs="Times New Roman"/>
+                <w:color w:val="00B050"/>
+                <w:sz w:val="24"/>
+                <w:szCs w:val="24"/>
+                <w:lang w:val="en-US"/>
+              </w:rPr>
+            </w:pPr>
+            <w:r>
+              <w:rPr>
+                <w:rFonts w:ascii="Calibri" w:eastAsia="Calibri" w:hAnsi="Calibri" w:cs="Times New Roman"/>
+                <w:color w:val="00B050"/>
+                <w:sz w:val="24"/>
+                <w:szCs w:val="24"/>
+                <w:lang w:val="en-US"/>
+              </w:rPr>
+              <w:t>Travis Green</w:t>
+            </w:r>
+          </w:p>
+        </w:tc>
+        <w:tc>
+          <w:tcPr>
             <w:tcW w:w="1762" w:type="dxa"/>
           </w:tcPr>
           <w:p>
@@ -10707,30 +10738,6 @@
                 <w:lang w:val="en-US"/>
               </w:rPr>
               <w:t>Australia</w:t>
-            </w:r>
-          </w:p>
-        </w:tc>
-        <w:tc>
-          <w:tcPr>
-            <w:tcW w:w="1933" w:type="dxa"/>
-          </w:tcPr>
-          <w:p>
-            <w:pPr>
-              <w:rPr>
-                <w:rFonts w:ascii="Calibri" w:eastAsia="Calibri" w:hAnsi="Calibri" w:cs="Times New Roman"/>
-                <w:sz w:val="24"/>
-                <w:szCs w:val="24"/>
-                <w:lang w:val="en-US"/>
-              </w:rPr>
-            </w:pPr>
-            <w:r>
-              <w:rPr>
-                <w:rFonts w:ascii="Calibri" w:eastAsia="Calibri" w:hAnsi="Calibri" w:cs="Times New Roman"/>
-                <w:sz w:val="24"/>
-                <w:szCs w:val="24"/>
-                <w:lang w:val="en-US"/>
-              </w:rPr>
-              <w:t>Travis Green</w:t>
             </w:r>
           </w:p>
         </w:tc>
@@ -10906,13 +10913,13 @@
         <w:tblLook w:val="04A0"/>
       </w:tblPr>
       <w:tblGrid>
-        <w:gridCol w:w="2445"/>
-        <w:gridCol w:w="2303"/>
-        <w:gridCol w:w="2342"/>
-        <w:gridCol w:w="1728"/>
-        <w:gridCol w:w="1670"/>
-        <w:gridCol w:w="1664"/>
-        <w:gridCol w:w="1623"/>
+        <w:gridCol w:w="2376"/>
+        <w:gridCol w:w="2135"/>
+        <w:gridCol w:w="2179"/>
+        <w:gridCol w:w="1651"/>
+        <w:gridCol w:w="1601"/>
+        <w:gridCol w:w="1574"/>
+        <w:gridCol w:w="1567"/>
       </w:tblGrid>
       <w:tr>
         <w:trPr>
@@ -10920,7 +10927,7 @@
         </w:trPr>
         <w:tc>
           <w:tcPr>
-            <w:tcW w:w="2445" w:type="dxa"/>
+            <w:tcW w:w="2376" w:type="dxa"/>
             <w:tcBorders>
               <w:bottom w:val="nil"/>
             </w:tcBorders>
@@ -10952,7 +10959,7 @@
         </w:tc>
         <w:tc>
           <w:tcPr>
-            <w:tcW w:w="2303" w:type="dxa"/>
+            <w:tcW w:w="2135" w:type="dxa"/>
           </w:tcPr>
           <w:p>
             <w:pPr>
@@ -10980,7 +10987,7 @@
         </w:tc>
         <w:tc>
           <w:tcPr>
-            <w:tcW w:w="2342" w:type="dxa"/>
+            <w:tcW w:w="2179" w:type="dxa"/>
           </w:tcPr>
           <w:p>
             <w:pPr>
@@ -11008,7 +11015,7 @@
         </w:tc>
         <w:tc>
           <w:tcPr>
-            <w:tcW w:w="1728" w:type="dxa"/>
+            <w:tcW w:w="1651" w:type="dxa"/>
           </w:tcPr>
           <w:p>
             <w:pPr>
@@ -11036,7 +11043,7 @@
         </w:tc>
         <w:tc>
           <w:tcPr>
-            <w:tcW w:w="1670" w:type="dxa"/>
+            <w:tcW w:w="1601" w:type="dxa"/>
           </w:tcPr>
           <w:p>
             <w:pPr>
@@ -11064,7 +11071,7 @@
         </w:tc>
         <w:tc>
           <w:tcPr>
-            <w:tcW w:w="1664" w:type="dxa"/>
+            <w:tcW w:w="1574" w:type="dxa"/>
           </w:tcPr>
           <w:p>
             <w:pPr>
@@ -11092,7 +11099,7 @@
         </w:tc>
         <w:tc>
           <w:tcPr>
-            <w:tcW w:w="1623" w:type="dxa"/>
+            <w:tcW w:w="1567" w:type="dxa"/>
           </w:tcPr>
           <w:p>
             <w:pPr>
@@ -11125,9 +11132,10 @@
         </w:trPr>
         <w:tc>
           <w:tcPr>
-            <w:tcW w:w="2445" w:type="dxa"/>
+            <w:tcW w:w="2376" w:type="dxa"/>
             <w:tcBorders>
               <w:top w:val="nil"/>
+              <w:bottom w:val="single" w:sz="4" w:space="0" w:color="auto"/>
             </w:tcBorders>
           </w:tcPr>
           <w:p>
@@ -11155,7 +11163,7 @@
         </w:tc>
         <w:tc>
           <w:tcPr>
-            <w:tcW w:w="2303" w:type="dxa"/>
+            <w:tcW w:w="2135" w:type="dxa"/>
           </w:tcPr>
           <w:p>
             <w:pPr>
@@ -11189,7 +11197,7 @@
         </w:tc>
         <w:tc>
           <w:tcPr>
-            <w:tcW w:w="2342" w:type="dxa"/>
+            <w:tcW w:w="2179" w:type="dxa"/>
           </w:tcPr>
           <w:p>
             <w:pPr>
@@ -11213,7 +11221,7 @@
         </w:tc>
         <w:tc>
           <w:tcPr>
-            <w:tcW w:w="1728" w:type="dxa"/>
+            <w:tcW w:w="1651" w:type="dxa"/>
           </w:tcPr>
           <w:p>
             <w:pPr>
@@ -11250,52 +11258,22 @@
                 <w:szCs w:val="24"/>
                 <w:lang w:val="en-US"/>
               </w:rPr>
-              <w:t>‘wickets’: 5,</w:t>
-            </w:r>
-          </w:p>
-          <w:p>
-            <w:pPr>
-              <w:rPr>
-                <w:rFonts w:ascii="Calibri" w:eastAsia="Calibri" w:hAnsi="Calibri" w:cs="Times New Roman"/>
-                <w:sz w:val="24"/>
-                <w:szCs w:val="24"/>
-                <w:lang w:val="en-US"/>
-              </w:rPr>
-            </w:pPr>
-            <w:r>
-              <w:rPr>
-                <w:rFonts w:ascii="Calibri" w:eastAsia="Calibri" w:hAnsi="Calibri" w:cs="Times New Roman"/>
-                <w:sz w:val="24"/>
-                <w:szCs w:val="24"/>
-                <w:lang w:val="en-US"/>
-              </w:rPr>
-              <w:t>‘</w:t>
-            </w:r>
-            <w:proofErr w:type="spellStart"/>
-            <w:r>
-              <w:rPr>
-                <w:rFonts w:ascii="Calibri" w:eastAsia="Calibri" w:hAnsi="Calibri" w:cs="Times New Roman"/>
-                <w:sz w:val="24"/>
-                <w:szCs w:val="24"/>
-                <w:lang w:val="en-US"/>
-              </w:rPr>
-              <w:t>overs</w:t>
-            </w:r>
-            <w:proofErr w:type="spellEnd"/>
-            <w:r>
-              <w:rPr>
-                <w:rFonts w:ascii="Calibri" w:eastAsia="Calibri" w:hAnsi="Calibri" w:cs="Times New Roman"/>
-                <w:sz w:val="24"/>
-                <w:szCs w:val="24"/>
-                <w:lang w:val="en-US"/>
-              </w:rPr>
-              <w:t>’: 6}</w:t>
-            </w:r>
-          </w:p>
-        </w:tc>
-        <w:tc>
-          <w:tcPr>
-            <w:tcW w:w="1670" w:type="dxa"/>
+              <w:t>‘wickets’: 5</w:t>
+            </w:r>
+            <w:r>
+              <w:rPr>
+                <w:rFonts w:ascii="Calibri" w:eastAsia="Calibri" w:hAnsi="Calibri" w:cs="Times New Roman"/>
+                <w:sz w:val="24"/>
+                <w:szCs w:val="24"/>
+                <w:lang w:val="en-US"/>
+              </w:rPr>
+              <w:t>}</w:t>
+            </w:r>
+          </w:p>
+        </w:tc>
+        <w:tc>
+          <w:tcPr>
+            <w:tcW w:w="1601" w:type="dxa"/>
           </w:tcPr>
           <w:p>
             <w:pPr>
@@ -11332,52 +11310,22 @@
                 <w:szCs w:val="24"/>
                 <w:lang w:val="en-US"/>
               </w:rPr>
-              <w:t>‘wickets’: 3,</w:t>
-            </w:r>
-          </w:p>
-          <w:p>
-            <w:pPr>
-              <w:rPr>
-                <w:rFonts w:ascii="Calibri" w:eastAsia="Calibri" w:hAnsi="Calibri" w:cs="Times New Roman"/>
-                <w:sz w:val="24"/>
-                <w:szCs w:val="24"/>
-                <w:lang w:val="en-US"/>
-              </w:rPr>
-            </w:pPr>
-            <w:r>
-              <w:rPr>
-                <w:rFonts w:ascii="Calibri" w:eastAsia="Calibri" w:hAnsi="Calibri" w:cs="Times New Roman"/>
-                <w:sz w:val="24"/>
-                <w:szCs w:val="24"/>
-                <w:lang w:val="en-US"/>
-              </w:rPr>
-              <w:t>‘</w:t>
-            </w:r>
-            <w:proofErr w:type="spellStart"/>
-            <w:r>
-              <w:rPr>
-                <w:rFonts w:ascii="Calibri" w:eastAsia="Calibri" w:hAnsi="Calibri" w:cs="Times New Roman"/>
-                <w:sz w:val="24"/>
-                <w:szCs w:val="24"/>
-                <w:lang w:val="en-US"/>
-              </w:rPr>
-              <w:t>overs</w:t>
-            </w:r>
-            <w:proofErr w:type="spellEnd"/>
-            <w:r>
-              <w:rPr>
-                <w:rFonts w:ascii="Calibri" w:eastAsia="Calibri" w:hAnsi="Calibri" w:cs="Times New Roman"/>
-                <w:sz w:val="24"/>
-                <w:szCs w:val="24"/>
-                <w:lang w:val="en-US"/>
-              </w:rPr>
-              <w:t>’: 4}</w:t>
-            </w:r>
-          </w:p>
-        </w:tc>
-        <w:tc>
-          <w:tcPr>
-            <w:tcW w:w="1664" w:type="dxa"/>
+              <w:t>‘wickets’: 3</w:t>
+            </w:r>
+            <w:r>
+              <w:rPr>
+                <w:rFonts w:ascii="Calibri" w:eastAsia="Calibri" w:hAnsi="Calibri" w:cs="Times New Roman"/>
+                <w:sz w:val="24"/>
+                <w:szCs w:val="24"/>
+                <w:lang w:val="en-US"/>
+              </w:rPr>
+              <w:t>}</w:t>
+            </w:r>
+          </w:p>
+        </w:tc>
+        <w:tc>
+          <w:tcPr>
+            <w:tcW w:w="1574" w:type="dxa"/>
           </w:tcPr>
           <w:p>
             <w:pPr>
@@ -11397,6 +11345,499 @@
               </w:rPr>
               <w:t>India</w:t>
             </w:r>
+          </w:p>
+        </w:tc>
+        <w:tc>
+          <w:tcPr>
+            <w:tcW w:w="1567" w:type="dxa"/>
+          </w:tcPr>
+          <w:p>
+            <w:pPr>
+              <w:rPr>
+                <w:rFonts w:ascii="Calibri" w:eastAsia="Calibri" w:hAnsi="Calibri" w:cs="Times New Roman"/>
+                <w:sz w:val="24"/>
+                <w:szCs w:val="24"/>
+                <w:lang w:val="en-US"/>
+              </w:rPr>
+            </w:pPr>
+            <w:r>
+              <w:rPr>
+                <w:rFonts w:ascii="Calibri" w:eastAsia="Calibri" w:hAnsi="Calibri" w:cs="Times New Roman"/>
+                <w:sz w:val="24"/>
+                <w:szCs w:val="24"/>
+                <w:lang w:val="en-US"/>
+              </w:rPr>
+              <w:t>{‘runs’: 60</w:t>
+            </w:r>
+            <w:r>
+              <w:rPr>
+                <w:rFonts w:ascii="Calibri" w:eastAsia="Calibri" w:hAnsi="Calibri" w:cs="Times New Roman"/>
+                <w:sz w:val="24"/>
+                <w:szCs w:val="24"/>
+                <w:lang w:val="en-US"/>
+              </w:rPr>
+              <w:t>}</w:t>
+            </w:r>
+          </w:p>
+        </w:tc>
+      </w:tr>
+      <w:tr>
+        <w:trPr>
+          <w:trHeight w:val="740"/>
+        </w:trPr>
+        <w:tc>
+          <w:tcPr>
+            <w:tcW w:w="2376" w:type="dxa"/>
+            <w:tcBorders>
+              <w:top w:val="single" w:sz="4" w:space="0" w:color="auto"/>
+              <w:bottom w:val="nil"/>
+            </w:tcBorders>
+          </w:tcPr>
+          <w:p>
+            <w:pPr>
+              <w:rPr>
+                <w:rFonts w:ascii="Calibri" w:eastAsia="Calibri" w:hAnsi="Calibri" w:cs="Times New Roman"/>
+                <w:b/>
+                <w:color w:val="C00000"/>
+                <w:sz w:val="28"/>
+                <w:szCs w:val="24"/>
+                <w:lang w:val="en-US"/>
+              </w:rPr>
+            </w:pPr>
+            <w:r>
+              <w:rPr>
+                <w:rFonts w:ascii="Calibri" w:eastAsia="Calibri" w:hAnsi="Calibri" w:cs="Times New Roman"/>
+                <w:b/>
+                <w:color w:val="C00000"/>
+                <w:sz w:val="28"/>
+                <w:szCs w:val="24"/>
+                <w:lang w:val="en-US"/>
+              </w:rPr>
+              <w:t>Match Id:</w:t>
+            </w:r>
+          </w:p>
+        </w:tc>
+        <w:tc>
+          <w:tcPr>
+            <w:tcW w:w="2135" w:type="dxa"/>
+          </w:tcPr>
+          <w:p>
+            <w:pPr>
+              <w:rPr>
+                <w:rFonts w:ascii="Calibri" w:eastAsia="Calibri" w:hAnsi="Calibri" w:cs="Times New Roman"/>
+                <w:b/>
+                <w:color w:val="0070C0"/>
+                <w:sz w:val="28"/>
+                <w:szCs w:val="24"/>
+                <w:lang w:val="en-US"/>
+              </w:rPr>
+            </w:pPr>
+            <w:r>
+              <w:rPr>
+                <w:rFonts w:ascii="Calibri" w:eastAsia="Calibri" w:hAnsi="Calibri" w:cs="Times New Roman"/>
+                <w:b/>
+                <w:color w:val="0070C0"/>
+                <w:sz w:val="28"/>
+                <w:szCs w:val="24"/>
+                <w:lang w:val="en-US"/>
+              </w:rPr>
+              <w:t>Team A</w:t>
+            </w:r>
+          </w:p>
+        </w:tc>
+        <w:tc>
+          <w:tcPr>
+            <w:tcW w:w="2179" w:type="dxa"/>
+          </w:tcPr>
+          <w:p>
+            <w:pPr>
+              <w:rPr>
+                <w:rFonts w:ascii="Calibri" w:eastAsia="Calibri" w:hAnsi="Calibri" w:cs="Times New Roman"/>
+                <w:b/>
+                <w:color w:val="0070C0"/>
+                <w:sz w:val="28"/>
+                <w:szCs w:val="24"/>
+                <w:lang w:val="en-US"/>
+              </w:rPr>
+            </w:pPr>
+            <w:r>
+              <w:rPr>
+                <w:rFonts w:ascii="Calibri" w:eastAsia="Calibri" w:hAnsi="Calibri" w:cs="Times New Roman"/>
+                <w:b/>
+                <w:color w:val="0070C0"/>
+                <w:sz w:val="28"/>
+                <w:szCs w:val="24"/>
+                <w:lang w:val="en-US"/>
+              </w:rPr>
+              <w:t>Team B</w:t>
+            </w:r>
+          </w:p>
+        </w:tc>
+        <w:tc>
+          <w:tcPr>
+            <w:tcW w:w="1651" w:type="dxa"/>
+          </w:tcPr>
+          <w:p>
+            <w:pPr>
+              <w:rPr>
+                <w:rFonts w:ascii="Calibri" w:eastAsia="Calibri" w:hAnsi="Calibri" w:cs="Times New Roman"/>
+                <w:b/>
+                <w:color w:val="0070C0"/>
+                <w:sz w:val="28"/>
+                <w:szCs w:val="24"/>
+                <w:lang w:val="en-US"/>
+              </w:rPr>
+            </w:pPr>
+            <w:r>
+              <w:rPr>
+                <w:rFonts w:ascii="Calibri" w:eastAsia="Calibri" w:hAnsi="Calibri" w:cs="Times New Roman"/>
+                <w:b/>
+                <w:color w:val="0070C0"/>
+                <w:sz w:val="28"/>
+                <w:szCs w:val="24"/>
+                <w:lang w:val="en-US"/>
+              </w:rPr>
+              <w:t>Team A Result</w:t>
+            </w:r>
+          </w:p>
+        </w:tc>
+        <w:tc>
+          <w:tcPr>
+            <w:tcW w:w="1601" w:type="dxa"/>
+          </w:tcPr>
+          <w:p>
+            <w:pPr>
+              <w:rPr>
+                <w:rFonts w:ascii="Calibri" w:eastAsia="Calibri" w:hAnsi="Calibri" w:cs="Times New Roman"/>
+                <w:b/>
+                <w:color w:val="0070C0"/>
+                <w:sz w:val="28"/>
+                <w:szCs w:val="24"/>
+                <w:lang w:val="en-US"/>
+              </w:rPr>
+            </w:pPr>
+            <w:r>
+              <w:rPr>
+                <w:rFonts w:ascii="Calibri" w:eastAsia="Calibri" w:hAnsi="Calibri" w:cs="Times New Roman"/>
+                <w:b/>
+                <w:color w:val="0070C0"/>
+                <w:sz w:val="28"/>
+                <w:szCs w:val="24"/>
+                <w:lang w:val="en-US"/>
+              </w:rPr>
+              <w:t>Team B Result</w:t>
+            </w:r>
+          </w:p>
+        </w:tc>
+        <w:tc>
+          <w:tcPr>
+            <w:tcW w:w="1574" w:type="dxa"/>
+          </w:tcPr>
+          <w:p>
+            <w:pPr>
+              <w:rPr>
+                <w:rFonts w:ascii="Calibri" w:eastAsia="Calibri" w:hAnsi="Calibri" w:cs="Times New Roman"/>
+                <w:b/>
+                <w:color w:val="0070C0"/>
+                <w:sz w:val="28"/>
+                <w:szCs w:val="24"/>
+                <w:lang w:val="en-US"/>
+              </w:rPr>
+            </w:pPr>
+            <w:r>
+              <w:rPr>
+                <w:rFonts w:ascii="Calibri" w:eastAsia="Calibri" w:hAnsi="Calibri" w:cs="Times New Roman"/>
+                <w:b/>
+                <w:color w:val="0070C0"/>
+                <w:sz w:val="28"/>
+                <w:szCs w:val="24"/>
+                <w:lang w:val="en-US"/>
+              </w:rPr>
+              <w:t>Match Result</w:t>
+            </w:r>
+          </w:p>
+        </w:tc>
+        <w:tc>
+          <w:tcPr>
+            <w:tcW w:w="1567" w:type="dxa"/>
+          </w:tcPr>
+          <w:p>
+            <w:pPr>
+              <w:rPr>
+                <w:rFonts w:ascii="Calibri" w:eastAsia="Calibri" w:hAnsi="Calibri" w:cs="Times New Roman"/>
+                <w:b/>
+                <w:color w:val="0070C0"/>
+                <w:sz w:val="28"/>
+                <w:szCs w:val="24"/>
+                <w:lang w:val="en-US"/>
+              </w:rPr>
+            </w:pPr>
+            <w:r>
+              <w:rPr>
+                <w:rFonts w:ascii="Calibri" w:eastAsia="Calibri" w:hAnsi="Calibri" w:cs="Times New Roman"/>
+                <w:b/>
+                <w:color w:val="0070C0"/>
+                <w:sz w:val="28"/>
+                <w:szCs w:val="24"/>
+                <w:lang w:val="en-US"/>
+              </w:rPr>
+              <w:t>Winning score</w:t>
+            </w:r>
+          </w:p>
+        </w:tc>
+      </w:tr>
+      <w:tr>
+        <w:trPr>
+          <w:trHeight w:val="740"/>
+        </w:trPr>
+        <w:tc>
+          <w:tcPr>
+            <w:tcW w:w="2376" w:type="dxa"/>
+            <w:tcBorders>
+              <w:top w:val="nil"/>
+              <w:bottom w:val="single" w:sz="4" w:space="0" w:color="auto"/>
+            </w:tcBorders>
+          </w:tcPr>
+          <w:p>
+            <w:pPr>
+              <w:rPr>
+                <w:rFonts w:ascii="Calibri" w:eastAsia="Calibri" w:hAnsi="Calibri" w:cs="Times New Roman"/>
+                <w:sz w:val="28"/>
+                <w:szCs w:val="24"/>
+                <w:lang w:val="en-US"/>
+              </w:rPr>
+            </w:pPr>
+            <w:r>
+              <w:rPr>
+                <w:rFonts w:ascii="Calibri" w:eastAsia="Calibri" w:hAnsi="Calibri" w:cs="Times New Roman"/>
+                <w:b/>
+                <w:bCs/>
+                <w:color w:val="C00000"/>
+                <w:sz w:val="28"/>
+                <w:szCs w:val="28"/>
+                <w:lang w:val="en-US"/>
+              </w:rPr>
+              <w:t>2v3456</w:t>
+            </w:r>
+            <w:r>
+              <w:rPr>
+                <w:rFonts w:ascii="Calibri" w:eastAsia="Calibri" w:hAnsi="Calibri" w:cs="Times New Roman"/>
+                <w:b/>
+                <w:bCs/>
+                <w:color w:val="C00000"/>
+                <w:sz w:val="28"/>
+                <w:szCs w:val="28"/>
+                <w:lang w:val="en-US"/>
+              </w:rPr>
+              <w:t>a56-c57c-4c6f-827f-7a66e600</w:t>
+            </w:r>
+            <w:r>
+              <w:rPr>
+                <w:rFonts w:ascii="Calibri" w:eastAsia="Calibri" w:hAnsi="Calibri" w:cs="Times New Roman"/>
+                <w:b/>
+                <w:bCs/>
+                <w:color w:val="C00000"/>
+                <w:sz w:val="28"/>
+                <w:szCs w:val="28"/>
+                <w:lang w:val="en-US"/>
+              </w:rPr>
+              <w:t>1234</w:t>
+            </w:r>
+          </w:p>
+        </w:tc>
+        <w:tc>
+          <w:tcPr>
+            <w:tcW w:w="2135" w:type="dxa"/>
+          </w:tcPr>
+          <w:p>
+            <w:pPr>
+              <w:rPr>
+                <w:rFonts w:ascii="Calibri" w:eastAsia="Calibri" w:hAnsi="Calibri" w:cs="Times New Roman"/>
+                <w:sz w:val="24"/>
+                <w:szCs w:val="24"/>
+                <w:lang w:val="en-US"/>
+              </w:rPr>
+            </w:pPr>
+            <w:r>
+              <w:rPr>
+                <w:rFonts w:ascii="Calibri" w:eastAsia="Calibri" w:hAnsi="Calibri" w:cs="Times New Roman"/>
+                <w:sz w:val="24"/>
+                <w:szCs w:val="24"/>
+                <w:lang w:val="en-US"/>
+              </w:rPr>
+              <w:t>England</w:t>
+            </w:r>
+          </w:p>
+          <w:p>
+            <w:pPr>
+              <w:rPr>
+                <w:rFonts w:ascii="Calibri" w:eastAsia="Calibri" w:hAnsi="Calibri" w:cs="Times New Roman"/>
+                <w:sz w:val="24"/>
+                <w:szCs w:val="24"/>
+                <w:lang w:val="en-US"/>
+              </w:rPr>
+            </w:pPr>
+          </w:p>
+        </w:tc>
+        <w:tc>
+          <w:tcPr>
+            <w:tcW w:w="2179" w:type="dxa"/>
+          </w:tcPr>
+          <w:p>
+            <w:pPr>
+              <w:rPr>
+                <w:rFonts w:ascii="Calibri" w:eastAsia="Calibri" w:hAnsi="Calibri" w:cs="Times New Roman"/>
+                <w:sz w:val="24"/>
+                <w:szCs w:val="24"/>
+                <w:lang w:val="en-US"/>
+              </w:rPr>
+            </w:pPr>
+            <w:r>
+              <w:rPr>
+                <w:rFonts w:ascii="Calibri" w:eastAsia="Calibri" w:hAnsi="Calibri" w:cs="Times New Roman"/>
+                <w:sz w:val="24"/>
+                <w:szCs w:val="24"/>
+                <w:lang w:val="en-US"/>
+              </w:rPr>
+              <w:t>West Indies</w:t>
+            </w:r>
+          </w:p>
+        </w:tc>
+        <w:tc>
+          <w:tcPr>
+            <w:tcW w:w="1651" w:type="dxa"/>
+          </w:tcPr>
+          <w:p>
+            <w:pPr>
+              <w:rPr>
+                <w:rFonts w:ascii="Calibri" w:eastAsia="Calibri" w:hAnsi="Calibri" w:cs="Times New Roman"/>
+                <w:sz w:val="24"/>
+                <w:szCs w:val="24"/>
+                <w:lang w:val="en-US"/>
+              </w:rPr>
+            </w:pPr>
+            <w:r>
+              <w:rPr>
+                <w:rFonts w:ascii="Calibri" w:eastAsia="Calibri" w:hAnsi="Calibri" w:cs="Times New Roman"/>
+                <w:sz w:val="24"/>
+                <w:szCs w:val="24"/>
+                <w:lang w:val="en-US"/>
+              </w:rPr>
+              <w:t>{‘runs’: 250,</w:t>
+            </w:r>
+          </w:p>
+          <w:p>
+            <w:pPr>
+              <w:rPr>
+                <w:rFonts w:ascii="Calibri" w:eastAsia="Calibri" w:hAnsi="Calibri" w:cs="Times New Roman"/>
+                <w:sz w:val="24"/>
+                <w:szCs w:val="24"/>
+                <w:lang w:val="en-US"/>
+              </w:rPr>
+            </w:pPr>
+            <w:r>
+              <w:rPr>
+                <w:rFonts w:ascii="Calibri" w:eastAsia="Calibri" w:hAnsi="Calibri" w:cs="Times New Roman"/>
+                <w:sz w:val="24"/>
+                <w:szCs w:val="24"/>
+                <w:lang w:val="en-US"/>
+              </w:rPr>
+              <w:t>‘wickets’: 7</w:t>
+            </w:r>
+            <w:r>
+              <w:rPr>
+                <w:rFonts w:ascii="Calibri" w:eastAsia="Calibri" w:hAnsi="Calibri" w:cs="Times New Roman"/>
+                <w:sz w:val="24"/>
+                <w:szCs w:val="24"/>
+                <w:lang w:val="en-US"/>
+              </w:rPr>
+              <w:t>}</w:t>
+            </w:r>
+          </w:p>
+        </w:tc>
+        <w:tc>
+          <w:tcPr>
+            <w:tcW w:w="1601" w:type="dxa"/>
+          </w:tcPr>
+          <w:p>
+            <w:pPr>
+              <w:rPr>
+                <w:rFonts w:ascii="Calibri" w:eastAsia="Calibri" w:hAnsi="Calibri" w:cs="Times New Roman"/>
+                <w:sz w:val="24"/>
+                <w:szCs w:val="24"/>
+                <w:lang w:val="en-US"/>
+              </w:rPr>
+            </w:pPr>
+            <w:r>
+              <w:rPr>
+                <w:rFonts w:ascii="Calibri" w:eastAsia="Calibri" w:hAnsi="Calibri" w:cs="Times New Roman"/>
+                <w:sz w:val="24"/>
+                <w:szCs w:val="24"/>
+                <w:lang w:val="en-US"/>
+              </w:rPr>
+              <w:t>{‘runs’: 270</w:t>
+            </w:r>
+            <w:r>
+              <w:rPr>
+                <w:rFonts w:ascii="Calibri" w:eastAsia="Calibri" w:hAnsi="Calibri" w:cs="Times New Roman"/>
+                <w:sz w:val="24"/>
+                <w:szCs w:val="24"/>
+                <w:lang w:val="en-US"/>
+              </w:rPr>
+              <w:t>,</w:t>
+            </w:r>
+          </w:p>
+          <w:p>
+            <w:pPr>
+              <w:rPr>
+                <w:rFonts w:ascii="Calibri" w:eastAsia="Calibri" w:hAnsi="Calibri" w:cs="Times New Roman"/>
+                <w:sz w:val="24"/>
+                <w:szCs w:val="24"/>
+                <w:lang w:val="en-US"/>
+              </w:rPr>
+            </w:pPr>
+            <w:r>
+              <w:rPr>
+                <w:rFonts w:ascii="Calibri" w:eastAsia="Calibri" w:hAnsi="Calibri" w:cs="Times New Roman"/>
+                <w:sz w:val="24"/>
+                <w:szCs w:val="24"/>
+                <w:lang w:val="en-US"/>
+              </w:rPr>
+              <w:t>‘wickets’: 4</w:t>
+            </w:r>
+            <w:r>
+              <w:rPr>
+                <w:rFonts w:ascii="Calibri" w:eastAsia="Calibri" w:hAnsi="Calibri" w:cs="Times New Roman"/>
+                <w:sz w:val="24"/>
+                <w:szCs w:val="24"/>
+                <w:lang w:val="en-US"/>
+              </w:rPr>
+              <w:t>}</w:t>
+            </w:r>
+          </w:p>
+        </w:tc>
+        <w:tc>
+          <w:tcPr>
+            <w:tcW w:w="1574" w:type="dxa"/>
+          </w:tcPr>
+          <w:p>
+            <w:pPr>
+              <w:rPr>
+                <w:rFonts w:ascii="Calibri" w:eastAsia="Calibri" w:hAnsi="Calibri" w:cs="Times New Roman"/>
+                <w:sz w:val="24"/>
+                <w:szCs w:val="24"/>
+                <w:lang w:val="en-US"/>
+              </w:rPr>
+            </w:pPr>
+            <w:r>
+              <w:rPr>
+                <w:rFonts w:ascii="Calibri" w:eastAsia="Calibri" w:hAnsi="Calibri" w:cs="Times New Roman"/>
+                <w:sz w:val="24"/>
+                <w:szCs w:val="24"/>
+                <w:lang w:val="en-US"/>
+              </w:rPr>
+              <w:t>West Indies</w:t>
+            </w:r>
             <w:r>
               <w:rPr>
                 <w:rFonts w:ascii="Calibri" w:eastAsia="Calibri" w:hAnsi="Calibri" w:cs="Times New Roman"/>
@@ -11410,25 +11851,517 @@
         </w:tc>
         <w:tc>
           <w:tcPr>
-            <w:tcW w:w="1623" w:type="dxa"/>
-          </w:tcPr>
-          <w:p>
-            <w:pPr>
-              <w:rPr>
-                <w:rFonts w:ascii="Calibri" w:eastAsia="Calibri" w:hAnsi="Calibri" w:cs="Times New Roman"/>
-                <w:sz w:val="24"/>
-                <w:szCs w:val="24"/>
-                <w:lang w:val="en-US"/>
-              </w:rPr>
-            </w:pPr>
-            <w:r>
-              <w:rPr>
-                <w:rFonts w:ascii="Calibri" w:eastAsia="Calibri" w:hAnsi="Calibri" w:cs="Times New Roman"/>
-                <w:sz w:val="24"/>
-                <w:szCs w:val="24"/>
-                <w:lang w:val="en-US"/>
-              </w:rPr>
-              <w:t>{‘runs’: 60, ‘wickets’: 2}</w:t>
+            <w:tcW w:w="1567" w:type="dxa"/>
+          </w:tcPr>
+          <w:p>
+            <w:pPr>
+              <w:rPr>
+                <w:rFonts w:ascii="Calibri" w:eastAsia="Calibri" w:hAnsi="Calibri" w:cs="Times New Roman"/>
+                <w:sz w:val="24"/>
+                <w:szCs w:val="24"/>
+                <w:lang w:val="en-US"/>
+              </w:rPr>
+            </w:pPr>
+            <w:r>
+              <w:rPr>
+                <w:rFonts w:ascii="Calibri" w:eastAsia="Calibri" w:hAnsi="Calibri" w:cs="Times New Roman"/>
+                <w:sz w:val="24"/>
+                <w:szCs w:val="24"/>
+                <w:lang w:val="en-US"/>
+              </w:rPr>
+              <w:t>{‘wickets’: 6</w:t>
+            </w:r>
+            <w:r>
+              <w:rPr>
+                <w:rFonts w:ascii="Calibri" w:eastAsia="Calibri" w:hAnsi="Calibri" w:cs="Times New Roman"/>
+                <w:sz w:val="24"/>
+                <w:szCs w:val="24"/>
+                <w:lang w:val="en-US"/>
+              </w:rPr>
+              <w:t>}</w:t>
+            </w:r>
+          </w:p>
+        </w:tc>
+      </w:tr>
+      <w:tr>
+        <w:trPr>
+          <w:trHeight w:val="740"/>
+        </w:trPr>
+        <w:tc>
+          <w:tcPr>
+            <w:tcW w:w="2376" w:type="dxa"/>
+            <w:tcBorders>
+              <w:top w:val="single" w:sz="4" w:space="0" w:color="auto"/>
+              <w:bottom w:val="nil"/>
+            </w:tcBorders>
+          </w:tcPr>
+          <w:p>
+            <w:pPr>
+              <w:rPr>
+                <w:rFonts w:ascii="Calibri" w:eastAsia="Calibri" w:hAnsi="Calibri" w:cs="Times New Roman"/>
+                <w:b/>
+                <w:color w:val="C00000"/>
+                <w:sz w:val="28"/>
+                <w:szCs w:val="24"/>
+                <w:lang w:val="en-US"/>
+              </w:rPr>
+            </w:pPr>
+            <w:r>
+              <w:rPr>
+                <w:rFonts w:ascii="Calibri" w:eastAsia="Calibri" w:hAnsi="Calibri" w:cs="Times New Roman"/>
+                <w:b/>
+                <w:color w:val="C00000"/>
+                <w:sz w:val="28"/>
+                <w:szCs w:val="24"/>
+                <w:lang w:val="en-US"/>
+              </w:rPr>
+              <w:t>Match Id:</w:t>
+            </w:r>
+          </w:p>
+        </w:tc>
+        <w:tc>
+          <w:tcPr>
+            <w:tcW w:w="2135" w:type="dxa"/>
+          </w:tcPr>
+          <w:p>
+            <w:pPr>
+              <w:rPr>
+                <w:rFonts w:ascii="Calibri" w:eastAsia="Calibri" w:hAnsi="Calibri" w:cs="Times New Roman"/>
+                <w:b/>
+                <w:color w:val="0070C0"/>
+                <w:sz w:val="28"/>
+                <w:szCs w:val="24"/>
+                <w:lang w:val="en-US"/>
+              </w:rPr>
+            </w:pPr>
+            <w:r>
+              <w:rPr>
+                <w:rFonts w:ascii="Calibri" w:eastAsia="Calibri" w:hAnsi="Calibri" w:cs="Times New Roman"/>
+                <w:b/>
+                <w:color w:val="0070C0"/>
+                <w:sz w:val="28"/>
+                <w:szCs w:val="24"/>
+                <w:lang w:val="en-US"/>
+              </w:rPr>
+              <w:t>Team A</w:t>
+            </w:r>
+          </w:p>
+        </w:tc>
+        <w:tc>
+          <w:tcPr>
+            <w:tcW w:w="2179" w:type="dxa"/>
+          </w:tcPr>
+          <w:p>
+            <w:pPr>
+              <w:rPr>
+                <w:rFonts w:ascii="Calibri" w:eastAsia="Calibri" w:hAnsi="Calibri" w:cs="Times New Roman"/>
+                <w:b/>
+                <w:color w:val="0070C0"/>
+                <w:sz w:val="28"/>
+                <w:szCs w:val="24"/>
+                <w:lang w:val="en-US"/>
+              </w:rPr>
+            </w:pPr>
+            <w:r>
+              <w:rPr>
+                <w:rFonts w:ascii="Calibri" w:eastAsia="Calibri" w:hAnsi="Calibri" w:cs="Times New Roman"/>
+                <w:b/>
+                <w:color w:val="0070C0"/>
+                <w:sz w:val="28"/>
+                <w:szCs w:val="24"/>
+                <w:lang w:val="en-US"/>
+              </w:rPr>
+              <w:t>Team B</w:t>
+            </w:r>
+          </w:p>
+        </w:tc>
+        <w:tc>
+          <w:tcPr>
+            <w:tcW w:w="1651" w:type="dxa"/>
+          </w:tcPr>
+          <w:p>
+            <w:pPr>
+              <w:rPr>
+                <w:rFonts w:ascii="Calibri" w:eastAsia="Calibri" w:hAnsi="Calibri" w:cs="Times New Roman"/>
+                <w:b/>
+                <w:color w:val="0070C0"/>
+                <w:sz w:val="28"/>
+                <w:szCs w:val="24"/>
+                <w:lang w:val="en-US"/>
+              </w:rPr>
+            </w:pPr>
+            <w:r>
+              <w:rPr>
+                <w:rFonts w:ascii="Calibri" w:eastAsia="Calibri" w:hAnsi="Calibri" w:cs="Times New Roman"/>
+                <w:b/>
+                <w:color w:val="0070C0"/>
+                <w:sz w:val="28"/>
+                <w:szCs w:val="24"/>
+                <w:lang w:val="en-US"/>
+              </w:rPr>
+              <w:t>Team A Result</w:t>
+            </w:r>
+          </w:p>
+        </w:tc>
+        <w:tc>
+          <w:tcPr>
+            <w:tcW w:w="1601" w:type="dxa"/>
+          </w:tcPr>
+          <w:p>
+            <w:pPr>
+              <w:rPr>
+                <w:rFonts w:ascii="Calibri" w:eastAsia="Calibri" w:hAnsi="Calibri" w:cs="Times New Roman"/>
+                <w:b/>
+                <w:color w:val="0070C0"/>
+                <w:sz w:val="28"/>
+                <w:szCs w:val="24"/>
+                <w:lang w:val="en-US"/>
+              </w:rPr>
+            </w:pPr>
+            <w:r>
+              <w:rPr>
+                <w:rFonts w:ascii="Calibri" w:eastAsia="Calibri" w:hAnsi="Calibri" w:cs="Times New Roman"/>
+                <w:b/>
+                <w:color w:val="0070C0"/>
+                <w:sz w:val="28"/>
+                <w:szCs w:val="24"/>
+                <w:lang w:val="en-US"/>
+              </w:rPr>
+              <w:t>Team B Result</w:t>
+            </w:r>
+          </w:p>
+        </w:tc>
+        <w:tc>
+          <w:tcPr>
+            <w:tcW w:w="1574" w:type="dxa"/>
+          </w:tcPr>
+          <w:p>
+            <w:pPr>
+              <w:rPr>
+                <w:rFonts w:ascii="Calibri" w:eastAsia="Calibri" w:hAnsi="Calibri" w:cs="Times New Roman"/>
+                <w:b/>
+                <w:color w:val="0070C0"/>
+                <w:sz w:val="28"/>
+                <w:szCs w:val="24"/>
+                <w:lang w:val="en-US"/>
+              </w:rPr>
+            </w:pPr>
+            <w:r>
+              <w:rPr>
+                <w:rFonts w:ascii="Calibri" w:eastAsia="Calibri" w:hAnsi="Calibri" w:cs="Times New Roman"/>
+                <w:b/>
+                <w:color w:val="0070C0"/>
+                <w:sz w:val="28"/>
+                <w:szCs w:val="24"/>
+                <w:lang w:val="en-US"/>
+              </w:rPr>
+              <w:t>Match Result</w:t>
+            </w:r>
+          </w:p>
+        </w:tc>
+        <w:tc>
+          <w:tcPr>
+            <w:tcW w:w="1567" w:type="dxa"/>
+          </w:tcPr>
+          <w:p>
+            <w:pPr>
+              <w:rPr>
+                <w:rFonts w:ascii="Calibri" w:eastAsia="Calibri" w:hAnsi="Calibri" w:cs="Times New Roman"/>
+                <w:b/>
+                <w:color w:val="0070C0"/>
+                <w:sz w:val="28"/>
+                <w:szCs w:val="24"/>
+                <w:lang w:val="en-US"/>
+              </w:rPr>
+            </w:pPr>
+            <w:r>
+              <w:rPr>
+                <w:rFonts w:ascii="Calibri" w:eastAsia="Calibri" w:hAnsi="Calibri" w:cs="Times New Roman"/>
+                <w:b/>
+                <w:color w:val="0070C0"/>
+                <w:sz w:val="28"/>
+                <w:szCs w:val="24"/>
+                <w:lang w:val="en-US"/>
+              </w:rPr>
+              <w:t>Winning score</w:t>
+            </w:r>
+          </w:p>
+        </w:tc>
+      </w:tr>
+      <w:tr>
+        <w:trPr>
+          <w:trHeight w:val="740"/>
+        </w:trPr>
+        <w:tc>
+          <w:tcPr>
+            <w:tcW w:w="2376" w:type="dxa"/>
+            <w:tcBorders>
+              <w:top w:val="nil"/>
+            </w:tcBorders>
+          </w:tcPr>
+          <w:p>
+            <w:pPr>
+              <w:rPr>
+                <w:rFonts w:ascii="Calibri" w:eastAsia="Calibri" w:hAnsi="Calibri" w:cs="Times New Roman"/>
+                <w:sz w:val="28"/>
+                <w:szCs w:val="24"/>
+                <w:lang w:val="en-US"/>
+              </w:rPr>
+            </w:pPr>
+            <w:r>
+              <w:rPr>
+                <w:rFonts w:ascii="Calibri" w:eastAsia="Calibri" w:hAnsi="Calibri" w:cs="Times New Roman"/>
+                <w:b/>
+                <w:bCs/>
+                <w:color w:val="C00000"/>
+                <w:sz w:val="28"/>
+                <w:szCs w:val="28"/>
+                <w:lang w:val="en-US"/>
+              </w:rPr>
+              <w:t>45gh66</w:t>
+            </w:r>
+            <w:r>
+              <w:rPr>
+                <w:rFonts w:ascii="Calibri" w:eastAsia="Calibri" w:hAnsi="Calibri" w:cs="Times New Roman"/>
+                <w:b/>
+                <w:bCs/>
+                <w:color w:val="C00000"/>
+                <w:sz w:val="28"/>
+                <w:szCs w:val="28"/>
+                <w:lang w:val="en-US"/>
+              </w:rPr>
+              <w:t>a56-c57c-4c6f-827f-7a66e6</w:t>
+            </w:r>
+            <w:r>
+              <w:rPr>
+                <w:rFonts w:ascii="Calibri" w:eastAsia="Calibri" w:hAnsi="Calibri" w:cs="Times New Roman"/>
+                <w:b/>
+                <w:bCs/>
+                <w:color w:val="C00000"/>
+                <w:sz w:val="28"/>
+                <w:szCs w:val="28"/>
+                <w:lang w:val="en-US"/>
+              </w:rPr>
+              <w:t>768391</w:t>
+            </w:r>
+          </w:p>
+        </w:tc>
+        <w:tc>
+          <w:tcPr>
+            <w:tcW w:w="2135" w:type="dxa"/>
+          </w:tcPr>
+          <w:p>
+            <w:pPr>
+              <w:rPr>
+                <w:rFonts w:ascii="Calibri" w:eastAsia="Calibri" w:hAnsi="Calibri" w:cs="Times New Roman"/>
+                <w:sz w:val="24"/>
+                <w:szCs w:val="24"/>
+                <w:lang w:val="en-US"/>
+              </w:rPr>
+            </w:pPr>
+            <w:r>
+              <w:rPr>
+                <w:rFonts w:ascii="Calibri" w:eastAsia="Calibri" w:hAnsi="Calibri" w:cs="Times New Roman"/>
+                <w:sz w:val="24"/>
+                <w:szCs w:val="24"/>
+                <w:lang w:val="en-US"/>
+              </w:rPr>
+              <w:t>England</w:t>
+            </w:r>
+          </w:p>
+          <w:p>
+            <w:pPr>
+              <w:rPr>
+                <w:rFonts w:ascii="Calibri" w:eastAsia="Calibri" w:hAnsi="Calibri" w:cs="Times New Roman"/>
+                <w:sz w:val="24"/>
+                <w:szCs w:val="24"/>
+                <w:lang w:val="en-US"/>
+              </w:rPr>
+            </w:pPr>
+          </w:p>
+        </w:tc>
+        <w:tc>
+          <w:tcPr>
+            <w:tcW w:w="2179" w:type="dxa"/>
+          </w:tcPr>
+          <w:p>
+            <w:pPr>
+              <w:rPr>
+                <w:rFonts w:ascii="Calibri" w:eastAsia="Calibri" w:hAnsi="Calibri" w:cs="Times New Roman"/>
+                <w:sz w:val="24"/>
+                <w:szCs w:val="24"/>
+                <w:lang w:val="en-US"/>
+              </w:rPr>
+            </w:pPr>
+            <w:r>
+              <w:rPr>
+                <w:rFonts w:ascii="Calibri" w:eastAsia="Calibri" w:hAnsi="Calibri" w:cs="Times New Roman"/>
+                <w:sz w:val="24"/>
+                <w:szCs w:val="24"/>
+                <w:lang w:val="en-US"/>
+              </w:rPr>
+              <w:t>West Indies</w:t>
+            </w:r>
+          </w:p>
+        </w:tc>
+        <w:tc>
+          <w:tcPr>
+            <w:tcW w:w="1651" w:type="dxa"/>
+          </w:tcPr>
+          <w:p>
+            <w:pPr>
+              <w:rPr>
+                <w:rFonts w:ascii="Calibri" w:eastAsia="Calibri" w:hAnsi="Calibri" w:cs="Times New Roman"/>
+                <w:sz w:val="24"/>
+                <w:szCs w:val="24"/>
+                <w:lang w:val="en-US"/>
+              </w:rPr>
+            </w:pPr>
+            <w:r>
+              <w:rPr>
+                <w:rFonts w:ascii="Calibri" w:eastAsia="Calibri" w:hAnsi="Calibri" w:cs="Times New Roman"/>
+                <w:sz w:val="24"/>
+                <w:szCs w:val="24"/>
+                <w:lang w:val="en-US"/>
+              </w:rPr>
+              <w:t>{‘runs’: 250,</w:t>
+            </w:r>
+          </w:p>
+          <w:p>
+            <w:pPr>
+              <w:rPr>
+                <w:rFonts w:ascii="Calibri" w:eastAsia="Calibri" w:hAnsi="Calibri" w:cs="Times New Roman"/>
+                <w:sz w:val="24"/>
+                <w:szCs w:val="24"/>
+                <w:lang w:val="en-US"/>
+              </w:rPr>
+            </w:pPr>
+            <w:r>
+              <w:rPr>
+                <w:rFonts w:ascii="Calibri" w:eastAsia="Calibri" w:hAnsi="Calibri" w:cs="Times New Roman"/>
+                <w:sz w:val="24"/>
+                <w:szCs w:val="24"/>
+                <w:lang w:val="en-US"/>
+              </w:rPr>
+              <w:t>‘wickets’: 7}</w:t>
+            </w:r>
+          </w:p>
+        </w:tc>
+        <w:tc>
+          <w:tcPr>
+            <w:tcW w:w="1601" w:type="dxa"/>
+          </w:tcPr>
+          <w:p>
+            <w:pPr>
+              <w:rPr>
+                <w:rFonts w:ascii="Calibri" w:eastAsia="Calibri" w:hAnsi="Calibri" w:cs="Times New Roman"/>
+                <w:sz w:val="24"/>
+                <w:szCs w:val="24"/>
+                <w:lang w:val="en-US"/>
+              </w:rPr>
+            </w:pPr>
+            <w:r>
+              <w:rPr>
+                <w:rFonts w:ascii="Calibri" w:eastAsia="Calibri" w:hAnsi="Calibri" w:cs="Times New Roman"/>
+                <w:sz w:val="24"/>
+                <w:szCs w:val="24"/>
+                <w:lang w:val="en-US"/>
+              </w:rPr>
+              <w:t>{‘runs’: 25</w:t>
+            </w:r>
+            <w:r>
+              <w:rPr>
+                <w:rFonts w:ascii="Calibri" w:eastAsia="Calibri" w:hAnsi="Calibri" w:cs="Times New Roman"/>
+                <w:sz w:val="24"/>
+                <w:szCs w:val="24"/>
+                <w:lang w:val="en-US"/>
+              </w:rPr>
+              <w:t>0,</w:t>
+            </w:r>
+          </w:p>
+          <w:p>
+            <w:pPr>
+              <w:rPr>
+                <w:rFonts w:ascii="Calibri" w:eastAsia="Calibri" w:hAnsi="Calibri" w:cs="Times New Roman"/>
+                <w:sz w:val="24"/>
+                <w:szCs w:val="24"/>
+                <w:lang w:val="en-US"/>
+              </w:rPr>
+            </w:pPr>
+            <w:r>
+              <w:rPr>
+                <w:rFonts w:ascii="Calibri" w:eastAsia="Calibri" w:hAnsi="Calibri" w:cs="Times New Roman"/>
+                <w:sz w:val="24"/>
+                <w:szCs w:val="24"/>
+                <w:lang w:val="en-US"/>
+              </w:rPr>
+              <w:t>‘wickets’: 4}</w:t>
+            </w:r>
+          </w:p>
+        </w:tc>
+        <w:tc>
+          <w:tcPr>
+            <w:tcW w:w="1574" w:type="dxa"/>
+          </w:tcPr>
+          <w:p>
+            <w:pPr>
+              <w:rPr>
+                <w:rFonts w:ascii="Calibri" w:eastAsia="Calibri" w:hAnsi="Calibri" w:cs="Times New Roman"/>
+                <w:sz w:val="24"/>
+                <w:szCs w:val="24"/>
+                <w:lang w:val="en-US"/>
+              </w:rPr>
+            </w:pPr>
+            <w:r>
+              <w:rPr>
+                <w:rFonts w:ascii="Calibri" w:eastAsia="Calibri" w:hAnsi="Calibri" w:cs="Times New Roman"/>
+                <w:sz w:val="24"/>
+                <w:szCs w:val="24"/>
+                <w:lang w:val="en-US"/>
+              </w:rPr>
+              <w:t>Draw</w:t>
+            </w:r>
+            <w:r>
+              <w:rPr>
+                <w:rFonts w:ascii="Calibri" w:eastAsia="Calibri" w:hAnsi="Calibri" w:cs="Times New Roman"/>
+                <w:sz w:val="24"/>
+                <w:szCs w:val="24"/>
+                <w:lang w:val="en-US"/>
+              </w:rPr>
+              <w:t xml:space="preserve"> </w:t>
+            </w:r>
+            <w:r>
+              <w:rPr>
+                <w:rFonts w:ascii="Calibri" w:eastAsia="Calibri" w:hAnsi="Calibri" w:cs="Times New Roman"/>
+                <w:sz w:val="24"/>
+                <w:szCs w:val="24"/>
+                <w:lang w:val="en-US"/>
+              </w:rPr>
+              <w:t>Match</w:t>
+            </w:r>
+          </w:p>
+        </w:tc>
+        <w:tc>
+          <w:tcPr>
+            <w:tcW w:w="1567" w:type="dxa"/>
+          </w:tcPr>
+          <w:p>
+            <w:pPr>
+              <w:rPr>
+                <w:rFonts w:ascii="Calibri" w:eastAsia="Calibri" w:hAnsi="Calibri" w:cs="Times New Roman"/>
+                <w:sz w:val="24"/>
+                <w:szCs w:val="24"/>
+                <w:lang w:val="en-US"/>
+              </w:rPr>
+            </w:pPr>
+            <w:r>
+              <w:rPr>
+                <w:rFonts w:ascii="Calibri" w:eastAsia="Calibri" w:hAnsi="Calibri" w:cs="Times New Roman"/>
+                <w:sz w:val="24"/>
+                <w:szCs w:val="24"/>
+                <w:lang w:val="en-US"/>
+              </w:rPr>
+              <w:t>null</w:t>
             </w:r>
           </w:p>
         </w:tc>
@@ -13015,7 +13948,7 @@
 </file>
 
 <file path=customXml/itemProps1.xml><?xml version="1.0" encoding="utf-8"?>
-<ds:datastoreItem xmlns:ds="http://schemas.openxmlformats.org/officeDocument/2006/customXml" ds:itemID="{B66341C3-96FD-42F0-9EE9-42532EAF7D3E}">
+<ds:datastoreItem xmlns:ds="http://schemas.openxmlformats.org/officeDocument/2006/customXml" ds:itemID="{6A46B307-B413-4AF6-9296-9E5035A8DE42}">
   <ds:schemaRefs>
     <ds:schemaRef ds:uri="http://schemas.openxmlformats.org/officeDocument/2006/bibliography"/>
   </ds:schemaRefs>

</xml_diff>

<commit_message>
Modified data model for match result
</commit_message>
<xml_diff>
--- a/DatabaseStructure/NoSQL_Database.docx
+++ b/DatabaseStructure/NoSQL_Database.docx
@@ -11267,6 +11267,35 @@
                 <w:szCs w:val="24"/>
                 <w:lang w:val="en-US"/>
               </w:rPr>
+              <w:t>, ‘</w:t>
+            </w:r>
+            <w:proofErr w:type="spellStart"/>
+            <w:r>
+              <w:rPr>
+                <w:rFonts w:ascii="Calibri" w:eastAsia="Calibri" w:hAnsi="Calibri" w:cs="Times New Roman"/>
+                <w:sz w:val="24"/>
+                <w:szCs w:val="24"/>
+                <w:lang w:val="en-US"/>
+              </w:rPr>
+              <w:t>overs</w:t>
+            </w:r>
+            <w:proofErr w:type="spellEnd"/>
+            <w:r>
+              <w:rPr>
+                <w:rFonts w:ascii="Calibri" w:eastAsia="Calibri" w:hAnsi="Calibri" w:cs="Times New Roman"/>
+                <w:sz w:val="24"/>
+                <w:szCs w:val="24"/>
+                <w:lang w:val="en-US"/>
+              </w:rPr>
+              <w:t>’: 10</w:t>
+            </w:r>
+            <w:r>
+              <w:rPr>
+                <w:rFonts w:ascii="Calibri" w:eastAsia="Calibri" w:hAnsi="Calibri" w:cs="Times New Roman"/>
+                <w:sz w:val="24"/>
+                <w:szCs w:val="24"/>
+                <w:lang w:val="en-US"/>
+              </w:rPr>
               <w:t>}</w:t>
             </w:r>
           </w:p>
@@ -11311,6 +11340,35 @@
                 <w:lang w:val="en-US"/>
               </w:rPr>
               <w:t>‘wickets’: 3</w:t>
+            </w:r>
+            <w:r>
+              <w:rPr>
+                <w:rFonts w:ascii="Calibri" w:eastAsia="Calibri" w:hAnsi="Calibri" w:cs="Times New Roman"/>
+                <w:sz w:val="24"/>
+                <w:szCs w:val="24"/>
+                <w:lang w:val="en-US"/>
+              </w:rPr>
+              <w:t>, ‘</w:t>
+            </w:r>
+            <w:proofErr w:type="spellStart"/>
+            <w:r>
+              <w:rPr>
+                <w:rFonts w:ascii="Calibri" w:eastAsia="Calibri" w:hAnsi="Calibri" w:cs="Times New Roman"/>
+                <w:sz w:val="24"/>
+                <w:szCs w:val="24"/>
+                <w:lang w:val="en-US"/>
+              </w:rPr>
+              <w:t>overs</w:t>
+            </w:r>
+            <w:proofErr w:type="spellEnd"/>
+            <w:r>
+              <w:rPr>
+                <w:rFonts w:ascii="Calibri" w:eastAsia="Calibri" w:hAnsi="Calibri" w:cs="Times New Roman"/>
+                <w:sz w:val="24"/>
+                <w:szCs w:val="24"/>
+                <w:lang w:val="en-US"/>
+              </w:rPr>
+              <w:t>’: 10</w:t>
             </w:r>
             <w:r>
               <w:rPr>
@@ -11751,6 +11809,35 @@
                 <w:szCs w:val="24"/>
                 <w:lang w:val="en-US"/>
               </w:rPr>
+              <w:t>, ‘</w:t>
+            </w:r>
+            <w:proofErr w:type="spellStart"/>
+            <w:r>
+              <w:rPr>
+                <w:rFonts w:ascii="Calibri" w:eastAsia="Calibri" w:hAnsi="Calibri" w:cs="Times New Roman"/>
+                <w:sz w:val="24"/>
+                <w:szCs w:val="24"/>
+                <w:lang w:val="en-US"/>
+              </w:rPr>
+              <w:t>overs</w:t>
+            </w:r>
+            <w:proofErr w:type="spellEnd"/>
+            <w:r>
+              <w:rPr>
+                <w:rFonts w:ascii="Calibri" w:eastAsia="Calibri" w:hAnsi="Calibri" w:cs="Times New Roman"/>
+                <w:sz w:val="24"/>
+                <w:szCs w:val="24"/>
+                <w:lang w:val="en-US"/>
+              </w:rPr>
+              <w:t>’: 10</w:t>
+            </w:r>
+            <w:r>
+              <w:rPr>
+                <w:rFonts w:ascii="Calibri" w:eastAsia="Calibri" w:hAnsi="Calibri" w:cs="Times New Roman"/>
+                <w:sz w:val="24"/>
+                <w:szCs w:val="24"/>
+                <w:lang w:val="en-US"/>
+              </w:rPr>
               <w:t>}</w:t>
             </w:r>
           </w:p>
@@ -11804,6 +11891,35 @@
                 <w:lang w:val="en-US"/>
               </w:rPr>
               <w:t>‘wickets’: 4</w:t>
+            </w:r>
+            <w:r>
+              <w:rPr>
+                <w:rFonts w:ascii="Calibri" w:eastAsia="Calibri" w:hAnsi="Calibri" w:cs="Times New Roman"/>
+                <w:sz w:val="24"/>
+                <w:szCs w:val="24"/>
+                <w:lang w:val="en-US"/>
+              </w:rPr>
+              <w:t>, ‘</w:t>
+            </w:r>
+            <w:proofErr w:type="spellStart"/>
+            <w:r>
+              <w:rPr>
+                <w:rFonts w:ascii="Calibri" w:eastAsia="Calibri" w:hAnsi="Calibri" w:cs="Times New Roman"/>
+                <w:sz w:val="24"/>
+                <w:szCs w:val="24"/>
+                <w:lang w:val="en-US"/>
+              </w:rPr>
+              <w:t>overs</w:t>
+            </w:r>
+            <w:proofErr w:type="spellEnd"/>
+            <w:r>
+              <w:rPr>
+                <w:rFonts w:ascii="Calibri" w:eastAsia="Calibri" w:hAnsi="Calibri" w:cs="Times New Roman"/>
+                <w:sz w:val="24"/>
+                <w:szCs w:val="24"/>
+                <w:lang w:val="en-US"/>
+              </w:rPr>
+              <w:t>’: 10</w:t>
             </w:r>
             <w:r>
               <w:rPr>
@@ -12243,7 +12359,45 @@
                 <w:szCs w:val="24"/>
                 <w:lang w:val="en-US"/>
               </w:rPr>
-              <w:t>‘wickets’: 7}</w:t>
+              <w:t>‘wickets’: 7</w:t>
+            </w:r>
+            <w:r>
+              <w:rPr>
+                <w:rFonts w:ascii="Calibri" w:eastAsia="Calibri" w:hAnsi="Calibri" w:cs="Times New Roman"/>
+                <w:sz w:val="24"/>
+                <w:szCs w:val="24"/>
+                <w:lang w:val="en-US"/>
+              </w:rPr>
+              <w:t>, ‘</w:t>
+            </w:r>
+            <w:proofErr w:type="spellStart"/>
+            <w:r>
+              <w:rPr>
+                <w:rFonts w:ascii="Calibri" w:eastAsia="Calibri" w:hAnsi="Calibri" w:cs="Times New Roman"/>
+                <w:sz w:val="24"/>
+                <w:szCs w:val="24"/>
+                <w:lang w:val="en-US"/>
+              </w:rPr>
+              <w:t>overs</w:t>
+            </w:r>
+            <w:proofErr w:type="spellEnd"/>
+            <w:r>
+              <w:rPr>
+                <w:rFonts w:ascii="Calibri" w:eastAsia="Calibri" w:hAnsi="Calibri" w:cs="Times New Roman"/>
+                <w:sz w:val="24"/>
+                <w:szCs w:val="24"/>
+                <w:lang w:val="en-US"/>
+              </w:rPr>
+              <w:t>’: 10</w:t>
+            </w:r>
+            <w:r>
+              <w:rPr>
+                <w:rFonts w:ascii="Calibri" w:eastAsia="Calibri" w:hAnsi="Calibri" w:cs="Times New Roman"/>
+                <w:sz w:val="24"/>
+                <w:szCs w:val="24"/>
+                <w:lang w:val="en-US"/>
+              </w:rPr>
+              <w:t>}</w:t>
             </w:r>
           </w:p>
         </w:tc>
@@ -12267,35 +12421,64 @@
                 <w:szCs w:val="24"/>
                 <w:lang w:val="en-US"/>
               </w:rPr>
-              <w:t>{‘runs’: 25</w:t>
-            </w:r>
-            <w:r>
-              <w:rPr>
-                <w:rFonts w:ascii="Calibri" w:eastAsia="Calibri" w:hAnsi="Calibri" w:cs="Times New Roman"/>
-                <w:sz w:val="24"/>
-                <w:szCs w:val="24"/>
-                <w:lang w:val="en-US"/>
-              </w:rPr>
-              <w:t>0,</w:t>
-            </w:r>
-          </w:p>
-          <w:p>
-            <w:pPr>
-              <w:rPr>
-                <w:rFonts w:ascii="Calibri" w:eastAsia="Calibri" w:hAnsi="Calibri" w:cs="Times New Roman"/>
-                <w:sz w:val="24"/>
-                <w:szCs w:val="24"/>
-                <w:lang w:val="en-US"/>
-              </w:rPr>
-            </w:pPr>
-            <w:r>
-              <w:rPr>
-                <w:rFonts w:ascii="Calibri" w:eastAsia="Calibri" w:hAnsi="Calibri" w:cs="Times New Roman"/>
-                <w:sz w:val="24"/>
-                <w:szCs w:val="24"/>
-                <w:lang w:val="en-US"/>
-              </w:rPr>
-              <w:t>‘wickets’: 4}</w:t>
+              <w:t>{‘runs’: 250,</w:t>
+            </w:r>
+          </w:p>
+          <w:p>
+            <w:pPr>
+              <w:rPr>
+                <w:rFonts w:ascii="Calibri" w:eastAsia="Calibri" w:hAnsi="Calibri" w:cs="Times New Roman"/>
+                <w:sz w:val="24"/>
+                <w:szCs w:val="24"/>
+                <w:lang w:val="en-US"/>
+              </w:rPr>
+            </w:pPr>
+            <w:r>
+              <w:rPr>
+                <w:rFonts w:ascii="Calibri" w:eastAsia="Calibri" w:hAnsi="Calibri" w:cs="Times New Roman"/>
+                <w:sz w:val="24"/>
+                <w:szCs w:val="24"/>
+                <w:lang w:val="en-US"/>
+              </w:rPr>
+              <w:t>‘wickets’: 4</w:t>
+            </w:r>
+            <w:r>
+              <w:rPr>
+                <w:rFonts w:ascii="Calibri" w:eastAsia="Calibri" w:hAnsi="Calibri" w:cs="Times New Roman"/>
+                <w:sz w:val="24"/>
+                <w:szCs w:val="24"/>
+                <w:lang w:val="en-US"/>
+              </w:rPr>
+              <w:t>, ‘</w:t>
+            </w:r>
+            <w:proofErr w:type="spellStart"/>
+            <w:r>
+              <w:rPr>
+                <w:rFonts w:ascii="Calibri" w:eastAsia="Calibri" w:hAnsi="Calibri" w:cs="Times New Roman"/>
+                <w:sz w:val="24"/>
+                <w:szCs w:val="24"/>
+                <w:lang w:val="en-US"/>
+              </w:rPr>
+              <w:t>overs</w:t>
+            </w:r>
+            <w:proofErr w:type="spellEnd"/>
+            <w:r>
+              <w:rPr>
+                <w:rFonts w:ascii="Calibri" w:eastAsia="Calibri" w:hAnsi="Calibri" w:cs="Times New Roman"/>
+                <w:sz w:val="24"/>
+                <w:szCs w:val="24"/>
+                <w:lang w:val="en-US"/>
+              </w:rPr>
+              <w:t>’: 10</w:t>
+            </w:r>
+            <w:r>
+              <w:rPr>
+                <w:rFonts w:ascii="Calibri" w:eastAsia="Calibri" w:hAnsi="Calibri" w:cs="Times New Roman"/>
+                <w:sz w:val="24"/>
+                <w:szCs w:val="24"/>
+                <w:lang w:val="en-US"/>
+              </w:rPr>
+              <w:t>}</w:t>
             </w:r>
           </w:p>
         </w:tc>
@@ -12319,25 +12502,7 @@
                 <w:szCs w:val="24"/>
                 <w:lang w:val="en-US"/>
               </w:rPr>
-              <w:t>Draw</w:t>
-            </w:r>
-            <w:r>
-              <w:rPr>
-                <w:rFonts w:ascii="Calibri" w:eastAsia="Calibri" w:hAnsi="Calibri" w:cs="Times New Roman"/>
-                <w:sz w:val="24"/>
-                <w:szCs w:val="24"/>
-                <w:lang w:val="en-US"/>
-              </w:rPr>
-              <w:t xml:space="preserve"> </w:t>
-            </w:r>
-            <w:r>
-              <w:rPr>
-                <w:rFonts w:ascii="Calibri" w:eastAsia="Calibri" w:hAnsi="Calibri" w:cs="Times New Roman"/>
-                <w:sz w:val="24"/>
-                <w:szCs w:val="24"/>
-                <w:lang w:val="en-US"/>
-              </w:rPr>
-              <w:t>Match</w:t>
+              <w:t>Draw Match</w:t>
             </w:r>
           </w:p>
         </w:tc>
@@ -13937,7 +14102,7 @@
   <a:extraClrSchemeLst/>
   <a:extLst>
     <a:ext uri="{05A4C25C-085E-4340-85A3-A5531E510DB2}">
-      <thm15:themeFamily xmlns:thm15="http://schemas.microsoft.com/office/thememl/2012/main" xmlns="" name="Office Theme" id="{62F939B6-93AF-4DB8-9C6B-D6C7DFDC589F}" vid="{4A3C46E8-61CC-4603-A589-7422A47A8E4A}"/>
+      <thm15:themeFamily xmlns="" xmlns:thm15="http://schemas.microsoft.com/office/thememl/2012/main" name="Office Theme" id="{62F939B6-93AF-4DB8-9C6B-D6C7DFDC589F}" vid="{4A3C46E8-61CC-4603-A589-7422A47A8E4A}"/>
     </a:ext>
   </a:extLst>
 </a:theme>
@@ -13948,7 +14113,7 @@
 </file>
 
 <file path=customXml/itemProps1.xml><?xml version="1.0" encoding="utf-8"?>
-<ds:datastoreItem xmlns:ds="http://schemas.openxmlformats.org/officeDocument/2006/customXml" ds:itemID="{6A46B307-B413-4AF6-9296-9E5035A8DE42}">
+<ds:datastoreItem xmlns:ds="http://schemas.openxmlformats.org/officeDocument/2006/customXml" ds:itemID="{98E26042-C701-4BAD-B79E-31EBEF759BDE}">
   <ds:schemaRefs>
     <ds:schemaRef ds:uri="http://schemas.openxmlformats.org/officeDocument/2006/bibliography"/>
   </ds:schemaRefs>

</xml_diff>